<commit_message>
finish part  1 + 2
</commit_message>
<xml_diff>
--- a/HW_2/docs/HW_2_Edit_Version.docx
+++ b/HW_2/docs/HW_2_Edit_Version.docx
@@ -44,7 +44,73 @@
             <w14:round/>
           </w14:textOutline>
         </w:rPr>
-        <w:t>פרק ראשון - משלוחי פיצה (90 נק')</w:t>
+        <w:t>חלק א'</w:t>
+      </w:r>
+      <w:r>
+        <w:rPr>
+          <w:rFonts w:cstheme="minorHAnsi" w:hint="cs"/>
+          <w:bCs/>
+          <w:color w:val="4472C4" w:themeColor="accent1"/>
+          <w:sz w:val="40"/>
+          <w:szCs w:val="40"/>
+          <w:u w:val="single"/>
+          <w:rtl/>
+          <w14:shadow w14:blurRad="38100" w14:dist="25400" w14:dir="5400000" w14:sx="100000" w14:sy="100000" w14:kx="0" w14:ky="0" w14:algn="ctr">
+            <w14:srgbClr w14:val="6E747A">
+              <w14:alpha w14:val="57000"/>
+            </w14:srgbClr>
+          </w14:shadow>
+          <w14:textOutline w14:w="0" w14:cap="flat" w14:cmpd="sng" w14:algn="ctr">
+            <w14:noFill/>
+            <w14:prstDash w14:val="solid"/>
+            <w14:round/>
+          </w14:textOutline>
+        </w:rPr>
+        <w:t xml:space="preserve"> </w:t>
+      </w:r>
+      <w:r>
+        <w:rPr>
+          <w:rFonts w:cstheme="minorHAnsi"/>
+          <w:bCs/>
+          <w:color w:val="4472C4" w:themeColor="accent1"/>
+          <w:sz w:val="40"/>
+          <w:szCs w:val="40"/>
+          <w:u w:val="single"/>
+          <w:rtl/>
+          <w14:shadow w14:blurRad="38100" w14:dist="25400" w14:dir="5400000" w14:sx="100000" w14:sy="100000" w14:kx="0" w14:ky="0" w14:algn="ctr">
+            <w14:srgbClr w14:val="6E747A">
+              <w14:alpha w14:val="57000"/>
+            </w14:srgbClr>
+          </w14:shadow>
+          <w14:textOutline w14:w="0" w14:cap="flat" w14:cmpd="sng" w14:algn="ctr">
+            <w14:noFill/>
+            <w14:prstDash w14:val="solid"/>
+            <w14:round/>
+          </w14:textOutline>
+        </w:rPr>
+        <w:t>–</w:t>
+      </w:r>
+      <w:r>
+        <w:rPr>
+          <w:rFonts w:cstheme="minorHAnsi" w:hint="cs"/>
+          <w:bCs/>
+          <w:color w:val="4472C4" w:themeColor="accent1"/>
+          <w:sz w:val="40"/>
+          <w:szCs w:val="40"/>
+          <w:u w:val="single"/>
+          <w:rtl/>
+          <w14:shadow w14:blurRad="38100" w14:dist="25400" w14:dir="5400000" w14:sx="100000" w14:sy="100000" w14:kx="0" w14:ky="0" w14:algn="ctr">
+            <w14:srgbClr w14:val="6E747A">
+              <w14:alpha w14:val="57000"/>
+            </w14:srgbClr>
+          </w14:shadow>
+          <w14:textOutline w14:w="0" w14:cap="flat" w14:cmpd="sng" w14:algn="ctr">
+            <w14:noFill/>
+            <w14:prstDash w14:val="solid"/>
+            <w14:round/>
+          </w14:textOutline>
+        </w:rPr>
+        <w:t xml:space="preserve"> הכרות עם המשחק</w:t>
       </w:r>
     </w:p>
     <w:p>
@@ -69,15 +135,1102 @@
           <w:u w:val="single"/>
           <w:rtl/>
         </w:rPr>
-        <w:t>חלק א'- מבוא והנחיות (3 נק')</w:t>
-      </w:r>
+        <w:t xml:space="preserve">תרגיל 3 </w:t>
+      </w:r>
+      <w:r>
+        <w:rPr>
+          <w:rFonts w:cstheme="minorHAnsi"/>
+          <w:b/>
+          <w:bCs/>
+          <w:sz w:val="32"/>
+          <w:szCs w:val="32"/>
+          <w:u w:val="single"/>
+          <w:rtl/>
+        </w:rPr>
+        <w:t>–</w:t>
+      </w:r>
+      <w:r>
+        <w:rPr>
+          <w:rFonts w:cstheme="minorHAnsi" w:hint="cs"/>
+          <w:b/>
+          <w:bCs/>
+          <w:sz w:val="32"/>
+          <w:szCs w:val="32"/>
+          <w:u w:val="single"/>
+          <w:rtl/>
+        </w:rPr>
+        <w:t xml:space="preserve"> </w:t>
+      </w:r>
+      <w:proofErr w:type="spellStart"/>
+      <w:r>
+        <w:rPr>
+          <w:rFonts w:cstheme="minorHAnsi"/>
+          <w:b/>
+          <w:bCs/>
+          <w:sz w:val="32"/>
+          <w:szCs w:val="32"/>
+          <w:u w:val="single"/>
+        </w:rPr>
+        <w:t>ReflexPlayer</w:t>
+      </w:r>
+      <w:proofErr w:type="spellEnd"/>
     </w:p>
     <w:p>
+      <w:pPr>
+        <w:rPr>
+          <w:rFonts w:cstheme="minorHAnsi"/>
+          <w:sz w:val="24"/>
+          <w:szCs w:val="24"/>
+        </w:rPr>
+      </w:pPr>
+      <w:r>
+        <w:rPr>
+          <w:rFonts w:cstheme="minorHAnsi" w:hint="cs"/>
+          <w:sz w:val="24"/>
+          <w:szCs w:val="24"/>
+          <w:rtl/>
+        </w:rPr>
+        <w:t xml:space="preserve">שחקן הבסיס </w:t>
+      </w:r>
+      <w:r>
+        <w:rPr>
+          <w:rFonts w:cstheme="minorHAnsi" w:hint="cs"/>
+          <w:sz w:val="24"/>
+          <w:szCs w:val="24"/>
+          <w:rtl/>
+        </w:rPr>
+        <w:t xml:space="preserve">מקבל את מצב המשחק הנוכחי וראשית מחשב את כל הפעולות האפשריות (החוקיות) עבורו בהינתן מצב המשחק. לאחר מכן, עבור כל פעולה אפשרית מפתח את המצב העוקב שהיא יוצרת ועבורו מחשב את הניקוד </w:t>
+      </w:r>
+      <w:r>
+        <w:rPr>
+          <w:rFonts w:cstheme="minorHAnsi" w:hint="cs"/>
+          <w:sz w:val="24"/>
+          <w:szCs w:val="24"/>
+          <w:rtl/>
+        </w:rPr>
+        <w:t xml:space="preserve">המשחק </w:t>
+      </w:r>
+      <w:r>
+        <w:rPr>
+          <w:rFonts w:cstheme="minorHAnsi" w:hint="cs"/>
+          <w:sz w:val="24"/>
+          <w:szCs w:val="24"/>
+          <w:rtl/>
+        </w:rPr>
+        <w:t>ש</w:t>
+      </w:r>
+      <w:r>
+        <w:rPr>
+          <w:rFonts w:cstheme="minorHAnsi" w:hint="cs"/>
+          <w:sz w:val="24"/>
+          <w:szCs w:val="24"/>
+          <w:rtl/>
+        </w:rPr>
+        <w:t>ישי</w:t>
+      </w:r>
+      <w:r>
+        <w:rPr>
+          <w:rFonts w:cstheme="minorHAnsi" w:hint="cs"/>
+          <w:sz w:val="24"/>
+          <w:szCs w:val="24"/>
+          <w:rtl/>
+        </w:rPr>
+        <w:t>ג אם יבצע מהלך זה, אוסף את הניקוד של כל המצבים האפשריים (עבור כל הפעולות האפשריו</w:t>
+      </w:r>
+      <w:r>
+        <w:rPr>
+          <w:rFonts w:cstheme="minorHAnsi" w:hint="eastAsia"/>
+          <w:sz w:val="24"/>
+          <w:szCs w:val="24"/>
+          <w:rtl/>
+        </w:rPr>
+        <w:t>ת</w:t>
+      </w:r>
+      <w:r>
+        <w:rPr>
+          <w:rFonts w:cstheme="minorHAnsi" w:hint="cs"/>
+          <w:sz w:val="24"/>
+          <w:szCs w:val="24"/>
+          <w:rtl/>
+        </w:rPr>
+        <w:t>) ומוצא את הניקוד המקסימל</w:t>
+      </w:r>
+      <w:r>
+        <w:rPr>
+          <w:rFonts w:cstheme="minorHAnsi" w:hint="eastAsia"/>
+          <w:sz w:val="24"/>
+          <w:szCs w:val="24"/>
+          <w:rtl/>
+        </w:rPr>
+        <w:t>י</w:t>
+      </w:r>
+      <w:r>
+        <w:rPr>
+          <w:rFonts w:cstheme="minorHAnsi" w:hint="cs"/>
+          <w:sz w:val="24"/>
+          <w:szCs w:val="24"/>
+          <w:rtl/>
+        </w:rPr>
+        <w:t>. לבסוף בוחר רנדומלית פעולה אשר תבטיח כי המצב שאליו יגיע השחקן יניב עבור את הניקוד המקסימל</w:t>
+      </w:r>
+      <w:r>
+        <w:rPr>
+          <w:rFonts w:cstheme="minorHAnsi" w:hint="eastAsia"/>
+          <w:sz w:val="24"/>
+          <w:szCs w:val="24"/>
+          <w:rtl/>
+        </w:rPr>
+        <w:t>י</w:t>
+      </w:r>
+      <w:r>
+        <w:rPr>
+          <w:rFonts w:cstheme="minorHAnsi" w:hint="cs"/>
+          <w:sz w:val="24"/>
+          <w:szCs w:val="24"/>
+          <w:rtl/>
+        </w:rPr>
+        <w:t xml:space="preserve"> שחושב. כלומר, האלגוריתם שבו משתמש השחקן הינו </w:t>
+      </w:r>
+      <w:r>
+        <w:rPr>
+          <w:rFonts w:cstheme="minorHAnsi"/>
+          <w:sz w:val="24"/>
+          <w:szCs w:val="24"/>
+        </w:rPr>
+        <w:t>Greedy Best 1</w:t>
+      </w:r>
+      <w:r>
+        <w:rPr>
+          <w:rFonts w:cstheme="minorHAnsi"/>
+          <w:sz w:val="24"/>
+          <w:szCs w:val="24"/>
+          <w:vertAlign w:val="superscript"/>
+        </w:rPr>
+        <w:t>st</w:t>
+      </w:r>
+      <w:r>
+        <w:rPr>
+          <w:rFonts w:cstheme="minorHAnsi" w:hint="cs"/>
+          <w:sz w:val="24"/>
+          <w:szCs w:val="24"/>
+          <w:vertAlign w:val="superscript"/>
+          <w:rtl/>
+        </w:rPr>
+        <w:t xml:space="preserve"> </w:t>
+      </w:r>
+      <w:r>
+        <w:rPr>
+          <w:rFonts w:cstheme="minorHAnsi" w:hint="cs"/>
+          <w:sz w:val="24"/>
+          <w:szCs w:val="24"/>
+          <w:rtl/>
+        </w:rPr>
+        <w:t>ומעריך מצבים על ידי הניקוד שהם מניבים.</w:t>
+      </w:r>
+    </w:p>
+    <w:p>
+      <w:pPr>
+        <w:rPr>
+          <w:rFonts w:cstheme="minorHAnsi"/>
+          <w:bCs/>
+          <w:color w:val="4472C4" w:themeColor="accent1"/>
+          <w:sz w:val="40"/>
+          <w:szCs w:val="40"/>
+          <w:u w:val="single"/>
+          <w14:shadow w14:blurRad="38100" w14:dist="25400" w14:dir="5400000" w14:sx="100000" w14:sy="100000" w14:kx="0" w14:ky="0" w14:algn="ctr">
+            <w14:srgbClr w14:val="6E747A">
+              <w14:alpha w14:val="57000"/>
+            </w14:srgbClr>
+          </w14:shadow>
+          <w14:textOutline w14:w="0" w14:cap="flat" w14:cmpd="sng" w14:algn="ctr">
+            <w14:noFill/>
+            <w14:prstDash w14:val="solid"/>
+            <w14:round/>
+          </w14:textOutline>
+        </w:rPr>
+      </w:pPr>
+      <w:r>
+        <w:rPr>
+          <w:rFonts w:cstheme="minorHAnsi" w:hint="cs"/>
+          <w:bCs/>
+          <w:color w:val="4472C4" w:themeColor="accent1"/>
+          <w:sz w:val="40"/>
+          <w:szCs w:val="40"/>
+          <w:u w:val="single"/>
+          <w:rtl/>
+          <w14:shadow w14:blurRad="38100" w14:dist="25400" w14:dir="5400000" w14:sx="100000" w14:sy="100000" w14:kx="0" w14:ky="0" w14:algn="ctr">
+            <w14:srgbClr w14:val="6E747A">
+              <w14:alpha w14:val="57000"/>
+            </w14:srgbClr>
+          </w14:shadow>
+          <w14:textOutline w14:w="0" w14:cap="flat" w14:cmpd="sng" w14:algn="ctr">
+            <w14:noFill/>
+            <w14:prstDash w14:val="solid"/>
+            <w14:round/>
+          </w14:textOutline>
+        </w:rPr>
+        <w:t xml:space="preserve">חלק </w:t>
+      </w:r>
+      <w:r>
+        <w:rPr>
+          <w:rFonts w:cstheme="minorHAnsi" w:hint="cs"/>
+          <w:bCs/>
+          <w:color w:val="4472C4" w:themeColor="accent1"/>
+          <w:sz w:val="40"/>
+          <w:szCs w:val="40"/>
+          <w:u w:val="single"/>
+          <w:rtl/>
+          <w14:shadow w14:blurRad="38100" w14:dist="25400" w14:dir="5400000" w14:sx="100000" w14:sy="100000" w14:kx="0" w14:ky="0" w14:algn="ctr">
+            <w14:srgbClr w14:val="6E747A">
+              <w14:alpha w14:val="57000"/>
+            </w14:srgbClr>
+          </w14:shadow>
+          <w14:textOutline w14:w="0" w14:cap="flat" w14:cmpd="sng" w14:algn="ctr">
+            <w14:noFill/>
+            <w14:prstDash w14:val="solid"/>
+            <w14:round/>
+          </w14:textOutline>
+        </w:rPr>
+        <w:t>ב</w:t>
+      </w:r>
+      <w:r>
+        <w:rPr>
+          <w:rFonts w:cstheme="minorHAnsi" w:hint="cs"/>
+          <w:bCs/>
+          <w:color w:val="4472C4" w:themeColor="accent1"/>
+          <w:sz w:val="40"/>
+          <w:szCs w:val="40"/>
+          <w:u w:val="single"/>
+          <w:rtl/>
+          <w14:shadow w14:blurRad="38100" w14:dist="25400" w14:dir="5400000" w14:sx="100000" w14:sy="100000" w14:kx="0" w14:ky="0" w14:algn="ctr">
+            <w14:srgbClr w14:val="6E747A">
+              <w14:alpha w14:val="57000"/>
+            </w14:srgbClr>
+          </w14:shadow>
+          <w14:textOutline w14:w="0" w14:cap="flat" w14:cmpd="sng" w14:algn="ctr">
+            <w14:noFill/>
+            <w14:prstDash w14:val="solid"/>
+            <w14:round/>
+          </w14:textOutline>
+        </w:rPr>
+        <w:t xml:space="preserve">' </w:t>
+      </w:r>
+      <w:r>
+        <w:rPr>
+          <w:rFonts w:cstheme="minorHAnsi"/>
+          <w:bCs/>
+          <w:color w:val="4472C4" w:themeColor="accent1"/>
+          <w:sz w:val="40"/>
+          <w:szCs w:val="40"/>
+          <w:u w:val="single"/>
+          <w:rtl/>
+          <w14:shadow w14:blurRad="38100" w14:dist="25400" w14:dir="5400000" w14:sx="100000" w14:sy="100000" w14:kx="0" w14:ky="0" w14:algn="ctr">
+            <w14:srgbClr w14:val="6E747A">
+              <w14:alpha w14:val="57000"/>
+            </w14:srgbClr>
+          </w14:shadow>
+          <w14:textOutline w14:w="0" w14:cap="flat" w14:cmpd="sng" w14:algn="ctr">
+            <w14:noFill/>
+            <w14:prstDash w14:val="solid"/>
+            <w14:round/>
+          </w14:textOutline>
+        </w:rPr>
+        <w:t>–</w:t>
+      </w:r>
+      <w:r>
+        <w:rPr>
+          <w:rFonts w:cstheme="minorHAnsi" w:hint="cs"/>
+          <w:bCs/>
+          <w:color w:val="4472C4" w:themeColor="accent1"/>
+          <w:sz w:val="40"/>
+          <w:szCs w:val="40"/>
+          <w:u w:val="single"/>
+          <w:rtl/>
+          <w14:shadow w14:blurRad="38100" w14:dist="25400" w14:dir="5400000" w14:sx="100000" w14:sy="100000" w14:kx="0" w14:ky="0" w14:algn="ctr">
+            <w14:srgbClr w14:val="6E747A">
+              <w14:alpha w14:val="57000"/>
+            </w14:srgbClr>
+          </w14:shadow>
+          <w14:textOutline w14:w="0" w14:cap="flat" w14:cmpd="sng" w14:algn="ctr">
+            <w14:noFill/>
+            <w14:prstDash w14:val="solid"/>
+            <w14:round/>
+          </w14:textOutline>
+        </w:rPr>
+        <w:t xml:space="preserve"> </w:t>
+      </w:r>
+      <w:r>
+        <w:rPr>
+          <w:rFonts w:cstheme="minorHAnsi" w:hint="cs"/>
+          <w:bCs/>
+          <w:color w:val="4472C4" w:themeColor="accent1"/>
+          <w:sz w:val="40"/>
+          <w:szCs w:val="40"/>
+          <w:u w:val="single"/>
+          <w:rtl/>
+          <w14:shadow w14:blurRad="38100" w14:dist="25400" w14:dir="5400000" w14:sx="100000" w14:sy="100000" w14:kx="0" w14:ky="0" w14:algn="ctr">
+            <w14:srgbClr w14:val="6E747A">
+              <w14:alpha w14:val="57000"/>
+            </w14:srgbClr>
+          </w14:shadow>
+          <w14:textOutline w14:w="0" w14:cap="flat" w14:cmpd="sng" w14:algn="ctr">
+            <w14:noFill/>
+            <w14:prstDash w14:val="solid"/>
+            <w14:round/>
+          </w14:textOutline>
+        </w:rPr>
+        <w:t>בניית סוכן משופר</w:t>
+      </w:r>
+    </w:p>
+    <w:p>
+      <w:pPr>
+        <w:rPr>
+          <w:rFonts w:cstheme="minorHAnsi"/>
+          <w:b/>
+          <w:bCs/>
+          <w:sz w:val="32"/>
+          <w:szCs w:val="32"/>
+          <w:u w:val="single"/>
+          <w:rtl/>
+        </w:rPr>
+      </w:pPr>
+      <w:r>
+        <w:rPr>
+          <w:rFonts w:cstheme="minorHAnsi" w:hint="cs"/>
+          <w:b/>
+          <w:bCs/>
+          <w:sz w:val="32"/>
+          <w:szCs w:val="32"/>
+          <w:u w:val="single"/>
+          <w:rtl/>
+        </w:rPr>
+        <w:t xml:space="preserve">תרגיל </w:t>
+      </w:r>
+      <w:r>
+        <w:rPr>
+          <w:rFonts w:cstheme="minorHAnsi" w:hint="cs"/>
+          <w:b/>
+          <w:bCs/>
+          <w:sz w:val="32"/>
+          <w:szCs w:val="32"/>
+          <w:u w:val="single"/>
+          <w:rtl/>
+        </w:rPr>
+        <w:t>1</w:t>
+      </w:r>
+      <w:r>
+        <w:rPr>
+          <w:rFonts w:cstheme="minorHAnsi" w:hint="cs"/>
+          <w:b/>
+          <w:bCs/>
+          <w:sz w:val="32"/>
+          <w:szCs w:val="32"/>
+          <w:u w:val="single"/>
+          <w:rtl/>
+        </w:rPr>
+        <w:t xml:space="preserve"> </w:t>
+      </w:r>
+      <w:r>
+        <w:rPr>
+          <w:rFonts w:cstheme="minorHAnsi"/>
+          <w:b/>
+          <w:bCs/>
+          <w:sz w:val="32"/>
+          <w:szCs w:val="32"/>
+          <w:u w:val="single"/>
+          <w:rtl/>
+        </w:rPr>
+        <w:t>–</w:t>
+      </w:r>
+      <w:r>
+        <w:rPr>
+          <w:rFonts w:cstheme="minorHAnsi" w:hint="cs"/>
+          <w:b/>
+          <w:bCs/>
+          <w:sz w:val="32"/>
+          <w:szCs w:val="32"/>
+          <w:u w:val="single"/>
+          <w:rtl/>
+        </w:rPr>
+        <w:t xml:space="preserve"> </w:t>
+      </w:r>
+      <w:r>
+        <w:rPr>
+          <w:rFonts w:cstheme="minorHAnsi"/>
+          <w:b/>
+          <w:bCs/>
+          <w:sz w:val="32"/>
+          <w:szCs w:val="32"/>
+          <w:u w:val="single"/>
+        </w:rPr>
+        <w:t>B</w:t>
+      </w:r>
+      <w:r>
+        <w:rPr>
+          <w:rFonts w:cstheme="minorHAnsi"/>
+          <w:b/>
+          <w:bCs/>
+          <w:sz w:val="32"/>
+          <w:szCs w:val="32"/>
+          <w:u w:val="single"/>
+        </w:rPr>
+        <w:t>etter</w:t>
+      </w:r>
+      <w:r>
+        <w:rPr>
+          <w:rFonts w:cstheme="minorHAnsi"/>
+          <w:b/>
+          <w:bCs/>
+          <w:sz w:val="32"/>
+          <w:szCs w:val="32"/>
+          <w:u w:val="single"/>
+        </w:rPr>
+        <w:t xml:space="preserve"> </w:t>
+      </w:r>
+      <w:r>
+        <w:rPr>
+          <w:rFonts w:cstheme="minorHAnsi"/>
+          <w:b/>
+          <w:bCs/>
+          <w:sz w:val="32"/>
+          <w:szCs w:val="32"/>
+          <w:u w:val="single"/>
+        </w:rPr>
+        <w:t>Evaluation</w:t>
+      </w:r>
+      <w:r>
+        <w:rPr>
+          <w:rFonts w:cstheme="minorHAnsi"/>
+          <w:b/>
+          <w:bCs/>
+          <w:sz w:val="32"/>
+          <w:szCs w:val="32"/>
+          <w:u w:val="single"/>
+        </w:rPr>
+        <w:t xml:space="preserve"> </w:t>
+      </w:r>
+      <w:r>
+        <w:rPr>
+          <w:rFonts w:cstheme="minorHAnsi"/>
+          <w:b/>
+          <w:bCs/>
+          <w:sz w:val="32"/>
+          <w:szCs w:val="32"/>
+          <w:u w:val="single"/>
+        </w:rPr>
+        <w:t>Function</w:t>
+      </w:r>
+    </w:p>
+    <w:p>
+      <w:pPr>
+        <w:rPr>
+          <w:rFonts w:cstheme="minorHAnsi"/>
+          <w:sz w:val="24"/>
+          <w:szCs w:val="24"/>
+        </w:rPr>
+      </w:pPr>
+      <w:r>
+        <w:rPr>
+          <w:rFonts w:cstheme="minorHAnsi" w:hint="cs"/>
+          <w:sz w:val="24"/>
+          <w:szCs w:val="24"/>
+          <w:rtl/>
+        </w:rPr>
+        <w:t>הגדרת הפונקציה היוריסטי</w:t>
+      </w:r>
+      <w:r>
+        <w:rPr>
+          <w:rFonts w:cstheme="minorHAnsi" w:hint="eastAsia"/>
+          <w:sz w:val="24"/>
+          <w:szCs w:val="24"/>
+          <w:rtl/>
+        </w:rPr>
+        <w:t>ת</w:t>
+      </w:r>
+      <w:r>
+        <w:rPr>
+          <w:rFonts w:cstheme="minorHAnsi" w:hint="cs"/>
+          <w:sz w:val="24"/>
+          <w:szCs w:val="24"/>
+          <w:rtl/>
+        </w:rPr>
+        <w:t xml:space="preserve"> שלנו</w:t>
+      </w:r>
+      <w:r>
+        <w:rPr>
+          <w:rFonts w:cstheme="minorHAnsi"/>
+          <w:sz w:val="24"/>
+          <w:szCs w:val="24"/>
+        </w:rPr>
+        <w:t>:</w:t>
+      </w:r>
+    </w:p>
+    <w:p>
+      <w:pPr>
+        <w:rPr>
+          <w:rFonts w:cstheme="minorHAnsi"/>
+          <w:sz w:val="24"/>
+          <w:szCs w:val="24"/>
+        </w:rPr>
+      </w:pPr>
+    </w:p>
+    <w:p>
+      <w:pPr>
+        <w:jc w:val="right"/>
+        <w:rPr>
+          <w:rFonts w:cstheme="minorHAnsi"/>
+          <w:sz w:val="24"/>
+          <w:szCs w:val="24"/>
+          <w:rtl/>
+        </w:rPr>
+      </w:pPr>
+      <w:r>
+        <w:rPr>
+          <w:rFonts w:cstheme="minorHAnsi"/>
+          <w:sz w:val="24"/>
+          <w:szCs w:val="24"/>
+        </w:rPr>
+        <w:t>.</w:t>
+      </w:r>
+      <w:r>
+        <w:rPr>
+          <w:rFonts w:cstheme="minorHAnsi"/>
+          <w:noProof/>
+          <w:position w:val="-82"/>
+          <w:sz w:val="24"/>
+          <w:szCs w:val="24"/>
+        </w:rPr>
+        <w:object w:dxaOrig="6460" w:dyaOrig="1580" w14:anchorId="3379B91E">
+          <v:shapetype id="_x0000_t75" coordsize="21600,21600" o:spt="75" o:preferrelative="t" path="m@4@5l@4@11@9@11@9@5xe" filled="f" stroked="f">
+            <v:stroke joinstyle="miter"/>
+            <v:formulas>
+              <v:f eqn="if lineDrawn pixelLineWidth 0"/>
+              <v:f eqn="sum @0 1 0"/>
+              <v:f eqn="sum 0 0 @1"/>
+              <v:f eqn="prod @2 1 2"/>
+              <v:f eqn="prod @3 21600 pixelWidth"/>
+              <v:f eqn="prod @3 21600 pixelHeight"/>
+              <v:f eqn="sum @0 0 1"/>
+              <v:f eqn="prod @6 1 2"/>
+              <v:f eqn="prod @7 21600 pixelWidth"/>
+              <v:f eqn="sum @8 21600 0"/>
+              <v:f eqn="prod @7 21600 pixelHeight"/>
+              <v:f eqn="sum @10 21600 0"/>
+            </v:formulas>
+            <v:path o:extrusionok="f" gradientshapeok="t" o:connecttype="rect"/>
+            <o:lock v:ext="edit" aspectratio="t"/>
+          </v:shapetype>
+          <v:shape id="_x0000_i1025" type="#_x0000_t75" alt="" style="width:322.9pt;height:79.15pt;mso-width-percent:0;mso-height-percent:0;mso-width-percent:0;mso-height-percent:0" o:ole="">
+            <v:imagedata r:id="rId8" o:title=""/>
+          </v:shape>
+          <o:OLEObject Type="Embed" ProgID="Equation.DSMT4" ShapeID="_x0000_i1025" DrawAspect="Content" ObjectID="_1606122773" r:id="rId9"/>
+        </w:object>
+      </w:r>
+    </w:p>
+    <w:p>
+      <w:pPr>
+        <w:rPr>
+          <w:rFonts w:cstheme="minorHAnsi"/>
+          <w:b/>
+          <w:bCs/>
+          <w:sz w:val="32"/>
+          <w:szCs w:val="32"/>
+          <w:u w:val="single"/>
+          <w:rtl/>
+        </w:rPr>
+      </w:pPr>
+      <w:r>
+        <w:rPr>
+          <w:rFonts w:cstheme="minorHAnsi" w:hint="cs"/>
+          <w:b/>
+          <w:bCs/>
+          <w:sz w:val="32"/>
+          <w:szCs w:val="32"/>
+          <w:u w:val="single"/>
+          <w:rtl/>
+        </w:rPr>
+        <w:t xml:space="preserve">תרגיל </w:t>
+      </w:r>
+      <w:r>
+        <w:rPr>
+          <w:rFonts w:cstheme="minorHAnsi"/>
+          <w:b/>
+          <w:bCs/>
+          <w:sz w:val="32"/>
+          <w:szCs w:val="32"/>
+          <w:u w:val="single"/>
+        </w:rPr>
+        <w:t>2</w:t>
+      </w:r>
+      <w:r>
+        <w:rPr>
+          <w:rFonts w:cstheme="minorHAnsi" w:hint="cs"/>
+          <w:b/>
+          <w:bCs/>
+          <w:sz w:val="32"/>
+          <w:szCs w:val="32"/>
+          <w:u w:val="single"/>
+          <w:rtl/>
+        </w:rPr>
+        <w:t xml:space="preserve"> </w:t>
+      </w:r>
+      <w:r>
+        <w:rPr>
+          <w:rFonts w:cstheme="minorHAnsi"/>
+          <w:b/>
+          <w:bCs/>
+          <w:sz w:val="32"/>
+          <w:szCs w:val="32"/>
+          <w:u w:val="single"/>
+          <w:rtl/>
+        </w:rPr>
+        <w:t>–</w:t>
+      </w:r>
+      <w:r>
+        <w:rPr>
+          <w:rFonts w:cstheme="minorHAnsi" w:hint="cs"/>
+          <w:b/>
+          <w:bCs/>
+          <w:sz w:val="32"/>
+          <w:szCs w:val="32"/>
+          <w:u w:val="single"/>
+          <w:rtl/>
+        </w:rPr>
+        <w:t xml:space="preserve"> </w:t>
+      </w:r>
+      <w:r>
+        <w:rPr>
+          <w:rFonts w:cstheme="minorHAnsi"/>
+          <w:b/>
+          <w:bCs/>
+          <w:sz w:val="32"/>
+          <w:szCs w:val="32"/>
+          <w:u w:val="single"/>
+        </w:rPr>
+        <w:t>Motivation</w:t>
+      </w:r>
+      <w:r>
+        <w:rPr>
+          <w:rFonts w:cstheme="minorHAnsi" w:hint="cs"/>
+          <w:b/>
+          <w:bCs/>
+          <w:sz w:val="32"/>
+          <w:szCs w:val="32"/>
+          <w:u w:val="single"/>
+          <w:rtl/>
+        </w:rPr>
+        <w:t>:</w:t>
+      </w:r>
+    </w:p>
+    <w:p>
+      <w:pPr>
+        <w:rPr>
+          <w:rFonts w:cstheme="minorHAnsi" w:hint="cs"/>
+          <w:sz w:val="24"/>
+          <w:szCs w:val="24"/>
+          <w:rtl/>
+        </w:rPr>
+      </w:pPr>
+      <w:r>
+        <w:rPr>
+          <w:rFonts w:cstheme="minorHAnsi" w:hint="cs"/>
+          <w:sz w:val="24"/>
+          <w:szCs w:val="24"/>
+          <w:rtl/>
+        </w:rPr>
+        <w:t>נשים לב כי היוריסטיק</w:t>
+      </w:r>
+      <w:r>
+        <w:rPr>
+          <w:rFonts w:cstheme="minorHAnsi" w:hint="eastAsia"/>
+          <w:sz w:val="24"/>
+          <w:szCs w:val="24"/>
+          <w:rtl/>
+        </w:rPr>
+        <w:t>ה</w:t>
+      </w:r>
+      <w:r>
+        <w:rPr>
+          <w:rFonts w:cstheme="minorHAnsi" w:hint="cs"/>
+          <w:sz w:val="24"/>
+          <w:szCs w:val="24"/>
+          <w:rtl/>
+        </w:rPr>
+        <w:t xml:space="preserve"> שלנו מעריכה את המצב ראשית לפי הניקוד הכללי במשחק שבו הפאקמן מקבל במצב זה בדיוק כמו היוריסטיק</w:t>
+      </w:r>
+      <w:r>
+        <w:rPr>
+          <w:rFonts w:cstheme="minorHAnsi" w:hint="eastAsia"/>
+          <w:sz w:val="24"/>
+          <w:szCs w:val="24"/>
+          <w:rtl/>
+        </w:rPr>
+        <w:t>ה</w:t>
+      </w:r>
+      <w:r>
+        <w:rPr>
+          <w:rFonts w:cstheme="minorHAnsi" w:hint="cs"/>
+          <w:sz w:val="24"/>
+          <w:szCs w:val="24"/>
+          <w:rtl/>
+        </w:rPr>
+        <w:t xml:space="preserve"> המקורית.</w:t>
+      </w:r>
+      <w:r>
+        <w:rPr>
+          <w:rFonts w:cstheme="minorHAnsi"/>
+          <w:sz w:val="24"/>
+          <w:szCs w:val="24"/>
+          <w:rtl/>
+        </w:rPr>
+        <w:br/>
+      </w:r>
+      <w:r>
+        <w:rPr>
+          <w:rFonts w:cstheme="minorHAnsi" w:hint="cs"/>
+          <w:sz w:val="24"/>
+          <w:szCs w:val="24"/>
+          <w:rtl/>
+        </w:rPr>
+        <w:t>בנוסף היוריסטיק</w:t>
+      </w:r>
+      <w:r>
+        <w:rPr>
+          <w:rFonts w:cstheme="minorHAnsi" w:hint="eastAsia"/>
+          <w:sz w:val="24"/>
+          <w:szCs w:val="24"/>
+          <w:rtl/>
+        </w:rPr>
+        <w:t>ה</w:t>
+      </w:r>
+      <w:r>
+        <w:rPr>
+          <w:rFonts w:cstheme="minorHAnsi" w:hint="cs"/>
+          <w:sz w:val="24"/>
+          <w:szCs w:val="24"/>
+          <w:rtl/>
+        </w:rPr>
+        <w:t xml:space="preserve"> שלנו מתחשבת במיקום הרוחות על הלוח ומעריכה מצבים לפי המרחק (מרחק מנהטן) המינימל</w:t>
+      </w:r>
+      <w:r>
+        <w:rPr>
+          <w:rFonts w:cstheme="minorHAnsi" w:hint="eastAsia"/>
+          <w:sz w:val="24"/>
+          <w:szCs w:val="24"/>
+          <w:rtl/>
+        </w:rPr>
+        <w:t>י</w:t>
+      </w:r>
+      <w:r>
+        <w:rPr>
+          <w:rFonts w:cstheme="minorHAnsi" w:hint="cs"/>
+          <w:sz w:val="24"/>
+          <w:szCs w:val="24"/>
+          <w:rtl/>
+        </w:rPr>
+        <w:t xml:space="preserve"> (המקרה הגרוע ביותר, ככל שקרוב יותר לרוח קרוב לפסילה) של הפאקמן מרוח כלשהי ומוסיפה מספר זה אל הערך היוריסט</w:t>
+      </w:r>
+      <w:r>
+        <w:rPr>
+          <w:rFonts w:cstheme="minorHAnsi" w:hint="eastAsia"/>
+          <w:sz w:val="24"/>
+          <w:szCs w:val="24"/>
+          <w:rtl/>
+        </w:rPr>
+        <w:t>י</w:t>
+      </w:r>
+      <w:r>
+        <w:rPr>
+          <w:rFonts w:cstheme="minorHAnsi" w:hint="cs"/>
+          <w:sz w:val="24"/>
+          <w:szCs w:val="24"/>
+          <w:rtl/>
+        </w:rPr>
+        <w:t xml:space="preserve"> של המצב ומתעדפת מצבים שמתרחקים מהרוח הקרובה אל הפאקמן.</w:t>
+      </w:r>
+      <w:r>
+        <w:rPr>
+          <w:rFonts w:cstheme="minorHAnsi"/>
+          <w:sz w:val="24"/>
+          <w:szCs w:val="24"/>
+          <w:rtl/>
+        </w:rPr>
+        <w:br/>
+      </w:r>
+      <w:r>
+        <w:rPr>
+          <w:rFonts w:cstheme="minorHAnsi" w:hint="cs"/>
+          <w:sz w:val="24"/>
+          <w:szCs w:val="24"/>
+          <w:rtl/>
+        </w:rPr>
+        <w:t>על מנת לצבור יותר נקודות הפונקציה מעריכה את המצב גם לפי המרחק (מרחק מנהטן) של המצב מנקודת על המפה אשר מכילות אוכל, ככל שמרחק זה יותר קטן הערך שמוחסר</w:t>
+      </w:r>
+      <w:r>
+        <w:rPr>
+          <w:rFonts w:cstheme="minorHAnsi" w:hint="cs"/>
+          <w:sz w:val="24"/>
+          <w:szCs w:val="24"/>
+          <w:rtl/>
+        </w:rPr>
+        <w:t xml:space="preserve"> מהערך של המצב</w:t>
+      </w:r>
+      <w:r>
+        <w:rPr>
+          <w:rFonts w:cstheme="minorHAnsi" w:hint="cs"/>
+          <w:sz w:val="24"/>
+          <w:szCs w:val="24"/>
+          <w:rtl/>
+        </w:rPr>
+        <w:t xml:space="preserve"> </w:t>
+      </w:r>
       <w:bookmarkStart w:id="0" w:name="_GoBack"/>
       <w:bookmarkEnd w:id="0"/>
+      <w:r>
+        <w:rPr>
+          <w:rFonts w:cstheme="minorHAnsi" w:hint="cs"/>
+          <w:sz w:val="24"/>
+          <w:szCs w:val="24"/>
+          <w:rtl/>
+        </w:rPr>
+        <w:t xml:space="preserve">הינו קטן יותר והערך </w:t>
+      </w:r>
+      <w:r>
+        <w:rPr>
+          <w:rFonts w:cstheme="minorHAnsi" w:hint="cs"/>
+          <w:sz w:val="24"/>
+          <w:szCs w:val="24"/>
+          <w:rtl/>
+        </w:rPr>
+        <w:t>היוריסט</w:t>
+      </w:r>
+      <w:r>
+        <w:rPr>
+          <w:rFonts w:cstheme="minorHAnsi" w:hint="eastAsia"/>
+          <w:sz w:val="24"/>
+          <w:szCs w:val="24"/>
+          <w:rtl/>
+        </w:rPr>
+        <w:t>י</w:t>
+      </w:r>
+      <w:r>
+        <w:rPr>
+          <w:rFonts w:cstheme="minorHAnsi" w:hint="cs"/>
+          <w:sz w:val="24"/>
+          <w:szCs w:val="24"/>
+          <w:rtl/>
+        </w:rPr>
+        <w:t xml:space="preserve"> </w:t>
+      </w:r>
+      <w:r>
+        <w:rPr>
+          <w:rFonts w:cstheme="minorHAnsi" w:hint="cs"/>
+          <w:sz w:val="24"/>
+          <w:szCs w:val="24"/>
+          <w:rtl/>
+        </w:rPr>
+        <w:t>הסופי שיוחזר גדול יותר כלומר מעדיפה מצבים שקרובים יותר לאוכל.</w:t>
+      </w:r>
+      <w:r>
+        <w:rPr>
+          <w:rFonts w:cstheme="minorHAnsi"/>
+          <w:sz w:val="24"/>
+          <w:szCs w:val="24"/>
+          <w:rtl/>
+        </w:rPr>
+        <w:br/>
+      </w:r>
+      <w:r>
+        <w:rPr>
+          <w:rFonts w:cstheme="minorHAnsi" w:hint="cs"/>
+          <w:sz w:val="24"/>
+          <w:szCs w:val="24"/>
+          <w:rtl/>
+        </w:rPr>
+        <w:t>המוטיבצי</w:t>
+      </w:r>
+      <w:r>
+        <w:rPr>
+          <w:rFonts w:cstheme="minorHAnsi" w:hint="eastAsia"/>
+          <w:sz w:val="24"/>
+          <w:szCs w:val="24"/>
+          <w:rtl/>
+        </w:rPr>
+        <w:t>ה</w:t>
+      </w:r>
+      <w:r>
+        <w:rPr>
+          <w:rFonts w:cstheme="minorHAnsi" w:hint="cs"/>
+          <w:sz w:val="24"/>
+          <w:szCs w:val="24"/>
+          <w:rtl/>
+        </w:rPr>
+        <w:t xml:space="preserve"> מאחורי </w:t>
+      </w:r>
+      <w:r>
+        <w:rPr>
+          <w:rFonts w:cstheme="minorHAnsi" w:hint="cs"/>
+          <w:sz w:val="24"/>
+          <w:szCs w:val="24"/>
+          <w:rtl/>
+        </w:rPr>
+        <w:t>היוריסטיק</w:t>
+      </w:r>
+      <w:r>
+        <w:rPr>
+          <w:rFonts w:cstheme="minorHAnsi" w:hint="eastAsia"/>
+          <w:sz w:val="24"/>
+          <w:szCs w:val="24"/>
+          <w:rtl/>
+        </w:rPr>
+        <w:t>ה</w:t>
+      </w:r>
+      <w:r>
+        <w:rPr>
+          <w:rFonts w:cstheme="minorHAnsi" w:hint="cs"/>
+          <w:sz w:val="24"/>
+          <w:szCs w:val="24"/>
+          <w:rtl/>
+        </w:rPr>
+        <w:t xml:space="preserve"> היא </w:t>
+      </w:r>
+      <w:r>
+        <w:rPr>
+          <w:rFonts w:cstheme="minorHAnsi" w:hint="cs"/>
+          <w:sz w:val="24"/>
+          <w:szCs w:val="24"/>
+          <w:rtl/>
+        </w:rPr>
+        <w:t>חתת ניקוד גבוה יותר</w:t>
+      </w:r>
+      <w:r>
+        <w:rPr>
+          <w:rFonts w:cstheme="minorHAnsi" w:hint="cs"/>
+          <w:sz w:val="24"/>
+          <w:szCs w:val="24"/>
+          <w:rtl/>
+        </w:rPr>
+        <w:t xml:space="preserve"> </w:t>
+      </w:r>
+      <w:r>
+        <w:rPr>
+          <w:rFonts w:cstheme="minorHAnsi" w:hint="cs"/>
+          <w:sz w:val="24"/>
+          <w:szCs w:val="24"/>
+          <w:rtl/>
+        </w:rPr>
+        <w:t>ל</w:t>
+      </w:r>
+      <w:r>
+        <w:rPr>
+          <w:rFonts w:cstheme="minorHAnsi" w:hint="cs"/>
+          <w:sz w:val="24"/>
+          <w:szCs w:val="24"/>
+          <w:rtl/>
+        </w:rPr>
+        <w:t xml:space="preserve">מצבים שרחוקים מרוחות </w:t>
+      </w:r>
+      <w:r>
+        <w:rPr>
+          <w:rFonts w:cstheme="minorHAnsi" w:hint="cs"/>
+          <w:sz w:val="24"/>
+          <w:szCs w:val="24"/>
+          <w:rtl/>
+        </w:rPr>
+        <w:t>וקרובים</w:t>
+      </w:r>
+      <w:r>
+        <w:rPr>
+          <w:rFonts w:cstheme="minorHAnsi" w:hint="cs"/>
+          <w:sz w:val="24"/>
+          <w:szCs w:val="24"/>
+          <w:rtl/>
+        </w:rPr>
+        <w:t xml:space="preserve"> לאוכל ו</w:t>
+      </w:r>
+      <w:r>
+        <w:rPr>
+          <w:rFonts w:cstheme="minorHAnsi" w:hint="cs"/>
+          <w:sz w:val="24"/>
+          <w:szCs w:val="24"/>
+          <w:rtl/>
+        </w:rPr>
+        <w:t>מ</w:t>
+      </w:r>
+      <w:r>
+        <w:rPr>
+          <w:rFonts w:cstheme="minorHAnsi" w:hint="cs"/>
+          <w:sz w:val="24"/>
+          <w:szCs w:val="24"/>
+          <w:rtl/>
+        </w:rPr>
+        <w:t>מקס</w:t>
+      </w:r>
+      <w:r>
+        <w:rPr>
+          <w:rFonts w:cstheme="minorHAnsi" w:hint="cs"/>
+          <w:sz w:val="24"/>
+          <w:szCs w:val="24"/>
+          <w:rtl/>
+        </w:rPr>
+        <w:t>מי</w:t>
+      </w:r>
+      <w:r>
+        <w:rPr>
+          <w:rFonts w:cstheme="minorHAnsi" w:hint="cs"/>
+          <w:sz w:val="24"/>
+          <w:szCs w:val="24"/>
+          <w:rtl/>
+        </w:rPr>
+        <w:t>ם את הניקוד הכללי.</w:t>
+      </w:r>
     </w:p>
+    <w:p>
+      <w:pPr>
+        <w:rPr>
+          <w:rFonts w:cstheme="minorHAnsi" w:hint="cs"/>
+          <w:sz w:val="24"/>
+          <w:szCs w:val="24"/>
+          <w:rtl/>
+        </w:rPr>
+      </w:pPr>
+    </w:p>
+    <w:p>
+      <w:pPr>
+        <w:rPr>
+          <w:rFonts w:cstheme="minorHAnsi" w:hint="cs"/>
+          <w:bCs/>
+          <w:color w:val="4472C4" w:themeColor="accent1"/>
+          <w:sz w:val="40"/>
+          <w:szCs w:val="40"/>
+          <w:u w:val="single"/>
+          <w:rtl/>
+          <w14:shadow w14:blurRad="38100" w14:dist="25400" w14:dir="5400000" w14:sx="100000" w14:sy="100000" w14:kx="0" w14:ky="0" w14:algn="ctr">
+            <w14:srgbClr w14:val="6E747A">
+              <w14:alpha w14:val="57000"/>
+            </w14:srgbClr>
+          </w14:shadow>
+          <w14:textOutline w14:w="0" w14:cap="flat" w14:cmpd="sng" w14:algn="ctr">
+            <w14:noFill/>
+            <w14:prstDash w14:val="solid"/>
+            <w14:round/>
+          </w14:textOutline>
+        </w:rPr>
+      </w:pPr>
+    </w:p>
+    <w:p>
+      <w:pPr>
+        <w:rPr>
+          <w:rFonts w:cstheme="minorHAnsi" w:hint="cs"/>
+          <w:sz w:val="24"/>
+          <w:szCs w:val="24"/>
+          <w:rtl/>
+        </w:rPr>
+      </w:pPr>
+    </w:p>
+    <w:p/>
     <w:sectPr>
-      <w:footerReference w:type="default" r:id="rId8"/>
+      <w:footerReference w:type="default" r:id="rId10"/>
       <w:pgSz w:w="11906" w:h="16838" w:code="9"/>
       <w:pgMar w:top="1440" w:right="1800" w:bottom="1440" w:left="1800" w:header="708" w:footer="708" w:gutter="0"/>
       <w:cols w:space="708"/>
@@ -118,7 +1271,7 @@
 <w:ftr xmlns:wpc="http://schemas.microsoft.com/office/word/2010/wordprocessingCanvas" xmlns:cx="http://schemas.microsoft.com/office/drawing/2014/chartex" xmlns:cx1="http://schemas.microsoft.com/office/drawing/2015/9/8/chartex" xmlns:cx2="http://schemas.microsoft.com/office/drawing/2015/10/21/chartex" xmlns:cx3="http://schemas.microsoft.com/office/drawing/2016/5/9/chartex" xmlns:cx4="http://schemas.microsoft.com/office/drawing/2016/5/10/chartex" xmlns:cx5="http://schemas.microsoft.com/office/drawing/2016/5/11/chartex" xmlns:cx6="http://schemas.microsoft.com/office/drawing/2016/5/12/chartex" xmlns:cx7="http://schemas.microsoft.com/office/drawing/2016/5/13/chartex" xmlns:cx8="http://schemas.microsoft.com/office/drawing/2016/5/14/chartex" xmlns:mc="http://schemas.openxmlformats.org/markup-compatibility/2006" xmlns:aink="http://schemas.microsoft.com/office/drawing/2016/ink" xmlns:am3d="http://schemas.microsoft.com/office/drawing/2017/model3d" xmlns:o="urn:schemas-microsoft-com:office:office" xmlns:r="http://schemas.openxmlformats.org/officeDocument/2006/relationships" xmlns:m="http://schemas.openxmlformats.org/officeDocument/2006/math" xmlns:v="urn:schemas-microsoft-com:vml" xmlns:wp14="http://schemas.microsoft.com/office/word/2010/wordprocessingDrawing" xmlns:wp="http://schemas.openxmlformats.org/drawingml/2006/wordprocessingDrawing" xmlns:w10="urn:schemas-microsoft-com:office:word" xmlns:w="http://schemas.openxmlformats.org/wordprocessingml/2006/main" xmlns:w14="http://schemas.microsoft.com/office/word/2010/wordml" xmlns:w15="http://schemas.microsoft.com/office/word/2012/wordml" xmlns:w16cid="http://schemas.microsoft.com/office/word/2016/wordml/cid" xmlns:w16se="http://schemas.microsoft.com/office/word/2015/wordml/symex" xmlns:wpg="http://schemas.microsoft.com/office/word/2010/wordprocessingGroup" xmlns:wpi="http://schemas.microsoft.com/office/word/2010/wordprocessingInk" xmlns:wne="http://schemas.microsoft.com/office/word/2006/wordml" xmlns:wps="http://schemas.microsoft.com/office/word/2010/wordprocessingShape" mc:Ignorable="w14 w15 w16se w16cid wp14">
   <w:p>
     <w:pPr>
-      <w:pStyle w:val="a6"/>
+      <w:pStyle w:val="Footer"/>
       <w:bidi w:val="0"/>
       <w:rPr>
         <w:rtl/>
@@ -134,7 +1287,7 @@
   </w:p>
   <w:p>
     <w:pPr>
-      <w:pStyle w:val="a6"/>
+      <w:pStyle w:val="Footer"/>
     </w:pPr>
   </w:p>
 </w:ftr>
@@ -1634,7 +2787,7 @@
     <w:lsdException w:name="Hashtag" w:semiHidden="1" w:unhideWhenUsed="1"/>
     <w:lsdException w:name="Unresolved Mention" w:semiHidden="1" w:unhideWhenUsed="1"/>
   </w:latentStyles>
-  <w:style w:type="paragraph" w:default="1" w:styleId="a">
+  <w:style w:type="paragraph" w:default="1" w:styleId="Normal">
     <w:name w:val="Normal"/>
     <w:qFormat/>
     <w:rsid w:val="00C06F00"/>
@@ -1642,13 +2795,13 @@
       <w:bidi/>
     </w:pPr>
   </w:style>
-  <w:style w:type="character" w:default="1" w:styleId="a0">
+  <w:style w:type="character" w:default="1" w:styleId="DefaultParagraphFont">
     <w:name w:val="Default Paragraph Font"/>
     <w:uiPriority w:val="1"/>
     <w:semiHidden/>
     <w:unhideWhenUsed/>
   </w:style>
-  <w:style w:type="table" w:default="1" w:styleId="a1">
+  <w:style w:type="table" w:default="1" w:styleId="TableNormal">
     <w:name w:val="Normal Table"/>
     <w:uiPriority w:val="99"/>
     <w:semiHidden/>
@@ -1663,15 +2816,15 @@
       </w:tblCellMar>
     </w:tblPr>
   </w:style>
-  <w:style w:type="numbering" w:default="1" w:styleId="a2">
+  <w:style w:type="numbering" w:default="1" w:styleId="NoList">
     <w:name w:val="No List"/>
     <w:uiPriority w:val="99"/>
     <w:semiHidden/>
     <w:unhideWhenUsed/>
   </w:style>
-  <w:style w:type="table" w:styleId="a3">
+  <w:style w:type="table" w:styleId="TableGrid">
     <w:name w:val="Table Grid"/>
-    <w:basedOn w:val="a1"/>
+    <w:basedOn w:val="TableNormal"/>
     <w:uiPriority w:val="39"/>
     <w:rsid w:val="007D5A1F"/>
     <w:pPr>
@@ -1688,10 +2841,10 @@
       </w:tblBorders>
     </w:tblPr>
   </w:style>
-  <w:style w:type="paragraph" w:styleId="a4">
+  <w:style w:type="paragraph" w:styleId="Header">
     <w:name w:val="header"/>
-    <w:basedOn w:val="a"/>
-    <w:link w:val="a5"/>
+    <w:basedOn w:val="Normal"/>
+    <w:link w:val="HeaderChar"/>
     <w:uiPriority w:val="99"/>
     <w:unhideWhenUsed/>
     <w:rsid w:val="00235AA5"/>
@@ -1703,17 +2856,17 @@
       <w:spacing w:after="0" w:line="240" w:lineRule="auto"/>
     </w:pPr>
   </w:style>
-  <w:style w:type="character" w:customStyle="1" w:styleId="a5">
-    <w:name w:val="כותרת עליונה תו"/>
-    <w:basedOn w:val="a0"/>
-    <w:link w:val="a4"/>
+  <w:style w:type="character" w:customStyle="1" w:styleId="HeaderChar">
+    <w:name w:val="Header Char"/>
+    <w:basedOn w:val="DefaultParagraphFont"/>
+    <w:link w:val="Header"/>
     <w:uiPriority w:val="99"/>
     <w:rsid w:val="00235AA5"/>
   </w:style>
-  <w:style w:type="paragraph" w:styleId="a6">
+  <w:style w:type="paragraph" w:styleId="Footer">
     <w:name w:val="footer"/>
-    <w:basedOn w:val="a"/>
-    <w:link w:val="a7"/>
+    <w:basedOn w:val="Normal"/>
+    <w:link w:val="FooterChar"/>
     <w:uiPriority w:val="99"/>
     <w:unhideWhenUsed/>
     <w:rsid w:val="00235AA5"/>
@@ -1725,16 +2878,16 @@
       <w:spacing w:after="0" w:line="240" w:lineRule="auto"/>
     </w:pPr>
   </w:style>
-  <w:style w:type="character" w:customStyle="1" w:styleId="a7">
-    <w:name w:val="כותרת תחתונה תו"/>
-    <w:basedOn w:val="a0"/>
-    <w:link w:val="a6"/>
+  <w:style w:type="character" w:customStyle="1" w:styleId="FooterChar">
+    <w:name w:val="Footer Char"/>
+    <w:basedOn w:val="DefaultParagraphFont"/>
+    <w:link w:val="Footer"/>
     <w:uiPriority w:val="99"/>
     <w:rsid w:val="00235AA5"/>
   </w:style>
-  <w:style w:type="paragraph" w:styleId="a8">
+  <w:style w:type="paragraph" w:styleId="ListParagraph">
     <w:name w:val="List Paragraph"/>
-    <w:basedOn w:val="a"/>
+    <w:basedOn w:val="Normal"/>
     <w:uiPriority w:val="34"/>
     <w:qFormat/>
     <w:rsid w:val="00E61A70"/>
@@ -1743,9 +2896,9 @@
       <w:contextualSpacing/>
     </w:pPr>
   </w:style>
-  <w:style w:type="character" w:styleId="a9">
+  <w:style w:type="character" w:styleId="PlaceholderText">
     <w:name w:val="Placeholder Text"/>
-    <w:basedOn w:val="a0"/>
+    <w:basedOn w:val="DefaultParagraphFont"/>
     <w:uiPriority w:val="99"/>
     <w:semiHidden/>
     <w:rsid w:val="000A5C84"/>
@@ -2056,7 +3209,7 @@
 </file>
 
 <file path=customXml/itemProps1.xml><?xml version="1.0" encoding="utf-8"?>
-<ds:datastoreItem xmlns:ds="http://schemas.openxmlformats.org/officeDocument/2006/customXml" ds:itemID="{2064591F-0310-43AF-A00A-D8E12B0AB949}">
+<ds:datastoreItem xmlns:ds="http://schemas.openxmlformats.org/officeDocument/2006/customXml" ds:itemID="{2F48E714-680F-044D-93F9-D8A1716E8A17}">
   <ds:schemaRefs>
     <ds:schemaRef ds:uri="http://schemas.openxmlformats.org/officeDocument/2006/bibliography"/>
   </ds:schemaRefs>

</xml_diff>

<commit_message>
finish part 3 minimax
</commit_message>
<xml_diff>
--- a/HW_2/docs/HW_2_Edit_Version.docx
+++ b/HW_2/docs/HW_2_Edit_Version.docx
@@ -369,11 +369,11 @@
             <w14:round/>
           </w14:textOutline>
         </w:rPr>
-        <w:t xml:space="preserve">חלק </w:t>
-      </w:r>
-      <w:r>
-        <w:rPr>
-          <w:rFonts w:cstheme="minorHAnsi" w:hint="cs"/>
+        <w:t xml:space="preserve">חלק ב' </w:t>
+      </w:r>
+      <w:r>
+        <w:rPr>
+          <w:rFonts w:cstheme="minorHAnsi"/>
           <w:bCs/>
           <w:color w:val="4472C4" w:themeColor="accent1"/>
           <w:sz w:val="40"/>
@@ -391,7 +391,7 @@
             <w14:round/>
           </w14:textOutline>
         </w:rPr>
-        <w:t>ב</w:t>
+        <w:t>–</w:t>
       </w:r>
       <w:r>
         <w:rPr>
@@ -413,73 +413,7 @@
             <w14:round/>
           </w14:textOutline>
         </w:rPr>
-        <w:t xml:space="preserve">' </w:t>
-      </w:r>
-      <w:r>
-        <w:rPr>
-          <w:rFonts w:cstheme="minorHAnsi"/>
-          <w:bCs/>
-          <w:color w:val="4472C4" w:themeColor="accent1"/>
-          <w:sz w:val="40"/>
-          <w:szCs w:val="40"/>
-          <w:u w:val="single"/>
-          <w:rtl/>
-          <w14:shadow w14:blurRad="38100" w14:dist="25400" w14:dir="5400000" w14:sx="100000" w14:sy="100000" w14:kx="0" w14:ky="0" w14:algn="ctr">
-            <w14:srgbClr w14:val="6E747A">
-              <w14:alpha w14:val="57000"/>
-            </w14:srgbClr>
-          </w14:shadow>
-          <w14:textOutline w14:w="0" w14:cap="flat" w14:cmpd="sng" w14:algn="ctr">
-            <w14:noFill/>
-            <w14:prstDash w14:val="solid"/>
-            <w14:round/>
-          </w14:textOutline>
-        </w:rPr>
-        <w:t>–</w:t>
-      </w:r>
-      <w:r>
-        <w:rPr>
-          <w:rFonts w:cstheme="minorHAnsi" w:hint="cs"/>
-          <w:bCs/>
-          <w:color w:val="4472C4" w:themeColor="accent1"/>
-          <w:sz w:val="40"/>
-          <w:szCs w:val="40"/>
-          <w:u w:val="single"/>
-          <w:rtl/>
-          <w14:shadow w14:blurRad="38100" w14:dist="25400" w14:dir="5400000" w14:sx="100000" w14:sy="100000" w14:kx="0" w14:ky="0" w14:algn="ctr">
-            <w14:srgbClr w14:val="6E747A">
-              <w14:alpha w14:val="57000"/>
-            </w14:srgbClr>
-          </w14:shadow>
-          <w14:textOutline w14:w="0" w14:cap="flat" w14:cmpd="sng" w14:algn="ctr">
-            <w14:noFill/>
-            <w14:prstDash w14:val="solid"/>
-            <w14:round/>
-          </w14:textOutline>
-        </w:rPr>
-        <w:t xml:space="preserve"> </w:t>
-      </w:r>
-      <w:r>
-        <w:rPr>
-          <w:rFonts w:cstheme="minorHAnsi" w:hint="cs"/>
-          <w:bCs/>
-          <w:color w:val="4472C4" w:themeColor="accent1"/>
-          <w:sz w:val="40"/>
-          <w:szCs w:val="40"/>
-          <w:u w:val="single"/>
-          <w:rtl/>
-          <w14:shadow w14:blurRad="38100" w14:dist="25400" w14:dir="5400000" w14:sx="100000" w14:sy="100000" w14:kx="0" w14:ky="0" w14:algn="ctr">
-            <w14:srgbClr w14:val="6E747A">
-              <w14:alpha w14:val="57000"/>
-            </w14:srgbClr>
-          </w14:shadow>
-          <w14:textOutline w14:w="0" w14:cap="flat" w14:cmpd="sng" w14:algn="ctr">
-            <w14:noFill/>
-            <w14:prstDash w14:val="solid"/>
-            <w14:round/>
-          </w14:textOutline>
-        </w:rPr>
-        <w:t>בניית סוכן משופר</w:t>
+        <w:t xml:space="preserve"> בניית סוכן משופר</w:t>
       </w:r>
     </w:p>
     <w:p>
@@ -723,7 +657,7 @@
           <v:shape id="_x0000_i1025" type="#_x0000_t75" alt="" style="width:322.9pt;height:79.15pt;mso-width-percent:0;mso-height-percent:0;mso-width-percent:0;mso-height-percent:0" o:ole="">
             <v:imagedata r:id="rId8" o:title=""/>
           </v:shape>
-          <o:OLEObject Type="Embed" ProgID="Equation.DSMT4" ShapeID="_x0000_i1025" DrawAspect="Content" ObjectID="_1606122773" r:id="rId9"/>
+          <o:OLEObject Type="Embed" ProgID="Equation.DSMT4" ShapeID="_x0000_i1025" DrawAspect="Content" ObjectID="_1606136023" r:id="rId9"/>
         </w:object>
       </w:r>
     </w:p>
@@ -825,7 +759,7 @@
     <w:p>
       <w:pPr>
         <w:rPr>
-          <w:rFonts w:cstheme="minorHAnsi" w:hint="cs"/>
+          <w:rFonts w:cstheme="minorHAnsi"/>
           <w:sz w:val="24"/>
           <w:szCs w:val="24"/>
           <w:rtl/>
@@ -982,18 +916,7 @@
           <w:szCs w:val="24"/>
           <w:rtl/>
         </w:rPr>
-        <w:t xml:space="preserve"> </w:t>
-      </w:r>
-      <w:bookmarkStart w:id="0" w:name="_GoBack"/>
-      <w:bookmarkEnd w:id="0"/>
-      <w:r>
-        <w:rPr>
-          <w:rFonts w:cstheme="minorHAnsi" w:hint="cs"/>
-          <w:sz w:val="24"/>
-          <w:szCs w:val="24"/>
-          <w:rtl/>
-        </w:rPr>
-        <w:t xml:space="preserve">הינו קטן יותר והערך </w:t>
+        <w:t xml:space="preserve"> הינו קטן יותר והערך </w:t>
       </w:r>
       <w:r>
         <w:rPr>
@@ -1187,18 +1110,28 @@
     </w:p>
     <w:p>
       <w:pPr>
-        <w:rPr>
-          <w:rFonts w:cstheme="minorHAnsi" w:hint="cs"/>
-          <w:sz w:val="24"/>
-          <w:szCs w:val="24"/>
-          <w:rtl/>
-        </w:rPr>
-      </w:pPr>
+        <w:bidi w:val="0"/>
+        <w:rPr>
+          <w:rFonts w:cstheme="minorHAnsi"/>
+          <w:sz w:val="24"/>
+          <w:szCs w:val="24"/>
+          <w:rtl/>
+        </w:rPr>
+      </w:pPr>
+      <w:r>
+        <w:rPr>
+          <w:rFonts w:cstheme="minorHAnsi"/>
+          <w:sz w:val="24"/>
+          <w:szCs w:val="24"/>
+          <w:rtl/>
+        </w:rPr>
+        <w:br w:type="page"/>
+      </w:r>
     </w:p>
     <w:p>
       <w:pPr>
         <w:rPr>
-          <w:rFonts w:cstheme="minorHAnsi" w:hint="cs"/>
+          <w:rFonts w:cstheme="minorHAnsi"/>
           <w:bCs/>
           <w:color w:val="4472C4" w:themeColor="accent1"/>
           <w:sz w:val="40"/>
@@ -1217,18 +1150,852 @@
           </w14:textOutline>
         </w:rPr>
       </w:pPr>
+      <w:r>
+        <w:rPr>
+          <w:rFonts w:cstheme="minorHAnsi" w:hint="cs"/>
+          <w:bCs/>
+          <w:color w:val="4472C4" w:themeColor="accent1"/>
+          <w:sz w:val="40"/>
+          <w:szCs w:val="40"/>
+          <w:u w:val="single"/>
+          <w:rtl/>
+          <w14:shadow w14:blurRad="38100" w14:dist="25400" w14:dir="5400000" w14:sx="100000" w14:sy="100000" w14:kx="0" w14:ky="0" w14:algn="ctr">
+            <w14:srgbClr w14:val="6E747A">
+              <w14:alpha w14:val="57000"/>
+            </w14:srgbClr>
+          </w14:shadow>
+          <w14:textOutline w14:w="0" w14:cap="flat" w14:cmpd="sng" w14:algn="ctr">
+            <w14:noFill/>
+            <w14:prstDash w14:val="solid"/>
+            <w14:round/>
+          </w14:textOutline>
+        </w:rPr>
+        <w:lastRenderedPageBreak/>
+        <w:t xml:space="preserve">חלק </w:t>
+      </w:r>
+      <w:r>
+        <w:rPr>
+          <w:rFonts w:cstheme="minorHAnsi" w:hint="cs"/>
+          <w:bCs/>
+          <w:color w:val="4472C4" w:themeColor="accent1"/>
+          <w:sz w:val="40"/>
+          <w:szCs w:val="40"/>
+          <w:u w:val="single"/>
+          <w:rtl/>
+          <w14:shadow w14:blurRad="38100" w14:dist="25400" w14:dir="5400000" w14:sx="100000" w14:sy="100000" w14:kx="0" w14:ky="0" w14:algn="ctr">
+            <w14:srgbClr w14:val="6E747A">
+              <w14:alpha w14:val="57000"/>
+            </w14:srgbClr>
+          </w14:shadow>
+          <w14:textOutline w14:w="0" w14:cap="flat" w14:cmpd="sng" w14:algn="ctr">
+            <w14:noFill/>
+            <w14:prstDash w14:val="solid"/>
+            <w14:round/>
+          </w14:textOutline>
+        </w:rPr>
+        <w:t>ג</w:t>
+      </w:r>
+      <w:r>
+        <w:rPr>
+          <w:rFonts w:cstheme="minorHAnsi" w:hint="cs"/>
+          <w:bCs/>
+          <w:color w:val="4472C4" w:themeColor="accent1"/>
+          <w:sz w:val="40"/>
+          <w:szCs w:val="40"/>
+          <w:u w:val="single"/>
+          <w:rtl/>
+          <w14:shadow w14:blurRad="38100" w14:dist="25400" w14:dir="5400000" w14:sx="100000" w14:sy="100000" w14:kx="0" w14:ky="0" w14:algn="ctr">
+            <w14:srgbClr w14:val="6E747A">
+              <w14:alpha w14:val="57000"/>
+            </w14:srgbClr>
+          </w14:shadow>
+          <w14:textOutline w14:w="0" w14:cap="flat" w14:cmpd="sng" w14:algn="ctr">
+            <w14:noFill/>
+            <w14:prstDash w14:val="solid"/>
+            <w14:round/>
+          </w14:textOutline>
+        </w:rPr>
+        <w:t xml:space="preserve">' </w:t>
+      </w:r>
+      <w:r>
+        <w:rPr>
+          <w:rFonts w:cstheme="minorHAnsi"/>
+          <w:bCs/>
+          <w:color w:val="4472C4" w:themeColor="accent1"/>
+          <w:sz w:val="40"/>
+          <w:szCs w:val="40"/>
+          <w:u w:val="single"/>
+          <w:rtl/>
+          <w14:shadow w14:blurRad="38100" w14:dist="25400" w14:dir="5400000" w14:sx="100000" w14:sy="100000" w14:kx="0" w14:ky="0" w14:algn="ctr">
+            <w14:srgbClr w14:val="6E747A">
+              <w14:alpha w14:val="57000"/>
+            </w14:srgbClr>
+          </w14:shadow>
+          <w14:textOutline w14:w="0" w14:cap="flat" w14:cmpd="sng" w14:algn="ctr">
+            <w14:noFill/>
+            <w14:prstDash w14:val="solid"/>
+            <w14:round/>
+          </w14:textOutline>
+        </w:rPr>
+        <w:t>–</w:t>
+      </w:r>
+      <w:r>
+        <w:rPr>
+          <w:rFonts w:cstheme="minorHAnsi" w:hint="cs"/>
+          <w:bCs/>
+          <w:color w:val="4472C4" w:themeColor="accent1"/>
+          <w:sz w:val="40"/>
+          <w:szCs w:val="40"/>
+          <w:u w:val="single"/>
+          <w:rtl/>
+          <w14:shadow w14:blurRad="38100" w14:dist="25400" w14:dir="5400000" w14:sx="100000" w14:sy="100000" w14:kx="0" w14:ky="0" w14:algn="ctr">
+            <w14:srgbClr w14:val="6E747A">
+              <w14:alpha w14:val="57000"/>
+            </w14:srgbClr>
+          </w14:shadow>
+          <w14:textOutline w14:w="0" w14:cap="flat" w14:cmpd="sng" w14:algn="ctr">
+            <w14:noFill/>
+            <w14:prstDash w14:val="solid"/>
+            <w14:round/>
+          </w14:textOutline>
+        </w:rPr>
+        <w:t xml:space="preserve"> בניית סוכן </w:t>
+      </w:r>
+      <w:r>
+        <w:rPr>
+          <w:rFonts w:cstheme="minorHAnsi"/>
+          <w:bCs/>
+          <w:color w:val="4472C4" w:themeColor="accent1"/>
+          <w:sz w:val="40"/>
+          <w:szCs w:val="40"/>
+          <w:u w:val="single"/>
+          <w14:shadow w14:blurRad="38100" w14:dist="25400" w14:dir="5400000" w14:sx="100000" w14:sy="100000" w14:kx="0" w14:ky="0" w14:algn="ctr">
+            <w14:srgbClr w14:val="6E747A">
+              <w14:alpha w14:val="57000"/>
+            </w14:srgbClr>
+          </w14:shadow>
+          <w14:textOutline w14:w="0" w14:cap="flat" w14:cmpd="sng" w14:algn="ctr">
+            <w14:noFill/>
+            <w14:prstDash w14:val="solid"/>
+            <w14:round/>
+          </w14:textOutline>
+        </w:rPr>
+        <w:t xml:space="preserve">Min </w:t>
+      </w:r>
+      <w:r>
+        <w:rPr>
+          <w:rFonts w:cstheme="minorHAnsi"/>
+          <w:bCs/>
+          <w:color w:val="4472C4" w:themeColor="accent1"/>
+          <w:sz w:val="40"/>
+          <w:szCs w:val="40"/>
+          <w:u w:val="single"/>
+          <w14:shadow w14:blurRad="38100" w14:dist="25400" w14:dir="5400000" w14:sx="100000" w14:sy="100000" w14:kx="0" w14:ky="0" w14:algn="ctr">
+            <w14:srgbClr w14:val="6E747A">
+              <w14:alpha w14:val="57000"/>
+            </w14:srgbClr>
+          </w14:shadow>
+          <w14:textOutline w14:w="0" w14:cap="flat" w14:cmpd="sng" w14:algn="ctr">
+            <w14:noFill/>
+            <w14:prstDash w14:val="solid"/>
+            <w14:round/>
+          </w14:textOutline>
+        </w:rPr>
+        <w:t>–</w:t>
+      </w:r>
+      <w:r>
+        <w:rPr>
+          <w:rFonts w:cstheme="minorHAnsi"/>
+          <w:bCs/>
+          <w:color w:val="4472C4" w:themeColor="accent1"/>
+          <w:sz w:val="40"/>
+          <w:szCs w:val="40"/>
+          <w:u w:val="single"/>
+          <w14:shadow w14:blurRad="38100" w14:dist="25400" w14:dir="5400000" w14:sx="100000" w14:sy="100000" w14:kx="0" w14:ky="0" w14:algn="ctr">
+            <w14:srgbClr w14:val="6E747A">
+              <w14:alpha w14:val="57000"/>
+            </w14:srgbClr>
+          </w14:shadow>
+          <w14:textOutline w14:w="0" w14:cap="flat" w14:cmpd="sng" w14:algn="ctr">
+            <w14:noFill/>
+            <w14:prstDash w14:val="solid"/>
+            <w14:round/>
+          </w14:textOutline>
+        </w:rPr>
+        <w:t xml:space="preserve"> Max</w:t>
+      </w:r>
     </w:p>
     <w:p>
       <w:pPr>
         <w:rPr>
-          <w:rFonts w:cstheme="minorHAnsi" w:hint="cs"/>
-          <w:sz w:val="24"/>
-          <w:szCs w:val="24"/>
-          <w:rtl/>
-        </w:rPr>
-      </w:pPr>
+          <w:rFonts w:cstheme="minorHAnsi"/>
+          <w:b/>
+          <w:bCs/>
+          <w:sz w:val="32"/>
+          <w:szCs w:val="32"/>
+          <w:u w:val="single"/>
+          <w:rtl/>
+        </w:rPr>
+      </w:pPr>
+      <w:r>
+        <w:rPr>
+          <w:rFonts w:cstheme="minorHAnsi" w:hint="cs"/>
+          <w:b/>
+          <w:bCs/>
+          <w:sz w:val="32"/>
+          <w:szCs w:val="32"/>
+          <w:u w:val="single"/>
+          <w:rtl/>
+        </w:rPr>
+        <w:t xml:space="preserve">תרגיל 1 </w:t>
+      </w:r>
+      <w:r>
+        <w:rPr>
+          <w:rFonts w:cstheme="minorHAnsi"/>
+          <w:b/>
+          <w:bCs/>
+          <w:sz w:val="32"/>
+          <w:szCs w:val="32"/>
+          <w:u w:val="single"/>
+          <w:rtl/>
+        </w:rPr>
+        <w:t>–</w:t>
+      </w:r>
+      <w:r>
+        <w:rPr>
+          <w:rFonts w:cstheme="minorHAnsi" w:hint="cs"/>
+          <w:b/>
+          <w:bCs/>
+          <w:sz w:val="32"/>
+          <w:szCs w:val="32"/>
+          <w:u w:val="single"/>
+          <w:rtl/>
+        </w:rPr>
+        <w:t xml:space="preserve"> </w:t>
+      </w:r>
+      <w:r>
+        <w:rPr>
+          <w:rFonts w:cstheme="minorHAnsi" w:hint="cs"/>
+          <w:b/>
+          <w:bCs/>
+          <w:sz w:val="32"/>
+          <w:szCs w:val="32"/>
+          <w:u w:val="single"/>
+          <w:rtl/>
+        </w:rPr>
+        <w:t>הנח</w:t>
+      </w:r>
+      <w:r>
+        <w:rPr>
+          <w:rFonts w:cstheme="minorHAnsi" w:hint="cs"/>
+          <w:b/>
+          <w:bCs/>
+          <w:sz w:val="32"/>
+          <w:szCs w:val="32"/>
+          <w:u w:val="single"/>
+          <w:rtl/>
+        </w:rPr>
+        <w:t>ה</w:t>
+      </w:r>
+      <w:r>
+        <w:rPr>
+          <w:rFonts w:cstheme="minorHAnsi" w:hint="cs"/>
+          <w:b/>
+          <w:bCs/>
+          <w:sz w:val="32"/>
+          <w:szCs w:val="32"/>
+          <w:u w:val="single"/>
+          <w:rtl/>
+        </w:rPr>
+        <w:t xml:space="preserve"> </w:t>
+      </w:r>
     </w:p>
-    <w:p/>
+    <w:p>
+      <w:pPr>
+        <w:rPr>
+          <w:rFonts w:cstheme="minorHAnsi"/>
+          <w:sz w:val="24"/>
+          <w:szCs w:val="24"/>
+        </w:rPr>
+      </w:pPr>
+      <w:r>
+        <w:rPr>
+          <w:rFonts w:cstheme="minorHAnsi" w:hint="cs"/>
+          <w:sz w:val="24"/>
+          <w:szCs w:val="24"/>
+          <w:rtl/>
+        </w:rPr>
+        <w:t>בבניי</w:t>
+      </w:r>
+      <w:r>
+        <w:rPr>
+          <w:rFonts w:cstheme="minorHAnsi" w:hint="eastAsia"/>
+          <w:sz w:val="24"/>
+          <w:szCs w:val="24"/>
+          <w:rtl/>
+        </w:rPr>
+        <w:t>ת</w:t>
+      </w:r>
+      <w:r>
+        <w:rPr>
+          <w:rFonts w:cstheme="minorHAnsi" w:hint="cs"/>
+          <w:sz w:val="24"/>
+          <w:szCs w:val="24"/>
+          <w:rtl/>
+        </w:rPr>
+        <w:t xml:space="preserve"> עץ </w:t>
+      </w:r>
+      <w:r>
+        <w:rPr>
+          <w:rFonts w:cstheme="minorHAnsi"/>
+          <w:sz w:val="24"/>
+          <w:szCs w:val="24"/>
+        </w:rPr>
+        <w:t>Min-Max</w:t>
+      </w:r>
+      <w:r>
+        <w:rPr>
+          <w:rFonts w:cstheme="minorHAnsi" w:hint="cs"/>
+          <w:sz w:val="24"/>
+          <w:szCs w:val="24"/>
+          <w:rtl/>
+        </w:rPr>
+        <w:t xml:space="preserve"> אנו מניחים כי המשחק הינו משחק תורות והסוכנים האחרים</w:t>
+      </w:r>
+      <w:r>
+        <w:rPr>
+          <w:rFonts w:cstheme="minorHAnsi" w:hint="cs"/>
+          <w:sz w:val="24"/>
+          <w:szCs w:val="24"/>
+          <w:rtl/>
+        </w:rPr>
+        <w:t xml:space="preserve">, </w:t>
+      </w:r>
+      <w:r>
+        <w:rPr>
+          <w:rFonts w:cstheme="minorHAnsi" w:hint="cs"/>
+          <w:sz w:val="24"/>
+          <w:szCs w:val="24"/>
+          <w:rtl/>
+        </w:rPr>
+        <w:t>כלומר הרוחות</w:t>
+      </w:r>
+      <w:r>
+        <w:rPr>
+          <w:rFonts w:cstheme="minorHAnsi" w:hint="cs"/>
+          <w:sz w:val="24"/>
+          <w:szCs w:val="24"/>
+          <w:rtl/>
+        </w:rPr>
+        <w:t xml:space="preserve">, זזים כל אחד בתורו אמנם </w:t>
+      </w:r>
+      <w:r>
+        <w:rPr>
+          <w:rFonts w:cstheme="minorHAnsi" w:hint="cs"/>
+          <w:sz w:val="24"/>
+          <w:szCs w:val="24"/>
+          <w:rtl/>
+        </w:rPr>
+        <w:t>במשחק זה כל הסוכנים מבצעים מהלך ביחד ואין מדובר במשחק תורות.</w:t>
+      </w:r>
+    </w:p>
+    <w:p>
+      <w:pPr>
+        <w:rPr>
+          <w:rFonts w:cstheme="minorHAnsi"/>
+          <w:b/>
+          <w:bCs/>
+          <w:sz w:val="32"/>
+          <w:szCs w:val="32"/>
+          <w:u w:val="single"/>
+          <w:rtl/>
+        </w:rPr>
+      </w:pPr>
+      <w:r>
+        <w:rPr>
+          <w:rFonts w:cstheme="minorHAnsi" w:hint="cs"/>
+          <w:b/>
+          <w:bCs/>
+          <w:sz w:val="32"/>
+          <w:szCs w:val="32"/>
+          <w:u w:val="single"/>
+          <w:rtl/>
+        </w:rPr>
+        <w:t xml:space="preserve">תרגיל </w:t>
+      </w:r>
+      <w:r>
+        <w:rPr>
+          <w:rFonts w:cstheme="minorHAnsi"/>
+          <w:b/>
+          <w:bCs/>
+          <w:sz w:val="32"/>
+          <w:szCs w:val="32"/>
+          <w:u w:val="single"/>
+        </w:rPr>
+        <w:t>3</w:t>
+      </w:r>
+      <w:r>
+        <w:rPr>
+          <w:rFonts w:cstheme="minorHAnsi" w:hint="cs"/>
+          <w:b/>
+          <w:bCs/>
+          <w:sz w:val="32"/>
+          <w:szCs w:val="32"/>
+          <w:u w:val="single"/>
+          <w:rtl/>
+        </w:rPr>
+        <w:t xml:space="preserve"> </w:t>
+      </w:r>
+      <w:r>
+        <w:rPr>
+          <w:rFonts w:cstheme="minorHAnsi"/>
+          <w:b/>
+          <w:bCs/>
+          <w:sz w:val="32"/>
+          <w:szCs w:val="32"/>
+          <w:u w:val="single"/>
+          <w:rtl/>
+        </w:rPr>
+        <w:t>–</w:t>
+      </w:r>
+      <w:r>
+        <w:rPr>
+          <w:rFonts w:cstheme="minorHAnsi" w:hint="cs"/>
+          <w:b/>
+          <w:bCs/>
+          <w:sz w:val="32"/>
+          <w:szCs w:val="32"/>
+          <w:u w:val="single"/>
+          <w:rtl/>
+        </w:rPr>
+        <w:t xml:space="preserve"> </w:t>
+      </w:r>
+      <w:r>
+        <w:rPr>
+          <w:rFonts w:cstheme="minorHAnsi" w:hint="cs"/>
+          <w:b/>
+          <w:bCs/>
+          <w:sz w:val="32"/>
+          <w:szCs w:val="32"/>
+          <w:u w:val="single"/>
+          <w:rtl/>
+        </w:rPr>
+        <w:t>מימוש נוסף</w:t>
+      </w:r>
+    </w:p>
+    <w:p>
+      <w:pPr>
+        <w:rPr>
+          <w:rFonts w:cstheme="minorHAnsi"/>
+          <w:sz w:val="24"/>
+          <w:szCs w:val="24"/>
+          <w:rtl/>
+        </w:rPr>
+      </w:pPr>
+      <w:r>
+        <w:rPr>
+          <w:rFonts w:cstheme="minorHAnsi" w:hint="cs"/>
+          <w:sz w:val="24"/>
+          <w:szCs w:val="24"/>
+          <w:rtl/>
+        </w:rPr>
+        <w:t>במקום לממש שכבה עבור כל סוכן שמשתתף, כלומר עבור כל רוח, היינו מייצרים שכבה אחת לכל הרוחות כאשר בשכבה זו כל מצב היה מגלם את כל הפרמוטציות האפשרויות של מהלכים חוקיים עבור כל הסוכנים האחרים. לדוגמא בהינתן שיש 2 רוחות במשחק ולכל אחת יש 4 מהלים חוקיים לבצע, כלומר תזוזה לכל ארבעת הכיוונים נקבל 16 קשתות שיוצאת מהמצב של הרוחות , אשר כל קשת מסמלת את המהלך של כל רוח במשחק:</w:t>
+      </w:r>
+    </w:p>
+    <w:p>
+      <w:pPr>
+        <w:bidi w:val="0"/>
+        <w:rPr>
+          <w:rFonts w:cstheme="minorHAnsi"/>
+          <w:sz w:val="24"/>
+          <w:szCs w:val="24"/>
+        </w:rPr>
+      </w:pPr>
+      <w:r>
+        <w:rPr>
+          <w:rFonts w:cstheme="minorHAnsi"/>
+          <w:sz w:val="24"/>
+          <w:szCs w:val="24"/>
+        </w:rPr>
+        <w:t xml:space="preserve">(north, north), </w:t>
+      </w:r>
+      <w:r>
+        <w:rPr>
+          <w:rFonts w:cstheme="minorHAnsi"/>
+          <w:sz w:val="24"/>
+          <w:szCs w:val="24"/>
+        </w:rPr>
+        <w:t xml:space="preserve">(north, </w:t>
+      </w:r>
+      <w:r>
+        <w:rPr>
+          <w:rFonts w:cstheme="minorHAnsi"/>
+          <w:sz w:val="24"/>
+          <w:szCs w:val="24"/>
+        </w:rPr>
+        <w:t>south) ………………</w:t>
+      </w:r>
+      <w:r>
+        <w:rPr>
+          <w:rFonts w:cstheme="minorHAnsi"/>
+          <w:sz w:val="24"/>
+          <w:szCs w:val="24"/>
+        </w:rPr>
+        <w:t xml:space="preserve"> </w:t>
+      </w:r>
+      <w:r>
+        <w:rPr>
+          <w:rFonts w:cstheme="minorHAnsi"/>
+          <w:sz w:val="24"/>
+          <w:szCs w:val="24"/>
+        </w:rPr>
+        <w:t>(</w:t>
+      </w:r>
+      <w:r>
+        <w:rPr>
+          <w:rFonts w:cstheme="minorHAnsi"/>
+          <w:sz w:val="24"/>
+          <w:szCs w:val="24"/>
+        </w:rPr>
+        <w:t>east</w:t>
+      </w:r>
+      <w:r>
+        <w:rPr>
+          <w:rFonts w:cstheme="minorHAnsi"/>
+          <w:sz w:val="24"/>
+          <w:szCs w:val="24"/>
+        </w:rPr>
+        <w:t xml:space="preserve">, </w:t>
+      </w:r>
+      <w:r>
+        <w:rPr>
+          <w:rFonts w:cstheme="minorHAnsi"/>
+          <w:sz w:val="24"/>
+          <w:szCs w:val="24"/>
+        </w:rPr>
+        <w:t>east</w:t>
+      </w:r>
+      <w:r>
+        <w:rPr>
+          <w:rFonts w:cstheme="minorHAnsi"/>
+          <w:sz w:val="24"/>
+          <w:szCs w:val="24"/>
+        </w:rPr>
+        <w:t>)</w:t>
+      </w:r>
+    </w:p>
+    <w:p>
+      <w:pPr>
+        <w:rPr>
+          <w:rFonts w:cstheme="minorHAnsi"/>
+          <w:sz w:val="24"/>
+          <w:szCs w:val="24"/>
+          <w:rtl/>
+        </w:rPr>
+      </w:pPr>
+      <w:r>
+        <w:rPr>
+          <w:rFonts w:cstheme="minorHAnsi" w:hint="cs"/>
+          <w:sz w:val="24"/>
+          <w:szCs w:val="24"/>
+          <w:u w:val="single"/>
+          <w:rtl/>
+        </w:rPr>
+        <w:t>יתרונות השיטה החדשה:</w:t>
+      </w:r>
+      <w:r>
+        <w:rPr>
+          <w:rFonts w:cstheme="minorHAnsi" w:hint="cs"/>
+          <w:sz w:val="24"/>
+          <w:szCs w:val="24"/>
+          <w:rtl/>
+        </w:rPr>
+        <w:t xml:space="preserve"> בצורה זו נקבל עץ יותר שטוח </w:t>
+      </w:r>
+      <w:r>
+        <w:rPr>
+          <w:rFonts w:cstheme="minorHAnsi" w:hint="cs"/>
+          <w:sz w:val="24"/>
+          <w:szCs w:val="24"/>
+          <w:rtl/>
+        </w:rPr>
+        <w:t>כי כעת אנו דוחסים את שכבות הסוכנים היריבים אל שכבה אחת וכך עומק יותר קטן נוכל לחשוף יותר מהלכים עתידיים.</w:t>
+      </w:r>
+    </w:p>
+    <w:p>
+      <w:pPr>
+        <w:rPr>
+          <w:rFonts w:cstheme="minorHAnsi"/>
+          <w:sz w:val="24"/>
+          <w:szCs w:val="24"/>
+          <w:rtl/>
+        </w:rPr>
+      </w:pPr>
+      <w:r>
+        <w:rPr>
+          <w:rFonts w:cstheme="minorHAnsi" w:hint="cs"/>
+          <w:sz w:val="24"/>
+          <w:szCs w:val="24"/>
+          <w:u w:val="single"/>
+          <w:rtl/>
+        </w:rPr>
+        <w:t>חסרונות השיטה החדשה:</w:t>
+      </w:r>
+      <w:r>
+        <w:rPr>
+          <w:rFonts w:cstheme="minorHAnsi" w:hint="cs"/>
+          <w:sz w:val="24"/>
+          <w:szCs w:val="24"/>
+          <w:rtl/>
+        </w:rPr>
+        <w:t xml:space="preserve"> מקדם הסיעוף בעץ עבור השיטה החדשה היא </w:t>
+      </w:r>
+      <w:r>
+        <w:rPr>
+          <w:rFonts w:cs="Calibri"/>
+          <w:sz w:val="24"/>
+          <w:szCs w:val="24"/>
+          <w:rtl/>
+        </w:rPr>
+        <w:t>אקספוננציאלי</w:t>
+      </w:r>
+      <w:r>
+        <w:rPr>
+          <w:rFonts w:cs="Calibri" w:hint="cs"/>
+          <w:sz w:val="24"/>
+          <w:szCs w:val="24"/>
+          <w:rtl/>
+        </w:rPr>
+        <w:t xml:space="preserve"> </w:t>
+      </w:r>
+      <w:r>
+        <w:rPr>
+          <w:rFonts w:cstheme="minorHAnsi" w:hint="cs"/>
+          <w:sz w:val="24"/>
+          <w:szCs w:val="24"/>
+          <w:rtl/>
+        </w:rPr>
+        <w:t>במספר המהלכים לביצוע ולכן מעבר על כל המהלכים האפשריים בלולאה בתוך האלגוריתם תמשך הרבה יותר זמן.</w:t>
+      </w:r>
+    </w:p>
+    <w:p>
+      <w:pPr>
+        <w:rPr>
+          <w:rFonts w:cstheme="minorHAnsi"/>
+          <w:bCs/>
+          <w:color w:val="4472C4" w:themeColor="accent1"/>
+          <w:sz w:val="40"/>
+          <w:szCs w:val="40"/>
+          <w:u w:val="single"/>
+          <w:rtl/>
+          <w14:shadow w14:blurRad="38100" w14:dist="25400" w14:dir="5400000" w14:sx="100000" w14:sy="100000" w14:kx="0" w14:ky="0" w14:algn="ctr">
+            <w14:srgbClr w14:val="6E747A">
+              <w14:alpha w14:val="57000"/>
+            </w14:srgbClr>
+          </w14:shadow>
+          <w14:textOutline w14:w="0" w14:cap="flat" w14:cmpd="sng" w14:algn="ctr">
+            <w14:noFill/>
+            <w14:prstDash w14:val="solid"/>
+            <w14:round/>
+          </w14:textOutline>
+        </w:rPr>
+      </w:pPr>
+      <w:r>
+        <w:rPr>
+          <w:rFonts w:cstheme="minorHAnsi" w:hint="cs"/>
+          <w:bCs/>
+          <w:color w:val="4472C4" w:themeColor="accent1"/>
+          <w:sz w:val="40"/>
+          <w:szCs w:val="40"/>
+          <w:u w:val="single"/>
+          <w:rtl/>
+          <w14:shadow w14:blurRad="38100" w14:dist="25400" w14:dir="5400000" w14:sx="100000" w14:sy="100000" w14:kx="0" w14:ky="0" w14:algn="ctr">
+            <w14:srgbClr w14:val="6E747A">
+              <w14:alpha w14:val="57000"/>
+            </w14:srgbClr>
+          </w14:shadow>
+          <w14:textOutline w14:w="0" w14:cap="flat" w14:cmpd="sng" w14:algn="ctr">
+            <w14:noFill/>
+            <w14:prstDash w14:val="solid"/>
+            <w14:round/>
+          </w14:textOutline>
+        </w:rPr>
+        <w:t xml:space="preserve">חלק </w:t>
+      </w:r>
+      <w:r>
+        <w:rPr>
+          <w:rFonts w:cstheme="minorHAnsi" w:hint="cs"/>
+          <w:bCs/>
+          <w:color w:val="4472C4" w:themeColor="accent1"/>
+          <w:sz w:val="40"/>
+          <w:szCs w:val="40"/>
+          <w:u w:val="single"/>
+          <w:rtl/>
+          <w14:shadow w14:blurRad="38100" w14:dist="25400" w14:dir="5400000" w14:sx="100000" w14:sy="100000" w14:kx="0" w14:ky="0" w14:algn="ctr">
+            <w14:srgbClr w14:val="6E747A">
+              <w14:alpha w14:val="57000"/>
+            </w14:srgbClr>
+          </w14:shadow>
+          <w14:textOutline w14:w="0" w14:cap="flat" w14:cmpd="sng" w14:algn="ctr">
+            <w14:noFill/>
+            <w14:prstDash w14:val="solid"/>
+            <w14:round/>
+          </w14:textOutline>
+        </w:rPr>
+        <w:t>ד</w:t>
+      </w:r>
+      <w:r>
+        <w:rPr>
+          <w:rFonts w:cstheme="minorHAnsi" w:hint="cs"/>
+          <w:bCs/>
+          <w:color w:val="4472C4" w:themeColor="accent1"/>
+          <w:sz w:val="40"/>
+          <w:szCs w:val="40"/>
+          <w:u w:val="single"/>
+          <w:rtl/>
+          <w14:shadow w14:blurRad="38100" w14:dist="25400" w14:dir="5400000" w14:sx="100000" w14:sy="100000" w14:kx="0" w14:ky="0" w14:algn="ctr">
+            <w14:srgbClr w14:val="6E747A">
+              <w14:alpha w14:val="57000"/>
+            </w14:srgbClr>
+          </w14:shadow>
+          <w14:textOutline w14:w="0" w14:cap="flat" w14:cmpd="sng" w14:algn="ctr">
+            <w14:noFill/>
+            <w14:prstDash w14:val="solid"/>
+            <w14:round/>
+          </w14:textOutline>
+        </w:rPr>
+        <w:t xml:space="preserve">' </w:t>
+      </w:r>
+      <w:r>
+        <w:rPr>
+          <w:rFonts w:cstheme="minorHAnsi"/>
+          <w:bCs/>
+          <w:color w:val="4472C4" w:themeColor="accent1"/>
+          <w:sz w:val="40"/>
+          <w:szCs w:val="40"/>
+          <w:u w:val="single"/>
+          <w:rtl/>
+          <w14:shadow w14:blurRad="38100" w14:dist="25400" w14:dir="5400000" w14:sx="100000" w14:sy="100000" w14:kx="0" w14:ky="0" w14:algn="ctr">
+            <w14:srgbClr w14:val="6E747A">
+              <w14:alpha w14:val="57000"/>
+            </w14:srgbClr>
+          </w14:shadow>
+          <w14:textOutline w14:w="0" w14:cap="flat" w14:cmpd="sng" w14:algn="ctr">
+            <w14:noFill/>
+            <w14:prstDash w14:val="solid"/>
+            <w14:round/>
+          </w14:textOutline>
+        </w:rPr>
+        <w:t>–</w:t>
+      </w:r>
+      <w:r>
+        <w:rPr>
+          <w:rFonts w:cstheme="minorHAnsi" w:hint="cs"/>
+          <w:bCs/>
+          <w:color w:val="4472C4" w:themeColor="accent1"/>
+          <w:sz w:val="40"/>
+          <w:szCs w:val="40"/>
+          <w:u w:val="single"/>
+          <w:rtl/>
+          <w14:shadow w14:blurRad="38100" w14:dist="25400" w14:dir="5400000" w14:sx="100000" w14:sy="100000" w14:kx="0" w14:ky="0" w14:algn="ctr">
+            <w14:srgbClr w14:val="6E747A">
+              <w14:alpha w14:val="57000"/>
+            </w14:srgbClr>
+          </w14:shadow>
+          <w14:textOutline w14:w="0" w14:cap="flat" w14:cmpd="sng" w14:algn="ctr">
+            <w14:noFill/>
+            <w14:prstDash w14:val="solid"/>
+            <w14:round/>
+          </w14:textOutline>
+        </w:rPr>
+        <w:t xml:space="preserve"> בניית סוכן </w:t>
+      </w:r>
+      <w:r>
+        <w:rPr>
+          <w:rFonts w:cstheme="minorHAnsi"/>
+          <w:bCs/>
+          <w:color w:val="4472C4" w:themeColor="accent1"/>
+          <w:sz w:val="40"/>
+          <w:szCs w:val="40"/>
+          <w:u w:val="single"/>
+          <w14:shadow w14:blurRad="38100" w14:dist="25400" w14:dir="5400000" w14:sx="100000" w14:sy="100000" w14:kx="0" w14:ky="0" w14:algn="ctr">
+            <w14:srgbClr w14:val="6E747A">
+              <w14:alpha w14:val="57000"/>
+            </w14:srgbClr>
+          </w14:shadow>
+          <w14:textOutline w14:w="0" w14:cap="flat" w14:cmpd="sng" w14:algn="ctr">
+            <w14:noFill/>
+            <w14:prstDash w14:val="solid"/>
+            <w14:round/>
+          </w14:textOutline>
+        </w:rPr>
+        <w:t>Alpha - Beta</w:t>
+      </w:r>
+      <w:bookmarkStart w:id="0" w:name="_GoBack"/>
+      <w:bookmarkEnd w:id="0"/>
+    </w:p>
+    <w:p>
+      <w:pPr>
+        <w:rPr>
+          <w:rFonts w:cstheme="minorHAnsi"/>
+          <w:sz w:val="24"/>
+          <w:szCs w:val="24"/>
+          <w:rtl/>
+        </w:rPr>
+      </w:pPr>
+    </w:p>
+    <w:p>
+      <w:pPr>
+        <w:bidi w:val="0"/>
+        <w:rPr>
+          <w:rFonts w:cstheme="minorHAnsi"/>
+          <w:sz w:val="24"/>
+          <w:szCs w:val="24"/>
+        </w:rPr>
+      </w:pPr>
+    </w:p>
+    <w:p>
+      <w:pPr>
+        <w:rPr>
+          <w:rFonts w:cstheme="minorHAnsi"/>
+          <w:sz w:val="24"/>
+          <w:szCs w:val="24"/>
+          <w:rtl/>
+        </w:rPr>
+      </w:pPr>
+    </w:p>
+    <w:p>
+      <w:pPr>
+        <w:rPr>
+          <w:rFonts w:cstheme="minorHAnsi" w:hint="cs"/>
+          <w:bCs/>
+          <w:color w:val="4472C4" w:themeColor="accent1"/>
+          <w:sz w:val="40"/>
+          <w:szCs w:val="40"/>
+          <w:u w:val="single"/>
+          <w:rtl/>
+          <w14:shadow w14:blurRad="38100" w14:dist="25400" w14:dir="5400000" w14:sx="100000" w14:sy="100000" w14:kx="0" w14:ky="0" w14:algn="ctr">
+            <w14:srgbClr w14:val="6E747A">
+              <w14:alpha w14:val="57000"/>
+            </w14:srgbClr>
+          </w14:shadow>
+          <w14:textOutline w14:w="0" w14:cap="flat" w14:cmpd="sng" w14:algn="ctr">
+            <w14:noFill/>
+            <w14:prstDash w14:val="solid"/>
+            <w14:round/>
+          </w14:textOutline>
+        </w:rPr>
+      </w:pPr>
+    </w:p>
+    <w:p>
+      <w:pPr>
+        <w:rPr>
+          <w:rFonts w:cstheme="minorHAnsi"/>
+          <w:sz w:val="24"/>
+          <w:szCs w:val="24"/>
+        </w:rPr>
+      </w:pPr>
+    </w:p>
     <w:sectPr>
       <w:footerReference w:type="default" r:id="rId10"/>
       <w:pgSz w:w="11906" w:h="16838" w:code="9"/>
@@ -3209,7 +3976,7 @@
 </file>
 
 <file path=customXml/itemProps1.xml><?xml version="1.0" encoding="utf-8"?>
-<ds:datastoreItem xmlns:ds="http://schemas.openxmlformats.org/officeDocument/2006/customXml" ds:itemID="{2F48E714-680F-044D-93F9-D8A1716E8A17}">
+<ds:datastoreItem xmlns:ds="http://schemas.openxmlformats.org/officeDocument/2006/customXml" ds:itemID="{D0A566BB-0636-1041-8BFB-939E29556292}">
   <ds:schemaRefs>
     <ds:schemaRef ds:uri="http://schemas.openxmlformats.org/officeDocument/2006/bibliography"/>
   </ds:schemaRefs>

</xml_diff>

<commit_message>
finish part 4 alpha beta
</commit_message>
<xml_diff>
--- a/HW_2/docs/HW_2_Edit_Version.docx
+++ b/HW_2/docs/HW_2_Edit_Version.docx
@@ -654,10 +654,10 @@
             <v:path o:extrusionok="f" gradientshapeok="t" o:connecttype="rect"/>
             <o:lock v:ext="edit" aspectratio="t"/>
           </v:shapetype>
-          <v:shape id="_x0000_i1025" type="#_x0000_t75" alt="" style="width:322.9pt;height:79.15pt;mso-width-percent:0;mso-height-percent:0;mso-width-percent:0;mso-height-percent:0" o:ole="">
+          <v:shape id="_x0000_i1027" type="#_x0000_t75" alt="" style="width:322.9pt;height:79.15pt;mso-width-percent:0;mso-height-percent:0;mso-width-percent:0;mso-height-percent:0" o:ole="">
             <v:imagedata r:id="rId8" o:title=""/>
           </v:shape>
-          <o:OLEObject Type="Embed" ProgID="Equation.DSMT4" ShapeID="_x0000_i1025" DrawAspect="Content" ObjectID="_1606136023" r:id="rId9"/>
+          <o:OLEObject Type="Embed" ProgID="Equation.DSMT4" ShapeID="_x0000_i1027" DrawAspect="Content" ObjectID="_1606138969" r:id="rId9"/>
         </w:object>
       </w:r>
     </w:p>
@@ -1725,7 +1725,7 @@
     <w:p>
       <w:pPr>
         <w:rPr>
-          <w:rFonts w:cstheme="minorHAnsi"/>
+          <w:rFonts w:cstheme="minorHAnsi" w:hint="cs"/>
           <w:sz w:val="24"/>
           <w:szCs w:val="24"/>
           <w:rtl/>
@@ -1748,7 +1748,25 @@
           <w:szCs w:val="24"/>
           <w:rtl/>
         </w:rPr>
-        <w:t xml:space="preserve"> מקדם הסיעוף בעץ עבור השיטה החדשה היא </w:t>
+        <w:t xml:space="preserve"> מקדם הסיעוף בעץ עבור השיטה החדשה ה</w:t>
+      </w:r>
+      <w:r>
+        <w:rPr>
+          <w:rFonts w:cstheme="minorHAnsi" w:hint="cs"/>
+          <w:sz w:val="24"/>
+          <w:szCs w:val="24"/>
+          <w:rtl/>
+        </w:rPr>
+        <w:t>ו</w:t>
+      </w:r>
+      <w:r>
+        <w:rPr>
+          <w:rFonts w:cstheme="minorHAnsi" w:hint="cs"/>
+          <w:sz w:val="24"/>
+          <w:szCs w:val="24"/>
+          <w:rtl/>
+        </w:rPr>
+        <w:t xml:space="preserve">א </w:t>
       </w:r>
       <w:r>
         <w:rPr>
@@ -1775,7 +1793,131 @@
           <w:szCs w:val="24"/>
           <w:rtl/>
         </w:rPr>
-        <w:t>במספר המהלכים לביצוע ולכן מעבר על כל המהלכים האפשריים בלולאה בתוך האלגוריתם תמשך הרבה יותר זמן.</w:t>
+        <w:t>בכמות</w:t>
+      </w:r>
+      <w:r>
+        <w:rPr>
+          <w:rFonts w:cstheme="minorHAnsi" w:hint="cs"/>
+          <w:sz w:val="24"/>
+          <w:szCs w:val="24"/>
+          <w:rtl/>
+        </w:rPr>
+        <w:t xml:space="preserve"> </w:t>
+      </w:r>
+      <w:r>
+        <w:rPr>
+          <w:rFonts w:cstheme="minorHAnsi" w:hint="cs"/>
+          <w:sz w:val="24"/>
+          <w:szCs w:val="24"/>
+          <w:rtl/>
+        </w:rPr>
+        <w:t xml:space="preserve">הסוכנים המשתתפים במשחק כלומר אם יש </w:t>
+      </w:r>
+      <w:r>
+        <w:rPr>
+          <w:rFonts w:cstheme="minorHAnsi"/>
+          <w:sz w:val="24"/>
+          <w:szCs w:val="24"/>
+        </w:rPr>
+        <w:t>n</w:t>
+      </w:r>
+      <w:r>
+        <w:rPr>
+          <w:rFonts w:cstheme="minorHAnsi" w:hint="cs"/>
+          <w:sz w:val="24"/>
+          <w:szCs w:val="24"/>
+          <w:rtl/>
+        </w:rPr>
+        <w:t xml:space="preserve"> רוחות במשחק מקדם הסיעוף יכול גם להגיע ל </w:t>
+      </w:r>
+      <w:r>
+        <w:rPr>
+          <w:rFonts w:cstheme="minorHAnsi"/>
+          <w:sz w:val="24"/>
+          <w:szCs w:val="24"/>
+        </w:rPr>
+        <w:t>4</w:t>
+      </w:r>
+      <w:r>
+        <w:rPr>
+          <w:rFonts w:cstheme="minorHAnsi"/>
+          <w:sz w:val="24"/>
+          <w:szCs w:val="24"/>
+          <w:vertAlign w:val="superscript"/>
+        </w:rPr>
+        <w:t>n</w:t>
+      </w:r>
+      <w:r>
+        <w:rPr>
+          <w:rFonts w:cstheme="minorHAnsi"/>
+          <w:sz w:val="24"/>
+          <w:szCs w:val="24"/>
+          <w:vertAlign w:val="superscript"/>
+        </w:rPr>
+        <w:t>-1</w:t>
+      </w:r>
+      <w:r>
+        <w:rPr>
+          <w:rFonts w:cstheme="minorHAnsi" w:hint="cs"/>
+          <w:sz w:val="24"/>
+          <w:szCs w:val="24"/>
+          <w:rtl/>
+        </w:rPr>
+        <w:t xml:space="preserve"> דבר שלא יעיל לדוגמא עבור האלגוריתם אלפא </w:t>
+      </w:r>
+      <w:r>
+        <w:rPr>
+          <w:rFonts w:cstheme="minorHAnsi"/>
+          <w:sz w:val="24"/>
+          <w:szCs w:val="24"/>
+          <w:rtl/>
+        </w:rPr>
+        <w:t>–</w:t>
+      </w:r>
+      <w:r>
+        <w:rPr>
+          <w:rFonts w:cstheme="minorHAnsi" w:hint="cs"/>
+          <w:sz w:val="24"/>
+          <w:szCs w:val="24"/>
+          <w:rtl/>
+        </w:rPr>
+        <w:t xml:space="preserve"> ביתא אשר מספר הפיתוחים תלוי </w:t>
+      </w:r>
+      <w:r>
+        <w:rPr>
+          <w:rFonts w:cs="Calibri"/>
+          <w:sz w:val="24"/>
+          <w:szCs w:val="24"/>
+          <w:rtl/>
+        </w:rPr>
+        <w:t>אקספוננציאלי</w:t>
+      </w:r>
+      <w:r>
+        <w:rPr>
+          <w:rFonts w:cs="Calibri" w:hint="cs"/>
+          <w:sz w:val="24"/>
+          <w:szCs w:val="24"/>
+          <w:rtl/>
+        </w:rPr>
+        <w:t>ת</w:t>
+      </w:r>
+      <w:r>
+        <w:rPr>
+          <w:rFonts w:cs="Calibri" w:hint="cs"/>
+          <w:sz w:val="24"/>
+          <w:szCs w:val="24"/>
+          <w:rtl/>
+        </w:rPr>
+        <w:t xml:space="preserve"> </w:t>
+      </w:r>
+      <w:r>
+        <w:rPr>
+          <w:rFonts w:cstheme="minorHAnsi" w:hint="cs"/>
+          <w:sz w:val="24"/>
+          <w:szCs w:val="24"/>
+          <w:rtl/>
+        </w:rPr>
+        <w:t>במקדם הסיעוף.</w:t>
       </w:r>
     </w:p>
     <w:p>
@@ -1787,7 +1929,6 @@
           <w:sz w:val="40"/>
           <w:szCs w:val="40"/>
           <w:u w:val="single"/>
-          <w:rtl/>
           <w14:shadow w14:blurRad="38100" w14:dist="25400" w14:dir="5400000" w14:sx="100000" w14:sy="100000" w14:kx="0" w14:ky="0" w14:algn="ctr">
             <w14:srgbClr w14:val="6E747A">
               <w14:alpha w14:val="57000"/>
@@ -1929,51 +2070,16 @@
             <w14:round/>
           </w14:textOutline>
         </w:rPr>
-        <w:t>Alpha - Beta</w:t>
-      </w:r>
-      <w:bookmarkStart w:id="0" w:name="_GoBack"/>
-      <w:bookmarkEnd w:id="0"/>
-    </w:p>
-    <w:p>
-      <w:pPr>
-        <w:rPr>
-          <w:rFonts w:cstheme="minorHAnsi"/>
-          <w:sz w:val="24"/>
-          <w:szCs w:val="24"/>
-          <w:rtl/>
-        </w:rPr>
-      </w:pPr>
-    </w:p>
-    <w:p>
-      <w:pPr>
-        <w:bidi w:val="0"/>
-        <w:rPr>
-          <w:rFonts w:cstheme="minorHAnsi"/>
-          <w:sz w:val="24"/>
-          <w:szCs w:val="24"/>
-        </w:rPr>
-      </w:pPr>
-    </w:p>
-    <w:p>
-      <w:pPr>
-        <w:rPr>
-          <w:rFonts w:cstheme="minorHAnsi"/>
-          <w:sz w:val="24"/>
-          <w:szCs w:val="24"/>
-          <w:rtl/>
-        </w:rPr>
-      </w:pPr>
-    </w:p>
-    <w:p>
-      <w:pPr>
-        <w:rPr>
-          <w:rFonts w:cstheme="minorHAnsi" w:hint="cs"/>
+        <w:t xml:space="preserve">Alpha </w:t>
+      </w:r>
+      <w:r>
+        <w:rPr>
+          <w:rFonts w:cstheme="minorHAnsi"/>
           <w:bCs/>
           <w:color w:val="4472C4" w:themeColor="accent1"/>
           <w:sz w:val="40"/>
           <w:szCs w:val="40"/>
           <w:u w:val="single"/>
-          <w:rtl/>
           <w14:shadow w14:blurRad="38100" w14:dist="25400" w14:dir="5400000" w14:sx="100000" w14:sy="100000" w14:kx="0" w14:ky="0" w14:algn="ctr">
             <w14:srgbClr w14:val="6E747A">
               <w14:alpha w14:val="57000"/>
@@ -1985,19 +2091,348 @@
             <w14:round/>
           </w14:textOutline>
         </w:rPr>
-      </w:pPr>
+        <w:t>–</w:t>
+      </w:r>
+      <w:r>
+        <w:rPr>
+          <w:rFonts w:cstheme="minorHAnsi"/>
+          <w:bCs/>
+          <w:color w:val="4472C4" w:themeColor="accent1"/>
+          <w:sz w:val="40"/>
+          <w:szCs w:val="40"/>
+          <w:u w:val="single"/>
+          <w14:shadow w14:blurRad="38100" w14:dist="25400" w14:dir="5400000" w14:sx="100000" w14:sy="100000" w14:kx="0" w14:ky="0" w14:algn="ctr">
+            <w14:srgbClr w14:val="6E747A">
+              <w14:alpha w14:val="57000"/>
+            </w14:srgbClr>
+          </w14:shadow>
+          <w14:textOutline w14:w="0" w14:cap="flat" w14:cmpd="sng" w14:algn="ctr">
+            <w14:noFill/>
+            <w14:prstDash w14:val="solid"/>
+            <w14:round/>
+          </w14:textOutline>
+        </w:rPr>
+        <w:t xml:space="preserve"> Beta</w:t>
+      </w:r>
     </w:p>
     <w:p>
       <w:pPr>
         <w:rPr>
           <w:rFonts w:cstheme="minorHAnsi"/>
+          <w:b/>
+          <w:bCs/>
+          <w:sz w:val="32"/>
+          <w:szCs w:val="32"/>
+          <w:u w:val="single"/>
+          <w:rtl/>
+        </w:rPr>
+      </w:pPr>
+      <w:r>
+        <w:rPr>
+          <w:rFonts w:cstheme="minorHAnsi" w:hint="cs"/>
+          <w:b/>
+          <w:bCs/>
+          <w:sz w:val="32"/>
+          <w:szCs w:val="32"/>
+          <w:u w:val="single"/>
+          <w:rtl/>
+        </w:rPr>
+        <w:t xml:space="preserve">תרגיל 1 </w:t>
+      </w:r>
+      <w:r>
+        <w:rPr>
+          <w:rFonts w:cstheme="minorHAnsi"/>
+          <w:b/>
+          <w:bCs/>
+          <w:sz w:val="32"/>
+          <w:szCs w:val="32"/>
+          <w:u w:val="single"/>
+          <w:rtl/>
+        </w:rPr>
+        <w:t>–</w:t>
+      </w:r>
+      <w:r>
+        <w:rPr>
+          <w:rFonts w:cstheme="minorHAnsi" w:hint="cs"/>
+          <w:b/>
+          <w:bCs/>
+          <w:sz w:val="32"/>
+          <w:szCs w:val="32"/>
+          <w:u w:val="single"/>
+          <w:rtl/>
+        </w:rPr>
+        <w:t xml:space="preserve"> </w:t>
+      </w:r>
+      <w:r>
+        <w:rPr>
+          <w:rFonts w:cstheme="minorHAnsi" w:hint="cs"/>
+          <w:b/>
+          <w:bCs/>
+          <w:sz w:val="32"/>
+          <w:szCs w:val="32"/>
+          <w:u w:val="single"/>
+          <w:rtl/>
+        </w:rPr>
+        <w:t>מבנה העץ</w:t>
+      </w:r>
+      <w:r>
+        <w:rPr>
+          <w:rFonts w:cstheme="minorHAnsi" w:hint="cs"/>
+          <w:b/>
+          <w:bCs/>
+          <w:sz w:val="32"/>
+          <w:szCs w:val="32"/>
+          <w:u w:val="single"/>
+          <w:rtl/>
+        </w:rPr>
+        <w:t xml:space="preserve"> </w:t>
+      </w:r>
+    </w:p>
+    <w:p>
+      <w:pPr>
+        <w:rPr>
+          <w:rtl/>
+        </w:rPr>
+      </w:pPr>
+      <w:r>
+        <w:rPr>
+          <w:rFonts w:cstheme="minorHAnsi" w:hint="cs"/>
+          <w:sz w:val="24"/>
+          <w:szCs w:val="24"/>
+          <w:rtl/>
+        </w:rPr>
+        <w:t xml:space="preserve">מבנה העץ שהוגדר הוא בעל מקדם סיעוף שחסום על ידי 4, לכל אחד מהסוכנים יש במקרה הכי טוב מהלך לכל אחד מארבעת הכיוונים. </w:t>
+      </w:r>
+      <w:r>
+        <w:rPr>
+          <w:rFonts w:cstheme="minorHAnsi" w:hint="cs"/>
+          <w:sz w:val="24"/>
+          <w:szCs w:val="24"/>
+          <w:rtl/>
+        </w:rPr>
+        <w:t xml:space="preserve">ולכן בממוצע אלגוריתם אלפא </w:t>
+      </w:r>
+      <w:r>
+        <w:rPr>
+          <w:rFonts w:cstheme="minorHAnsi"/>
+          <w:sz w:val="24"/>
+          <w:szCs w:val="24"/>
+          <w:rtl/>
+        </w:rPr>
+        <w:t>–</w:t>
+      </w:r>
+      <w:r>
+        <w:rPr>
+          <w:rFonts w:cstheme="minorHAnsi" w:hint="cs"/>
+          <w:sz w:val="24"/>
+          <w:szCs w:val="24"/>
+          <w:rtl/>
+        </w:rPr>
+        <w:t xml:space="preserve"> ביתא מבצע:</w:t>
+      </w:r>
+      <w:bookmarkStart w:id="0" w:name="MTBlankEqn"/>
+      <w:r>
+        <w:rPr>
+          <w:noProof/>
+          <w:position w:val="-4"/>
+        </w:rPr>
+        <w:object w:dxaOrig="480" w:dyaOrig="480" w14:anchorId="0FE025C3">
+          <v:shape id="_x0000_i1026" type="#_x0000_t75" alt="" style="width:24.15pt;height:24.15pt;mso-width-percent:0;mso-height-percent:0;mso-width-percent:0;mso-height-percent:0" o:ole="">
+            <v:imagedata r:id="rId10" o:title=""/>
+          </v:shape>
+          <o:OLEObject Type="Embed" ProgID="Equation.DSMT4" ShapeID="_x0000_i1026" DrawAspect="Content" ObjectID="_1606138970" r:id="rId11"/>
+        </w:object>
+      </w:r>
+      <w:bookmarkEnd w:id="0"/>
+      <w:r>
+        <w:rPr>
+          <w:rFonts w:hint="cs"/>
+          <w:rtl/>
+        </w:rPr>
+        <w:t xml:space="preserve"> פיתוחים. לעומת זאת המבנה שאנחנו הצענו יש לכאורה 2 סוכנים, </w:t>
+      </w:r>
+      <w:proofErr w:type="spellStart"/>
+      <w:r>
+        <w:rPr>
+          <w:rFonts w:hint="cs"/>
+          <w:rtl/>
+        </w:rPr>
+        <w:t>הפאקמן</w:t>
+      </w:r>
+      <w:proofErr w:type="spellEnd"/>
+      <w:r>
+        <w:rPr>
+          <w:rFonts w:hint="cs"/>
+          <w:rtl/>
+        </w:rPr>
+        <w:t xml:space="preserve"> ושאר הרוחות לכן במקרה בממוצע יבצע </w:t>
+      </w:r>
+      <w:r>
+        <w:rPr>
+          <w:noProof/>
+          <w:position w:val="-16"/>
+        </w:rPr>
+        <w:object w:dxaOrig="1620" w:dyaOrig="600" w14:anchorId="72DD2E56">
+          <v:shape id="_x0000_i1025" type="#_x0000_t75" alt="" style="width:80.95pt;height:29.95pt;mso-width-percent:0;mso-height-percent:0;mso-width-percent:0;mso-height-percent:0" o:ole="">
+            <v:imagedata r:id="rId12" o:title=""/>
+          </v:shape>
+          <o:OLEObject Type="Embed" ProgID="Equation.DSMT4" ShapeID="_x0000_i1025" DrawAspect="Content" ObjectID="_1606138971" r:id="rId13"/>
+        </w:object>
+      </w:r>
+      <w:r>
+        <w:rPr>
+          <w:rFonts w:hint="cs"/>
+          <w:rtl/>
+        </w:rPr>
+        <w:t xml:space="preserve"> כלומר יותר פיתוחים.</w:t>
+      </w:r>
+      <w:r>
+        <w:rPr>
+          <w:rtl/>
+        </w:rPr>
+        <w:br/>
+      </w:r>
+      <w:r>
+        <w:rPr>
+          <w:rFonts w:hint="cs"/>
+          <w:rtl/>
+        </w:rPr>
+        <w:t>מסקנה: מבנה העץ שהוגדר טוב יותר עבור אלגוריתם אלפא-ביתא כאשר מספר הסוכנים הוא גבוה כי מקדם הסיעוך בו נשאר קבוע.</w:t>
+      </w:r>
+    </w:p>
+    <w:p>
+      <w:pPr>
+        <w:rPr>
+          <w:rtl/>
+        </w:rPr>
+      </w:pPr>
+      <w:bookmarkStart w:id="1" w:name="_GoBack"/>
+      <w:bookmarkEnd w:id="1"/>
+    </w:p>
+    <w:p>
+      <w:pPr>
+        <w:rPr>
+          <w:rFonts w:cstheme="minorHAnsi"/>
+          <w:sz w:val="24"/>
+          <w:szCs w:val="24"/>
+          <w:rtl/>
+        </w:rPr>
+      </w:pPr>
+      <w:r>
+        <w:rPr>
+          <w:rFonts w:cstheme="minorHAnsi"/>
+          <w:sz w:val="24"/>
+          <w:szCs w:val="24"/>
+          <w:rtl/>
+        </w:rPr>
+        <w:t xml:space="preserve"> </w:t>
+      </w:r>
+    </w:p>
+    <w:p>
+      <w:pPr>
+        <w:rPr>
+          <w:rFonts w:cstheme="minorHAnsi"/>
+          <w:sz w:val="24"/>
+          <w:szCs w:val="24"/>
+        </w:rPr>
+      </w:pPr>
+      <w:r>
+        <w:rPr>
+          <w:rFonts w:cstheme="minorHAnsi" w:hint="cs"/>
+          <w:sz w:val="24"/>
+          <w:szCs w:val="24"/>
+          <w:rtl/>
+        </w:rPr>
+        <w:t xml:space="preserve"> </w:t>
+      </w:r>
+    </w:p>
+    <w:p>
+      <w:pPr>
+        <w:rPr>
+          <w:rFonts w:cstheme="minorHAnsi"/>
+          <w:bCs/>
+          <w:color w:val="4472C4" w:themeColor="accent1"/>
+          <w:sz w:val="40"/>
+          <w:szCs w:val="40"/>
+          <w:u w:val="single"/>
+          <w:rtl/>
+          <w14:shadow w14:blurRad="38100" w14:dist="25400" w14:dir="5400000" w14:sx="100000" w14:sy="100000" w14:kx="0" w14:ky="0" w14:algn="ctr">
+            <w14:srgbClr w14:val="6E747A">
+              <w14:alpha w14:val="57000"/>
+            </w14:srgbClr>
+          </w14:shadow>
+          <w14:textOutline w14:w="0" w14:cap="flat" w14:cmpd="sng" w14:algn="ctr">
+            <w14:noFill/>
+            <w14:prstDash w14:val="solid"/>
+            <w14:round/>
+          </w14:textOutline>
+        </w:rPr>
+      </w:pPr>
+    </w:p>
+    <w:p>
+      <w:pPr>
+        <w:rPr>
+          <w:rFonts w:cstheme="minorHAnsi"/>
+          <w:sz w:val="24"/>
+          <w:szCs w:val="24"/>
+          <w:rtl/>
+        </w:rPr>
+      </w:pPr>
+    </w:p>
+    <w:p>
+      <w:pPr>
+        <w:bidi w:val="0"/>
+        <w:rPr>
+          <w:rFonts w:cstheme="minorHAnsi"/>
+          <w:sz w:val="24"/>
+          <w:szCs w:val="24"/>
+        </w:rPr>
+      </w:pPr>
+    </w:p>
+    <w:p>
+      <w:pPr>
+        <w:rPr>
+          <w:rFonts w:cstheme="minorHAnsi"/>
+          <w:sz w:val="24"/>
+          <w:szCs w:val="24"/>
+          <w:rtl/>
+        </w:rPr>
+      </w:pPr>
+    </w:p>
+    <w:p>
+      <w:pPr>
+        <w:rPr>
+          <w:rFonts w:cstheme="minorHAnsi" w:hint="cs"/>
+          <w:bCs/>
+          <w:color w:val="4472C4" w:themeColor="accent1"/>
+          <w:sz w:val="40"/>
+          <w:szCs w:val="40"/>
+          <w:u w:val="single"/>
+          <w:rtl/>
+          <w14:shadow w14:blurRad="38100" w14:dist="25400" w14:dir="5400000" w14:sx="100000" w14:sy="100000" w14:kx="0" w14:ky="0" w14:algn="ctr">
+            <w14:srgbClr w14:val="6E747A">
+              <w14:alpha w14:val="57000"/>
+            </w14:srgbClr>
+          </w14:shadow>
+          <w14:textOutline w14:w="0" w14:cap="flat" w14:cmpd="sng" w14:algn="ctr">
+            <w14:noFill/>
+            <w14:prstDash w14:val="solid"/>
+            <w14:round/>
+          </w14:textOutline>
+        </w:rPr>
+      </w:pPr>
+    </w:p>
+    <w:p>
+      <w:pPr>
+        <w:rPr>
+          <w:rFonts w:cstheme="minorHAnsi"/>
           <w:sz w:val="24"/>
           <w:szCs w:val="24"/>
         </w:rPr>
       </w:pPr>
     </w:p>
     <w:sectPr>
-      <w:footerReference w:type="default" r:id="rId10"/>
+      <w:footerReference w:type="default" r:id="rId14"/>
       <w:pgSz w:w="11906" w:h="16838" w:code="9"/>
       <w:pgMar w:top="1440" w:right="1800" w:bottom="1440" w:left="1800" w:header="708" w:footer="708" w:gutter="0"/>
       <w:cols w:space="708"/>
@@ -3976,7 +4411,7 @@
 </file>
 
 <file path=customXml/itemProps1.xml><?xml version="1.0" encoding="utf-8"?>
-<ds:datastoreItem xmlns:ds="http://schemas.openxmlformats.org/officeDocument/2006/customXml" ds:itemID="{D0A566BB-0636-1041-8BFB-939E29556292}">
+<ds:datastoreItem xmlns:ds="http://schemas.openxmlformats.org/officeDocument/2006/customXml" ds:itemID="{D12AE390-4A24-B846-A972-A5509011B045}">
   <ds:schemaRefs>
     <ds:schemaRef ds:uri="http://schemas.openxmlformats.org/officeDocument/2006/bibliography"/>
   </ds:schemaRefs>

</xml_diff>

<commit_message>
finish part 4 alpha beta-word file
</commit_message>
<xml_diff>
--- a/HW_2/docs/HW_2_Edit_Version.docx
+++ b/HW_2/docs/HW_2_Edit_Version.docx
@@ -435,6 +435,7 @@
           <w:bCs/>
           <w:sz w:val="32"/>
           <w:szCs w:val="32"/>
+          <w:highlight w:val="yellow"/>
           <w:u w:val="single"/>
           <w:rtl/>
         </w:rPr>
@@ -447,6 +448,7 @@
           <w:bCs/>
           <w:sz w:val="32"/>
           <w:szCs w:val="32"/>
+          <w:highlight w:val="yellow"/>
           <w:u w:val="single"/>
           <w:rtl/>
         </w:rPr>
@@ -459,6 +461,7 @@
           <w:bCs/>
           <w:sz w:val="32"/>
           <w:szCs w:val="32"/>
+          <w:highlight w:val="yellow"/>
           <w:u w:val="single"/>
           <w:rtl/>
         </w:rPr>
@@ -471,6 +474,7 @@
           <w:bCs/>
           <w:sz w:val="32"/>
           <w:szCs w:val="32"/>
+          <w:highlight w:val="yellow"/>
           <w:u w:val="single"/>
           <w:rtl/>
         </w:rPr>
@@ -483,6 +487,7 @@
           <w:bCs/>
           <w:sz w:val="32"/>
           <w:szCs w:val="32"/>
+          <w:highlight w:val="yellow"/>
           <w:u w:val="single"/>
           <w:rtl/>
         </w:rPr>
@@ -495,64 +500,10 @@
           <w:bCs/>
           <w:sz w:val="32"/>
           <w:szCs w:val="32"/>
-          <w:u w:val="single"/>
-        </w:rPr>
-        <w:t>B</w:t>
-      </w:r>
-      <w:r>
-        <w:rPr>
-          <w:rFonts w:cstheme="minorHAnsi"/>
-          <w:b/>
-          <w:bCs/>
-          <w:sz w:val="32"/>
-          <w:szCs w:val="32"/>
-          <w:u w:val="single"/>
-        </w:rPr>
-        <w:t>etter</w:t>
-      </w:r>
-      <w:r>
-        <w:rPr>
-          <w:rFonts w:cstheme="minorHAnsi"/>
-          <w:b/>
-          <w:bCs/>
-          <w:sz w:val="32"/>
-          <w:szCs w:val="32"/>
-          <w:u w:val="single"/>
-        </w:rPr>
-        <w:t xml:space="preserve"> </w:t>
-      </w:r>
-      <w:r>
-        <w:rPr>
-          <w:rFonts w:cstheme="minorHAnsi"/>
-          <w:b/>
-          <w:bCs/>
-          <w:sz w:val="32"/>
-          <w:szCs w:val="32"/>
-          <w:u w:val="single"/>
-        </w:rPr>
-        <w:t>Evaluation</w:t>
-      </w:r>
-      <w:r>
-        <w:rPr>
-          <w:rFonts w:cstheme="minorHAnsi"/>
-          <w:b/>
-          <w:bCs/>
-          <w:sz w:val="32"/>
-          <w:szCs w:val="32"/>
-          <w:u w:val="single"/>
-        </w:rPr>
-        <w:t xml:space="preserve"> </w:t>
-      </w:r>
-      <w:r>
-        <w:rPr>
-          <w:rFonts w:cstheme="minorHAnsi"/>
-          <w:b/>
-          <w:bCs/>
-          <w:sz w:val="32"/>
-          <w:szCs w:val="32"/>
-          <w:u w:val="single"/>
-        </w:rPr>
-        <w:t>Function</w:t>
+          <w:highlight w:val="yellow"/>
+          <w:u w:val="single"/>
+        </w:rPr>
+        <w:t>Better Evaluation Function</w:t>
       </w:r>
     </w:p>
     <w:p>
@@ -657,7 +608,7 @@
           <v:shape id="_x0000_i1027" type="#_x0000_t75" alt="" style="width:322.9pt;height:79.15pt;mso-width-percent:0;mso-height-percent:0;mso-width-percent:0;mso-height-percent:0" o:ole="">
             <v:imagedata r:id="rId8" o:title=""/>
           </v:shape>
-          <o:OLEObject Type="Embed" ProgID="Equation.DSMT4" ShapeID="_x0000_i1027" DrawAspect="Content" ObjectID="_1606138969" r:id="rId9"/>
+          <o:OLEObject Type="Embed" ProgID="Equation.DSMT4" ShapeID="_x0000_i1027" DrawAspect="Content" ObjectID="_1606140737" r:id="rId9"/>
         </w:object>
       </w:r>
     </w:p>
@@ -680,6 +631,7 @@
           <w:bCs/>
           <w:sz w:val="32"/>
           <w:szCs w:val="32"/>
+          <w:highlight w:val="yellow"/>
           <w:u w:val="single"/>
           <w:rtl/>
         </w:rPr>
@@ -692,6 +644,7 @@
           <w:bCs/>
           <w:sz w:val="32"/>
           <w:szCs w:val="32"/>
+          <w:highlight w:val="yellow"/>
           <w:u w:val="single"/>
         </w:rPr>
         <w:t>2</w:t>
@@ -703,6 +656,7 @@
           <w:bCs/>
           <w:sz w:val="32"/>
           <w:szCs w:val="32"/>
+          <w:highlight w:val="yellow"/>
           <w:u w:val="single"/>
           <w:rtl/>
         </w:rPr>
@@ -715,6 +669,7 @@
           <w:bCs/>
           <w:sz w:val="32"/>
           <w:szCs w:val="32"/>
+          <w:highlight w:val="yellow"/>
           <w:u w:val="single"/>
           <w:rtl/>
         </w:rPr>
@@ -727,6 +682,7 @@
           <w:bCs/>
           <w:sz w:val="32"/>
           <w:szCs w:val="32"/>
+          <w:highlight w:val="yellow"/>
           <w:u w:val="single"/>
           <w:rtl/>
         </w:rPr>
@@ -739,6 +695,7 @@
           <w:bCs/>
           <w:sz w:val="32"/>
           <w:szCs w:val="32"/>
+          <w:highlight w:val="yellow"/>
           <w:u w:val="single"/>
         </w:rPr>
         <w:t>Motivation</w:t>
@@ -750,11 +707,14 @@
           <w:bCs/>
           <w:sz w:val="32"/>
           <w:szCs w:val="32"/>
+          <w:highlight w:val="yellow"/>
           <w:u w:val="single"/>
           <w:rtl/>
         </w:rPr>
         <w:t>:</w:t>
       </w:r>
+      <w:bookmarkStart w:id="0" w:name="_GoBack"/>
+      <w:bookmarkEnd w:id="0"/>
     </w:p>
     <w:p>
       <w:pPr>
@@ -2189,11 +2149,6 @@
       </w:r>
     </w:p>
     <w:p>
-      <w:pPr>
-        <w:rPr>
-          <w:rtl/>
-        </w:rPr>
-      </w:pPr>
       <w:r>
         <w:rPr>
           <w:rFonts w:cstheme="minorHAnsi" w:hint="cs"/>
@@ -2230,7 +2185,7 @@
         </w:rPr>
         <w:t xml:space="preserve"> ביתא מבצע:</w:t>
       </w:r>
-      <w:bookmarkStart w:id="0" w:name="MTBlankEqn"/>
+      <w:bookmarkStart w:id="1" w:name="MTBlankEqn"/>
       <w:r>
         <w:rPr>
           <w:noProof/>
@@ -2240,10 +2195,10 @@
           <v:shape id="_x0000_i1026" type="#_x0000_t75" alt="" style="width:24.15pt;height:24.15pt;mso-width-percent:0;mso-height-percent:0;mso-width-percent:0;mso-height-percent:0" o:ole="">
             <v:imagedata r:id="rId10" o:title=""/>
           </v:shape>
-          <o:OLEObject Type="Embed" ProgID="Equation.DSMT4" ShapeID="_x0000_i1026" DrawAspect="Content" ObjectID="_1606138970" r:id="rId11"/>
+          <o:OLEObject Type="Embed" ProgID="Equation.DSMT4" ShapeID="_x0000_i1026" DrawAspect="Content" ObjectID="_1606140738" r:id="rId11"/>
         </w:object>
       </w:r>
-      <w:bookmarkEnd w:id="0"/>
+      <w:bookmarkEnd w:id="1"/>
       <w:r>
         <w:rPr>
           <w:rFonts w:hint="cs"/>
@@ -2276,7 +2231,7 @@
           <v:shape id="_x0000_i1025" type="#_x0000_t75" alt="" style="width:80.95pt;height:29.95pt;mso-width-percent:0;mso-height-percent:0;mso-width-percent:0;mso-height-percent:0" o:ole="">
             <v:imagedata r:id="rId12" o:title=""/>
           </v:shape>
-          <o:OLEObject Type="Embed" ProgID="Equation.DSMT4" ShapeID="_x0000_i1025" DrawAspect="Content" ObjectID="_1606138971" r:id="rId13"/>
+          <o:OLEObject Type="Embed" ProgID="Equation.DSMT4" ShapeID="_x0000_i1025" DrawAspect="Content" ObjectID="_1606140739" r:id="rId13"/>
         </w:object>
       </w:r>
       <w:r>
@@ -2303,11 +2258,188 @@
     <w:p>
       <w:pPr>
         <w:rPr>
-          <w:rtl/>
-        </w:rPr>
-      </w:pPr>
-      <w:bookmarkStart w:id="1" w:name="_GoBack"/>
-      <w:bookmarkEnd w:id="1"/>
+          <w:rFonts w:cstheme="minorHAnsi"/>
+          <w:b/>
+          <w:bCs/>
+          <w:sz w:val="32"/>
+          <w:szCs w:val="32"/>
+          <w:u w:val="single"/>
+          <w:rtl/>
+        </w:rPr>
+      </w:pPr>
+      <w:r>
+        <w:rPr>
+          <w:rFonts w:cstheme="minorHAnsi" w:hint="cs"/>
+          <w:b/>
+          <w:bCs/>
+          <w:sz w:val="32"/>
+          <w:szCs w:val="32"/>
+          <w:u w:val="single"/>
+          <w:rtl/>
+        </w:rPr>
+        <w:t xml:space="preserve">תרגיל </w:t>
+      </w:r>
+      <w:r>
+        <w:rPr>
+          <w:rFonts w:cstheme="minorHAnsi"/>
+          <w:b/>
+          <w:bCs/>
+          <w:sz w:val="32"/>
+          <w:szCs w:val="32"/>
+          <w:u w:val="single"/>
+        </w:rPr>
+        <w:t>3</w:t>
+      </w:r>
+      <w:r>
+        <w:rPr>
+          <w:rFonts w:cstheme="minorHAnsi" w:hint="cs"/>
+          <w:b/>
+          <w:bCs/>
+          <w:sz w:val="32"/>
+          <w:szCs w:val="32"/>
+          <w:u w:val="single"/>
+          <w:rtl/>
+        </w:rPr>
+        <w:t xml:space="preserve"> </w:t>
+      </w:r>
+      <w:r>
+        <w:rPr>
+          <w:rFonts w:cstheme="minorHAnsi"/>
+          <w:b/>
+          <w:bCs/>
+          <w:sz w:val="32"/>
+          <w:szCs w:val="32"/>
+          <w:u w:val="single"/>
+          <w:rtl/>
+        </w:rPr>
+        <w:t>–</w:t>
+      </w:r>
+      <w:r>
+        <w:rPr>
+          <w:rFonts w:cstheme="minorHAnsi" w:hint="cs"/>
+          <w:b/>
+          <w:bCs/>
+          <w:sz w:val="32"/>
+          <w:szCs w:val="32"/>
+          <w:u w:val="single"/>
+          <w:rtl/>
+        </w:rPr>
+        <w:t xml:space="preserve"> </w:t>
+      </w:r>
+      <w:r>
+        <w:rPr>
+          <w:rFonts w:cstheme="minorHAnsi" w:hint="cs"/>
+          <w:b/>
+          <w:bCs/>
+          <w:sz w:val="32"/>
+          <w:szCs w:val="32"/>
+          <w:u w:val="single"/>
+          <w:rtl/>
+        </w:rPr>
+        <w:t>השוואה</w:t>
+      </w:r>
+    </w:p>
+    <w:p>
+      <w:pPr>
+        <w:rPr>
+          <w:rFonts w:cstheme="minorHAnsi" w:hint="cs"/>
+          <w:sz w:val="24"/>
+          <w:szCs w:val="24"/>
+          <w:rtl/>
+        </w:rPr>
+      </w:pPr>
+      <w:r>
+        <w:rPr>
+          <w:rFonts w:cstheme="minorHAnsi" w:hint="cs"/>
+          <w:sz w:val="24"/>
+          <w:szCs w:val="24"/>
+          <w:rtl/>
+        </w:rPr>
+        <w:t xml:space="preserve">מבחינת זמן ריצה לסוכן </w:t>
+      </w:r>
+      <w:r>
+        <w:rPr>
+          <w:rFonts w:cstheme="minorHAnsi"/>
+          <w:sz w:val="24"/>
+          <w:szCs w:val="24"/>
+        </w:rPr>
+        <w:t>alpha beta</w:t>
+      </w:r>
+      <w:r>
+        <w:rPr>
+          <w:rFonts w:cstheme="minorHAnsi" w:hint="cs"/>
+          <w:sz w:val="24"/>
+          <w:szCs w:val="24"/>
+          <w:rtl/>
+        </w:rPr>
+        <w:t xml:space="preserve"> ייקח פחות זמן לחשב את הצעד הבא לביצוע ולכן זמן הריצה שלנו יקטן, ניתן גם לראות זאת על ידי הגדלת העומק לחישוב ל -4 ולראות כי לסוכן זה לוקח פחות זמן לחשב את הצעד הבא לביצוע (המשחק פחות נתקע) ולכן זמן הריצה יקטן.</w:t>
+      </w:r>
+      <w:r>
+        <w:rPr>
+          <w:rFonts w:cstheme="minorHAnsi"/>
+          <w:sz w:val="24"/>
+          <w:szCs w:val="24"/>
+          <w:rtl/>
+        </w:rPr>
+        <w:br/>
+      </w:r>
+      <w:r>
+        <w:rPr>
+          <w:rFonts w:cstheme="minorHAnsi" w:hint="cs"/>
+          <w:sz w:val="24"/>
+          <w:szCs w:val="24"/>
+          <w:rtl/>
+        </w:rPr>
+        <w:t>מבחינת בחירת המהלכים האלגוריתמים הם זהים, זאת מכיוון שאלגוריתם ש</w:t>
+      </w:r>
+      <w:r>
+        <w:rPr>
+          <w:rFonts w:cstheme="minorHAnsi"/>
+          <w:sz w:val="24"/>
+          <w:szCs w:val="24"/>
+        </w:rPr>
+        <w:t>alpha-beta</w:t>
+      </w:r>
+      <w:r>
+        <w:rPr>
+          <w:rFonts w:cstheme="minorHAnsi" w:hint="cs"/>
+          <w:sz w:val="24"/>
+          <w:szCs w:val="24"/>
+          <w:rtl/>
+        </w:rPr>
+        <w:t xml:space="preserve"> גוזם רק ענפים שלא ישנו את ערך האסטרטגי</w:t>
+      </w:r>
+      <w:r>
+        <w:rPr>
+          <w:rFonts w:cstheme="minorHAnsi" w:hint="eastAsia"/>
+          <w:sz w:val="24"/>
+          <w:szCs w:val="24"/>
+          <w:rtl/>
+        </w:rPr>
+        <w:t>ה</w:t>
+      </w:r>
+      <w:r>
+        <w:rPr>
+          <w:rFonts w:cstheme="minorHAnsi" w:hint="cs"/>
+          <w:sz w:val="24"/>
+          <w:szCs w:val="24"/>
+          <w:rtl/>
+        </w:rPr>
+        <w:t xml:space="preserve"> הסופי ולכן יוחזר אותו מהלך לביצוע בעל הערך הגדול ביותר.</w:t>
+      </w:r>
+    </w:p>
+    <w:p/>
+    <w:p>
+      <w:pPr>
+        <w:rPr>
+          <w:rtl/>
+        </w:rPr>
+      </w:pPr>
+    </w:p>
+    <w:p>
+      <w:pPr>
+        <w:bidi w:val="0"/>
+      </w:pPr>
     </w:p>
     <w:p>
       <w:pPr>
@@ -4411,7 +4543,7 @@
 </file>
 
 <file path=customXml/itemProps1.xml><?xml version="1.0" encoding="utf-8"?>
-<ds:datastoreItem xmlns:ds="http://schemas.openxmlformats.org/officeDocument/2006/customXml" ds:itemID="{D12AE390-4A24-B846-A972-A5509011B045}">
+<ds:datastoreItem xmlns:ds="http://schemas.openxmlformats.org/officeDocument/2006/customXml" ds:itemID="{61C520F0-A4C0-E14E-8583-EAA8A5759582}">
   <ds:schemaRefs>
     <ds:schemaRef ds:uri="http://schemas.openxmlformats.org/officeDocument/2006/bibliography"/>
   </ds:schemaRefs>

</xml_diff>

<commit_message>
finish part 5 and word file
</commit_message>
<xml_diff>
--- a/HW_2/docs/HW_2_Edit_Version.docx
+++ b/HW_2/docs/HW_2_Edit_Version.docx
@@ -26,7 +26,7 @@
       </w:pPr>
       <w:r>
         <w:rPr>
-          <w:rFonts w:cstheme="minorHAnsi" w:hint="cs"/>
+          <w:rFonts w:cstheme="minorHAnsi"/>
           <w:bCs/>
           <w:color w:val="4472C4" w:themeColor="accent1"/>
           <w:sz w:val="40"/>
@@ -48,7 +48,7 @@
       </w:r>
       <w:r>
         <w:rPr>
-          <w:rFonts w:cstheme="minorHAnsi" w:hint="cs"/>
+          <w:rFonts w:cstheme="minorHAnsi"/>
           <w:bCs/>
           <w:color w:val="4472C4" w:themeColor="accent1"/>
           <w:sz w:val="40"/>
@@ -88,17 +88,155 @@
             <w14:round/>
           </w14:textOutline>
         </w:rPr>
-        <w:t>–</w:t>
-      </w:r>
-      <w:r>
-        <w:rPr>
-          <w:rFonts w:cstheme="minorHAnsi" w:hint="cs"/>
+        <w:t>– הכרות עם המשחק</w:t>
+      </w:r>
+    </w:p>
+    <w:p>
+      <w:pPr>
+        <w:rPr>
+          <w:rFonts w:cstheme="minorHAnsi"/>
+          <w:b/>
+          <w:bCs/>
+          <w:sz w:val="32"/>
+          <w:szCs w:val="32"/>
+          <w:u w:val="single"/>
+          <w:rtl/>
+        </w:rPr>
+      </w:pPr>
+      <w:r>
+        <w:rPr>
+          <w:rFonts w:cstheme="minorHAnsi"/>
+          <w:b/>
+          <w:bCs/>
+          <w:sz w:val="32"/>
+          <w:szCs w:val="32"/>
+          <w:u w:val="single"/>
+          <w:rtl/>
+        </w:rPr>
+        <w:t xml:space="preserve">תרגיל 3 – </w:t>
+      </w:r>
+      <w:proofErr w:type="spellStart"/>
+      <w:r>
+        <w:rPr>
+          <w:rFonts w:cstheme="minorHAnsi"/>
+          <w:b/>
+          <w:bCs/>
+          <w:sz w:val="32"/>
+          <w:szCs w:val="32"/>
+          <w:u w:val="single"/>
+        </w:rPr>
+        <w:t>ReflexPlayer</w:t>
+      </w:r>
+      <w:proofErr w:type="spellEnd"/>
+    </w:p>
+    <w:p>
+      <w:pPr>
+        <w:rPr>
+          <w:rFonts w:cstheme="minorHAnsi"/>
+          <w:sz w:val="24"/>
+          <w:szCs w:val="24"/>
+        </w:rPr>
+      </w:pPr>
+      <w:r>
+        <w:rPr>
+          <w:rFonts w:cstheme="minorHAnsi"/>
+          <w:sz w:val="24"/>
+          <w:szCs w:val="24"/>
+          <w:rtl/>
+        </w:rPr>
+        <w:t xml:space="preserve">שחקן הבסיס </w:t>
+      </w:r>
+      <w:r>
+        <w:rPr>
+          <w:rFonts w:cstheme="minorHAnsi"/>
+          <w:sz w:val="24"/>
+          <w:szCs w:val="24"/>
+          <w:rtl/>
+        </w:rPr>
+        <w:t xml:space="preserve">מקבל את מצב המשחק הנוכחי וראשית מחשב את כל הפעולות האפשריות (החוקיות) עבורו בהינתן מצב המשחק. לאחר מכן, עבור כל פעולה אפשרית מפתח את המצב העוקב שהיא יוצרת ועבורו מחשב את הניקוד </w:t>
+      </w:r>
+      <w:r>
+        <w:rPr>
+          <w:rFonts w:cstheme="minorHAnsi"/>
+          <w:sz w:val="24"/>
+          <w:szCs w:val="24"/>
+          <w:rtl/>
+        </w:rPr>
+        <w:t xml:space="preserve">המשחק </w:t>
+      </w:r>
+      <w:r>
+        <w:rPr>
+          <w:rFonts w:cstheme="minorHAnsi"/>
+          <w:sz w:val="24"/>
+          <w:szCs w:val="24"/>
+          <w:rtl/>
+        </w:rPr>
+        <w:t>ש</w:t>
+      </w:r>
+      <w:r>
+        <w:rPr>
+          <w:rFonts w:cstheme="minorHAnsi"/>
+          <w:sz w:val="24"/>
+          <w:szCs w:val="24"/>
+          <w:rtl/>
+        </w:rPr>
+        <w:t>ישי</w:t>
+      </w:r>
+      <w:r>
+        <w:rPr>
+          <w:rFonts w:cstheme="minorHAnsi"/>
+          <w:sz w:val="24"/>
+          <w:szCs w:val="24"/>
+          <w:rtl/>
+        </w:rPr>
+        <w:t xml:space="preserve">ג אם יבצע מהלך זה, אוסף את הניקוד של כל המצבים האפשריים (עבור כל הפעולות האפשריות) ומוצא את הניקוד המקסימלי. לבסוף בוחר רנדומלית פעולה אשר תבטיח כי המצב שאליו יגיע השחקן יניב עבור את הניקוד המקסימלי שחושב. כלומר, האלגוריתם שבו משתמש השחקן הינו </w:t>
+      </w:r>
+      <w:r>
+        <w:rPr>
+          <w:rFonts w:cstheme="minorHAnsi"/>
+          <w:sz w:val="24"/>
+          <w:szCs w:val="24"/>
+        </w:rPr>
+        <w:t>Greedy Best 1</w:t>
+      </w:r>
+      <w:r>
+        <w:rPr>
+          <w:rFonts w:cstheme="minorHAnsi"/>
+          <w:sz w:val="24"/>
+          <w:szCs w:val="24"/>
+          <w:vertAlign w:val="superscript"/>
+        </w:rPr>
+        <w:t>st</w:t>
+      </w:r>
+      <w:r>
+        <w:rPr>
+          <w:rFonts w:cstheme="minorHAnsi"/>
+          <w:sz w:val="24"/>
+          <w:szCs w:val="24"/>
+          <w:vertAlign w:val="superscript"/>
+          <w:rtl/>
+        </w:rPr>
+        <w:t xml:space="preserve"> </w:t>
+      </w:r>
+      <w:r>
+        <w:rPr>
+          <w:rFonts w:cstheme="minorHAnsi"/>
+          <w:sz w:val="24"/>
+          <w:szCs w:val="24"/>
+          <w:rtl/>
+        </w:rPr>
+        <w:t>ומעריך מצבים על ידי הניקוד שהם מניבים.</w:t>
+      </w:r>
+    </w:p>
+    <w:p>
+      <w:pPr>
+        <w:rPr>
+          <w:rFonts w:cstheme="minorHAnsi"/>
           <w:bCs/>
           <w:color w:val="4472C4" w:themeColor="accent1"/>
           <w:sz w:val="40"/>
           <w:szCs w:val="40"/>
           <w:u w:val="single"/>
-          <w:rtl/>
           <w14:shadow w14:blurRad="38100" w14:dist="25400" w14:dir="5400000" w14:sx="100000" w14:sy="100000" w14:kx="0" w14:ky="0" w14:algn="ctr">
             <w14:srgbClr w14:val="6E747A">
               <w14:alpha w14:val="57000"/>
@@ -110,226 +248,8 @@
             <w14:round/>
           </w14:textOutline>
         </w:rPr>
-        <w:t xml:space="preserve"> הכרות עם המשחק</w:t>
-      </w:r>
-    </w:p>
-    <w:p>
-      <w:pPr>
-        <w:rPr>
-          <w:rFonts w:cstheme="minorHAnsi"/>
-          <w:b/>
-          <w:bCs/>
-          <w:sz w:val="32"/>
-          <w:szCs w:val="32"/>
-          <w:u w:val="single"/>
-          <w:rtl/>
-        </w:rPr>
-      </w:pPr>
-      <w:r>
-        <w:rPr>
-          <w:rFonts w:cstheme="minorHAnsi" w:hint="cs"/>
-          <w:b/>
-          <w:bCs/>
-          <w:sz w:val="32"/>
-          <w:szCs w:val="32"/>
-          <w:u w:val="single"/>
-          <w:rtl/>
-        </w:rPr>
-        <w:t xml:space="preserve">תרגיל 3 </w:t>
-      </w:r>
-      <w:r>
-        <w:rPr>
-          <w:rFonts w:cstheme="minorHAnsi"/>
-          <w:b/>
-          <w:bCs/>
-          <w:sz w:val="32"/>
-          <w:szCs w:val="32"/>
-          <w:u w:val="single"/>
-          <w:rtl/>
-        </w:rPr>
-        <w:t>–</w:t>
-      </w:r>
-      <w:r>
-        <w:rPr>
-          <w:rFonts w:cstheme="minorHAnsi" w:hint="cs"/>
-          <w:b/>
-          <w:bCs/>
-          <w:sz w:val="32"/>
-          <w:szCs w:val="32"/>
-          <w:u w:val="single"/>
-          <w:rtl/>
-        </w:rPr>
-        <w:t xml:space="preserve"> </w:t>
-      </w:r>
-      <w:proofErr w:type="spellStart"/>
-      <w:r>
-        <w:rPr>
-          <w:rFonts w:cstheme="minorHAnsi"/>
-          <w:b/>
-          <w:bCs/>
-          <w:sz w:val="32"/>
-          <w:szCs w:val="32"/>
-          <w:u w:val="single"/>
-        </w:rPr>
-        <w:t>ReflexPlayer</w:t>
-      </w:r>
-      <w:proofErr w:type="spellEnd"/>
-    </w:p>
-    <w:p>
-      <w:pPr>
-        <w:rPr>
-          <w:rFonts w:cstheme="minorHAnsi"/>
-          <w:sz w:val="24"/>
-          <w:szCs w:val="24"/>
-        </w:rPr>
-      </w:pPr>
-      <w:r>
-        <w:rPr>
-          <w:rFonts w:cstheme="minorHAnsi" w:hint="cs"/>
-          <w:sz w:val="24"/>
-          <w:szCs w:val="24"/>
-          <w:rtl/>
-        </w:rPr>
-        <w:t xml:space="preserve">שחקן הבסיס </w:t>
-      </w:r>
-      <w:r>
-        <w:rPr>
-          <w:rFonts w:cstheme="minorHAnsi" w:hint="cs"/>
-          <w:sz w:val="24"/>
-          <w:szCs w:val="24"/>
-          <w:rtl/>
-        </w:rPr>
-        <w:t xml:space="preserve">מקבל את מצב המשחק הנוכחי וראשית מחשב את כל הפעולות האפשריות (החוקיות) עבורו בהינתן מצב המשחק. לאחר מכן, עבור כל פעולה אפשרית מפתח את המצב העוקב שהיא יוצרת ועבורו מחשב את הניקוד </w:t>
-      </w:r>
-      <w:r>
-        <w:rPr>
-          <w:rFonts w:cstheme="minorHAnsi" w:hint="cs"/>
-          <w:sz w:val="24"/>
-          <w:szCs w:val="24"/>
-          <w:rtl/>
-        </w:rPr>
-        <w:t xml:space="preserve">המשחק </w:t>
-      </w:r>
-      <w:r>
-        <w:rPr>
-          <w:rFonts w:cstheme="minorHAnsi" w:hint="cs"/>
-          <w:sz w:val="24"/>
-          <w:szCs w:val="24"/>
-          <w:rtl/>
-        </w:rPr>
-        <w:t>ש</w:t>
-      </w:r>
-      <w:r>
-        <w:rPr>
-          <w:rFonts w:cstheme="minorHAnsi" w:hint="cs"/>
-          <w:sz w:val="24"/>
-          <w:szCs w:val="24"/>
-          <w:rtl/>
-        </w:rPr>
-        <w:t>ישי</w:t>
-      </w:r>
-      <w:r>
-        <w:rPr>
-          <w:rFonts w:cstheme="minorHAnsi" w:hint="cs"/>
-          <w:sz w:val="24"/>
-          <w:szCs w:val="24"/>
-          <w:rtl/>
-        </w:rPr>
-        <w:t>ג אם יבצע מהלך זה, אוסף את הניקוד של כל המצבים האפשריים (עבור כל הפעולות האפשריו</w:t>
-      </w:r>
-      <w:r>
-        <w:rPr>
-          <w:rFonts w:cstheme="minorHAnsi" w:hint="eastAsia"/>
-          <w:sz w:val="24"/>
-          <w:szCs w:val="24"/>
-          <w:rtl/>
-        </w:rPr>
-        <w:t>ת</w:t>
-      </w:r>
-      <w:r>
-        <w:rPr>
-          <w:rFonts w:cstheme="minorHAnsi" w:hint="cs"/>
-          <w:sz w:val="24"/>
-          <w:szCs w:val="24"/>
-          <w:rtl/>
-        </w:rPr>
-        <w:t>) ומוצא את הניקוד המקסימל</w:t>
-      </w:r>
-      <w:r>
-        <w:rPr>
-          <w:rFonts w:cstheme="minorHAnsi" w:hint="eastAsia"/>
-          <w:sz w:val="24"/>
-          <w:szCs w:val="24"/>
-          <w:rtl/>
-        </w:rPr>
-        <w:t>י</w:t>
-      </w:r>
-      <w:r>
-        <w:rPr>
-          <w:rFonts w:cstheme="minorHAnsi" w:hint="cs"/>
-          <w:sz w:val="24"/>
-          <w:szCs w:val="24"/>
-          <w:rtl/>
-        </w:rPr>
-        <w:t>. לבסוף בוחר רנדומלית פעולה אשר תבטיח כי המצב שאליו יגיע השחקן יניב עבור את הניקוד המקסימל</w:t>
-      </w:r>
-      <w:r>
-        <w:rPr>
-          <w:rFonts w:cstheme="minorHAnsi" w:hint="eastAsia"/>
-          <w:sz w:val="24"/>
-          <w:szCs w:val="24"/>
-          <w:rtl/>
-        </w:rPr>
-        <w:t>י</w:t>
-      </w:r>
-      <w:r>
-        <w:rPr>
-          <w:rFonts w:cstheme="minorHAnsi" w:hint="cs"/>
-          <w:sz w:val="24"/>
-          <w:szCs w:val="24"/>
-          <w:rtl/>
-        </w:rPr>
-        <w:t xml:space="preserve"> שחושב. כלומר, האלגוריתם שבו משתמש השחקן הינו </w:t>
-      </w:r>
-      <w:r>
-        <w:rPr>
-          <w:rFonts w:cstheme="minorHAnsi"/>
-          <w:sz w:val="24"/>
-          <w:szCs w:val="24"/>
-        </w:rPr>
-        <w:t>Greedy Best 1</w:t>
-      </w:r>
-      <w:r>
-        <w:rPr>
-          <w:rFonts w:cstheme="minorHAnsi"/>
-          <w:sz w:val="24"/>
-          <w:szCs w:val="24"/>
-          <w:vertAlign w:val="superscript"/>
-        </w:rPr>
-        <w:t>st</w:t>
-      </w:r>
-      <w:r>
-        <w:rPr>
-          <w:rFonts w:cstheme="minorHAnsi" w:hint="cs"/>
-          <w:sz w:val="24"/>
-          <w:szCs w:val="24"/>
-          <w:vertAlign w:val="superscript"/>
-          <w:rtl/>
-        </w:rPr>
-        <w:t xml:space="preserve"> </w:t>
-      </w:r>
-      <w:r>
-        <w:rPr>
-          <w:rFonts w:cstheme="minorHAnsi" w:hint="cs"/>
-          <w:sz w:val="24"/>
-          <w:szCs w:val="24"/>
-          <w:rtl/>
-        </w:rPr>
-        <w:t>ומעריך מצבים על ידי הניקוד שהם מניבים.</w:t>
-      </w:r>
-    </w:p>
-    <w:p>
-      <w:pPr>
+      </w:pPr>
+      <w:r>
         <w:rPr>
           <w:rFonts w:cstheme="minorHAnsi"/>
           <w:bCs/>
@@ -337,6 +257,7 @@
           <w:sz w:val="40"/>
           <w:szCs w:val="40"/>
           <w:u w:val="single"/>
+          <w:rtl/>
           <w14:shadow w14:blurRad="38100" w14:dist="25400" w14:dir="5400000" w14:sx="100000" w14:sy="100000" w14:kx="0" w14:ky="0" w14:algn="ctr">
             <w14:srgbClr w14:val="6E747A">
               <w14:alpha w14:val="57000"/>
@@ -348,72 +269,7 @@
             <w14:round/>
           </w14:textOutline>
         </w:rPr>
-      </w:pPr>
-      <w:r>
-        <w:rPr>
-          <w:rFonts w:cstheme="minorHAnsi" w:hint="cs"/>
-          <w:bCs/>
-          <w:color w:val="4472C4" w:themeColor="accent1"/>
-          <w:sz w:val="40"/>
-          <w:szCs w:val="40"/>
-          <w:u w:val="single"/>
-          <w:rtl/>
-          <w14:shadow w14:blurRad="38100" w14:dist="25400" w14:dir="5400000" w14:sx="100000" w14:sy="100000" w14:kx="0" w14:ky="0" w14:algn="ctr">
-            <w14:srgbClr w14:val="6E747A">
-              <w14:alpha w14:val="57000"/>
-            </w14:srgbClr>
-          </w14:shadow>
-          <w14:textOutline w14:w="0" w14:cap="flat" w14:cmpd="sng" w14:algn="ctr">
-            <w14:noFill/>
-            <w14:prstDash w14:val="solid"/>
-            <w14:round/>
-          </w14:textOutline>
-        </w:rPr>
-        <w:t xml:space="preserve">חלק ב' </w:t>
-      </w:r>
-      <w:r>
-        <w:rPr>
-          <w:rFonts w:cstheme="minorHAnsi"/>
-          <w:bCs/>
-          <w:color w:val="4472C4" w:themeColor="accent1"/>
-          <w:sz w:val="40"/>
-          <w:szCs w:val="40"/>
-          <w:u w:val="single"/>
-          <w:rtl/>
-          <w14:shadow w14:blurRad="38100" w14:dist="25400" w14:dir="5400000" w14:sx="100000" w14:sy="100000" w14:kx="0" w14:ky="0" w14:algn="ctr">
-            <w14:srgbClr w14:val="6E747A">
-              <w14:alpha w14:val="57000"/>
-            </w14:srgbClr>
-          </w14:shadow>
-          <w14:textOutline w14:w="0" w14:cap="flat" w14:cmpd="sng" w14:algn="ctr">
-            <w14:noFill/>
-            <w14:prstDash w14:val="solid"/>
-            <w14:round/>
-          </w14:textOutline>
-        </w:rPr>
-        <w:t>–</w:t>
-      </w:r>
-      <w:r>
-        <w:rPr>
-          <w:rFonts w:cstheme="minorHAnsi" w:hint="cs"/>
-          <w:bCs/>
-          <w:color w:val="4472C4" w:themeColor="accent1"/>
-          <w:sz w:val="40"/>
-          <w:szCs w:val="40"/>
-          <w:u w:val="single"/>
-          <w:rtl/>
-          <w14:shadow w14:blurRad="38100" w14:dist="25400" w14:dir="5400000" w14:sx="100000" w14:sy="100000" w14:kx="0" w14:ky="0" w14:algn="ctr">
-            <w14:srgbClr w14:val="6E747A">
-              <w14:alpha w14:val="57000"/>
-            </w14:srgbClr>
-          </w14:shadow>
-          <w14:textOutline w14:w="0" w14:cap="flat" w14:cmpd="sng" w14:algn="ctr">
-            <w14:noFill/>
-            <w14:prstDash w14:val="solid"/>
-            <w14:round/>
-          </w14:textOutline>
-        </w:rPr>
-        <w:t xml:space="preserve"> בניית סוכן משופר</w:t>
+        <w:t>חלק ב' – בניית סוכן משופר</w:t>
       </w:r>
     </w:p>
     <w:p>
@@ -430,7 +286,7 @@
       </w:pPr>
       <w:r>
         <w:rPr>
-          <w:rFonts w:cstheme="minorHAnsi" w:hint="cs"/>
+          <w:rFonts w:cstheme="minorHAnsi"/>
           <w:b/>
           <w:bCs/>
           <w:sz w:val="32"/>
@@ -443,7 +299,7 @@
       </w:r>
       <w:r>
         <w:rPr>
-          <w:rFonts w:cstheme="minorHAnsi" w:hint="cs"/>
+          <w:rFonts w:cstheme="minorHAnsi"/>
           <w:b/>
           <w:bCs/>
           <w:sz w:val="32"/>
@@ -456,7 +312,7 @@
       </w:r>
       <w:r>
         <w:rPr>
-          <w:rFonts w:cstheme="minorHAnsi" w:hint="cs"/>
+          <w:rFonts w:cstheme="minorHAnsi"/>
           <w:b/>
           <w:bCs/>
           <w:sz w:val="32"/>
@@ -465,7 +321,7 @@
           <w:u w:val="single"/>
           <w:rtl/>
         </w:rPr>
-        <w:t xml:space="preserve"> </w:t>
+        <w:t xml:space="preserve"> – </w:t>
       </w:r>
       <w:r>
         <w:rPr>
@@ -476,32 +332,6 @@
           <w:szCs w:val="32"/>
           <w:highlight w:val="yellow"/>
           <w:u w:val="single"/>
-          <w:rtl/>
-        </w:rPr>
-        <w:t>–</w:t>
-      </w:r>
-      <w:r>
-        <w:rPr>
-          <w:rFonts w:cstheme="minorHAnsi" w:hint="cs"/>
-          <w:b/>
-          <w:bCs/>
-          <w:sz w:val="32"/>
-          <w:szCs w:val="32"/>
-          <w:highlight w:val="yellow"/>
-          <w:u w:val="single"/>
-          <w:rtl/>
-        </w:rPr>
-        <w:t xml:space="preserve"> </w:t>
-      </w:r>
-      <w:r>
-        <w:rPr>
-          <w:rFonts w:cstheme="minorHAnsi"/>
-          <w:b/>
-          <w:bCs/>
-          <w:sz w:val="32"/>
-          <w:szCs w:val="32"/>
-          <w:highlight w:val="yellow"/>
-          <w:u w:val="single"/>
         </w:rPr>
         <w:t>Better Evaluation Function</w:t>
       </w:r>
@@ -516,30 +346,12 @@
       </w:pPr>
       <w:r>
         <w:rPr>
-          <w:rFonts w:cstheme="minorHAnsi" w:hint="cs"/>
-          <w:sz w:val="24"/>
-          <w:szCs w:val="24"/>
-          <w:rtl/>
-        </w:rPr>
-        <w:t>הגדרת הפונקציה היוריסטי</w:t>
-      </w:r>
-      <w:r>
-        <w:rPr>
-          <w:rFonts w:cstheme="minorHAnsi" w:hint="eastAsia"/>
-          <w:sz w:val="24"/>
-          <w:szCs w:val="24"/>
-          <w:rtl/>
-        </w:rPr>
-        <w:t>ת</w:t>
-      </w:r>
-      <w:r>
-        <w:rPr>
-          <w:rFonts w:cstheme="minorHAnsi" w:hint="cs"/>
-          <w:sz w:val="24"/>
-          <w:szCs w:val="24"/>
-          <w:rtl/>
-        </w:rPr>
-        <w:t xml:space="preserve"> שלנו</w:t>
+          <w:rFonts w:cstheme="minorHAnsi"/>
+          <w:sz w:val="24"/>
+          <w:szCs w:val="24"/>
+          <w:rtl/>
+        </w:rPr>
+        <w:t>הגדרת הפונקציה היוריסטית שלנו</w:t>
       </w:r>
       <w:r>
         <w:rPr>
@@ -605,10 +417,10 @@
             <v:path o:extrusionok="f" gradientshapeok="t" o:connecttype="rect"/>
             <o:lock v:ext="edit" aspectratio="t"/>
           </v:shapetype>
-          <v:shape id="_x0000_i1027" type="#_x0000_t75" alt="" style="width:322.9pt;height:79.15pt;mso-width-percent:0;mso-height-percent:0;mso-width-percent:0;mso-height-percent:0" o:ole="">
+          <v:shape id="_x0000_i1029" type="#_x0000_t75" alt="" style="width:322.9pt;height:79.15pt;mso-width-percent:0;mso-height-percent:0;mso-width-percent:0;mso-height-percent:0" o:ole="">
             <v:imagedata r:id="rId8" o:title=""/>
           </v:shape>
-          <o:OLEObject Type="Embed" ProgID="Equation.DSMT4" ShapeID="_x0000_i1027" DrawAspect="Content" ObjectID="_1606140737" r:id="rId9"/>
+          <o:OLEObject Type="Embed" ProgID="Equation.DSMT4" ShapeID="_x0000_i1029" DrawAspect="Content" ObjectID="_1606145706" r:id="rId9"/>
         </w:object>
       </w:r>
     </w:p>
@@ -621,12 +433,11 @@
           <w:sz w:val="32"/>
           <w:szCs w:val="32"/>
           <w:u w:val="single"/>
-          <w:rtl/>
-        </w:rPr>
-      </w:pPr>
-      <w:r>
-        <w:rPr>
-          <w:rFonts w:cstheme="minorHAnsi" w:hint="cs"/>
+        </w:rPr>
+      </w:pPr>
+      <w:r>
+        <w:rPr>
+          <w:rFonts w:cstheme="minorHAnsi"/>
           <w:b/>
           <w:bCs/>
           <w:sz w:val="32"/>
@@ -651,7 +462,7 @@
       </w:r>
       <w:r>
         <w:rPr>
-          <w:rFonts w:cstheme="minorHAnsi" w:hint="cs"/>
+          <w:rFonts w:cstheme="minorHAnsi"/>
           <w:b/>
           <w:bCs/>
           <w:sz w:val="32"/>
@@ -660,7 +471,7 @@
           <w:u w:val="single"/>
           <w:rtl/>
         </w:rPr>
-        <w:t xml:space="preserve"> </w:t>
+        <w:t xml:space="preserve"> – </w:t>
       </w:r>
       <w:r>
         <w:rPr>
@@ -671,13 +482,12 @@
           <w:szCs w:val="32"/>
           <w:highlight w:val="yellow"/>
           <w:u w:val="single"/>
-          <w:rtl/>
-        </w:rPr>
-        <w:t>–</w:t>
-      </w:r>
-      <w:r>
-        <w:rPr>
-          <w:rFonts w:cstheme="minorHAnsi" w:hint="cs"/>
+        </w:rPr>
+        <w:t>Motivation</w:t>
+      </w:r>
+      <w:r>
+        <w:rPr>
+          <w:rFonts w:cstheme="minorHAnsi"/>
           <w:b/>
           <w:bCs/>
           <w:sz w:val="32"/>
@@ -686,35 +496,8 @@
           <w:u w:val="single"/>
           <w:rtl/>
         </w:rPr>
-        <w:t xml:space="preserve"> </w:t>
-      </w:r>
-      <w:r>
-        <w:rPr>
-          <w:rFonts w:cstheme="minorHAnsi"/>
-          <w:b/>
-          <w:bCs/>
-          <w:sz w:val="32"/>
-          <w:szCs w:val="32"/>
-          <w:highlight w:val="yellow"/>
-          <w:u w:val="single"/>
-        </w:rPr>
-        <w:t>Motivation</w:t>
-      </w:r>
-      <w:r>
-        <w:rPr>
-          <w:rFonts w:cstheme="minorHAnsi" w:hint="cs"/>
-          <w:b/>
-          <w:bCs/>
-          <w:sz w:val="32"/>
-          <w:szCs w:val="32"/>
-          <w:highlight w:val="yellow"/>
-          <w:u w:val="single"/>
-          <w:rtl/>
-        </w:rPr>
         <w:t>:</w:t>
       </w:r>
-      <w:bookmarkStart w:id="0" w:name="_GoBack"/>
-      <w:bookmarkEnd w:id="0"/>
     </w:p>
     <w:p>
       <w:pPr>
@@ -727,48 +510,12 @@
       </w:pPr>
       <w:r>
         <w:rPr>
-          <w:rFonts w:cstheme="minorHAnsi" w:hint="cs"/>
-          <w:sz w:val="24"/>
-          <w:szCs w:val="24"/>
-          <w:rtl/>
-        </w:rPr>
-        <w:t>נשים לב כי היוריסטיק</w:t>
-      </w:r>
-      <w:r>
-        <w:rPr>
-          <w:rFonts w:cstheme="minorHAnsi" w:hint="eastAsia"/>
-          <w:sz w:val="24"/>
-          <w:szCs w:val="24"/>
-          <w:rtl/>
-        </w:rPr>
-        <w:t>ה</w:t>
-      </w:r>
-      <w:r>
-        <w:rPr>
-          <w:rFonts w:cstheme="minorHAnsi" w:hint="cs"/>
-          <w:sz w:val="24"/>
-          <w:szCs w:val="24"/>
-          <w:rtl/>
-        </w:rPr>
-        <w:t xml:space="preserve"> שלנו מעריכה את המצב ראשית לפי הניקוד הכללי במשחק שבו הפאקמן מקבל במצב זה בדיוק כמו היוריסטיק</w:t>
-      </w:r>
-      <w:r>
-        <w:rPr>
-          <w:rFonts w:cstheme="minorHAnsi" w:hint="eastAsia"/>
-          <w:sz w:val="24"/>
-          <w:szCs w:val="24"/>
-          <w:rtl/>
-        </w:rPr>
-        <w:t>ה</w:t>
-      </w:r>
-      <w:r>
-        <w:rPr>
-          <w:rFonts w:cstheme="minorHAnsi" w:hint="cs"/>
-          <w:sz w:val="24"/>
-          <w:szCs w:val="24"/>
-          <w:rtl/>
-        </w:rPr>
-        <w:t xml:space="preserve"> המקורית.</w:t>
+          <w:rFonts w:cstheme="minorHAnsi"/>
+          <w:sz w:val="24"/>
+          <w:szCs w:val="24"/>
+          <w:rtl/>
+        </w:rPr>
+        <w:t>נשים לב כי היוריסטיקה שלנו מעריכה את המצב ראשית לפי הניקוד הכללי במשחק שבו הפאקמן מקבל במצב זה בדיוק כמו היוריסטיקה המקורית.</w:t>
       </w:r>
       <w:r>
         <w:rPr>
@@ -778,69 +525,7 @@
           <w:rtl/>
         </w:rPr>
         <w:br/>
-      </w:r>
-      <w:r>
-        <w:rPr>
-          <w:rFonts w:cstheme="minorHAnsi" w:hint="cs"/>
-          <w:sz w:val="24"/>
-          <w:szCs w:val="24"/>
-          <w:rtl/>
-        </w:rPr>
-        <w:t>בנוסף היוריסטיק</w:t>
-      </w:r>
-      <w:r>
-        <w:rPr>
-          <w:rFonts w:cstheme="minorHAnsi" w:hint="eastAsia"/>
-          <w:sz w:val="24"/>
-          <w:szCs w:val="24"/>
-          <w:rtl/>
-        </w:rPr>
-        <w:t>ה</w:t>
-      </w:r>
-      <w:r>
-        <w:rPr>
-          <w:rFonts w:cstheme="minorHAnsi" w:hint="cs"/>
-          <w:sz w:val="24"/>
-          <w:szCs w:val="24"/>
-          <w:rtl/>
-        </w:rPr>
-        <w:t xml:space="preserve"> שלנו מתחשבת במיקום הרוחות על הלוח ומעריכה מצבים לפי המרחק (מרחק מנהטן) המינימל</w:t>
-      </w:r>
-      <w:r>
-        <w:rPr>
-          <w:rFonts w:cstheme="minorHAnsi" w:hint="eastAsia"/>
-          <w:sz w:val="24"/>
-          <w:szCs w:val="24"/>
-          <w:rtl/>
-        </w:rPr>
-        <w:t>י</w:t>
-      </w:r>
-      <w:r>
-        <w:rPr>
-          <w:rFonts w:cstheme="minorHAnsi" w:hint="cs"/>
-          <w:sz w:val="24"/>
-          <w:szCs w:val="24"/>
-          <w:rtl/>
-        </w:rPr>
-        <w:t xml:space="preserve"> (המקרה הגרוע ביותר, ככל שקרוב יותר לרוח קרוב לפסילה) של הפאקמן מרוח כלשהי ומוסיפה מספר זה אל הערך היוריסט</w:t>
-      </w:r>
-      <w:r>
-        <w:rPr>
-          <w:rFonts w:cstheme="minorHAnsi" w:hint="eastAsia"/>
-          <w:sz w:val="24"/>
-          <w:szCs w:val="24"/>
-          <w:rtl/>
-        </w:rPr>
-        <w:t>י</w:t>
-      </w:r>
-      <w:r>
-        <w:rPr>
-          <w:rFonts w:cstheme="minorHAnsi" w:hint="cs"/>
-          <w:sz w:val="24"/>
-          <w:szCs w:val="24"/>
-          <w:rtl/>
-        </w:rPr>
-        <w:t xml:space="preserve"> של המצב ומתעדפת מצבים שמתרחקים מהרוח הקרובה אל הפאקמן.</w:t>
+        <w:t>בנוסף היוריסטיקה שלנו מתחשבת במיקום הרוחות על הלוח ומעריכה מצבים לפי המרחק (מרחק מנהטן) המינימלי (המקרה הגרוע ביותר, ככל שקרוב יותר לרוח קרוב לפסילה) של הפאקמן מרוח כלשהי ומוסיפה מספר זה אל הערך היוריסטי של המצב ומתעדפת מצבים שמתרחקים מהרוח הקרובה אל הפאקמן.</w:t>
       </w:r>
       <w:r>
         <w:rPr>
@@ -850,19 +535,11 @@
           <w:rtl/>
         </w:rPr>
         <w:br/>
-      </w:r>
-      <w:r>
-        <w:rPr>
-          <w:rFonts w:cstheme="minorHAnsi" w:hint="cs"/>
-          <w:sz w:val="24"/>
-          <w:szCs w:val="24"/>
-          <w:rtl/>
-        </w:rPr>
         <w:t>על מנת לצבור יותר נקודות הפונקציה מעריכה את המצב גם לפי המרחק (מרחק מנהטן) של המצב מנקודת על המפה אשר מכילות אוכל, ככל שמרחק זה יותר קטן הערך שמוחסר</w:t>
       </w:r>
       <w:r>
         <w:rPr>
-          <w:rFonts w:cstheme="minorHAnsi" w:hint="cs"/>
+          <w:rFonts w:cstheme="minorHAnsi"/>
           <w:sz w:val="24"/>
           <w:szCs w:val="24"/>
           <w:rtl/>
@@ -871,7 +548,7 @@
       </w:r>
       <w:r>
         <w:rPr>
-          <w:rFonts w:cstheme="minorHAnsi" w:hint="cs"/>
+          <w:rFonts w:cstheme="minorHAnsi"/>
           <w:sz w:val="24"/>
           <w:szCs w:val="24"/>
           <w:rtl/>
@@ -880,25 +557,79 @@
       </w:r>
       <w:r>
         <w:rPr>
-          <w:rFonts w:cstheme="minorHAnsi" w:hint="cs"/>
-          <w:sz w:val="24"/>
-          <w:szCs w:val="24"/>
-          <w:rtl/>
-        </w:rPr>
-        <w:t>היוריסט</w:t>
-      </w:r>
-      <w:r>
-        <w:rPr>
-          <w:rFonts w:cstheme="minorHAnsi" w:hint="eastAsia"/>
-          <w:sz w:val="24"/>
-          <w:szCs w:val="24"/>
-          <w:rtl/>
-        </w:rPr>
-        <w:t>י</w:t>
-      </w:r>
-      <w:r>
-        <w:rPr>
-          <w:rFonts w:cstheme="minorHAnsi" w:hint="cs"/>
+          <w:rFonts w:cstheme="minorHAnsi"/>
+          <w:sz w:val="24"/>
+          <w:szCs w:val="24"/>
+          <w:rtl/>
+        </w:rPr>
+        <w:t xml:space="preserve">היוריסטי </w:t>
+      </w:r>
+      <w:r>
+        <w:rPr>
+          <w:rFonts w:cstheme="minorHAnsi"/>
+          <w:sz w:val="24"/>
+          <w:szCs w:val="24"/>
+          <w:rtl/>
+        </w:rPr>
+        <w:t>הסופי שיוחזר גדול יותר כלומר מעדיפה מצבים שקרובים יותר לאוכל.</w:t>
+      </w:r>
+      <w:r>
+        <w:rPr>
+          <w:rFonts w:cstheme="minorHAnsi"/>
+          <w:sz w:val="24"/>
+          <w:szCs w:val="24"/>
+          <w:rtl/>
+        </w:rPr>
+        <w:br/>
+      </w:r>
+      <w:r>
+        <w:rPr>
+          <w:rFonts w:cstheme="minorHAnsi"/>
+          <w:sz w:val="24"/>
+          <w:szCs w:val="24"/>
+          <w:rtl/>
+        </w:rPr>
+        <w:t>המוטיבציה</w:t>
+      </w:r>
+      <w:r>
+        <w:rPr>
+          <w:rFonts w:cstheme="minorHAnsi"/>
+          <w:sz w:val="24"/>
+          <w:szCs w:val="24"/>
+          <w:rtl/>
+        </w:rPr>
+        <w:t xml:space="preserve"> מאחורי </w:t>
+      </w:r>
+      <w:r>
+        <w:rPr>
+          <w:rFonts w:cstheme="minorHAnsi"/>
+          <w:sz w:val="24"/>
+          <w:szCs w:val="24"/>
+          <w:rtl/>
+        </w:rPr>
+        <w:t>היוריסטיקה</w:t>
+      </w:r>
+      <w:r>
+        <w:rPr>
+          <w:rFonts w:cstheme="minorHAnsi"/>
+          <w:sz w:val="24"/>
+          <w:szCs w:val="24"/>
+          <w:rtl/>
+        </w:rPr>
+        <w:t xml:space="preserve"> היא </w:t>
+      </w:r>
+      <w:r>
+        <w:rPr>
+          <w:rFonts w:cstheme="minorHAnsi"/>
+          <w:sz w:val="24"/>
+          <w:szCs w:val="24"/>
+          <w:rtl/>
+        </w:rPr>
+        <w:t>חתת ניקוד גבוה יותר</w:t>
+      </w:r>
+      <w:r>
+        <w:rPr>
+          <w:rFonts w:cstheme="minorHAnsi"/>
           <w:sz w:val="24"/>
           <w:szCs w:val="24"/>
           <w:rtl/>
@@ -907,97 +638,7 @@
       </w:r>
       <w:r>
         <w:rPr>
-          <w:rFonts w:cstheme="minorHAnsi" w:hint="cs"/>
-          <w:sz w:val="24"/>
-          <w:szCs w:val="24"/>
-          <w:rtl/>
-        </w:rPr>
-        <w:t>הסופי שיוחזר גדול יותר כלומר מעדיפה מצבים שקרובים יותר לאוכל.</w:t>
-      </w:r>
-      <w:r>
-        <w:rPr>
-          <w:rFonts w:cstheme="minorHAnsi"/>
-          <w:sz w:val="24"/>
-          <w:szCs w:val="24"/>
-          <w:rtl/>
-        </w:rPr>
-        <w:br/>
-      </w:r>
-      <w:r>
-        <w:rPr>
-          <w:rFonts w:cstheme="minorHAnsi" w:hint="cs"/>
-          <w:sz w:val="24"/>
-          <w:szCs w:val="24"/>
-          <w:rtl/>
-        </w:rPr>
-        <w:t>המוטיבצי</w:t>
-      </w:r>
-      <w:r>
-        <w:rPr>
-          <w:rFonts w:cstheme="minorHAnsi" w:hint="eastAsia"/>
-          <w:sz w:val="24"/>
-          <w:szCs w:val="24"/>
-          <w:rtl/>
-        </w:rPr>
-        <w:t>ה</w:t>
-      </w:r>
-      <w:r>
-        <w:rPr>
-          <w:rFonts w:cstheme="minorHAnsi" w:hint="cs"/>
-          <w:sz w:val="24"/>
-          <w:szCs w:val="24"/>
-          <w:rtl/>
-        </w:rPr>
-        <w:t xml:space="preserve"> מאחורי </w:t>
-      </w:r>
-      <w:r>
-        <w:rPr>
-          <w:rFonts w:cstheme="minorHAnsi" w:hint="cs"/>
-          <w:sz w:val="24"/>
-          <w:szCs w:val="24"/>
-          <w:rtl/>
-        </w:rPr>
-        <w:t>היוריסטיק</w:t>
-      </w:r>
-      <w:r>
-        <w:rPr>
-          <w:rFonts w:cstheme="minorHAnsi" w:hint="eastAsia"/>
-          <w:sz w:val="24"/>
-          <w:szCs w:val="24"/>
-          <w:rtl/>
-        </w:rPr>
-        <w:t>ה</w:t>
-      </w:r>
-      <w:r>
-        <w:rPr>
-          <w:rFonts w:cstheme="minorHAnsi" w:hint="cs"/>
-          <w:sz w:val="24"/>
-          <w:szCs w:val="24"/>
-          <w:rtl/>
-        </w:rPr>
-        <w:t xml:space="preserve"> היא </w:t>
-      </w:r>
-      <w:r>
-        <w:rPr>
-          <w:rFonts w:cstheme="minorHAnsi" w:hint="cs"/>
-          <w:sz w:val="24"/>
-          <w:szCs w:val="24"/>
-          <w:rtl/>
-        </w:rPr>
-        <w:t>חתת ניקוד גבוה יותר</w:t>
-      </w:r>
-      <w:r>
-        <w:rPr>
-          <w:rFonts w:cstheme="minorHAnsi" w:hint="cs"/>
-          <w:sz w:val="24"/>
-          <w:szCs w:val="24"/>
-          <w:rtl/>
-        </w:rPr>
-        <w:t xml:space="preserve"> </w:t>
-      </w:r>
-      <w:r>
-        <w:rPr>
-          <w:rFonts w:cstheme="minorHAnsi" w:hint="cs"/>
+          <w:rFonts w:cstheme="minorHAnsi"/>
           <w:sz w:val="24"/>
           <w:szCs w:val="24"/>
           <w:rtl/>
@@ -1006,7 +647,7 @@
       </w:r>
       <w:r>
         <w:rPr>
-          <w:rFonts w:cstheme="minorHAnsi" w:hint="cs"/>
+          <w:rFonts w:cstheme="minorHAnsi"/>
           <w:sz w:val="24"/>
           <w:szCs w:val="24"/>
           <w:rtl/>
@@ -1015,7 +656,7 @@
       </w:r>
       <w:r>
         <w:rPr>
-          <w:rFonts w:cstheme="minorHAnsi" w:hint="cs"/>
+          <w:rFonts w:cstheme="minorHAnsi"/>
           <w:sz w:val="24"/>
           <w:szCs w:val="24"/>
           <w:rtl/>
@@ -1024,7 +665,7 @@
       </w:r>
       <w:r>
         <w:rPr>
-          <w:rFonts w:cstheme="minorHAnsi" w:hint="cs"/>
+          <w:rFonts w:cstheme="minorHAnsi"/>
           <w:sz w:val="24"/>
           <w:szCs w:val="24"/>
           <w:rtl/>
@@ -1033,7 +674,7 @@
       </w:r>
       <w:r>
         <w:rPr>
-          <w:rFonts w:cstheme="minorHAnsi" w:hint="cs"/>
+          <w:rFonts w:cstheme="minorHAnsi"/>
           <w:sz w:val="24"/>
           <w:szCs w:val="24"/>
           <w:rtl/>
@@ -1042,7 +683,7 @@
       </w:r>
       <w:r>
         <w:rPr>
-          <w:rFonts w:cstheme="minorHAnsi" w:hint="cs"/>
+          <w:rFonts w:cstheme="minorHAnsi"/>
           <w:sz w:val="24"/>
           <w:szCs w:val="24"/>
           <w:rtl/>
@@ -1051,7 +692,7 @@
       </w:r>
       <w:r>
         <w:rPr>
-          <w:rFonts w:cstheme="minorHAnsi" w:hint="cs"/>
+          <w:rFonts w:cstheme="minorHAnsi"/>
           <w:sz w:val="24"/>
           <w:szCs w:val="24"/>
           <w:rtl/>
@@ -1060,7 +701,7 @@
       </w:r>
       <w:r>
         <w:rPr>
-          <w:rFonts w:cstheme="minorHAnsi" w:hint="cs"/>
+          <w:rFonts w:cstheme="minorHAnsi"/>
           <w:sz w:val="24"/>
           <w:szCs w:val="24"/>
           <w:rtl/>
@@ -1112,7 +753,7 @@
       </w:pPr>
       <w:r>
         <w:rPr>
-          <w:rFonts w:cstheme="minorHAnsi" w:hint="cs"/>
+          <w:rFonts w:cstheme="minorHAnsi"/>
           <w:bCs/>
           <w:color w:val="4472C4" w:themeColor="accent1"/>
           <w:sz w:val="40"/>
@@ -1135,7 +776,7 @@
       </w:r>
       <w:r>
         <w:rPr>
-          <w:rFonts w:cstheme="minorHAnsi" w:hint="cs"/>
+          <w:rFonts w:cstheme="minorHAnsi"/>
           <w:bCs/>
           <w:color w:val="4472C4" w:themeColor="accent1"/>
           <w:sz w:val="40"/>
@@ -1157,7 +798,7 @@
       </w:r>
       <w:r>
         <w:rPr>
-          <w:rFonts w:cstheme="minorHAnsi" w:hint="cs"/>
+          <w:rFonts w:cstheme="minorHAnsi"/>
           <w:bCs/>
           <w:color w:val="4472C4" w:themeColor="accent1"/>
           <w:sz w:val="40"/>
@@ -1175,7 +816,7 @@
             <w14:round/>
           </w14:textOutline>
         </w:rPr>
-        <w:t xml:space="preserve">' </w:t>
+        <w:t xml:space="preserve">' – בניית סוכן </w:t>
       </w:r>
       <w:r>
         <w:rPr>
@@ -1185,7 +826,6 @@
           <w:sz w:val="40"/>
           <w:szCs w:val="40"/>
           <w:u w:val="single"/>
-          <w:rtl/>
           <w14:shadow w14:blurRad="38100" w14:dist="25400" w14:dir="5400000" w14:sx="100000" w14:sy="100000" w14:kx="0" w14:ky="0" w14:algn="ctr">
             <w14:srgbClr w14:val="6E747A">
               <w14:alpha w14:val="57000"/>
@@ -1197,17 +837,16 @@
             <w14:round/>
           </w14:textOutline>
         </w:rPr>
-        <w:t>–</w:t>
-      </w:r>
-      <w:r>
-        <w:rPr>
-          <w:rFonts w:cstheme="minorHAnsi" w:hint="cs"/>
+        <w:t xml:space="preserve">Min </w:t>
+      </w:r>
+      <w:r>
+        <w:rPr>
+          <w:rFonts w:cstheme="minorHAnsi"/>
           <w:bCs/>
           <w:color w:val="4472C4" w:themeColor="accent1"/>
           <w:sz w:val="40"/>
           <w:szCs w:val="40"/>
           <w:u w:val="single"/>
-          <w:rtl/>
           <w14:shadow w14:blurRad="38100" w14:dist="25400" w14:dir="5400000" w14:sx="100000" w14:sy="100000" w14:kx="0" w14:ky="0" w14:algn="ctr">
             <w14:srgbClr w14:val="6E747A">
               <w14:alpha w14:val="57000"/>
@@ -1219,7 +858,7 @@
             <w14:round/>
           </w14:textOutline>
         </w:rPr>
-        <w:t xml:space="preserve"> בניית סוכן </w:t>
+        <w:t>–</w:t>
       </w:r>
       <w:r>
         <w:rPr>
@@ -1240,9 +879,528 @@
             <w14:round/>
           </w14:textOutline>
         </w:rPr>
-        <w:t xml:space="preserve">Min </w:t>
-      </w:r>
-      <w:r>
+        <w:t xml:space="preserve"> Max</w:t>
+      </w:r>
+    </w:p>
+    <w:p>
+      <w:pPr>
+        <w:rPr>
+          <w:rFonts w:cstheme="minorHAnsi"/>
+          <w:b/>
+          <w:bCs/>
+          <w:sz w:val="32"/>
+          <w:szCs w:val="32"/>
+          <w:u w:val="single"/>
+        </w:rPr>
+      </w:pPr>
+      <w:r>
+        <w:rPr>
+          <w:rFonts w:cstheme="minorHAnsi"/>
+          <w:b/>
+          <w:bCs/>
+          <w:sz w:val="32"/>
+          <w:szCs w:val="32"/>
+          <w:u w:val="single"/>
+          <w:rtl/>
+        </w:rPr>
+        <w:t>תרגיל 1 –</w:t>
+      </w:r>
+      <w:r>
+        <w:rPr>
+          <w:rFonts w:cstheme="minorHAnsi"/>
+          <w:b/>
+          <w:bCs/>
+          <w:sz w:val="32"/>
+          <w:szCs w:val="32"/>
+          <w:u w:val="single"/>
+          <w:rtl/>
+        </w:rPr>
+        <w:t xml:space="preserve"> </w:t>
+      </w:r>
+      <w:r>
+        <w:rPr>
+          <w:rFonts w:cstheme="minorHAnsi"/>
+          <w:b/>
+          <w:bCs/>
+          <w:sz w:val="32"/>
+          <w:szCs w:val="32"/>
+          <w:u w:val="single"/>
+          <w:rtl/>
+        </w:rPr>
+        <w:t>הנח</w:t>
+      </w:r>
+      <w:r>
+        <w:rPr>
+          <w:rFonts w:cstheme="minorHAnsi"/>
+          <w:b/>
+          <w:bCs/>
+          <w:sz w:val="32"/>
+          <w:szCs w:val="32"/>
+          <w:u w:val="single"/>
+          <w:rtl/>
+        </w:rPr>
+        <w:t>ה</w:t>
+      </w:r>
+      <w:r>
+        <w:rPr>
+          <w:rFonts w:cstheme="minorHAnsi"/>
+          <w:b/>
+          <w:bCs/>
+          <w:sz w:val="32"/>
+          <w:szCs w:val="32"/>
+          <w:u w:val="single"/>
+          <w:rtl/>
+        </w:rPr>
+        <w:t xml:space="preserve"> </w:t>
+      </w:r>
+      <w:r>
+        <w:rPr>
+          <w:rFonts w:cstheme="minorHAnsi"/>
+          <w:b/>
+          <w:bCs/>
+          <w:sz w:val="32"/>
+          <w:szCs w:val="32"/>
+          <w:u w:val="single"/>
+          <w:rtl/>
+        </w:rPr>
+        <w:br/>
+      </w:r>
+      <w:r>
+        <w:rPr>
+          <w:rFonts w:cstheme="minorHAnsi"/>
+          <w:sz w:val="24"/>
+          <w:szCs w:val="24"/>
+          <w:rtl/>
+        </w:rPr>
+        <w:t xml:space="preserve">בבניית עץ </w:t>
+      </w:r>
+      <w:r>
+        <w:rPr>
+          <w:rFonts w:cstheme="minorHAnsi"/>
+          <w:sz w:val="24"/>
+          <w:szCs w:val="24"/>
+        </w:rPr>
+        <w:t>Min-Max</w:t>
+      </w:r>
+      <w:r>
+        <w:rPr>
+          <w:rFonts w:cstheme="minorHAnsi"/>
+          <w:sz w:val="24"/>
+          <w:szCs w:val="24"/>
+          <w:rtl/>
+        </w:rPr>
+        <w:t xml:space="preserve"> אנו מניחים כי המשחק הינו משחק תורות והסוכנים האחרים</w:t>
+      </w:r>
+      <w:r>
+        <w:rPr>
+          <w:rFonts w:cstheme="minorHAnsi"/>
+          <w:sz w:val="24"/>
+          <w:szCs w:val="24"/>
+          <w:rtl/>
+        </w:rPr>
+        <w:t xml:space="preserve">, </w:t>
+      </w:r>
+      <w:r>
+        <w:rPr>
+          <w:rFonts w:cstheme="minorHAnsi"/>
+          <w:sz w:val="24"/>
+          <w:szCs w:val="24"/>
+          <w:rtl/>
+        </w:rPr>
+        <w:t>כלומר הרוחות</w:t>
+      </w:r>
+      <w:r>
+        <w:rPr>
+          <w:rFonts w:cstheme="minorHAnsi"/>
+          <w:sz w:val="24"/>
+          <w:szCs w:val="24"/>
+          <w:rtl/>
+        </w:rPr>
+        <w:t xml:space="preserve">, זזים כל אחד בתורו אמנם </w:t>
+      </w:r>
+      <w:r>
+        <w:rPr>
+          <w:rFonts w:cstheme="minorHAnsi"/>
+          <w:sz w:val="24"/>
+          <w:szCs w:val="24"/>
+          <w:rtl/>
+        </w:rPr>
+        <w:t>במשחק זה כל הסוכנים מבצעים מהלך ביחד ואין מדובר במשחק תורות.</w:t>
+      </w:r>
+    </w:p>
+    <w:p>
+      <w:pPr>
+        <w:rPr>
+          <w:rFonts w:cstheme="minorHAnsi"/>
+          <w:b/>
+          <w:bCs/>
+          <w:sz w:val="32"/>
+          <w:szCs w:val="32"/>
+          <w:u w:val="single"/>
+          <w:rtl/>
+        </w:rPr>
+      </w:pPr>
+      <w:r>
+        <w:rPr>
+          <w:rFonts w:cstheme="minorHAnsi"/>
+          <w:b/>
+          <w:bCs/>
+          <w:sz w:val="32"/>
+          <w:szCs w:val="32"/>
+          <w:u w:val="single"/>
+          <w:rtl/>
+        </w:rPr>
+        <w:t xml:space="preserve">תרגיל </w:t>
+      </w:r>
+      <w:r>
+        <w:rPr>
+          <w:rFonts w:cstheme="minorHAnsi"/>
+          <w:b/>
+          <w:bCs/>
+          <w:sz w:val="32"/>
+          <w:szCs w:val="32"/>
+          <w:u w:val="single"/>
+        </w:rPr>
+        <w:t>3</w:t>
+      </w:r>
+      <w:r>
+        <w:rPr>
+          <w:rFonts w:cstheme="minorHAnsi"/>
+          <w:b/>
+          <w:bCs/>
+          <w:sz w:val="32"/>
+          <w:szCs w:val="32"/>
+          <w:u w:val="single"/>
+          <w:rtl/>
+        </w:rPr>
+        <w:t xml:space="preserve"> – </w:t>
+      </w:r>
+      <w:r>
+        <w:rPr>
+          <w:rFonts w:cstheme="minorHAnsi"/>
+          <w:b/>
+          <w:bCs/>
+          <w:sz w:val="32"/>
+          <w:szCs w:val="32"/>
+          <w:u w:val="single"/>
+          <w:rtl/>
+        </w:rPr>
+        <w:t>מימוש נוסף</w:t>
+      </w:r>
+      <w:r>
+        <w:rPr>
+          <w:rFonts w:cstheme="minorHAnsi"/>
+          <w:b/>
+          <w:bCs/>
+          <w:sz w:val="32"/>
+          <w:szCs w:val="32"/>
+          <w:u w:val="single"/>
+          <w:rtl/>
+        </w:rPr>
+        <w:br/>
+      </w:r>
+      <w:r>
+        <w:rPr>
+          <w:rFonts w:cstheme="minorHAnsi"/>
+          <w:sz w:val="24"/>
+          <w:szCs w:val="24"/>
+          <w:rtl/>
+        </w:rPr>
+        <w:t>במקום לממש שכבה עבור כל סוכן שמשתתף, כלומר עבור כל רוח, היינו מייצרים שכבה אחת לכל הרוחות כאשר בשכבה זו כל מצב היה מגלם את כל הפרמוטציות האפשרויות של מהלכים חוקיים עבור כל הסוכנים האחרים. לדוגמא בהינתן שיש 2 רוחות במשחק ולכל אחת יש 4 מהלים חוקיים לבצע, כלומר תזוזה לכל ארבעת הכיוונים נקבל 16 קשתות שיוצאת מהמצב של הרוחות , אשר כל קשת מסמלת את המהלך של כל רוח במשחק:</w:t>
+      </w:r>
+    </w:p>
+    <w:p>
+      <w:pPr>
+        <w:bidi w:val="0"/>
+        <w:rPr>
+          <w:rFonts w:cstheme="minorHAnsi"/>
+          <w:sz w:val="24"/>
+          <w:szCs w:val="24"/>
+        </w:rPr>
+      </w:pPr>
+      <w:r>
+        <w:rPr>
+          <w:rFonts w:cstheme="minorHAnsi"/>
+          <w:sz w:val="24"/>
+          <w:szCs w:val="24"/>
+        </w:rPr>
+        <w:t xml:space="preserve">(north, north), </w:t>
+      </w:r>
+      <w:r>
+        <w:rPr>
+          <w:rFonts w:cstheme="minorHAnsi"/>
+          <w:sz w:val="24"/>
+          <w:szCs w:val="24"/>
+        </w:rPr>
+        <w:t xml:space="preserve">(north, </w:t>
+      </w:r>
+      <w:r>
+        <w:rPr>
+          <w:rFonts w:cstheme="minorHAnsi"/>
+          <w:sz w:val="24"/>
+          <w:szCs w:val="24"/>
+        </w:rPr>
+        <w:t xml:space="preserve">south) ……………… </w:t>
+      </w:r>
+      <w:r>
+        <w:rPr>
+          <w:rFonts w:cstheme="minorHAnsi"/>
+          <w:sz w:val="24"/>
+          <w:szCs w:val="24"/>
+        </w:rPr>
+        <w:t>(</w:t>
+      </w:r>
+      <w:r>
+        <w:rPr>
+          <w:rFonts w:cstheme="minorHAnsi"/>
+          <w:sz w:val="24"/>
+          <w:szCs w:val="24"/>
+        </w:rPr>
+        <w:t>east</w:t>
+      </w:r>
+      <w:r>
+        <w:rPr>
+          <w:rFonts w:cstheme="minorHAnsi"/>
+          <w:sz w:val="24"/>
+          <w:szCs w:val="24"/>
+        </w:rPr>
+        <w:t xml:space="preserve">, </w:t>
+      </w:r>
+      <w:r>
+        <w:rPr>
+          <w:rFonts w:cstheme="minorHAnsi"/>
+          <w:sz w:val="24"/>
+          <w:szCs w:val="24"/>
+        </w:rPr>
+        <w:t>east</w:t>
+      </w:r>
+      <w:r>
+        <w:rPr>
+          <w:rFonts w:cstheme="minorHAnsi"/>
+          <w:sz w:val="24"/>
+          <w:szCs w:val="24"/>
+        </w:rPr>
+        <w:t>)</w:t>
+      </w:r>
+    </w:p>
+    <w:p>
+      <w:pPr>
+        <w:rPr>
+          <w:rFonts w:cstheme="minorHAnsi"/>
+          <w:sz w:val="24"/>
+          <w:szCs w:val="24"/>
+          <w:rtl/>
+        </w:rPr>
+      </w:pPr>
+      <w:r>
+        <w:rPr>
+          <w:rFonts w:cstheme="minorHAnsi"/>
+          <w:sz w:val="24"/>
+          <w:szCs w:val="24"/>
+          <w:u w:val="single"/>
+          <w:rtl/>
+        </w:rPr>
+        <w:t>יתרונות השיטה החדשה:</w:t>
+      </w:r>
+      <w:r>
+        <w:rPr>
+          <w:rFonts w:cstheme="minorHAnsi"/>
+          <w:sz w:val="24"/>
+          <w:szCs w:val="24"/>
+          <w:rtl/>
+        </w:rPr>
+        <w:t xml:space="preserve"> בצורה זו נקבל עץ יותר שטוח </w:t>
+      </w:r>
+      <w:r>
+        <w:rPr>
+          <w:rFonts w:cstheme="minorHAnsi"/>
+          <w:sz w:val="24"/>
+          <w:szCs w:val="24"/>
+          <w:rtl/>
+        </w:rPr>
+        <w:t>כי כעת אנו דוחסים את שכבות הסוכנים היריבים אל שכבה אחת וכך עומק יותר קטן נוכל לחשוף יותר מהלכים עתידיים.</w:t>
+      </w:r>
+      <w:r>
+        <w:rPr>
+          <w:rFonts w:cstheme="minorHAnsi"/>
+          <w:sz w:val="24"/>
+          <w:szCs w:val="24"/>
+        </w:rPr>
+        <w:br/>
+      </w:r>
+      <w:r>
+        <w:rPr>
+          <w:rFonts w:cstheme="minorHAnsi"/>
+          <w:sz w:val="24"/>
+          <w:szCs w:val="24"/>
+          <w:u w:val="single"/>
+          <w:rtl/>
+        </w:rPr>
+        <w:t>חסרונות השיטה החדשה:</w:t>
+      </w:r>
+      <w:r>
+        <w:rPr>
+          <w:rFonts w:cstheme="minorHAnsi"/>
+          <w:sz w:val="24"/>
+          <w:szCs w:val="24"/>
+          <w:rtl/>
+        </w:rPr>
+        <w:t xml:space="preserve"> מקדם הסיעוף בעץ עבור השיטה החדשה ה</w:t>
+      </w:r>
+      <w:r>
+        <w:rPr>
+          <w:rFonts w:cstheme="minorHAnsi"/>
+          <w:sz w:val="24"/>
+          <w:szCs w:val="24"/>
+          <w:rtl/>
+        </w:rPr>
+        <w:t>ו</w:t>
+      </w:r>
+      <w:r>
+        <w:rPr>
+          <w:rFonts w:cstheme="minorHAnsi"/>
+          <w:sz w:val="24"/>
+          <w:szCs w:val="24"/>
+          <w:rtl/>
+        </w:rPr>
+        <w:t xml:space="preserve">א </w:t>
+      </w:r>
+      <w:r>
+        <w:rPr>
+          <w:rFonts w:cstheme="minorHAnsi"/>
+          <w:sz w:val="24"/>
+          <w:szCs w:val="24"/>
+          <w:rtl/>
+        </w:rPr>
+        <w:t>אקספוננציאלי</w:t>
+      </w:r>
+      <w:r>
+        <w:rPr>
+          <w:rFonts w:cstheme="minorHAnsi"/>
+          <w:sz w:val="24"/>
+          <w:szCs w:val="24"/>
+          <w:rtl/>
+        </w:rPr>
+        <w:t xml:space="preserve"> </w:t>
+      </w:r>
+      <w:r>
+        <w:rPr>
+          <w:rFonts w:cstheme="minorHAnsi"/>
+          <w:sz w:val="24"/>
+          <w:szCs w:val="24"/>
+          <w:rtl/>
+        </w:rPr>
+        <w:t>בכמות</w:t>
+      </w:r>
+      <w:r>
+        <w:rPr>
+          <w:rFonts w:cstheme="minorHAnsi"/>
+          <w:sz w:val="24"/>
+          <w:szCs w:val="24"/>
+          <w:rtl/>
+        </w:rPr>
+        <w:t xml:space="preserve"> </w:t>
+      </w:r>
+      <w:r>
+        <w:rPr>
+          <w:rFonts w:cstheme="minorHAnsi"/>
+          <w:sz w:val="24"/>
+          <w:szCs w:val="24"/>
+          <w:rtl/>
+        </w:rPr>
+        <w:t xml:space="preserve">הסוכנים המשתתפים במשחק כלומר אם יש </w:t>
+      </w:r>
+      <w:r>
+        <w:rPr>
+          <w:rFonts w:cstheme="minorHAnsi"/>
+          <w:sz w:val="24"/>
+          <w:szCs w:val="24"/>
+        </w:rPr>
+        <w:t>n</w:t>
+      </w:r>
+      <w:r>
+        <w:rPr>
+          <w:rFonts w:cstheme="minorHAnsi"/>
+          <w:sz w:val="24"/>
+          <w:szCs w:val="24"/>
+          <w:rtl/>
+        </w:rPr>
+        <w:t xml:space="preserve"> רוחות במשחק מקדם הסיעוף יכול גם להגיע ל </w:t>
+      </w:r>
+      <w:r>
+        <w:rPr>
+          <w:rFonts w:cstheme="minorHAnsi"/>
+          <w:sz w:val="24"/>
+          <w:szCs w:val="24"/>
+        </w:rPr>
+        <w:t>4</w:t>
+      </w:r>
+      <w:r>
+        <w:rPr>
+          <w:rFonts w:cstheme="minorHAnsi"/>
+          <w:sz w:val="24"/>
+          <w:szCs w:val="24"/>
+          <w:vertAlign w:val="superscript"/>
+        </w:rPr>
+        <w:t>n</w:t>
+      </w:r>
+      <w:r>
+        <w:rPr>
+          <w:rFonts w:cstheme="minorHAnsi"/>
+          <w:sz w:val="24"/>
+          <w:szCs w:val="24"/>
+          <w:vertAlign w:val="superscript"/>
+        </w:rPr>
+        <w:t>-1</w:t>
+      </w:r>
+      <w:r>
+        <w:rPr>
+          <w:rFonts w:cstheme="minorHAnsi"/>
+          <w:sz w:val="24"/>
+          <w:szCs w:val="24"/>
+          <w:rtl/>
+        </w:rPr>
+        <w:t xml:space="preserve"> דבר שלא יעיל לדוגמא עבור האלגוריתם אלפא – ביתא אשר מספר הפיתוחים תלוי </w:t>
+      </w:r>
+      <w:r>
+        <w:rPr>
+          <w:rFonts w:cstheme="minorHAnsi"/>
+          <w:sz w:val="24"/>
+          <w:szCs w:val="24"/>
+          <w:rtl/>
+        </w:rPr>
+        <w:t>אקספוננציאלי</w:t>
+      </w:r>
+      <w:r>
+        <w:rPr>
+          <w:rFonts w:cstheme="minorHAnsi"/>
+          <w:sz w:val="24"/>
+          <w:szCs w:val="24"/>
+          <w:rtl/>
+        </w:rPr>
+        <w:t>ת</w:t>
+      </w:r>
+      <w:r>
+        <w:rPr>
+          <w:rFonts w:cstheme="minorHAnsi"/>
+          <w:sz w:val="24"/>
+          <w:szCs w:val="24"/>
+          <w:rtl/>
+        </w:rPr>
+        <w:t xml:space="preserve"> </w:t>
+      </w:r>
+      <w:r>
+        <w:rPr>
+          <w:rFonts w:cstheme="minorHAnsi"/>
+          <w:sz w:val="24"/>
+          <w:szCs w:val="24"/>
+          <w:rtl/>
+        </w:rPr>
+        <w:t>במקדם הסיעוף.</w:t>
+      </w:r>
+    </w:p>
+    <w:p>
+      <w:pPr>
         <w:rPr>
           <w:rFonts w:cstheme="minorHAnsi"/>
           <w:bCs/>
@@ -1261,8 +1419,7 @@
             <w14:round/>
           </w14:textOutline>
         </w:rPr>
-        <w:t>–</w:t>
-      </w:r>
+      </w:pPr>
       <w:r>
         <w:rPr>
           <w:rFonts w:cstheme="minorHAnsi"/>
@@ -1271,6 +1428,7 @@
           <w:sz w:val="40"/>
           <w:szCs w:val="40"/>
           <w:u w:val="single"/>
+          <w:rtl/>
           <w14:shadow w14:blurRad="38100" w14:dist="25400" w14:dir="5400000" w14:sx="100000" w14:sy="100000" w14:kx="0" w14:ky="0" w14:algn="ctr">
             <w14:srgbClr w14:val="6E747A">
               <w14:alpha w14:val="57000"/>
@@ -1282,606 +1440,9 @@
             <w14:round/>
           </w14:textOutline>
         </w:rPr>
-        <w:t xml:space="preserve"> Max</w:t>
-      </w:r>
-    </w:p>
-    <w:p>
-      <w:pPr>
-        <w:rPr>
-          <w:rFonts w:cstheme="minorHAnsi"/>
-          <w:b/>
-          <w:bCs/>
-          <w:sz w:val="32"/>
-          <w:szCs w:val="32"/>
-          <w:u w:val="single"/>
-          <w:rtl/>
-        </w:rPr>
-      </w:pPr>
-      <w:r>
-        <w:rPr>
-          <w:rFonts w:cstheme="minorHAnsi" w:hint="cs"/>
-          <w:b/>
-          <w:bCs/>
-          <w:sz w:val="32"/>
-          <w:szCs w:val="32"/>
-          <w:u w:val="single"/>
-          <w:rtl/>
-        </w:rPr>
-        <w:t xml:space="preserve">תרגיל 1 </w:t>
-      </w:r>
-      <w:r>
-        <w:rPr>
-          <w:rFonts w:cstheme="minorHAnsi"/>
-          <w:b/>
-          <w:bCs/>
-          <w:sz w:val="32"/>
-          <w:szCs w:val="32"/>
-          <w:u w:val="single"/>
-          <w:rtl/>
-        </w:rPr>
-        <w:t>–</w:t>
-      </w:r>
-      <w:r>
-        <w:rPr>
-          <w:rFonts w:cstheme="minorHAnsi" w:hint="cs"/>
-          <w:b/>
-          <w:bCs/>
-          <w:sz w:val="32"/>
-          <w:szCs w:val="32"/>
-          <w:u w:val="single"/>
-          <w:rtl/>
-        </w:rPr>
-        <w:t xml:space="preserve"> </w:t>
-      </w:r>
-      <w:r>
-        <w:rPr>
-          <w:rFonts w:cstheme="minorHAnsi" w:hint="cs"/>
-          <w:b/>
-          <w:bCs/>
-          <w:sz w:val="32"/>
-          <w:szCs w:val="32"/>
-          <w:u w:val="single"/>
-          <w:rtl/>
-        </w:rPr>
-        <w:t>הנח</w:t>
-      </w:r>
-      <w:r>
-        <w:rPr>
-          <w:rFonts w:cstheme="minorHAnsi" w:hint="cs"/>
-          <w:b/>
-          <w:bCs/>
-          <w:sz w:val="32"/>
-          <w:szCs w:val="32"/>
-          <w:u w:val="single"/>
-          <w:rtl/>
-        </w:rPr>
-        <w:t>ה</w:t>
-      </w:r>
-      <w:r>
-        <w:rPr>
-          <w:rFonts w:cstheme="minorHAnsi" w:hint="cs"/>
-          <w:b/>
-          <w:bCs/>
-          <w:sz w:val="32"/>
-          <w:szCs w:val="32"/>
-          <w:u w:val="single"/>
-          <w:rtl/>
-        </w:rPr>
-        <w:t xml:space="preserve"> </w:t>
-      </w:r>
-    </w:p>
-    <w:p>
-      <w:pPr>
-        <w:rPr>
-          <w:rFonts w:cstheme="minorHAnsi"/>
-          <w:sz w:val="24"/>
-          <w:szCs w:val="24"/>
-        </w:rPr>
-      </w:pPr>
-      <w:r>
-        <w:rPr>
-          <w:rFonts w:cstheme="minorHAnsi" w:hint="cs"/>
-          <w:sz w:val="24"/>
-          <w:szCs w:val="24"/>
-          <w:rtl/>
-        </w:rPr>
-        <w:t>בבניי</w:t>
-      </w:r>
-      <w:r>
-        <w:rPr>
-          <w:rFonts w:cstheme="minorHAnsi" w:hint="eastAsia"/>
-          <w:sz w:val="24"/>
-          <w:szCs w:val="24"/>
-          <w:rtl/>
-        </w:rPr>
-        <w:t>ת</w:t>
-      </w:r>
-      <w:r>
-        <w:rPr>
-          <w:rFonts w:cstheme="minorHAnsi" w:hint="cs"/>
-          <w:sz w:val="24"/>
-          <w:szCs w:val="24"/>
-          <w:rtl/>
-        </w:rPr>
-        <w:t xml:space="preserve"> עץ </w:t>
-      </w:r>
-      <w:r>
-        <w:rPr>
-          <w:rFonts w:cstheme="minorHAnsi"/>
-          <w:sz w:val="24"/>
-          <w:szCs w:val="24"/>
-        </w:rPr>
-        <w:t>Min-Max</w:t>
-      </w:r>
-      <w:r>
-        <w:rPr>
-          <w:rFonts w:cstheme="minorHAnsi" w:hint="cs"/>
-          <w:sz w:val="24"/>
-          <w:szCs w:val="24"/>
-          <w:rtl/>
-        </w:rPr>
-        <w:t xml:space="preserve"> אנו מניחים כי המשחק הינו משחק תורות והסוכנים האחרים</w:t>
-      </w:r>
-      <w:r>
-        <w:rPr>
-          <w:rFonts w:cstheme="minorHAnsi" w:hint="cs"/>
-          <w:sz w:val="24"/>
-          <w:szCs w:val="24"/>
-          <w:rtl/>
-        </w:rPr>
-        <w:t xml:space="preserve">, </w:t>
-      </w:r>
-      <w:r>
-        <w:rPr>
-          <w:rFonts w:cstheme="minorHAnsi" w:hint="cs"/>
-          <w:sz w:val="24"/>
-          <w:szCs w:val="24"/>
-          <w:rtl/>
-        </w:rPr>
-        <w:t>כלומר הרוחות</w:t>
-      </w:r>
-      <w:r>
-        <w:rPr>
-          <w:rFonts w:cstheme="minorHAnsi" w:hint="cs"/>
-          <w:sz w:val="24"/>
-          <w:szCs w:val="24"/>
-          <w:rtl/>
-        </w:rPr>
-        <w:t xml:space="preserve">, זזים כל אחד בתורו אמנם </w:t>
-      </w:r>
-      <w:r>
-        <w:rPr>
-          <w:rFonts w:cstheme="minorHAnsi" w:hint="cs"/>
-          <w:sz w:val="24"/>
-          <w:szCs w:val="24"/>
-          <w:rtl/>
-        </w:rPr>
-        <w:t>במשחק זה כל הסוכנים מבצעים מהלך ביחד ואין מדובר במשחק תורות.</w:t>
-      </w:r>
-    </w:p>
-    <w:p>
-      <w:pPr>
-        <w:rPr>
-          <w:rFonts w:cstheme="minorHAnsi"/>
-          <w:b/>
-          <w:bCs/>
-          <w:sz w:val="32"/>
-          <w:szCs w:val="32"/>
-          <w:u w:val="single"/>
-          <w:rtl/>
-        </w:rPr>
-      </w:pPr>
-      <w:r>
-        <w:rPr>
-          <w:rFonts w:cstheme="minorHAnsi" w:hint="cs"/>
-          <w:b/>
-          <w:bCs/>
-          <w:sz w:val="32"/>
-          <w:szCs w:val="32"/>
-          <w:u w:val="single"/>
-          <w:rtl/>
-        </w:rPr>
-        <w:t xml:space="preserve">תרגיל </w:t>
-      </w:r>
-      <w:r>
-        <w:rPr>
-          <w:rFonts w:cstheme="minorHAnsi"/>
-          <w:b/>
-          <w:bCs/>
-          <w:sz w:val="32"/>
-          <w:szCs w:val="32"/>
-          <w:u w:val="single"/>
-        </w:rPr>
-        <w:t>3</w:t>
-      </w:r>
-      <w:r>
-        <w:rPr>
-          <w:rFonts w:cstheme="minorHAnsi" w:hint="cs"/>
-          <w:b/>
-          <w:bCs/>
-          <w:sz w:val="32"/>
-          <w:szCs w:val="32"/>
-          <w:u w:val="single"/>
-          <w:rtl/>
-        </w:rPr>
-        <w:t xml:space="preserve"> </w:t>
-      </w:r>
-      <w:r>
-        <w:rPr>
-          <w:rFonts w:cstheme="minorHAnsi"/>
-          <w:b/>
-          <w:bCs/>
-          <w:sz w:val="32"/>
-          <w:szCs w:val="32"/>
-          <w:u w:val="single"/>
-          <w:rtl/>
-        </w:rPr>
-        <w:t>–</w:t>
-      </w:r>
-      <w:r>
-        <w:rPr>
-          <w:rFonts w:cstheme="minorHAnsi" w:hint="cs"/>
-          <w:b/>
-          <w:bCs/>
-          <w:sz w:val="32"/>
-          <w:szCs w:val="32"/>
-          <w:u w:val="single"/>
-          <w:rtl/>
-        </w:rPr>
-        <w:t xml:space="preserve"> </w:t>
-      </w:r>
-      <w:r>
-        <w:rPr>
-          <w:rFonts w:cstheme="minorHAnsi" w:hint="cs"/>
-          <w:b/>
-          <w:bCs/>
-          <w:sz w:val="32"/>
-          <w:szCs w:val="32"/>
-          <w:u w:val="single"/>
-          <w:rtl/>
-        </w:rPr>
-        <w:t>מימוש נוסף</w:t>
-      </w:r>
-    </w:p>
-    <w:p>
-      <w:pPr>
-        <w:rPr>
-          <w:rFonts w:cstheme="minorHAnsi"/>
-          <w:sz w:val="24"/>
-          <w:szCs w:val="24"/>
-          <w:rtl/>
-        </w:rPr>
-      </w:pPr>
-      <w:r>
-        <w:rPr>
-          <w:rFonts w:cstheme="minorHAnsi" w:hint="cs"/>
-          <w:sz w:val="24"/>
-          <w:szCs w:val="24"/>
-          <w:rtl/>
-        </w:rPr>
-        <w:t>במקום לממש שכבה עבור כל סוכן שמשתתף, כלומר עבור כל רוח, היינו מייצרים שכבה אחת לכל הרוחות כאשר בשכבה זו כל מצב היה מגלם את כל הפרמוטציות האפשרויות של מהלכים חוקיים עבור כל הסוכנים האחרים. לדוגמא בהינתן שיש 2 רוחות במשחק ולכל אחת יש 4 מהלים חוקיים לבצע, כלומר תזוזה לכל ארבעת הכיוונים נקבל 16 קשתות שיוצאת מהמצב של הרוחות , אשר כל קשת מסמלת את המהלך של כל רוח במשחק:</w:t>
-      </w:r>
-    </w:p>
-    <w:p>
-      <w:pPr>
-        <w:bidi w:val="0"/>
-        <w:rPr>
-          <w:rFonts w:cstheme="minorHAnsi"/>
-          <w:sz w:val="24"/>
-          <w:szCs w:val="24"/>
-        </w:rPr>
-      </w:pPr>
-      <w:r>
-        <w:rPr>
-          <w:rFonts w:cstheme="minorHAnsi"/>
-          <w:sz w:val="24"/>
-          <w:szCs w:val="24"/>
-        </w:rPr>
-        <w:t xml:space="preserve">(north, north), </w:t>
-      </w:r>
-      <w:r>
-        <w:rPr>
-          <w:rFonts w:cstheme="minorHAnsi"/>
-          <w:sz w:val="24"/>
-          <w:szCs w:val="24"/>
-        </w:rPr>
-        <w:t xml:space="preserve">(north, </w:t>
-      </w:r>
-      <w:r>
-        <w:rPr>
-          <w:rFonts w:cstheme="minorHAnsi"/>
-          <w:sz w:val="24"/>
-          <w:szCs w:val="24"/>
-        </w:rPr>
-        <w:t>south) ………………</w:t>
-      </w:r>
-      <w:r>
-        <w:rPr>
-          <w:rFonts w:cstheme="minorHAnsi"/>
-          <w:sz w:val="24"/>
-          <w:szCs w:val="24"/>
-        </w:rPr>
-        <w:t xml:space="preserve"> </w:t>
-      </w:r>
-      <w:r>
-        <w:rPr>
-          <w:rFonts w:cstheme="minorHAnsi"/>
-          <w:sz w:val="24"/>
-          <w:szCs w:val="24"/>
-        </w:rPr>
-        <w:t>(</w:t>
-      </w:r>
-      <w:r>
-        <w:rPr>
-          <w:rFonts w:cstheme="minorHAnsi"/>
-          <w:sz w:val="24"/>
-          <w:szCs w:val="24"/>
-        </w:rPr>
-        <w:t>east</w:t>
-      </w:r>
-      <w:r>
-        <w:rPr>
-          <w:rFonts w:cstheme="minorHAnsi"/>
-          <w:sz w:val="24"/>
-          <w:szCs w:val="24"/>
-        </w:rPr>
-        <w:t xml:space="preserve">, </w:t>
-      </w:r>
-      <w:r>
-        <w:rPr>
-          <w:rFonts w:cstheme="minorHAnsi"/>
-          <w:sz w:val="24"/>
-          <w:szCs w:val="24"/>
-        </w:rPr>
-        <w:t>east</w:t>
-      </w:r>
-      <w:r>
-        <w:rPr>
-          <w:rFonts w:cstheme="minorHAnsi"/>
-          <w:sz w:val="24"/>
-          <w:szCs w:val="24"/>
-        </w:rPr>
-        <w:t>)</w:t>
-      </w:r>
-    </w:p>
-    <w:p>
-      <w:pPr>
-        <w:rPr>
-          <w:rFonts w:cstheme="minorHAnsi"/>
-          <w:sz w:val="24"/>
-          <w:szCs w:val="24"/>
-          <w:rtl/>
-        </w:rPr>
-      </w:pPr>
-      <w:r>
-        <w:rPr>
-          <w:rFonts w:cstheme="minorHAnsi" w:hint="cs"/>
-          <w:sz w:val="24"/>
-          <w:szCs w:val="24"/>
-          <w:u w:val="single"/>
-          <w:rtl/>
-        </w:rPr>
-        <w:t>יתרונות השיטה החדשה:</w:t>
-      </w:r>
-      <w:r>
-        <w:rPr>
-          <w:rFonts w:cstheme="minorHAnsi" w:hint="cs"/>
-          <w:sz w:val="24"/>
-          <w:szCs w:val="24"/>
-          <w:rtl/>
-        </w:rPr>
-        <w:t xml:space="preserve"> בצורה זו נקבל עץ יותר שטוח </w:t>
-      </w:r>
-      <w:r>
-        <w:rPr>
-          <w:rFonts w:cstheme="minorHAnsi" w:hint="cs"/>
-          <w:sz w:val="24"/>
-          <w:szCs w:val="24"/>
-          <w:rtl/>
-        </w:rPr>
-        <w:t>כי כעת אנו דוחסים את שכבות הסוכנים היריבים אל שכבה אחת וכך עומק יותר קטן נוכל לחשוף יותר מהלכים עתידיים.</w:t>
-      </w:r>
-    </w:p>
-    <w:p>
-      <w:pPr>
-        <w:rPr>
-          <w:rFonts w:cstheme="minorHAnsi" w:hint="cs"/>
-          <w:sz w:val="24"/>
-          <w:szCs w:val="24"/>
-          <w:rtl/>
-        </w:rPr>
-      </w:pPr>
-      <w:r>
-        <w:rPr>
-          <w:rFonts w:cstheme="minorHAnsi" w:hint="cs"/>
-          <w:sz w:val="24"/>
-          <w:szCs w:val="24"/>
-          <w:u w:val="single"/>
-          <w:rtl/>
-        </w:rPr>
-        <w:t>חסרונות השיטה החדשה:</w:t>
-      </w:r>
-      <w:r>
-        <w:rPr>
-          <w:rFonts w:cstheme="minorHAnsi" w:hint="cs"/>
-          <w:sz w:val="24"/>
-          <w:szCs w:val="24"/>
-          <w:rtl/>
-        </w:rPr>
-        <w:t xml:space="preserve"> מקדם הסיעוף בעץ עבור השיטה החדשה ה</w:t>
-      </w:r>
-      <w:r>
-        <w:rPr>
-          <w:rFonts w:cstheme="minorHAnsi" w:hint="cs"/>
-          <w:sz w:val="24"/>
-          <w:szCs w:val="24"/>
-          <w:rtl/>
-        </w:rPr>
-        <w:t>ו</w:t>
-      </w:r>
-      <w:r>
-        <w:rPr>
-          <w:rFonts w:cstheme="minorHAnsi" w:hint="cs"/>
-          <w:sz w:val="24"/>
-          <w:szCs w:val="24"/>
-          <w:rtl/>
-        </w:rPr>
-        <w:t xml:space="preserve">א </w:t>
-      </w:r>
-      <w:r>
-        <w:rPr>
-          <w:rFonts w:cs="Calibri"/>
-          <w:sz w:val="24"/>
-          <w:szCs w:val="24"/>
-          <w:rtl/>
-        </w:rPr>
-        <w:t>אקספוננציאלי</w:t>
-      </w:r>
-      <w:r>
-        <w:rPr>
-          <w:rFonts w:cs="Calibri" w:hint="cs"/>
-          <w:sz w:val="24"/>
-          <w:szCs w:val="24"/>
-          <w:rtl/>
-        </w:rPr>
-        <w:t xml:space="preserve"> </w:t>
-      </w:r>
-      <w:r>
-        <w:rPr>
-          <w:rFonts w:cstheme="minorHAnsi" w:hint="cs"/>
-          <w:sz w:val="24"/>
-          <w:szCs w:val="24"/>
-          <w:rtl/>
-        </w:rPr>
-        <w:t>בכמות</w:t>
-      </w:r>
-      <w:r>
-        <w:rPr>
-          <w:rFonts w:cstheme="minorHAnsi" w:hint="cs"/>
-          <w:sz w:val="24"/>
-          <w:szCs w:val="24"/>
-          <w:rtl/>
-        </w:rPr>
-        <w:t xml:space="preserve"> </w:t>
-      </w:r>
-      <w:r>
-        <w:rPr>
-          <w:rFonts w:cstheme="minorHAnsi" w:hint="cs"/>
-          <w:sz w:val="24"/>
-          <w:szCs w:val="24"/>
-          <w:rtl/>
-        </w:rPr>
-        <w:t xml:space="preserve">הסוכנים המשתתפים במשחק כלומר אם יש </w:t>
-      </w:r>
-      <w:r>
-        <w:rPr>
-          <w:rFonts w:cstheme="minorHAnsi"/>
-          <w:sz w:val="24"/>
-          <w:szCs w:val="24"/>
-        </w:rPr>
-        <w:t>n</w:t>
-      </w:r>
-      <w:r>
-        <w:rPr>
-          <w:rFonts w:cstheme="minorHAnsi" w:hint="cs"/>
-          <w:sz w:val="24"/>
-          <w:szCs w:val="24"/>
-          <w:rtl/>
-        </w:rPr>
-        <w:t xml:space="preserve"> רוחות במשחק מקדם הסיעוף יכול גם להגיע ל </w:t>
-      </w:r>
-      <w:r>
-        <w:rPr>
-          <w:rFonts w:cstheme="minorHAnsi"/>
-          <w:sz w:val="24"/>
-          <w:szCs w:val="24"/>
-        </w:rPr>
-        <w:t>4</w:t>
-      </w:r>
-      <w:r>
-        <w:rPr>
-          <w:rFonts w:cstheme="minorHAnsi"/>
-          <w:sz w:val="24"/>
-          <w:szCs w:val="24"/>
-          <w:vertAlign w:val="superscript"/>
-        </w:rPr>
-        <w:t>n</w:t>
-      </w:r>
-      <w:r>
-        <w:rPr>
-          <w:rFonts w:cstheme="minorHAnsi"/>
-          <w:sz w:val="24"/>
-          <w:szCs w:val="24"/>
-          <w:vertAlign w:val="superscript"/>
-        </w:rPr>
-        <w:t>-1</w:t>
-      </w:r>
-      <w:r>
-        <w:rPr>
-          <w:rFonts w:cstheme="minorHAnsi" w:hint="cs"/>
-          <w:sz w:val="24"/>
-          <w:szCs w:val="24"/>
-          <w:rtl/>
-        </w:rPr>
-        <w:t xml:space="preserve"> דבר שלא יעיל לדוגמא עבור האלגוריתם אלפא </w:t>
-      </w:r>
-      <w:r>
-        <w:rPr>
-          <w:rFonts w:cstheme="minorHAnsi"/>
-          <w:sz w:val="24"/>
-          <w:szCs w:val="24"/>
-          <w:rtl/>
-        </w:rPr>
-        <w:t>–</w:t>
-      </w:r>
-      <w:r>
-        <w:rPr>
-          <w:rFonts w:cstheme="minorHAnsi" w:hint="cs"/>
-          <w:sz w:val="24"/>
-          <w:szCs w:val="24"/>
-          <w:rtl/>
-        </w:rPr>
-        <w:t xml:space="preserve"> ביתא אשר מספר הפיתוחים תלוי </w:t>
-      </w:r>
-      <w:r>
-        <w:rPr>
-          <w:rFonts w:cs="Calibri"/>
-          <w:sz w:val="24"/>
-          <w:szCs w:val="24"/>
-          <w:rtl/>
-        </w:rPr>
-        <w:t>אקספוננציאלי</w:t>
-      </w:r>
-      <w:r>
-        <w:rPr>
-          <w:rFonts w:cs="Calibri" w:hint="cs"/>
-          <w:sz w:val="24"/>
-          <w:szCs w:val="24"/>
-          <w:rtl/>
-        </w:rPr>
-        <w:t>ת</w:t>
-      </w:r>
-      <w:r>
-        <w:rPr>
-          <w:rFonts w:cs="Calibri" w:hint="cs"/>
-          <w:sz w:val="24"/>
-          <w:szCs w:val="24"/>
-          <w:rtl/>
-        </w:rPr>
-        <w:t xml:space="preserve"> </w:t>
-      </w:r>
-      <w:r>
-        <w:rPr>
-          <w:rFonts w:cstheme="minorHAnsi" w:hint="cs"/>
-          <w:sz w:val="24"/>
-          <w:szCs w:val="24"/>
-          <w:rtl/>
-        </w:rPr>
-        <w:t>במקדם הסיעוף.</w:t>
-      </w:r>
-    </w:p>
-    <w:p>
-      <w:pPr>
+        <w:t xml:space="preserve">חלק </w:t>
+      </w:r>
+      <w:r>
         <w:rPr>
           <w:rFonts w:cstheme="minorHAnsi"/>
           <w:bCs/>
@@ -1889,6 +1450,7 @@
           <w:sz w:val="40"/>
           <w:szCs w:val="40"/>
           <w:u w:val="single"/>
+          <w:rtl/>
           <w14:shadow w14:blurRad="38100" w14:dist="25400" w14:dir="5400000" w14:sx="100000" w14:sy="100000" w14:kx="0" w14:ky="0" w14:algn="ctr">
             <w14:srgbClr w14:val="6E747A">
               <w14:alpha w14:val="57000"/>
@@ -1900,10 +1462,11 @@
             <w14:round/>
           </w14:textOutline>
         </w:rPr>
-      </w:pPr>
-      <w:r>
-        <w:rPr>
-          <w:rFonts w:cstheme="minorHAnsi" w:hint="cs"/>
+        <w:t>ד</w:t>
+      </w:r>
+      <w:r>
+        <w:rPr>
+          <w:rFonts w:cstheme="minorHAnsi"/>
           <w:bCs/>
           <w:color w:val="4472C4" w:themeColor="accent1"/>
           <w:sz w:val="40"/>
@@ -1921,17 +1484,16 @@
             <w14:round/>
           </w14:textOutline>
         </w:rPr>
-        <w:t xml:space="preserve">חלק </w:t>
-      </w:r>
-      <w:r>
-        <w:rPr>
-          <w:rFonts w:cstheme="minorHAnsi" w:hint="cs"/>
+        <w:t xml:space="preserve">' – בניית סוכן </w:t>
+      </w:r>
+      <w:r>
+        <w:rPr>
+          <w:rFonts w:cstheme="minorHAnsi"/>
           <w:bCs/>
           <w:color w:val="4472C4" w:themeColor="accent1"/>
           <w:sz w:val="40"/>
           <w:szCs w:val="40"/>
           <w:u w:val="single"/>
-          <w:rtl/>
           <w14:shadow w14:blurRad="38100" w14:dist="25400" w14:dir="5400000" w14:sx="100000" w14:sy="100000" w14:kx="0" w14:ky="0" w14:algn="ctr">
             <w14:srgbClr w14:val="6E747A">
               <w14:alpha w14:val="57000"/>
@@ -1943,17 +1505,16 @@
             <w14:round/>
           </w14:textOutline>
         </w:rPr>
-        <w:t>ד</w:t>
-      </w:r>
-      <w:r>
-        <w:rPr>
-          <w:rFonts w:cstheme="minorHAnsi" w:hint="cs"/>
+        <w:t xml:space="preserve">Alpha </w:t>
+      </w:r>
+      <w:r>
+        <w:rPr>
+          <w:rFonts w:cstheme="minorHAnsi"/>
           <w:bCs/>
           <w:color w:val="4472C4" w:themeColor="accent1"/>
           <w:sz w:val="40"/>
           <w:szCs w:val="40"/>
           <w:u w:val="single"/>
-          <w:rtl/>
           <w14:shadow w14:blurRad="38100" w14:dist="25400" w14:dir="5400000" w14:sx="100000" w14:sy="100000" w14:kx="0" w14:ky="0" w14:algn="ctr">
             <w14:srgbClr w14:val="6E747A">
               <w14:alpha w14:val="57000"/>
@@ -1965,7 +1526,7 @@
             <w14:round/>
           </w14:textOutline>
         </w:rPr>
-        <w:t xml:space="preserve">' </w:t>
+        <w:t>–</w:t>
       </w:r>
       <w:r>
         <w:rPr>
@@ -1975,7 +1536,6 @@
           <w:sz w:val="40"/>
           <w:szCs w:val="40"/>
           <w:u w:val="single"/>
-          <w:rtl/>
           <w14:shadow w14:blurRad="38100" w14:dist="25400" w14:dir="5400000" w14:sx="100000" w14:sy="100000" w14:kx="0" w14:ky="0" w14:algn="ctr">
             <w14:srgbClr w14:val="6E747A">
               <w14:alpha w14:val="57000"/>
@@ -1987,11 +1547,311 @@
             <w14:round/>
           </w14:textOutline>
         </w:rPr>
-        <w:t>–</w:t>
-      </w:r>
-      <w:r>
-        <w:rPr>
-          <w:rFonts w:cstheme="minorHAnsi" w:hint="cs"/>
+        <w:t xml:space="preserve"> Beta</w:t>
+      </w:r>
+    </w:p>
+    <w:p>
+      <w:pPr>
+        <w:rPr>
+          <w:rFonts w:cstheme="minorHAnsi"/>
+          <w:b/>
+          <w:bCs/>
+          <w:sz w:val="32"/>
+          <w:szCs w:val="32"/>
+          <w:u w:val="single"/>
+        </w:rPr>
+      </w:pPr>
+      <w:r>
+        <w:rPr>
+          <w:rFonts w:cstheme="minorHAnsi"/>
+          <w:b/>
+          <w:bCs/>
+          <w:sz w:val="32"/>
+          <w:szCs w:val="32"/>
+          <w:u w:val="single"/>
+          <w:rtl/>
+        </w:rPr>
+        <w:t xml:space="preserve">תרגיל 1 – </w:t>
+      </w:r>
+      <w:r>
+        <w:rPr>
+          <w:rFonts w:cstheme="minorHAnsi"/>
+          <w:b/>
+          <w:bCs/>
+          <w:sz w:val="32"/>
+          <w:szCs w:val="32"/>
+          <w:u w:val="single"/>
+          <w:rtl/>
+        </w:rPr>
+        <w:t>מבנה העץ</w:t>
+      </w:r>
+      <w:r>
+        <w:rPr>
+          <w:rFonts w:cstheme="minorHAnsi"/>
+          <w:b/>
+          <w:bCs/>
+          <w:sz w:val="32"/>
+          <w:szCs w:val="32"/>
+          <w:u w:val="single"/>
+          <w:rtl/>
+        </w:rPr>
+        <w:t xml:space="preserve"> </w:t>
+      </w:r>
+      <w:r>
+        <w:rPr>
+          <w:rFonts w:cstheme="minorHAnsi"/>
+          <w:b/>
+          <w:bCs/>
+          <w:sz w:val="32"/>
+          <w:szCs w:val="32"/>
+          <w:u w:val="single"/>
+          <w:rtl/>
+        </w:rPr>
+        <w:br/>
+      </w:r>
+      <w:r>
+        <w:rPr>
+          <w:rFonts w:cstheme="minorHAnsi"/>
+          <w:sz w:val="24"/>
+          <w:szCs w:val="24"/>
+          <w:rtl/>
+        </w:rPr>
+        <w:t>מבנה העץ שהוגדר הוא בעל מקדם סיעוף שחסום על ידי 4, לכל אחד מהסוכנים יש במקרה הכי</w:t>
+      </w:r>
+      <w:r>
+        <w:rPr>
+          <w:rFonts w:cstheme="minorHAnsi"/>
+          <w:sz w:val="24"/>
+          <w:szCs w:val="24"/>
+        </w:rPr>
+        <w:t xml:space="preserve"> </w:t>
+      </w:r>
+      <w:r>
+        <w:rPr>
+          <w:rFonts w:cstheme="minorHAnsi"/>
+          <w:sz w:val="24"/>
+          <w:szCs w:val="24"/>
+          <w:rtl/>
+        </w:rPr>
+        <w:t xml:space="preserve">טוב מהלך לכל אחד מארבעת הכיוונים. </w:t>
+      </w:r>
+      <w:r>
+        <w:rPr>
+          <w:rFonts w:cstheme="minorHAnsi"/>
+          <w:sz w:val="24"/>
+          <w:szCs w:val="24"/>
+          <w:rtl/>
+        </w:rPr>
+        <w:t>ולכן בממוצע אלגוריתם אלפא – ביתא מבצע:</w:t>
+      </w:r>
+      <w:bookmarkStart w:id="0" w:name="MTBlankEqn"/>
+      <w:r>
+        <w:rPr>
+          <w:rFonts w:cstheme="minorHAnsi"/>
+          <w:noProof/>
+          <w:position w:val="-4"/>
+        </w:rPr>
+        <w:object w:dxaOrig="480" w:dyaOrig="480" w14:anchorId="0FE025C3">
+          <v:shape id="_x0000_i1028" type="#_x0000_t75" alt="" style="width:24.15pt;height:24.15pt;mso-width-percent:0;mso-height-percent:0;mso-width-percent:0;mso-height-percent:0" o:ole="">
+            <v:imagedata r:id="rId10" o:title=""/>
+          </v:shape>
+          <o:OLEObject Type="Embed" ProgID="Equation.DSMT4" ShapeID="_x0000_i1028" DrawAspect="Content" ObjectID="_1606145707" r:id="rId11"/>
+        </w:object>
+      </w:r>
+      <w:bookmarkEnd w:id="0"/>
+      <w:r>
+        <w:rPr>
+          <w:rFonts w:cstheme="minorHAnsi"/>
+          <w:rtl/>
+        </w:rPr>
+        <w:t xml:space="preserve"> פיתוחים. לעומת זאת המבנה שאנחנו הצענו יש לכאורה 2 סוכנים, הפאקמן ושאר הרוחות לכן במקרה בממוצע יבצע </w:t>
+      </w:r>
+      <w:r>
+        <w:rPr>
+          <w:rFonts w:cstheme="minorHAnsi"/>
+          <w:noProof/>
+          <w:position w:val="-16"/>
+        </w:rPr>
+        <w:object w:dxaOrig="1620" w:dyaOrig="600" w14:anchorId="786218AD">
+          <v:shape id="_x0000_i1027" type="#_x0000_t75" alt="" style="width:80.95pt;height:29.95pt;mso-width-percent:0;mso-height-percent:0;mso-width-percent:0;mso-height-percent:0" o:ole="">
+            <v:imagedata r:id="rId12" o:title=""/>
+          </v:shape>
+          <o:OLEObject Type="Embed" ProgID="Equation.DSMT4" ShapeID="_x0000_i1027" DrawAspect="Content" ObjectID="_1606145708" r:id="rId13"/>
+        </w:object>
+      </w:r>
+      <w:r>
+        <w:rPr>
+          <w:rFonts w:cstheme="minorHAnsi"/>
+          <w:rtl/>
+        </w:rPr>
+        <w:t xml:space="preserve"> כלומר יותר פיתוחים.</w:t>
+      </w:r>
+      <w:r>
+        <w:rPr>
+          <w:rFonts w:cstheme="minorHAnsi"/>
+          <w:rtl/>
+        </w:rPr>
+        <w:br/>
+        <w:t>מסקנה: מבנה העץ שהוגדר טוב יותר עבור אלגוריתם אלפא-ביתא כאשר מספר הסוכנים הוא גבוה כי מקדם הסיעוך בו נשאר קבוע.</w:t>
+      </w:r>
+    </w:p>
+    <w:p>
+      <w:pPr>
+        <w:rPr>
+          <w:rFonts w:cstheme="minorHAnsi"/>
+          <w:b/>
+          <w:bCs/>
+          <w:sz w:val="32"/>
+          <w:szCs w:val="32"/>
+          <w:u w:val="single"/>
+          <w:rtl/>
+        </w:rPr>
+      </w:pPr>
+      <w:r>
+        <w:rPr>
+          <w:rFonts w:cstheme="minorHAnsi"/>
+          <w:b/>
+          <w:bCs/>
+          <w:sz w:val="32"/>
+          <w:szCs w:val="32"/>
+          <w:u w:val="single"/>
+          <w:rtl/>
+        </w:rPr>
+        <w:t xml:space="preserve">תרגיל </w:t>
+      </w:r>
+      <w:r>
+        <w:rPr>
+          <w:rFonts w:cstheme="minorHAnsi"/>
+          <w:b/>
+          <w:bCs/>
+          <w:sz w:val="32"/>
+          <w:szCs w:val="32"/>
+          <w:u w:val="single"/>
+        </w:rPr>
+        <w:t>3</w:t>
+      </w:r>
+      <w:r>
+        <w:rPr>
+          <w:rFonts w:cstheme="minorHAnsi"/>
+          <w:b/>
+          <w:bCs/>
+          <w:sz w:val="32"/>
+          <w:szCs w:val="32"/>
+          <w:u w:val="single"/>
+          <w:rtl/>
+        </w:rPr>
+        <w:t xml:space="preserve"> – </w:t>
+      </w:r>
+      <w:r>
+        <w:rPr>
+          <w:rFonts w:cstheme="minorHAnsi"/>
+          <w:b/>
+          <w:bCs/>
+          <w:sz w:val="32"/>
+          <w:szCs w:val="32"/>
+          <w:u w:val="single"/>
+          <w:rtl/>
+        </w:rPr>
+        <w:t>השוואה</w:t>
+      </w:r>
+      <w:r>
+        <w:rPr>
+          <w:rFonts w:cstheme="minorHAnsi"/>
+          <w:b/>
+          <w:bCs/>
+          <w:sz w:val="32"/>
+          <w:szCs w:val="32"/>
+          <w:u w:val="single"/>
+          <w:rtl/>
+        </w:rPr>
+        <w:br/>
+      </w:r>
+      <w:r>
+        <w:rPr>
+          <w:rFonts w:cstheme="minorHAnsi"/>
+          <w:sz w:val="24"/>
+          <w:szCs w:val="24"/>
+          <w:rtl/>
+        </w:rPr>
+        <w:t xml:space="preserve">מבחינת זמן ריצה לסוכן </w:t>
+      </w:r>
+      <w:r>
+        <w:rPr>
+          <w:rFonts w:cstheme="minorHAnsi"/>
+          <w:sz w:val="24"/>
+          <w:szCs w:val="24"/>
+        </w:rPr>
+        <w:t>alpha beta</w:t>
+      </w:r>
+      <w:r>
+        <w:rPr>
+          <w:rFonts w:cstheme="minorHAnsi"/>
+          <w:sz w:val="24"/>
+          <w:szCs w:val="24"/>
+          <w:rtl/>
+        </w:rPr>
+        <w:t xml:space="preserve"> ייקח פחות זמן לחשב את הצעד הבא לביצוע ולכן זמן הריצה שלנו יקטן, ניתן גם לראות זאת על ידי הגדלת העומק לחישוב ל -4 ולראות כי לסוכן זה לוקח פחות זמן לחשב את הצעד הבא לביצוע (המשחק פחות נתקע) ולכן זמן הריצה יקטן.</w:t>
+      </w:r>
+      <w:r>
+        <w:rPr>
+          <w:rFonts w:cstheme="minorHAnsi"/>
+          <w:sz w:val="24"/>
+          <w:szCs w:val="24"/>
+          <w:rtl/>
+        </w:rPr>
+        <w:br/>
+        <w:t>מבחינת בחירת המהלכים האלגוריתמים הם זהים, זאת מכיוון שאלגוריתם ש</w:t>
+      </w:r>
+      <w:r>
+        <w:rPr>
+          <w:rFonts w:cstheme="minorHAnsi"/>
+          <w:sz w:val="24"/>
+          <w:szCs w:val="24"/>
+        </w:rPr>
+        <w:t>alpha-beta</w:t>
+      </w:r>
+      <w:r>
+        <w:rPr>
+          <w:rFonts w:cstheme="minorHAnsi"/>
+          <w:sz w:val="24"/>
+          <w:szCs w:val="24"/>
+          <w:rtl/>
+        </w:rPr>
+        <w:t xml:space="preserve"> גוזם רק ענפים שלא ישנו את ערך האסטרטגיה הסופי ולכן יוחזר אותו מהלך לביצוע בעל הערך הגדול ביותר</w:t>
+      </w:r>
+      <w:r>
+        <w:rPr>
+          <w:rFonts w:cstheme="minorHAnsi"/>
+          <w:sz w:val="24"/>
+          <w:szCs w:val="24"/>
+        </w:rPr>
+        <w:t>.</w:t>
+      </w:r>
+    </w:p>
+    <w:p>
+      <w:pPr>
+        <w:bidi w:val="0"/>
+        <w:rPr>
+          <w:rFonts w:cstheme="minorHAnsi"/>
+          <w:sz w:val="24"/>
+          <w:szCs w:val="24"/>
+          <w:rtl/>
+        </w:rPr>
+      </w:pPr>
+      <w:r>
+        <w:rPr>
+          <w:rFonts w:cstheme="minorHAnsi"/>
+          <w:sz w:val="24"/>
+          <w:szCs w:val="24"/>
+          <w:rtl/>
+        </w:rPr>
+        <w:br w:type="page"/>
+      </w:r>
+    </w:p>
+    <w:p>
+      <w:pPr>
+        <w:rPr>
+          <w:rFonts w:cstheme="minorHAnsi"/>
           <w:bCs/>
           <w:color w:val="4472C4" w:themeColor="accent1"/>
           <w:sz w:val="40"/>
@@ -2009,8 +1869,7 @@
             <w14:round/>
           </w14:textOutline>
         </w:rPr>
-        <w:t xml:space="preserve"> בניית סוכן </w:t>
-      </w:r>
+      </w:pPr>
       <w:r>
         <w:rPr>
           <w:rFonts w:cstheme="minorHAnsi"/>
@@ -2019,6 +1878,7 @@
           <w:sz w:val="40"/>
           <w:szCs w:val="40"/>
           <w:u w:val="single"/>
+          <w:rtl/>
           <w14:shadow w14:blurRad="38100" w14:dist="25400" w14:dir="5400000" w14:sx="100000" w14:sy="100000" w14:kx="0" w14:ky="0" w14:algn="ctr">
             <w14:srgbClr w14:val="6E747A">
               <w14:alpha w14:val="57000"/>
@@ -2030,16 +1890,18 @@
             <w14:round/>
           </w14:textOutline>
         </w:rPr>
-        <w:t xml:space="preserve">Alpha </w:t>
-      </w:r>
-      <w:r>
-        <w:rPr>
-          <w:rFonts w:cstheme="minorHAnsi"/>
+        <w:lastRenderedPageBreak/>
+        <w:t xml:space="preserve">חלק </w:t>
+      </w:r>
+      <w:r>
+        <w:rPr>
+          <w:rFonts w:cstheme="minorHAnsi" w:hint="cs"/>
           <w:bCs/>
           <w:color w:val="4472C4" w:themeColor="accent1"/>
           <w:sz w:val="40"/>
           <w:szCs w:val="40"/>
           <w:u w:val="single"/>
+          <w:rtl/>
           <w14:shadow w14:blurRad="38100" w14:dist="25400" w14:dir="5400000" w14:sx="100000" w14:sy="100000" w14:kx="0" w14:ky="0" w14:algn="ctr">
             <w14:srgbClr w14:val="6E747A">
               <w14:alpha w14:val="57000"/>
@@ -2051,8 +1913,10 @@
             <w14:round/>
           </w14:textOutline>
         </w:rPr>
-        <w:t>–</w:t>
-      </w:r>
+        <w:t>ה</w:t>
+      </w:r>
+      <w:bookmarkStart w:id="1" w:name="_GoBack"/>
+      <w:bookmarkEnd w:id="1"/>
       <w:r>
         <w:rPr>
           <w:rFonts w:cstheme="minorHAnsi"/>
@@ -2061,6 +1925,7 @@
           <w:sz w:val="40"/>
           <w:szCs w:val="40"/>
           <w:u w:val="single"/>
+          <w:rtl/>
           <w14:shadow w14:blurRad="38100" w14:dist="25400" w14:dir="5400000" w14:sx="100000" w14:sy="100000" w14:kx="0" w14:ky="0" w14:algn="ctr">
             <w14:srgbClr w14:val="6E747A">
               <w14:alpha w14:val="57000"/>
@@ -2072,414 +1937,9 @@
             <w14:round/>
           </w14:textOutline>
         </w:rPr>
-        <w:t xml:space="preserve"> Beta</w:t>
-      </w:r>
-    </w:p>
-    <w:p>
-      <w:pPr>
-        <w:rPr>
-          <w:rFonts w:cstheme="minorHAnsi"/>
-          <w:b/>
-          <w:bCs/>
-          <w:sz w:val="32"/>
-          <w:szCs w:val="32"/>
-          <w:u w:val="single"/>
-          <w:rtl/>
-        </w:rPr>
-      </w:pPr>
-      <w:r>
-        <w:rPr>
-          <w:rFonts w:cstheme="minorHAnsi" w:hint="cs"/>
-          <w:b/>
-          <w:bCs/>
-          <w:sz w:val="32"/>
-          <w:szCs w:val="32"/>
-          <w:u w:val="single"/>
-          <w:rtl/>
-        </w:rPr>
-        <w:t xml:space="preserve">תרגיל 1 </w:t>
-      </w:r>
-      <w:r>
-        <w:rPr>
-          <w:rFonts w:cstheme="minorHAnsi"/>
-          <w:b/>
-          <w:bCs/>
-          <w:sz w:val="32"/>
-          <w:szCs w:val="32"/>
-          <w:u w:val="single"/>
-          <w:rtl/>
-        </w:rPr>
-        <w:t>–</w:t>
-      </w:r>
-      <w:r>
-        <w:rPr>
-          <w:rFonts w:cstheme="minorHAnsi" w:hint="cs"/>
-          <w:b/>
-          <w:bCs/>
-          <w:sz w:val="32"/>
-          <w:szCs w:val="32"/>
-          <w:u w:val="single"/>
-          <w:rtl/>
-        </w:rPr>
-        <w:t xml:space="preserve"> </w:t>
-      </w:r>
-      <w:r>
-        <w:rPr>
-          <w:rFonts w:cstheme="minorHAnsi" w:hint="cs"/>
-          <w:b/>
-          <w:bCs/>
-          <w:sz w:val="32"/>
-          <w:szCs w:val="32"/>
-          <w:u w:val="single"/>
-          <w:rtl/>
-        </w:rPr>
-        <w:t>מבנה העץ</w:t>
-      </w:r>
-      <w:r>
-        <w:rPr>
-          <w:rFonts w:cstheme="minorHAnsi" w:hint="cs"/>
-          <w:b/>
-          <w:bCs/>
-          <w:sz w:val="32"/>
-          <w:szCs w:val="32"/>
-          <w:u w:val="single"/>
-          <w:rtl/>
-        </w:rPr>
-        <w:t xml:space="preserve"> </w:t>
-      </w:r>
-    </w:p>
-    <w:p>
-      <w:r>
-        <w:rPr>
-          <w:rFonts w:cstheme="minorHAnsi" w:hint="cs"/>
-          <w:sz w:val="24"/>
-          <w:szCs w:val="24"/>
-          <w:rtl/>
-        </w:rPr>
-        <w:t xml:space="preserve">מבנה העץ שהוגדר הוא בעל מקדם סיעוף שחסום על ידי 4, לכל אחד מהסוכנים יש במקרה הכי טוב מהלך לכל אחד מארבעת הכיוונים. </w:t>
-      </w:r>
-      <w:r>
-        <w:rPr>
-          <w:rFonts w:cstheme="minorHAnsi" w:hint="cs"/>
-          <w:sz w:val="24"/>
-          <w:szCs w:val="24"/>
-          <w:rtl/>
-        </w:rPr>
-        <w:t xml:space="preserve">ולכן בממוצע אלגוריתם אלפא </w:t>
-      </w:r>
-      <w:r>
-        <w:rPr>
-          <w:rFonts w:cstheme="minorHAnsi"/>
-          <w:sz w:val="24"/>
-          <w:szCs w:val="24"/>
-          <w:rtl/>
-        </w:rPr>
-        <w:t>–</w:t>
-      </w:r>
-      <w:r>
-        <w:rPr>
-          <w:rFonts w:cstheme="minorHAnsi" w:hint="cs"/>
-          <w:sz w:val="24"/>
-          <w:szCs w:val="24"/>
-          <w:rtl/>
-        </w:rPr>
-        <w:t xml:space="preserve"> ביתא מבצע:</w:t>
-      </w:r>
-      <w:bookmarkStart w:id="1" w:name="MTBlankEqn"/>
-      <w:r>
-        <w:rPr>
-          <w:noProof/>
-          <w:position w:val="-4"/>
-        </w:rPr>
-        <w:object w:dxaOrig="480" w:dyaOrig="480" w14:anchorId="0FE025C3">
-          <v:shape id="_x0000_i1026" type="#_x0000_t75" alt="" style="width:24.15pt;height:24.15pt;mso-width-percent:0;mso-height-percent:0;mso-width-percent:0;mso-height-percent:0" o:ole="">
-            <v:imagedata r:id="rId10" o:title=""/>
-          </v:shape>
-          <o:OLEObject Type="Embed" ProgID="Equation.DSMT4" ShapeID="_x0000_i1026" DrawAspect="Content" ObjectID="_1606140738" r:id="rId11"/>
-        </w:object>
-      </w:r>
-      <w:bookmarkEnd w:id="1"/>
-      <w:r>
-        <w:rPr>
-          <w:rFonts w:hint="cs"/>
-          <w:rtl/>
-        </w:rPr>
-        <w:t xml:space="preserve"> פיתוחים. לעומת זאת המבנה שאנחנו הצענו יש לכאורה 2 סוכנים, </w:t>
-      </w:r>
-      <w:proofErr w:type="spellStart"/>
-      <w:r>
-        <w:rPr>
-          <w:rFonts w:hint="cs"/>
-          <w:rtl/>
-        </w:rPr>
-        <w:t>הפאקמן</w:t>
-      </w:r>
-      <w:proofErr w:type="spellEnd"/>
-      <w:r>
-        <w:rPr>
-          <w:rFonts w:hint="cs"/>
-          <w:rtl/>
-        </w:rPr>
-        <w:t xml:space="preserve"> ושאר הרוחות לכן במקרה בממוצע יבצע </w:t>
-      </w:r>
-      <w:r>
-        <w:rPr>
-          <w:noProof/>
-          <w:position w:val="-16"/>
-        </w:rPr>
-        <w:object w:dxaOrig="1620" w:dyaOrig="600" w14:anchorId="72DD2E56">
-          <v:shape id="_x0000_i1025" type="#_x0000_t75" alt="" style="width:80.95pt;height:29.95pt;mso-width-percent:0;mso-height-percent:0;mso-width-percent:0;mso-height-percent:0" o:ole="">
-            <v:imagedata r:id="rId12" o:title=""/>
-          </v:shape>
-          <o:OLEObject Type="Embed" ProgID="Equation.DSMT4" ShapeID="_x0000_i1025" DrawAspect="Content" ObjectID="_1606140739" r:id="rId13"/>
-        </w:object>
-      </w:r>
-      <w:r>
-        <w:rPr>
-          <w:rFonts w:hint="cs"/>
-          <w:rtl/>
-        </w:rPr>
-        <w:t xml:space="preserve"> כלומר יותר פיתוחים.</w:t>
-      </w:r>
-      <w:r>
-        <w:rPr>
-          <w:rtl/>
-        </w:rPr>
-        <w:br/>
-      </w:r>
-      <w:r>
-        <w:rPr>
-          <w:rFonts w:hint="cs"/>
-          <w:rtl/>
-        </w:rPr>
-        <w:t>מסקנה: מבנה העץ שהוגדר טוב יותר עבור אלגוריתם אלפא-ביתא כאשר מספר הסוכנים הוא גבוה כי מקדם הסיעוך בו נשאר קבוע.</w:t>
-      </w:r>
-    </w:p>
-    <w:p>
-      <w:pPr>
-        <w:rPr>
-          <w:rFonts w:cstheme="minorHAnsi"/>
-          <w:b/>
-          <w:bCs/>
-          <w:sz w:val="32"/>
-          <w:szCs w:val="32"/>
-          <w:u w:val="single"/>
-          <w:rtl/>
-        </w:rPr>
-      </w:pPr>
-      <w:r>
-        <w:rPr>
-          <w:rFonts w:cstheme="minorHAnsi" w:hint="cs"/>
-          <w:b/>
-          <w:bCs/>
-          <w:sz w:val="32"/>
-          <w:szCs w:val="32"/>
-          <w:u w:val="single"/>
-          <w:rtl/>
-        </w:rPr>
-        <w:t xml:space="preserve">תרגיל </w:t>
-      </w:r>
-      <w:r>
-        <w:rPr>
-          <w:rFonts w:cstheme="minorHAnsi"/>
-          <w:b/>
-          <w:bCs/>
-          <w:sz w:val="32"/>
-          <w:szCs w:val="32"/>
-          <w:u w:val="single"/>
-        </w:rPr>
-        <w:t>3</w:t>
-      </w:r>
-      <w:r>
-        <w:rPr>
-          <w:rFonts w:cstheme="minorHAnsi" w:hint="cs"/>
-          <w:b/>
-          <w:bCs/>
-          <w:sz w:val="32"/>
-          <w:szCs w:val="32"/>
-          <w:u w:val="single"/>
-          <w:rtl/>
-        </w:rPr>
-        <w:t xml:space="preserve"> </w:t>
-      </w:r>
-      <w:r>
-        <w:rPr>
-          <w:rFonts w:cstheme="minorHAnsi"/>
-          <w:b/>
-          <w:bCs/>
-          <w:sz w:val="32"/>
-          <w:szCs w:val="32"/>
-          <w:u w:val="single"/>
-          <w:rtl/>
-        </w:rPr>
-        <w:t>–</w:t>
-      </w:r>
-      <w:r>
-        <w:rPr>
-          <w:rFonts w:cstheme="minorHAnsi" w:hint="cs"/>
-          <w:b/>
-          <w:bCs/>
-          <w:sz w:val="32"/>
-          <w:szCs w:val="32"/>
-          <w:u w:val="single"/>
-          <w:rtl/>
-        </w:rPr>
-        <w:t xml:space="preserve"> </w:t>
-      </w:r>
-      <w:r>
-        <w:rPr>
-          <w:rFonts w:cstheme="minorHAnsi" w:hint="cs"/>
-          <w:b/>
-          <w:bCs/>
-          <w:sz w:val="32"/>
-          <w:szCs w:val="32"/>
-          <w:u w:val="single"/>
-          <w:rtl/>
-        </w:rPr>
-        <w:t>השוואה</w:t>
-      </w:r>
-    </w:p>
-    <w:p>
-      <w:pPr>
-        <w:rPr>
-          <w:rFonts w:cstheme="minorHAnsi" w:hint="cs"/>
-          <w:sz w:val="24"/>
-          <w:szCs w:val="24"/>
-          <w:rtl/>
-        </w:rPr>
-      </w:pPr>
-      <w:r>
-        <w:rPr>
-          <w:rFonts w:cstheme="minorHAnsi" w:hint="cs"/>
-          <w:sz w:val="24"/>
-          <w:szCs w:val="24"/>
-          <w:rtl/>
-        </w:rPr>
-        <w:t xml:space="preserve">מבחינת זמן ריצה לסוכן </w:t>
-      </w:r>
-      <w:r>
-        <w:rPr>
-          <w:rFonts w:cstheme="minorHAnsi"/>
-          <w:sz w:val="24"/>
-          <w:szCs w:val="24"/>
-        </w:rPr>
-        <w:t>alpha beta</w:t>
-      </w:r>
-      <w:r>
-        <w:rPr>
-          <w:rFonts w:cstheme="minorHAnsi" w:hint="cs"/>
-          <w:sz w:val="24"/>
-          <w:szCs w:val="24"/>
-          <w:rtl/>
-        </w:rPr>
-        <w:t xml:space="preserve"> ייקח פחות זמן לחשב את הצעד הבא לביצוע ולכן זמן הריצה שלנו יקטן, ניתן גם לראות זאת על ידי הגדלת העומק לחישוב ל -4 ולראות כי לסוכן זה לוקח פחות זמן לחשב את הצעד הבא לביצוע (המשחק פחות נתקע) ולכן זמן הריצה יקטן.</w:t>
-      </w:r>
-      <w:r>
-        <w:rPr>
-          <w:rFonts w:cstheme="minorHAnsi"/>
-          <w:sz w:val="24"/>
-          <w:szCs w:val="24"/>
-          <w:rtl/>
-        </w:rPr>
-        <w:br/>
-      </w:r>
-      <w:r>
-        <w:rPr>
-          <w:rFonts w:cstheme="minorHAnsi" w:hint="cs"/>
-          <w:sz w:val="24"/>
-          <w:szCs w:val="24"/>
-          <w:rtl/>
-        </w:rPr>
-        <w:t>מבחינת בחירת המהלכים האלגוריתמים הם זהים, זאת מכיוון שאלגוריתם ש</w:t>
-      </w:r>
-      <w:r>
-        <w:rPr>
-          <w:rFonts w:cstheme="minorHAnsi"/>
-          <w:sz w:val="24"/>
-          <w:szCs w:val="24"/>
-        </w:rPr>
-        <w:t>alpha-beta</w:t>
-      </w:r>
-      <w:r>
-        <w:rPr>
-          <w:rFonts w:cstheme="minorHAnsi" w:hint="cs"/>
-          <w:sz w:val="24"/>
-          <w:szCs w:val="24"/>
-          <w:rtl/>
-        </w:rPr>
-        <w:t xml:space="preserve"> גוזם רק ענפים שלא ישנו את ערך האסטרטגי</w:t>
-      </w:r>
-      <w:r>
-        <w:rPr>
-          <w:rFonts w:cstheme="minorHAnsi" w:hint="eastAsia"/>
-          <w:sz w:val="24"/>
-          <w:szCs w:val="24"/>
-          <w:rtl/>
-        </w:rPr>
-        <w:t>ה</w:t>
-      </w:r>
-      <w:r>
-        <w:rPr>
-          <w:rFonts w:cstheme="minorHAnsi" w:hint="cs"/>
-          <w:sz w:val="24"/>
-          <w:szCs w:val="24"/>
-          <w:rtl/>
-        </w:rPr>
-        <w:t xml:space="preserve"> הסופי ולכן יוחזר אותו מהלך לביצוע בעל הערך הגדול ביותר.</w:t>
-      </w:r>
-    </w:p>
-    <w:p/>
-    <w:p>
-      <w:pPr>
-        <w:rPr>
-          <w:rtl/>
-        </w:rPr>
-      </w:pPr>
-    </w:p>
-    <w:p>
-      <w:pPr>
-        <w:bidi w:val="0"/>
-      </w:pPr>
-    </w:p>
-    <w:p>
-      <w:pPr>
-        <w:rPr>
-          <w:rFonts w:cstheme="minorHAnsi"/>
-          <w:sz w:val="24"/>
-          <w:szCs w:val="24"/>
-          <w:rtl/>
-        </w:rPr>
-      </w:pPr>
-      <w:r>
-        <w:rPr>
-          <w:rFonts w:cstheme="minorHAnsi"/>
-          <w:sz w:val="24"/>
-          <w:szCs w:val="24"/>
-          <w:rtl/>
-        </w:rPr>
-        <w:t xml:space="preserve"> </w:t>
-      </w:r>
-    </w:p>
-    <w:p>
-      <w:pPr>
-        <w:rPr>
-          <w:rFonts w:cstheme="minorHAnsi"/>
-          <w:sz w:val="24"/>
-          <w:szCs w:val="24"/>
-        </w:rPr>
-      </w:pPr>
-      <w:r>
-        <w:rPr>
-          <w:rFonts w:cstheme="minorHAnsi" w:hint="cs"/>
-          <w:sz w:val="24"/>
-          <w:szCs w:val="24"/>
-          <w:rtl/>
-        </w:rPr>
-        <w:t xml:space="preserve"> </w:t>
-      </w:r>
-    </w:p>
-    <w:p>
-      <w:pPr>
+        <w:t xml:space="preserve">' – בניית סוכן </w:t>
+      </w:r>
+      <w:r>
         <w:rPr>
           <w:rFonts w:cstheme="minorHAnsi"/>
           <w:bCs/>
@@ -2487,7 +1947,6 @@
           <w:sz w:val="40"/>
           <w:szCs w:val="40"/>
           <w:u w:val="single"/>
-          <w:rtl/>
           <w14:shadow w14:blurRad="38100" w14:dist="25400" w14:dir="5400000" w14:sx="100000" w14:sy="100000" w14:kx="0" w14:ky="0" w14:algn="ctr">
             <w14:srgbClr w14:val="6E747A">
               <w14:alpha w14:val="57000"/>
@@ -2499,42 +1958,11 @@
             <w14:round/>
           </w14:textOutline>
         </w:rPr>
-      </w:pPr>
-    </w:p>
-    <w:p>
-      <w:pPr>
-        <w:rPr>
-          <w:rFonts w:cstheme="minorHAnsi"/>
-          <w:sz w:val="24"/>
-          <w:szCs w:val="24"/>
-          <w:rtl/>
-        </w:rPr>
-      </w:pPr>
-    </w:p>
-    <w:p>
-      <w:pPr>
-        <w:bidi w:val="0"/>
-        <w:rPr>
-          <w:rFonts w:cstheme="minorHAnsi"/>
-          <w:sz w:val="24"/>
-          <w:szCs w:val="24"/>
-        </w:rPr>
-      </w:pPr>
-    </w:p>
-    <w:p>
-      <w:pPr>
-        <w:rPr>
-          <w:rFonts w:cstheme="minorHAnsi"/>
-          <w:sz w:val="24"/>
-          <w:szCs w:val="24"/>
-          <w:rtl/>
-        </w:rPr>
-      </w:pPr>
-    </w:p>
-    <w:p>
-      <w:pPr>
-        <w:rPr>
-          <w:rFonts w:cstheme="minorHAnsi" w:hint="cs"/>
+        <w:t>Expectimax</w:t>
+      </w:r>
+      <w:r>
+        <w:rPr>
+          <w:rFonts w:cstheme="minorHAnsi"/>
           <w:bCs/>
           <w:color w:val="4472C4" w:themeColor="accent1"/>
           <w:sz w:val="40"/>
@@ -2552,19 +1980,1052 @@
             <w14:round/>
           </w14:textOutline>
         </w:rPr>
-      </w:pPr>
+        <w:t xml:space="preserve"> לרוח רנדומלית</w:t>
+      </w:r>
     </w:p>
     <w:p>
       <w:pPr>
-        <w:rPr>
-          <w:rFonts w:cstheme="minorHAnsi"/>
-          <w:sz w:val="24"/>
-          <w:szCs w:val="24"/>
+        <w:bidi w:val="0"/>
+        <w:jc w:val="right"/>
+        <w:rPr>
+          <w:rFonts w:cstheme="minorHAnsi"/>
+          <w:sz w:val="24"/>
+          <w:szCs w:val="24"/>
+        </w:rPr>
+      </w:pPr>
+      <w:r>
+        <w:rPr>
+          <w:rFonts w:cstheme="minorHAnsi"/>
+          <w:b/>
+          <w:bCs/>
+          <w:sz w:val="32"/>
+          <w:szCs w:val="32"/>
+          <w:u w:val="single"/>
+          <w:rtl/>
+        </w:rPr>
+        <w:t xml:space="preserve">תרגיל </w:t>
+      </w:r>
+      <w:r>
+        <w:rPr>
+          <w:rFonts w:cstheme="minorHAnsi"/>
+          <w:b/>
+          <w:bCs/>
+          <w:sz w:val="32"/>
+          <w:szCs w:val="32"/>
+          <w:u w:val="single"/>
+          <w:rtl/>
+        </w:rPr>
+        <w:t>2</w:t>
+      </w:r>
+      <w:r>
+        <w:rPr>
+          <w:rFonts w:cstheme="minorHAnsi"/>
+          <w:b/>
+          <w:bCs/>
+          <w:sz w:val="32"/>
+          <w:szCs w:val="32"/>
+          <w:u w:val="single"/>
+          <w:rtl/>
+        </w:rPr>
+        <w:t xml:space="preserve"> – </w:t>
+      </w:r>
+      <w:r>
+        <w:rPr>
+          <w:rFonts w:cstheme="minorHAnsi"/>
+          <w:b/>
+          <w:bCs/>
+          <w:sz w:val="32"/>
+          <w:szCs w:val="32"/>
+          <w:u w:val="single"/>
+          <w:rtl/>
+        </w:rPr>
+        <w:t>השוואה</w:t>
+      </w:r>
+      <w:r>
+        <w:rPr>
+          <w:rFonts w:cstheme="minorHAnsi"/>
+          <w:b/>
+          <w:bCs/>
+          <w:sz w:val="32"/>
+          <w:szCs w:val="32"/>
+          <w:u w:val="single"/>
+          <w:rtl/>
+        </w:rPr>
+        <w:br/>
+      </w:r>
+      <w:r>
+        <w:rPr>
+          <w:rFonts w:cstheme="minorHAnsi" w:hint="cs"/>
+          <w:sz w:val="24"/>
+          <w:szCs w:val="24"/>
+          <w:rtl/>
+        </w:rPr>
+        <w:t>ההבדל בין מימוש זה לבין המימוש</w:t>
+      </w:r>
+      <w:r>
+        <w:rPr>
+          <w:rFonts w:cstheme="minorHAnsi" w:hint="cs"/>
+          <w:sz w:val="24"/>
+          <w:szCs w:val="24"/>
+          <w:rtl/>
+        </w:rPr>
+        <w:t>ים</w:t>
+      </w:r>
+      <w:r>
+        <w:rPr>
+          <w:rFonts w:cstheme="minorHAnsi" w:hint="cs"/>
+          <w:sz w:val="24"/>
+          <w:szCs w:val="24"/>
+          <w:rtl/>
+        </w:rPr>
+        <w:t xml:space="preserve"> הק</w:t>
+      </w:r>
+      <w:r>
+        <w:rPr>
+          <w:rFonts w:cstheme="minorHAnsi" w:hint="cs"/>
+          <w:sz w:val="24"/>
+          <w:szCs w:val="24"/>
+          <w:rtl/>
+        </w:rPr>
+        <w:t>ודמ</w:t>
+      </w:r>
+      <w:r>
+        <w:rPr>
+          <w:rFonts w:cstheme="minorHAnsi" w:hint="cs"/>
+          <w:sz w:val="24"/>
+          <w:szCs w:val="24"/>
+          <w:rtl/>
+        </w:rPr>
+        <w:t xml:space="preserve">ים הוא </w:t>
+      </w:r>
+      <w:r>
+        <w:rPr>
+          <w:rFonts w:cstheme="minorHAnsi" w:hint="cs"/>
+          <w:b/>
+          <w:bCs/>
+          <w:sz w:val="24"/>
+          <w:szCs w:val="24"/>
+          <w:rtl/>
+        </w:rPr>
+        <w:t>בהבטחת</w:t>
+      </w:r>
+      <w:r>
+        <w:rPr>
+          <w:rFonts w:cstheme="minorHAnsi" w:hint="cs"/>
+          <w:sz w:val="24"/>
+          <w:szCs w:val="24"/>
+          <w:rtl/>
+        </w:rPr>
+        <w:t xml:space="preserve"> ערך האסטרטגיה עבור העומק בו אנו מסתכלים, באלגוריתמ</w:t>
+      </w:r>
+      <w:r>
+        <w:rPr>
+          <w:rFonts w:cstheme="minorHAnsi" w:hint="eastAsia"/>
+          <w:sz w:val="24"/>
+          <w:szCs w:val="24"/>
+          <w:rtl/>
+        </w:rPr>
+        <w:t>י</w:t>
+      </w:r>
+      <w:r>
+        <w:rPr>
+          <w:rFonts w:cstheme="minorHAnsi" w:hint="cs"/>
+          <w:sz w:val="24"/>
+          <w:szCs w:val="24"/>
+          <w:rtl/>
+        </w:rPr>
+        <w:t xml:space="preserve">ם הקודמים מובטחת לנו סדרת מהלכים מהמהלך שבו אנו מחפשים אשר תוביל לערך </w:t>
+      </w:r>
+      <w:r>
+        <w:rPr>
+          <w:rFonts w:cstheme="minorHAnsi" w:hint="cs"/>
+          <w:sz w:val="24"/>
+          <w:szCs w:val="24"/>
+          <w:rtl/>
+        </w:rPr>
+        <w:t>אסטרטג</w:t>
+      </w:r>
+      <w:r>
+        <w:rPr>
+          <w:rFonts w:cstheme="minorHAnsi" w:hint="eastAsia"/>
+          <w:sz w:val="24"/>
+          <w:szCs w:val="24"/>
+          <w:rtl/>
+        </w:rPr>
+        <w:t>י</w:t>
+      </w:r>
+      <w:r>
+        <w:rPr>
+          <w:rFonts w:cstheme="minorHAnsi" w:hint="cs"/>
+          <w:sz w:val="24"/>
+          <w:szCs w:val="24"/>
+          <w:rtl/>
+        </w:rPr>
+        <w:t xml:space="preserve"> שהוא לפחות</w:t>
+      </w:r>
+      <w:r>
+        <w:rPr>
+          <w:rFonts w:cstheme="minorHAnsi" w:hint="cs"/>
+          <w:sz w:val="24"/>
+          <w:szCs w:val="24"/>
+          <w:rtl/>
+        </w:rPr>
+        <w:t xml:space="preserve"> </w:t>
+      </w:r>
+      <w:r>
+        <w:rPr>
+          <w:rFonts w:cstheme="minorHAnsi" w:hint="cs"/>
+          <w:sz w:val="24"/>
+          <w:szCs w:val="24"/>
+          <w:rtl/>
+        </w:rPr>
+        <w:t>כמו הערך ש</w:t>
+      </w:r>
+      <w:r>
+        <w:rPr>
+          <w:rFonts w:cstheme="minorHAnsi" w:hint="cs"/>
+          <w:sz w:val="24"/>
+          <w:szCs w:val="24"/>
+          <w:rtl/>
+        </w:rPr>
+        <w:t>ה</w:t>
+      </w:r>
+      <w:r>
+        <w:rPr>
+          <w:rFonts w:cstheme="minorHAnsi" w:hint="cs"/>
+          <w:sz w:val="24"/>
+          <w:szCs w:val="24"/>
+          <w:rtl/>
+        </w:rPr>
+        <w:t xml:space="preserve">ושג בפיתוח העץ. כעת האלגוריתם מסתמך על ערך תוחלת פונקציית הסתברות ובפרט ערך זה לא מובטח לנו </w:t>
+      </w:r>
+      <w:r>
+        <w:rPr>
+          <w:rFonts w:cstheme="minorHAnsi" w:hint="cs"/>
+          <w:sz w:val="24"/>
+          <w:szCs w:val="24"/>
+          <w:rtl/>
+        </w:rPr>
+        <w:t>מכיוון שבתור</w:t>
+      </w:r>
+      <w:r>
+        <w:rPr>
+          <w:rFonts w:cstheme="minorHAnsi" w:hint="cs"/>
+          <w:sz w:val="24"/>
+          <w:szCs w:val="24"/>
+          <w:rtl/>
+        </w:rPr>
+        <w:t>ו</w:t>
+      </w:r>
+      <w:r>
+        <w:rPr>
+          <w:rFonts w:cstheme="minorHAnsi" w:hint="cs"/>
+          <w:sz w:val="24"/>
+          <w:szCs w:val="24"/>
+          <w:rtl/>
+        </w:rPr>
+        <w:t xml:space="preserve"> היריב יכול לבחור במהלך אשר מקטין את הערך האסטרטגי</w:t>
+      </w:r>
+      <w:r>
+        <w:rPr>
+          <w:rFonts w:cstheme="minorHAnsi" w:hint="eastAsia"/>
+          <w:sz w:val="24"/>
+          <w:szCs w:val="24"/>
+          <w:rtl/>
+        </w:rPr>
+        <w:t>ה</w:t>
+      </w:r>
+      <w:r>
+        <w:rPr>
+          <w:rFonts w:cstheme="minorHAnsi" w:hint="cs"/>
+          <w:sz w:val="24"/>
+          <w:szCs w:val="24"/>
+          <w:rtl/>
+        </w:rPr>
+        <w:t xml:space="preserve"> שחושב בפיתוח הקודם. כלומר האלגוריתם פונה למהלכים אשר ערך התוחלת שלהם הוא הגבוהה ביותר </w:t>
+      </w:r>
+      <w:r>
+        <w:rPr>
+          <w:rFonts w:cstheme="minorHAnsi" w:hint="cs"/>
+          <w:sz w:val="24"/>
+          <w:szCs w:val="24"/>
+          <w:rtl/>
+        </w:rPr>
+        <w:t>ולכן לא מבטיח ערך אסטרטג</w:t>
+      </w:r>
+      <w:r>
+        <w:rPr>
+          <w:rFonts w:cstheme="minorHAnsi" w:hint="eastAsia"/>
+          <w:sz w:val="24"/>
+          <w:szCs w:val="24"/>
+          <w:rtl/>
+        </w:rPr>
+        <w:t>י</w:t>
+      </w:r>
+      <w:r>
+        <w:rPr>
+          <w:rFonts w:cstheme="minorHAnsi" w:hint="cs"/>
+          <w:sz w:val="24"/>
+          <w:szCs w:val="24"/>
+          <w:rtl/>
+        </w:rPr>
+        <w:t>.</w:t>
+      </w:r>
+      <w:r>
+        <w:rPr>
+          <w:rFonts w:cstheme="minorHAnsi"/>
+          <w:sz w:val="24"/>
+          <w:szCs w:val="24"/>
+          <w:rtl/>
+        </w:rPr>
+        <w:br/>
+      </w:r>
+      <w:r>
+        <w:rPr>
+          <w:rFonts w:cstheme="minorHAnsi" w:hint="cs"/>
+          <w:sz w:val="24"/>
+          <w:szCs w:val="24"/>
+          <w:rtl/>
+        </w:rPr>
+        <w:t xml:space="preserve">דוגמא פשוטה הממחישה את הטענה, </w:t>
+      </w:r>
+      <w:r>
+        <w:rPr>
+          <w:rFonts w:cstheme="minorHAnsi" w:hint="cs"/>
+          <w:sz w:val="24"/>
+          <w:szCs w:val="24"/>
+          <w:rtl/>
+        </w:rPr>
+        <w:t xml:space="preserve">ישנה רוח אחת ולה ולפאקמן </w:t>
+      </w:r>
+      <w:r>
+        <w:rPr>
+          <w:rFonts w:cstheme="minorHAnsi" w:hint="cs"/>
+          <w:sz w:val="24"/>
+          <w:szCs w:val="24"/>
+          <w:rtl/>
+        </w:rPr>
+        <w:t>שלושה כיוונים אפשריים</w:t>
+      </w:r>
+      <w:r>
+        <w:rPr>
+          <w:rFonts w:cstheme="minorHAnsi" w:hint="cs"/>
+          <w:sz w:val="24"/>
+          <w:szCs w:val="24"/>
+          <w:rtl/>
+        </w:rPr>
+        <w:t>.</w:t>
+      </w:r>
+    </w:p>
+    <w:p>
+      <w:pPr>
+        <w:rPr>
+          <w:rFonts w:cstheme="minorHAnsi" w:hint="cs"/>
+          <w:sz w:val="24"/>
+          <w:szCs w:val="24"/>
+          <w:rtl/>
+        </w:rPr>
+      </w:pPr>
+      <w:r>
+        <w:rPr>
+          <w:rFonts w:cstheme="minorHAnsi" w:hint="cs"/>
+          <w:sz w:val="24"/>
+          <w:szCs w:val="24"/>
+          <w:rtl/>
+        </w:rPr>
+        <w:t>כפי שניתן לראות מהגרף ערך האסטרטגי</w:t>
+      </w:r>
+      <w:r>
+        <w:rPr>
+          <w:rFonts w:cstheme="minorHAnsi" w:hint="eastAsia"/>
+          <w:sz w:val="24"/>
+          <w:szCs w:val="24"/>
+          <w:rtl/>
+        </w:rPr>
+        <w:t>ה</w:t>
+      </w:r>
+      <w:r>
+        <w:rPr>
+          <w:rFonts w:cstheme="minorHAnsi" w:hint="cs"/>
+          <w:sz w:val="24"/>
+          <w:szCs w:val="24"/>
+          <w:rtl/>
+        </w:rPr>
+        <w:t xml:space="preserve"> המובטח מאלגוריתם </w:t>
+      </w:r>
+      <w:r>
+        <w:rPr>
+          <w:rFonts w:cstheme="minorHAnsi" w:hint="cs"/>
+          <w:sz w:val="24"/>
+          <w:szCs w:val="24"/>
+        </w:rPr>
+        <w:t>M</w:t>
+      </w:r>
+      <w:r>
+        <w:rPr>
+          <w:rFonts w:cstheme="minorHAnsi"/>
+          <w:sz w:val="24"/>
+          <w:szCs w:val="24"/>
+        </w:rPr>
+        <w:t>inimax</w:t>
+      </w:r>
+      <w:r>
+        <w:rPr>
+          <w:rFonts w:cstheme="minorHAnsi" w:hint="cs"/>
+          <w:sz w:val="24"/>
+          <w:szCs w:val="24"/>
+          <w:rtl/>
+        </w:rPr>
+        <w:t xml:space="preserve"> הינו</w:t>
+      </w:r>
+      <w:r>
+        <w:rPr>
+          <w:rFonts w:cstheme="minorHAnsi" w:hint="cs"/>
+          <w:sz w:val="24"/>
+          <w:szCs w:val="24"/>
+          <w:rtl/>
+        </w:rPr>
+        <w:t xml:space="preserve"> 3 ו</w:t>
+      </w:r>
+      <w:r>
+        <w:rPr>
+          <w:rFonts w:cstheme="minorHAnsi" w:hint="cs"/>
+          <w:sz w:val="24"/>
+          <w:szCs w:val="24"/>
+          <w:rtl/>
+        </w:rPr>
+        <w:t xml:space="preserve">נבצע את צעד לכיוון </w:t>
+      </w:r>
+      <w:r>
+        <w:rPr>
+          <w:rFonts w:cstheme="minorHAnsi"/>
+          <w:sz w:val="24"/>
+          <w:szCs w:val="24"/>
+        </w:rPr>
+        <w:t>A</w:t>
+      </w:r>
+      <w:r>
+        <w:rPr>
+          <w:rFonts w:cstheme="minorHAnsi"/>
+          <w:sz w:val="24"/>
+          <w:szCs w:val="24"/>
+          <w:vertAlign w:val="subscript"/>
+        </w:rPr>
+        <w:t>1</w:t>
+      </w:r>
+      <w:r>
+        <w:rPr>
+          <w:rFonts w:cstheme="minorHAnsi" w:hint="cs"/>
+          <w:sz w:val="24"/>
+          <w:szCs w:val="24"/>
+          <w:rtl/>
+        </w:rPr>
+        <w:t xml:space="preserve"> ולעומת זאת לפי אלגוריתם </w:t>
+      </w:r>
+      <w:r>
+        <w:rPr>
+          <w:rFonts w:cstheme="minorHAnsi" w:hint="cs"/>
+          <w:sz w:val="24"/>
+          <w:szCs w:val="24"/>
+        </w:rPr>
+        <w:t>E</w:t>
+      </w:r>
+      <w:r>
+        <w:rPr>
+          <w:rFonts w:cstheme="minorHAnsi"/>
+          <w:sz w:val="24"/>
+          <w:szCs w:val="24"/>
+        </w:rPr>
+        <w:t>xpectimax</w:t>
+      </w:r>
+      <w:r>
+        <w:rPr>
+          <w:rFonts w:cstheme="minorHAnsi" w:hint="cs"/>
+          <w:sz w:val="24"/>
+          <w:szCs w:val="24"/>
+          <w:rtl/>
+        </w:rPr>
+        <w:t xml:space="preserve"> הערך הינו </w:t>
+      </w:r>
+      <w:r>
+        <w:rPr>
+          <w:rFonts w:cstheme="minorHAnsi"/>
+          <w:noProof/>
+          <w:position w:val="-24"/>
+          <w:sz w:val="24"/>
+          <w:szCs w:val="24"/>
+        </w:rPr>
+        <w:object w:dxaOrig="340" w:dyaOrig="660" w14:anchorId="03F719EE">
+          <v:shape id="_x0000_i1026" type="#_x0000_t75" alt="" style="width:17pt;height:33.1pt;mso-width-percent:0;mso-height-percent:0;mso-width-percent:0;mso-height-percent:0" o:ole="">
+            <v:imagedata r:id="rId14" o:title=""/>
+          </v:shape>
+          <o:OLEObject Type="Embed" ProgID="Equation.DSMT4" ShapeID="_x0000_i1026" DrawAspect="Content" ObjectID="_1606145709" r:id="rId15"/>
+        </w:object>
+      </w:r>
+      <w:r>
+        <w:rPr>
+          <w:rFonts w:cstheme="minorHAnsi"/>
+          <w:sz w:val="24"/>
+          <w:szCs w:val="24"/>
+          <w:rtl/>
+        </w:rPr>
+        <w:t xml:space="preserve"> </w:t>
+      </w:r>
+      <w:r>
+        <w:rPr>
+          <w:rFonts w:cstheme="minorHAnsi" w:hint="cs"/>
+          <w:sz w:val="24"/>
+          <w:szCs w:val="24"/>
+          <w:rtl/>
+        </w:rPr>
+        <w:t xml:space="preserve">וגם נפנה </w:t>
+      </w:r>
+      <w:r>
+        <w:rPr>
+          <w:rFonts w:cstheme="minorHAnsi" w:hint="cs"/>
+          <w:sz w:val="24"/>
+          <w:szCs w:val="24"/>
+          <w:rtl/>
+        </w:rPr>
+        <w:t xml:space="preserve">לכיוון </w:t>
+      </w:r>
+      <w:r>
+        <w:rPr>
+          <w:rFonts w:cstheme="minorHAnsi"/>
+          <w:sz w:val="24"/>
+          <w:szCs w:val="24"/>
+        </w:rPr>
+        <w:t>A</w:t>
+      </w:r>
+      <w:r>
+        <w:rPr>
+          <w:rFonts w:cstheme="minorHAnsi"/>
+          <w:sz w:val="24"/>
+          <w:szCs w:val="24"/>
+          <w:vertAlign w:val="subscript"/>
+        </w:rPr>
+        <w:t>1</w:t>
+      </w:r>
+      <w:r>
+        <w:rPr>
+          <w:rFonts w:cstheme="minorHAnsi" w:hint="cs"/>
+          <w:sz w:val="24"/>
+          <w:szCs w:val="24"/>
+          <w:vertAlign w:val="subscript"/>
+          <w:rtl/>
+        </w:rPr>
+        <w:t xml:space="preserve"> </w:t>
+      </w:r>
+      <w:r>
+        <w:rPr>
+          <w:rFonts w:cstheme="minorHAnsi" w:hint="cs"/>
+          <w:sz w:val="24"/>
+          <w:szCs w:val="24"/>
+          <w:rtl/>
+        </w:rPr>
+        <w:t xml:space="preserve"> אבל הרוח יכולה לבחור ב</w:t>
+      </w:r>
+      <w:r>
+        <w:rPr>
+          <w:rFonts w:cstheme="minorHAnsi" w:hint="cs"/>
+          <w:sz w:val="24"/>
+          <w:szCs w:val="24"/>
+          <w:rtl/>
+        </w:rPr>
+        <w:t xml:space="preserve">כיוון </w:t>
+      </w:r>
+      <w:r>
+        <w:rPr>
+          <w:rFonts w:cstheme="minorHAnsi"/>
+          <w:sz w:val="24"/>
+          <w:szCs w:val="24"/>
+        </w:rPr>
+        <w:t>A</w:t>
+      </w:r>
+      <w:r>
+        <w:rPr>
+          <w:rFonts w:cstheme="minorHAnsi"/>
+          <w:sz w:val="24"/>
+          <w:szCs w:val="24"/>
+          <w:vertAlign w:val="subscript"/>
+        </w:rPr>
+        <w:t>1</w:t>
+      </w:r>
+      <w:r>
+        <w:rPr>
+          <w:rFonts w:cstheme="minorHAnsi"/>
+          <w:sz w:val="24"/>
+          <w:szCs w:val="24"/>
+          <w:vertAlign w:val="subscript"/>
+        </w:rPr>
+        <w:t>1</w:t>
+      </w:r>
+      <w:r>
+        <w:rPr>
+          <w:rFonts w:cstheme="minorHAnsi" w:hint="cs"/>
+          <w:sz w:val="24"/>
+          <w:szCs w:val="24"/>
+          <w:rtl/>
+        </w:rPr>
+        <w:t xml:space="preserve"> ונקבל 3, אמנם </w:t>
+      </w:r>
+      <w:r>
+        <w:rPr>
+          <w:rFonts w:cstheme="minorHAnsi"/>
+          <w:noProof/>
+          <w:position w:val="-24"/>
+          <w:sz w:val="24"/>
+          <w:szCs w:val="24"/>
+        </w:rPr>
+        <w:object w:dxaOrig="1320" w:dyaOrig="660" w14:anchorId="7FDF3D38">
+          <v:shape id="_x0000_i1025" type="#_x0000_t75" alt="" style="width:66.2pt;height:33.1pt;mso-width-percent:0;mso-height-percent:0;mso-width-percent:0;mso-height-percent:0" o:ole="">
+            <v:imagedata r:id="rId16" o:title=""/>
+          </v:shape>
+          <o:OLEObject Type="Embed" ProgID="Equation.DSMT4" ShapeID="_x0000_i1025" DrawAspect="Content" ObjectID="_1606145710" r:id="rId17"/>
+        </w:object>
+      </w:r>
+    </w:p>
+    <w:p>
+      <w:pPr>
+        <w:bidi w:val="0"/>
+        <w:jc w:val="right"/>
+        <w:rPr>
+          <w:rFonts w:cstheme="minorHAnsi"/>
+          <w:sz w:val="24"/>
+          <w:szCs w:val="24"/>
+          <w:rtl/>
+        </w:rPr>
+      </w:pPr>
+      <w:r>
+        <w:rPr>
+          <w:rFonts w:cstheme="minorHAnsi"/>
+          <w:noProof/>
+          <w:sz w:val="24"/>
+          <w:szCs w:val="24"/>
+        </w:rPr>
+        <mc:AlternateContent>
+          <mc:Choice Requires="wpg">
+            <w:drawing>
+              <wp:anchor distT="0" distB="0" distL="114300" distR="114300" simplePos="0" relativeHeight="251667456" behindDoc="0" locked="0" layoutInCell="1" allowOverlap="1" wp14:anchorId="52F26BA5" wp14:editId="3E8F015F">
+                <wp:simplePos x="0" y="0"/>
+                <wp:positionH relativeFrom="column">
+                  <wp:posOffset>157606</wp:posOffset>
+                </wp:positionH>
+                <wp:positionV relativeFrom="paragraph">
+                  <wp:posOffset>376973</wp:posOffset>
+                </wp:positionV>
+                <wp:extent cx="4866959" cy="1033670"/>
+                <wp:effectExtent l="0" t="0" r="0" b="0"/>
+                <wp:wrapNone/>
+                <wp:docPr id="21" name="Group 21"/>
+                <wp:cNvGraphicFramePr/>
+                <a:graphic xmlns:a="http://schemas.openxmlformats.org/drawingml/2006/main">
+                  <a:graphicData uri="http://schemas.microsoft.com/office/word/2010/wordprocessingGroup">
+                    <wpg:wgp>
+                      <wpg:cNvGrpSpPr/>
+                      <wpg:grpSpPr>
+                        <a:xfrm>
+                          <a:off x="0" y="0"/>
+                          <a:ext cx="4866959" cy="1033670"/>
+                          <a:chOff x="0" y="0"/>
+                          <a:chExt cx="4866959" cy="1033670"/>
+                        </a:xfrm>
+                      </wpg:grpSpPr>
+                      <wps:wsp>
+                        <wps:cNvPr id="10" name="Text Box 10"/>
+                        <wps:cNvSpPr txBox="1"/>
+                        <wps:spPr>
+                          <a:xfrm>
+                            <a:off x="1425555" y="812169"/>
+                            <a:ext cx="914025" cy="215821"/>
+                          </a:xfrm>
+                          <a:prstGeom prst="rect">
+                            <a:avLst/>
+                          </a:prstGeom>
+                          <a:noFill/>
+                          <a:ln w="6350">
+                            <a:noFill/>
+                          </a:ln>
+                        </wps:spPr>
+                        <wps:txbx>
+                          <w:txbxContent>
+                            <w:p>
+                              <w:pPr>
+                                <w:rPr>
+                                  <w:sz w:val="15"/>
+                                  <w:szCs w:val="15"/>
+                                </w:rPr>
+                              </w:pPr>
+                              <w:r>
+                                <w:rPr>
+                                  <w:sz w:val="15"/>
+                                  <w:szCs w:val="15"/>
+                                </w:rPr>
+                                <w:t>Minimax value=</w:t>
+                              </w:r>
+                              <w:r>
+                                <w:rPr>
+                                  <w:sz w:val="15"/>
+                                  <w:szCs w:val="15"/>
+                                </w:rPr>
+                                <w:t>2</w:t>
+                              </w:r>
+                            </w:p>
+                          </w:txbxContent>
+                        </wps:txbx>
+                        <wps:bodyPr rot="0" spcFirstLastPara="0" vertOverflow="overflow" horzOverflow="overflow" vert="horz" wrap="square" lIns="91440" tIns="45720" rIns="91440" bIns="45720" numCol="1" spcCol="0" rtlCol="0" fromWordArt="0" anchor="t" anchorCtr="0" forceAA="0" compatLnSpc="1">
+                          <a:prstTxWarp prst="textNoShape">
+                            <a:avLst/>
+                          </a:prstTxWarp>
+                          <a:noAutofit/>
+                        </wps:bodyPr>
+                      </wps:wsp>
+                      <wps:wsp>
+                        <wps:cNvPr id="11" name="Text Box 11"/>
+                        <wps:cNvSpPr txBox="1"/>
+                        <wps:spPr>
+                          <a:xfrm>
+                            <a:off x="0" y="812169"/>
+                            <a:ext cx="914025" cy="215821"/>
+                          </a:xfrm>
+                          <a:prstGeom prst="rect">
+                            <a:avLst/>
+                          </a:prstGeom>
+                          <a:noFill/>
+                          <a:ln w="6350">
+                            <a:noFill/>
+                          </a:ln>
+                        </wps:spPr>
+                        <wps:txbx>
+                          <w:txbxContent>
+                            <w:p>
+                              <w:pPr>
+                                <w:rPr>
+                                  <w:sz w:val="15"/>
+                                  <w:szCs w:val="15"/>
+                                </w:rPr>
+                              </w:pPr>
+                              <w:r>
+                                <w:rPr>
+                                  <w:sz w:val="15"/>
+                                  <w:szCs w:val="15"/>
+                                </w:rPr>
+                                <w:t>Minimax value=</w:t>
+                              </w:r>
+                              <w:r>
+                                <w:rPr>
+                                  <w:sz w:val="15"/>
+                                  <w:szCs w:val="15"/>
+                                </w:rPr>
+                                <w:t>3</w:t>
+                              </w:r>
+                            </w:p>
+                          </w:txbxContent>
+                        </wps:txbx>
+                        <wps:bodyPr rot="0" spcFirstLastPara="0" vertOverflow="overflow" horzOverflow="overflow" vert="horz" wrap="square" lIns="91440" tIns="45720" rIns="91440" bIns="45720" numCol="1" spcCol="0" rtlCol="0" fromWordArt="0" anchor="t" anchorCtr="0" forceAA="0" compatLnSpc="1">
+                          <a:prstTxWarp prst="textNoShape">
+                            <a:avLst/>
+                          </a:prstTxWarp>
+                          <a:noAutofit/>
+                        </wps:bodyPr>
+                      </wps:wsp>
+                      <wps:wsp>
+                        <wps:cNvPr id="12" name="Text Box 12"/>
+                        <wps:cNvSpPr txBox="1"/>
+                        <wps:spPr>
+                          <a:xfrm>
+                            <a:off x="3952934" y="817849"/>
+                            <a:ext cx="914025" cy="215821"/>
+                          </a:xfrm>
+                          <a:prstGeom prst="rect">
+                            <a:avLst/>
+                          </a:prstGeom>
+                          <a:noFill/>
+                          <a:ln w="6350">
+                            <a:noFill/>
+                          </a:ln>
+                        </wps:spPr>
+                        <wps:txbx>
+                          <w:txbxContent>
+                            <w:p>
+                              <w:pPr>
+                                <w:rPr>
+                                  <w:sz w:val="15"/>
+                                  <w:szCs w:val="15"/>
+                                </w:rPr>
+                              </w:pPr>
+                              <w:r>
+                                <w:rPr>
+                                  <w:sz w:val="15"/>
+                                  <w:szCs w:val="15"/>
+                                </w:rPr>
+                                <w:t>Minimax value=</w:t>
+                              </w:r>
+                              <w:r>
+                                <w:rPr>
+                                  <w:sz w:val="15"/>
+                                  <w:szCs w:val="15"/>
+                                </w:rPr>
+                                <w:t>2</w:t>
+                              </w:r>
+                            </w:p>
+                          </w:txbxContent>
+                        </wps:txbx>
+                        <wps:bodyPr rot="0" spcFirstLastPara="0" vertOverflow="overflow" horzOverflow="overflow" vert="horz" wrap="square" lIns="91440" tIns="45720" rIns="91440" bIns="45720" numCol="1" spcCol="0" rtlCol="0" fromWordArt="0" anchor="t" anchorCtr="0" forceAA="0" compatLnSpc="1">
+                          <a:prstTxWarp prst="textNoShape">
+                            <a:avLst/>
+                          </a:prstTxWarp>
+                          <a:noAutofit/>
+                        </wps:bodyPr>
+                      </wps:wsp>
+                      <wps:wsp>
+                        <wps:cNvPr id="13" name="Text Box 13"/>
+                        <wps:cNvSpPr txBox="1"/>
+                        <wps:spPr>
+                          <a:xfrm>
+                            <a:off x="1363081" y="0"/>
+                            <a:ext cx="914025" cy="215821"/>
+                          </a:xfrm>
+                          <a:prstGeom prst="rect">
+                            <a:avLst/>
+                          </a:prstGeom>
+                          <a:noFill/>
+                          <a:ln w="6350">
+                            <a:noFill/>
+                          </a:ln>
+                        </wps:spPr>
+                        <wps:txbx>
+                          <w:txbxContent>
+                            <w:p>
+                              <w:pPr>
+                                <w:rPr>
+                                  <w:sz w:val="15"/>
+                                  <w:szCs w:val="15"/>
+                                </w:rPr>
+                              </w:pPr>
+                              <w:r>
+                                <w:rPr>
+                                  <w:sz w:val="15"/>
+                                  <w:szCs w:val="15"/>
+                                </w:rPr>
+                                <w:t>Minimax value=</w:t>
+                              </w:r>
+                              <w:r>
+                                <w:rPr>
+                                  <w:sz w:val="15"/>
+                                  <w:szCs w:val="15"/>
+                                </w:rPr>
+                                <w:t>3</w:t>
+                              </w:r>
+                            </w:p>
+                          </w:txbxContent>
+                        </wps:txbx>
+                        <wps:bodyPr rot="0" spcFirstLastPara="0" vertOverflow="overflow" horzOverflow="overflow" vert="horz" wrap="square" lIns="91440" tIns="45720" rIns="91440" bIns="45720" numCol="1" spcCol="0" rtlCol="0" fromWordArt="0" anchor="t" anchorCtr="0" forceAA="0" compatLnSpc="1">
+                          <a:prstTxWarp prst="textNoShape">
+                            <a:avLst/>
+                          </a:prstTxWarp>
+                          <a:noAutofit/>
+                        </wps:bodyPr>
+                      </wps:wsp>
+                    </wpg:wgp>
+                  </a:graphicData>
+                </a:graphic>
+              </wp:anchor>
+            </w:drawing>
+          </mc:Choice>
+          <mc:Fallback>
+            <w:pict>
+              <v:group w14:anchorId="52F26BA5" id="Group 21" o:spid="_x0000_s1026" style="position:absolute;left:0;text-align:left;margin-left:12.4pt;margin-top:29.7pt;width:383.25pt;height:81.4pt;z-index:251667456" coordsize="48669,10336" o:gfxdata="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">
+                <v:shapetype id="_x0000_t202" coordsize="21600,21600" o:spt="202" path="m,l,21600r21600,l21600,xe">
+                  <v:stroke joinstyle="miter"/>
+                  <v:path gradientshapeok="t" o:connecttype="rect"/>
+                </v:shapetype>
+                <v:shape id="Text Box 10" o:spid="_x0000_s1027" type="#_x0000_t202" style="position:absolute;left:14255;top:8121;width:9140;height:2158;visibility:visible;mso-wrap-style:square;v-text-anchor:top" o:gfxdata="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" filled="f" stroked="f" strokeweight=".5pt">
+                  <v:textbox>
+                    <w:txbxContent>
+                      <w:p>
+                        <w:pPr>
+                          <w:rPr>
+                            <w:sz w:val="15"/>
+                            <w:szCs w:val="15"/>
+                          </w:rPr>
+                        </w:pPr>
+                        <w:r>
+                          <w:rPr>
+                            <w:sz w:val="15"/>
+                            <w:szCs w:val="15"/>
+                          </w:rPr>
+                          <w:t>Minimax value=</w:t>
+                        </w:r>
+                        <w:r>
+                          <w:rPr>
+                            <w:sz w:val="15"/>
+                            <w:szCs w:val="15"/>
+                          </w:rPr>
+                          <w:t>2</w:t>
+                        </w:r>
+                      </w:p>
+                    </w:txbxContent>
+                  </v:textbox>
+                </v:shape>
+                <v:shape id="Text Box 11" o:spid="_x0000_s1028" type="#_x0000_t202" style="position:absolute;top:8121;width:9140;height:2158;visibility:visible;mso-wrap-style:square;v-text-anchor:top" o:gfxdata="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" filled="f" stroked="f" strokeweight=".5pt">
+                  <v:textbox>
+                    <w:txbxContent>
+                      <w:p>
+                        <w:pPr>
+                          <w:rPr>
+                            <w:sz w:val="15"/>
+                            <w:szCs w:val="15"/>
+                          </w:rPr>
+                        </w:pPr>
+                        <w:r>
+                          <w:rPr>
+                            <w:sz w:val="15"/>
+                            <w:szCs w:val="15"/>
+                          </w:rPr>
+                          <w:t>Minimax value=</w:t>
+                        </w:r>
+                        <w:r>
+                          <w:rPr>
+                            <w:sz w:val="15"/>
+                            <w:szCs w:val="15"/>
+                          </w:rPr>
+                          <w:t>3</w:t>
+                        </w:r>
+                      </w:p>
+                    </w:txbxContent>
+                  </v:textbox>
+                </v:shape>
+                <v:shape id="Text Box 12" o:spid="_x0000_s1029" type="#_x0000_t202" style="position:absolute;left:39529;top:8178;width:9140;height:2158;visibility:visible;mso-wrap-style:square;v-text-anchor:top" o:gfxdata="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" filled="f" stroked="f" strokeweight=".5pt">
+                  <v:textbox>
+                    <w:txbxContent>
+                      <w:p>
+                        <w:pPr>
+                          <w:rPr>
+                            <w:sz w:val="15"/>
+                            <w:szCs w:val="15"/>
+                          </w:rPr>
+                        </w:pPr>
+                        <w:r>
+                          <w:rPr>
+                            <w:sz w:val="15"/>
+                            <w:szCs w:val="15"/>
+                          </w:rPr>
+                          <w:t>Minimax value=</w:t>
+                        </w:r>
+                        <w:r>
+                          <w:rPr>
+                            <w:sz w:val="15"/>
+                            <w:szCs w:val="15"/>
+                          </w:rPr>
+                          <w:t>2</w:t>
+                        </w:r>
+                      </w:p>
+                    </w:txbxContent>
+                  </v:textbox>
+                </v:shape>
+                <v:shape id="Text Box 13" o:spid="_x0000_s1030" type="#_x0000_t202" style="position:absolute;left:13630;width:9141;height:2158;visibility:visible;mso-wrap-style:square;v-text-anchor:top" o:gfxdata="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" filled="f" stroked="f" strokeweight=".5pt">
+                  <v:textbox>
+                    <w:txbxContent>
+                      <w:p>
+                        <w:pPr>
+                          <w:rPr>
+                            <w:sz w:val="15"/>
+                            <w:szCs w:val="15"/>
+                          </w:rPr>
+                        </w:pPr>
+                        <w:r>
+                          <w:rPr>
+                            <w:sz w:val="15"/>
+                            <w:szCs w:val="15"/>
+                          </w:rPr>
+                          <w:t>Minimax value=</w:t>
+                        </w:r>
+                        <w:r>
+                          <w:rPr>
+                            <w:sz w:val="15"/>
+                            <w:szCs w:val="15"/>
+                          </w:rPr>
+                          <w:t>3</w:t>
+                        </w:r>
+                      </w:p>
+                    </w:txbxContent>
+                  </v:textbox>
+                </v:shape>
+              </v:group>
+            </w:pict>
+          </mc:Fallback>
+        </mc:AlternateContent>
+      </w:r>
+      <w:r>
+        <w:rPr>
+          <w:rFonts w:cstheme="minorHAnsi"/>
+          <w:sz w:val="24"/>
+          <w:szCs w:val="24"/>
+        </w:rPr>
+        <w:drawing>
+          <wp:inline distT="0" distB="0" distL="0" distR="0" wp14:anchorId="1845F0E6" wp14:editId="7E5EE338">
+            <wp:extent cx="5274310" cy="2804795"/>
+            <wp:effectExtent l="0" t="0" r="0" b="1905"/>
+            <wp:docPr id="8" name="Picture 8"/>
+            <wp:cNvGraphicFramePr>
+              <a:graphicFrameLocks xmlns:a="http://schemas.openxmlformats.org/drawingml/2006/main" noChangeAspect="1"/>
+            </wp:cNvGraphicFramePr>
+            <a:graphic xmlns:a="http://schemas.openxmlformats.org/drawingml/2006/main">
+              <a:graphicData uri="http://schemas.openxmlformats.org/drawingml/2006/picture">
+                <pic:pic xmlns:pic="http://schemas.openxmlformats.org/drawingml/2006/picture">
+                  <pic:nvPicPr>
+                    <pic:cNvPr id="1" name=""/>
+                    <pic:cNvPicPr/>
+                  </pic:nvPicPr>
+                  <pic:blipFill>
+                    <a:blip r:embed="rId18"/>
+                    <a:stretch>
+                      <a:fillRect/>
+                    </a:stretch>
+                  </pic:blipFill>
+                  <pic:spPr>
+                    <a:xfrm>
+                      <a:off x="0" y="0"/>
+                      <a:ext cx="5274310" cy="2804795"/>
+                    </a:xfrm>
+                    <a:prstGeom prst="rect">
+                      <a:avLst/>
+                    </a:prstGeom>
+                  </pic:spPr>
+                </pic:pic>
+              </a:graphicData>
+            </a:graphic>
+          </wp:inline>
+        </w:drawing>
+      </w:r>
+    </w:p>
+    <w:p>
+      <w:pPr>
+        <w:bidi w:val="0"/>
+        <w:jc w:val="right"/>
+        <w:rPr>
+          <w:rFonts w:cstheme="minorHAnsi"/>
+          <w:sz w:val="24"/>
+          <w:szCs w:val="24"/>
+          <w:rtl/>
+        </w:rPr>
+      </w:pPr>
+    </w:p>
+    <w:p>
+      <w:pPr>
+        <w:bidi w:val="0"/>
+        <w:jc w:val="right"/>
+        <w:rPr>
+          <w:rFonts w:cstheme="minorHAnsi" w:hint="cs"/>
+          <w:sz w:val="24"/>
+          <w:szCs w:val="24"/>
+          <w:rtl/>
         </w:rPr>
       </w:pPr>
     </w:p>
     <w:sectPr>
-      <w:footerReference w:type="default" r:id="rId14"/>
+      <w:footerReference w:type="default" r:id="rId19"/>
       <w:pgSz w:w="11906" w:h="16838" w:code="9"/>
       <w:pgMar w:top="1440" w:right="1800" w:bottom="1440" w:left="1800" w:header="708" w:footer="708" w:gutter="0"/>
       <w:cols w:space="708"/>
@@ -4132,7 +4593,6 @@
   <w:style w:type="character" w:default="1" w:styleId="DefaultParagraphFont">
     <w:name w:val="Default Paragraph Font"/>
     <w:uiPriority w:val="1"/>
-    <w:semiHidden/>
     <w:unhideWhenUsed/>
   </w:style>
   <w:style w:type="table" w:default="1" w:styleId="TableNormal">
@@ -4543,7 +5003,7 @@
 </file>
 
 <file path=customXml/itemProps1.xml><?xml version="1.0" encoding="utf-8"?>
-<ds:datastoreItem xmlns:ds="http://schemas.openxmlformats.org/officeDocument/2006/customXml" ds:itemID="{61C520F0-A4C0-E14E-8583-EAA8A5759582}">
+<ds:datastoreItem xmlns:ds="http://schemas.openxmlformats.org/officeDocument/2006/customXml" ds:itemID="{1D69D77C-3456-CD42-9398-EC2108E00767}">
   <ds:schemaRefs>
     <ds:schemaRef ds:uri="http://schemas.openxmlformats.org/officeDocument/2006/bibliography"/>
   </ds:schemaRefs>

</xml_diff>

<commit_message>
finish part 5 and word file-update
</commit_message>
<xml_diff>
--- a/HW_2/docs/HW_2_Edit_Version.docx
+++ b/HW_2/docs/HW_2_Edit_Version.docx
@@ -417,10 +417,10 @@
             <v:path o:extrusionok="f" gradientshapeok="t" o:connecttype="rect"/>
             <o:lock v:ext="edit" aspectratio="t"/>
           </v:shapetype>
-          <v:shape id="_x0000_i1029" type="#_x0000_t75" alt="" style="width:322.9pt;height:79.15pt;mso-width-percent:0;mso-height-percent:0;mso-width-percent:0;mso-height-percent:0" o:ole="">
+          <v:shape id="_x0000_i1025" type="#_x0000_t75" alt="" style="width:323.05pt;height:79pt;mso-width-percent:0;mso-height-percent:0;mso-width-percent:0;mso-height-percent:0" o:ole="">
             <v:imagedata r:id="rId8" o:title=""/>
           </v:shape>
-          <o:OLEObject Type="Embed" ProgID="Equation.DSMT4" ShapeID="_x0000_i1029" DrawAspect="Content" ObjectID="_1606145898" r:id="rId9"/>
+          <o:OLEObject Type="Embed" ProgID="Equation.DSMT4" ShapeID="_x0000_i1025" DrawAspect="Content" ObjectID="_1606154983" r:id="rId9"/>
         </w:object>
       </w:r>
     </w:p>
@@ -772,7 +772,7 @@
           </w14:textOutline>
         </w:rPr>
         <w:lastRenderedPageBreak/>
-        <w:t xml:space="preserve">חלק </w:t>
+        <w:t xml:space="preserve">חלק ג' – בניית סוכן </w:t>
       </w:r>
       <w:r>
         <w:rPr>
@@ -782,7 +782,6 @@
           <w:sz w:val="40"/>
           <w:szCs w:val="40"/>
           <w:u w:val="single"/>
-          <w:rtl/>
           <w14:shadow w14:blurRad="38100" w14:dist="25400" w14:dir="5400000" w14:sx="100000" w14:sy="100000" w14:kx="0" w14:ky="0" w14:algn="ctr">
             <w14:srgbClr w14:val="6E747A">
               <w14:alpha w14:val="57000"/>
@@ -794,7 +793,7 @@
             <w14:round/>
           </w14:textOutline>
         </w:rPr>
-        <w:t>ג</w:t>
+        <w:t xml:space="preserve">Min </w:t>
       </w:r>
       <w:r>
         <w:rPr>
@@ -804,7 +803,6 @@
           <w:sz w:val="40"/>
           <w:szCs w:val="40"/>
           <w:u w:val="single"/>
-          <w:rtl/>
           <w14:shadow w14:blurRad="38100" w14:dist="25400" w14:dir="5400000" w14:sx="100000" w14:sy="100000" w14:kx="0" w14:ky="0" w14:algn="ctr">
             <w14:srgbClr w14:val="6E747A">
               <w14:alpha w14:val="57000"/>
@@ -816,7 +814,7 @@
             <w14:round/>
           </w14:textOutline>
         </w:rPr>
-        <w:t xml:space="preserve">' – בניית סוכן </w:t>
+        <w:t>–</w:t>
       </w:r>
       <w:r>
         <w:rPr>
@@ -837,9 +835,418 @@
             <w14:round/>
           </w14:textOutline>
         </w:rPr>
-        <w:t xml:space="preserve">Min </w:t>
-      </w:r>
-      <w:r>
+        <w:t xml:space="preserve"> Max</w:t>
+      </w:r>
+    </w:p>
+    <w:p>
+      <w:pPr>
+        <w:rPr>
+          <w:rFonts w:cstheme="minorHAnsi"/>
+          <w:b/>
+          <w:bCs/>
+          <w:sz w:val="32"/>
+          <w:szCs w:val="32"/>
+          <w:u w:val="single"/>
+        </w:rPr>
+      </w:pPr>
+      <w:r>
+        <w:rPr>
+          <w:rFonts w:cstheme="minorHAnsi"/>
+          <w:b/>
+          <w:bCs/>
+          <w:sz w:val="32"/>
+          <w:szCs w:val="32"/>
+          <w:u w:val="single"/>
+          <w:rtl/>
+        </w:rPr>
+        <w:t>תרגיל 1 –</w:t>
+      </w:r>
+      <w:r>
+        <w:rPr>
+          <w:rFonts w:cstheme="minorHAnsi"/>
+          <w:b/>
+          <w:bCs/>
+          <w:sz w:val="32"/>
+          <w:szCs w:val="32"/>
+          <w:u w:val="single"/>
+          <w:rtl/>
+        </w:rPr>
+        <w:t xml:space="preserve"> </w:t>
+      </w:r>
+      <w:r>
+        <w:rPr>
+          <w:rFonts w:cstheme="minorHAnsi"/>
+          <w:b/>
+          <w:bCs/>
+          <w:sz w:val="32"/>
+          <w:szCs w:val="32"/>
+          <w:u w:val="single"/>
+          <w:rtl/>
+        </w:rPr>
+        <w:t>הנח</w:t>
+      </w:r>
+      <w:r>
+        <w:rPr>
+          <w:rFonts w:cstheme="minorHAnsi"/>
+          <w:b/>
+          <w:bCs/>
+          <w:sz w:val="32"/>
+          <w:szCs w:val="32"/>
+          <w:u w:val="single"/>
+          <w:rtl/>
+        </w:rPr>
+        <w:t>ה</w:t>
+      </w:r>
+      <w:r>
+        <w:rPr>
+          <w:rFonts w:cstheme="minorHAnsi"/>
+          <w:b/>
+          <w:bCs/>
+          <w:sz w:val="32"/>
+          <w:szCs w:val="32"/>
+          <w:u w:val="single"/>
+          <w:rtl/>
+        </w:rPr>
+        <w:t xml:space="preserve"> </w:t>
+      </w:r>
+      <w:r>
+        <w:rPr>
+          <w:rFonts w:cstheme="minorHAnsi"/>
+          <w:b/>
+          <w:bCs/>
+          <w:sz w:val="32"/>
+          <w:szCs w:val="32"/>
+          <w:u w:val="single"/>
+          <w:rtl/>
+        </w:rPr>
+        <w:br/>
+      </w:r>
+      <w:r>
+        <w:rPr>
+          <w:rFonts w:cstheme="minorHAnsi"/>
+          <w:sz w:val="24"/>
+          <w:szCs w:val="24"/>
+          <w:rtl/>
+        </w:rPr>
+        <w:t xml:space="preserve">בבניית עץ </w:t>
+      </w:r>
+      <w:r>
+        <w:rPr>
+          <w:rFonts w:cstheme="minorHAnsi"/>
+          <w:sz w:val="24"/>
+          <w:szCs w:val="24"/>
+        </w:rPr>
+        <w:t>Min-Max</w:t>
+      </w:r>
+      <w:r>
+        <w:rPr>
+          <w:rFonts w:cstheme="minorHAnsi"/>
+          <w:sz w:val="24"/>
+          <w:szCs w:val="24"/>
+          <w:rtl/>
+        </w:rPr>
+        <w:t xml:space="preserve"> אנו מניחים כי המשחק הינו משחק תורות והסוכנים האחרים</w:t>
+      </w:r>
+      <w:r>
+        <w:rPr>
+          <w:rFonts w:cstheme="minorHAnsi"/>
+          <w:sz w:val="24"/>
+          <w:szCs w:val="24"/>
+          <w:rtl/>
+        </w:rPr>
+        <w:t xml:space="preserve">, </w:t>
+      </w:r>
+      <w:r>
+        <w:rPr>
+          <w:rFonts w:cstheme="minorHAnsi"/>
+          <w:sz w:val="24"/>
+          <w:szCs w:val="24"/>
+          <w:rtl/>
+        </w:rPr>
+        <w:t>כלומר הרוחות</w:t>
+      </w:r>
+      <w:r>
+        <w:rPr>
+          <w:rFonts w:cstheme="minorHAnsi"/>
+          <w:sz w:val="24"/>
+          <w:szCs w:val="24"/>
+          <w:rtl/>
+        </w:rPr>
+        <w:t xml:space="preserve">, זזים כל אחד בתורו אמנם </w:t>
+      </w:r>
+      <w:r>
+        <w:rPr>
+          <w:rFonts w:cstheme="minorHAnsi"/>
+          <w:sz w:val="24"/>
+          <w:szCs w:val="24"/>
+          <w:rtl/>
+        </w:rPr>
+        <w:t>במשחק זה כל הסוכנים מבצעים מהלך ביחד ואין מדובר במשחק תורות.</w:t>
+      </w:r>
+    </w:p>
+    <w:p>
+      <w:pPr>
+        <w:rPr>
+          <w:rFonts w:cstheme="minorHAnsi"/>
+          <w:b/>
+          <w:bCs/>
+          <w:sz w:val="32"/>
+          <w:szCs w:val="32"/>
+          <w:u w:val="single"/>
+          <w:rtl/>
+        </w:rPr>
+      </w:pPr>
+      <w:r>
+        <w:rPr>
+          <w:rFonts w:cstheme="minorHAnsi"/>
+          <w:b/>
+          <w:bCs/>
+          <w:sz w:val="32"/>
+          <w:szCs w:val="32"/>
+          <w:u w:val="single"/>
+          <w:rtl/>
+        </w:rPr>
+        <w:t xml:space="preserve">תרגיל </w:t>
+      </w:r>
+      <w:r>
+        <w:rPr>
+          <w:rFonts w:cstheme="minorHAnsi"/>
+          <w:b/>
+          <w:bCs/>
+          <w:sz w:val="32"/>
+          <w:szCs w:val="32"/>
+          <w:u w:val="single"/>
+        </w:rPr>
+        <w:t>3</w:t>
+      </w:r>
+      <w:r>
+        <w:rPr>
+          <w:rFonts w:cstheme="minorHAnsi"/>
+          <w:b/>
+          <w:bCs/>
+          <w:sz w:val="32"/>
+          <w:szCs w:val="32"/>
+          <w:u w:val="single"/>
+          <w:rtl/>
+        </w:rPr>
+        <w:t xml:space="preserve"> – </w:t>
+      </w:r>
+      <w:r>
+        <w:rPr>
+          <w:rFonts w:cstheme="minorHAnsi"/>
+          <w:b/>
+          <w:bCs/>
+          <w:sz w:val="32"/>
+          <w:szCs w:val="32"/>
+          <w:u w:val="single"/>
+          <w:rtl/>
+        </w:rPr>
+        <w:t>מימוש נוסף</w:t>
+      </w:r>
+      <w:r>
+        <w:rPr>
+          <w:rFonts w:cstheme="minorHAnsi"/>
+          <w:b/>
+          <w:bCs/>
+          <w:sz w:val="32"/>
+          <w:szCs w:val="32"/>
+          <w:u w:val="single"/>
+          <w:rtl/>
+        </w:rPr>
+        <w:br/>
+      </w:r>
+      <w:r>
+        <w:rPr>
+          <w:rFonts w:cstheme="minorHAnsi"/>
+          <w:sz w:val="24"/>
+          <w:szCs w:val="24"/>
+          <w:rtl/>
+        </w:rPr>
+        <w:t>במקום לממש שכבה עבור כל סוכן שמשתתף, כלומר עבור כל רוח, היינו מייצרים שכבה אחת לכל הרוחות כאשר בשכבה זו כל מצב היה מגלם את כל הפרמוטציות האפשרויות של מהלכים חוקיים עבור כל הסוכנים האחרים. לדוגמא בהינתן שיש 2 רוחות במשחק ולכל אחת יש 4 מהלים חוקיים לבצע, כלומר תזוזה לכל ארבעת הכיוונים נקבל 16 קשתות שיוצאת מהמצב של הרוחות , אשר כל קשת מסמלת את המהלך של כל רוח במשחק:</w:t>
+      </w:r>
+    </w:p>
+    <w:p>
+      <w:pPr>
+        <w:bidi w:val="0"/>
+        <w:rPr>
+          <w:rFonts w:cstheme="minorHAnsi"/>
+          <w:sz w:val="24"/>
+          <w:szCs w:val="24"/>
+        </w:rPr>
+      </w:pPr>
+      <w:r>
+        <w:rPr>
+          <w:rFonts w:cstheme="minorHAnsi"/>
+          <w:sz w:val="24"/>
+          <w:szCs w:val="24"/>
+        </w:rPr>
+        <w:t>(north, north), (north, south) ……………… (east, east)</w:t>
+      </w:r>
+    </w:p>
+    <w:p>
+      <w:pPr>
+        <w:rPr>
+          <w:rFonts w:cstheme="minorHAnsi"/>
+          <w:sz w:val="24"/>
+          <w:szCs w:val="24"/>
+          <w:rtl/>
+        </w:rPr>
+      </w:pPr>
+      <w:r>
+        <w:rPr>
+          <w:rFonts w:cstheme="minorHAnsi"/>
+          <w:sz w:val="24"/>
+          <w:szCs w:val="24"/>
+          <w:u w:val="single"/>
+          <w:rtl/>
+        </w:rPr>
+        <w:t>יתרונות השיטה החדשה:</w:t>
+      </w:r>
+      <w:r>
+        <w:rPr>
+          <w:rFonts w:cstheme="minorHAnsi"/>
+          <w:sz w:val="24"/>
+          <w:szCs w:val="24"/>
+          <w:rtl/>
+        </w:rPr>
+        <w:t xml:space="preserve"> בצורה זו נקבל עץ יותר שטוח </w:t>
+      </w:r>
+      <w:r>
+        <w:rPr>
+          <w:rFonts w:cstheme="minorHAnsi"/>
+          <w:sz w:val="24"/>
+          <w:szCs w:val="24"/>
+          <w:rtl/>
+        </w:rPr>
+        <w:t>כי כעת אנו דוחסים את שכבות הסוכנים היריבים אל שכבה אחת וכך עומק יותר קטן נוכל לחשוף יותר מהלכים עתידיים.</w:t>
+      </w:r>
+      <w:r>
+        <w:rPr>
+          <w:rFonts w:cstheme="minorHAnsi"/>
+          <w:sz w:val="24"/>
+          <w:szCs w:val="24"/>
+        </w:rPr>
+        <w:br/>
+      </w:r>
+      <w:r>
+        <w:rPr>
+          <w:rFonts w:cstheme="minorHAnsi"/>
+          <w:sz w:val="24"/>
+          <w:szCs w:val="24"/>
+          <w:u w:val="single"/>
+          <w:rtl/>
+        </w:rPr>
+        <w:t>חסרונות השיטה החדשה:</w:t>
+      </w:r>
+      <w:r>
+        <w:rPr>
+          <w:rFonts w:cstheme="minorHAnsi"/>
+          <w:sz w:val="24"/>
+          <w:szCs w:val="24"/>
+          <w:rtl/>
+        </w:rPr>
+        <w:t xml:space="preserve"> מקדם הסיעוף בעץ עבור השיטה החדשה ה</w:t>
+      </w:r>
+      <w:r>
+        <w:rPr>
+          <w:rFonts w:cstheme="minorHAnsi"/>
+          <w:sz w:val="24"/>
+          <w:szCs w:val="24"/>
+          <w:rtl/>
+        </w:rPr>
+        <w:t>ו</w:t>
+      </w:r>
+      <w:r>
+        <w:rPr>
+          <w:rFonts w:cstheme="minorHAnsi"/>
+          <w:sz w:val="24"/>
+          <w:szCs w:val="24"/>
+          <w:rtl/>
+        </w:rPr>
+        <w:t xml:space="preserve">א אקספוננציאלי </w:t>
+      </w:r>
+      <w:r>
+        <w:rPr>
+          <w:rFonts w:cstheme="minorHAnsi"/>
+          <w:sz w:val="24"/>
+          <w:szCs w:val="24"/>
+          <w:rtl/>
+        </w:rPr>
+        <w:t>בכמות</w:t>
+      </w:r>
+      <w:r>
+        <w:rPr>
+          <w:rFonts w:cstheme="minorHAnsi"/>
+          <w:sz w:val="24"/>
+          <w:szCs w:val="24"/>
+          <w:rtl/>
+        </w:rPr>
+        <w:t xml:space="preserve"> </w:t>
+      </w:r>
+      <w:r>
+        <w:rPr>
+          <w:rFonts w:cstheme="minorHAnsi"/>
+          <w:sz w:val="24"/>
+          <w:szCs w:val="24"/>
+          <w:rtl/>
+        </w:rPr>
+        <w:t xml:space="preserve">הסוכנים המשתתפים במשחק כלומר אם יש </w:t>
+      </w:r>
+      <w:r>
+        <w:rPr>
+          <w:rFonts w:cstheme="minorHAnsi"/>
+          <w:sz w:val="24"/>
+          <w:szCs w:val="24"/>
+        </w:rPr>
+        <w:t>n</w:t>
+      </w:r>
+      <w:r>
+        <w:rPr>
+          <w:rFonts w:cstheme="minorHAnsi"/>
+          <w:sz w:val="24"/>
+          <w:szCs w:val="24"/>
+          <w:rtl/>
+        </w:rPr>
+        <w:t xml:space="preserve"> רוחות במשחק מקדם הסיעוף יכול גם להגיע ל </w:t>
+      </w:r>
+      <w:r>
+        <w:rPr>
+          <w:rFonts w:cstheme="minorHAnsi"/>
+          <w:sz w:val="24"/>
+          <w:szCs w:val="24"/>
+        </w:rPr>
+        <w:t>4</w:t>
+      </w:r>
+      <w:r>
+        <w:rPr>
+          <w:rFonts w:cstheme="minorHAnsi"/>
+          <w:sz w:val="24"/>
+          <w:szCs w:val="24"/>
+          <w:vertAlign w:val="superscript"/>
+        </w:rPr>
+        <w:t>n</w:t>
+      </w:r>
+      <w:r>
+        <w:rPr>
+          <w:rFonts w:cstheme="minorHAnsi"/>
+          <w:sz w:val="24"/>
+          <w:szCs w:val="24"/>
+          <w:vertAlign w:val="superscript"/>
+        </w:rPr>
+        <w:t>-1</w:t>
+      </w:r>
+      <w:r>
+        <w:rPr>
+          <w:rFonts w:cstheme="minorHAnsi"/>
+          <w:sz w:val="24"/>
+          <w:szCs w:val="24"/>
+          <w:rtl/>
+        </w:rPr>
+        <w:t xml:space="preserve"> דבר שלא יעיל לדוגמא עבור האלגוריתם אלפא – ביתא אשר מספר הפיתוחים תלוי אקספוננציאלית במקדם הסיעוף.</w:t>
+      </w:r>
+    </w:p>
+    <w:p>
+      <w:pPr>
         <w:rPr>
           <w:rFonts w:cstheme="minorHAnsi"/>
           <w:bCs/>
@@ -858,8 +1265,7 @@
             <w14:round/>
           </w14:textOutline>
         </w:rPr>
-        <w:t>–</w:t>
-      </w:r>
+      </w:pPr>
       <w:r>
         <w:rPr>
           <w:rFonts w:cstheme="minorHAnsi"/>
@@ -868,6 +1274,7 @@
           <w:sz w:val="40"/>
           <w:szCs w:val="40"/>
           <w:u w:val="single"/>
+          <w:rtl/>
           <w14:shadow w14:blurRad="38100" w14:dist="25400" w14:dir="5400000" w14:sx="100000" w14:sy="100000" w14:kx="0" w14:ky="0" w14:algn="ctr">
             <w14:srgbClr w14:val="6E747A">
               <w14:alpha w14:val="57000"/>
@@ -879,528 +1286,9 @@
             <w14:round/>
           </w14:textOutline>
         </w:rPr>
-        <w:t xml:space="preserve"> Max</w:t>
-      </w:r>
-    </w:p>
-    <w:p>
-      <w:pPr>
-        <w:rPr>
-          <w:rFonts w:cstheme="minorHAnsi"/>
-          <w:b/>
-          <w:bCs/>
-          <w:sz w:val="32"/>
-          <w:szCs w:val="32"/>
-          <w:u w:val="single"/>
-        </w:rPr>
-      </w:pPr>
-      <w:r>
-        <w:rPr>
-          <w:rFonts w:cstheme="minorHAnsi"/>
-          <w:b/>
-          <w:bCs/>
-          <w:sz w:val="32"/>
-          <w:szCs w:val="32"/>
-          <w:u w:val="single"/>
-          <w:rtl/>
-        </w:rPr>
-        <w:t>תרגיל 1 –</w:t>
-      </w:r>
-      <w:r>
-        <w:rPr>
-          <w:rFonts w:cstheme="minorHAnsi"/>
-          <w:b/>
-          <w:bCs/>
-          <w:sz w:val="32"/>
-          <w:szCs w:val="32"/>
-          <w:u w:val="single"/>
-          <w:rtl/>
-        </w:rPr>
-        <w:t xml:space="preserve"> </w:t>
-      </w:r>
-      <w:r>
-        <w:rPr>
-          <w:rFonts w:cstheme="minorHAnsi"/>
-          <w:b/>
-          <w:bCs/>
-          <w:sz w:val="32"/>
-          <w:szCs w:val="32"/>
-          <w:u w:val="single"/>
-          <w:rtl/>
-        </w:rPr>
-        <w:t>הנח</w:t>
-      </w:r>
-      <w:r>
-        <w:rPr>
-          <w:rFonts w:cstheme="minorHAnsi"/>
-          <w:b/>
-          <w:bCs/>
-          <w:sz w:val="32"/>
-          <w:szCs w:val="32"/>
-          <w:u w:val="single"/>
-          <w:rtl/>
-        </w:rPr>
-        <w:t>ה</w:t>
-      </w:r>
-      <w:r>
-        <w:rPr>
-          <w:rFonts w:cstheme="minorHAnsi"/>
-          <w:b/>
-          <w:bCs/>
-          <w:sz w:val="32"/>
-          <w:szCs w:val="32"/>
-          <w:u w:val="single"/>
-          <w:rtl/>
-        </w:rPr>
-        <w:t xml:space="preserve"> </w:t>
-      </w:r>
-      <w:r>
-        <w:rPr>
-          <w:rFonts w:cstheme="minorHAnsi"/>
-          <w:b/>
-          <w:bCs/>
-          <w:sz w:val="32"/>
-          <w:szCs w:val="32"/>
-          <w:u w:val="single"/>
-          <w:rtl/>
-        </w:rPr>
-        <w:br/>
-      </w:r>
-      <w:r>
-        <w:rPr>
-          <w:rFonts w:cstheme="minorHAnsi"/>
-          <w:sz w:val="24"/>
-          <w:szCs w:val="24"/>
-          <w:rtl/>
-        </w:rPr>
-        <w:t xml:space="preserve">בבניית עץ </w:t>
-      </w:r>
-      <w:r>
-        <w:rPr>
-          <w:rFonts w:cstheme="minorHAnsi"/>
-          <w:sz w:val="24"/>
-          <w:szCs w:val="24"/>
-        </w:rPr>
-        <w:t>Min-Max</w:t>
-      </w:r>
-      <w:r>
-        <w:rPr>
-          <w:rFonts w:cstheme="minorHAnsi"/>
-          <w:sz w:val="24"/>
-          <w:szCs w:val="24"/>
-          <w:rtl/>
-        </w:rPr>
-        <w:t xml:space="preserve"> אנו מניחים כי המשחק הינו משחק תורות והסוכנים האחרים</w:t>
-      </w:r>
-      <w:r>
-        <w:rPr>
-          <w:rFonts w:cstheme="minorHAnsi"/>
-          <w:sz w:val="24"/>
-          <w:szCs w:val="24"/>
-          <w:rtl/>
-        </w:rPr>
-        <w:t xml:space="preserve">, </w:t>
-      </w:r>
-      <w:r>
-        <w:rPr>
-          <w:rFonts w:cstheme="minorHAnsi"/>
-          <w:sz w:val="24"/>
-          <w:szCs w:val="24"/>
-          <w:rtl/>
-        </w:rPr>
-        <w:t>כלומר הרוחות</w:t>
-      </w:r>
-      <w:r>
-        <w:rPr>
-          <w:rFonts w:cstheme="minorHAnsi"/>
-          <w:sz w:val="24"/>
-          <w:szCs w:val="24"/>
-          <w:rtl/>
-        </w:rPr>
-        <w:t xml:space="preserve">, זזים כל אחד בתורו אמנם </w:t>
-      </w:r>
-      <w:r>
-        <w:rPr>
-          <w:rFonts w:cstheme="minorHAnsi"/>
-          <w:sz w:val="24"/>
-          <w:szCs w:val="24"/>
-          <w:rtl/>
-        </w:rPr>
-        <w:t>במשחק זה כל הסוכנים מבצעים מהלך ביחד ואין מדובר במשחק תורות.</w:t>
-      </w:r>
-    </w:p>
-    <w:p>
-      <w:pPr>
-        <w:rPr>
-          <w:rFonts w:cstheme="minorHAnsi"/>
-          <w:b/>
-          <w:bCs/>
-          <w:sz w:val="32"/>
-          <w:szCs w:val="32"/>
-          <w:u w:val="single"/>
-          <w:rtl/>
-        </w:rPr>
-      </w:pPr>
-      <w:r>
-        <w:rPr>
-          <w:rFonts w:cstheme="minorHAnsi"/>
-          <w:b/>
-          <w:bCs/>
-          <w:sz w:val="32"/>
-          <w:szCs w:val="32"/>
-          <w:u w:val="single"/>
-          <w:rtl/>
-        </w:rPr>
-        <w:t xml:space="preserve">תרגיל </w:t>
-      </w:r>
-      <w:r>
-        <w:rPr>
-          <w:rFonts w:cstheme="minorHAnsi"/>
-          <w:b/>
-          <w:bCs/>
-          <w:sz w:val="32"/>
-          <w:szCs w:val="32"/>
-          <w:u w:val="single"/>
-        </w:rPr>
-        <w:t>3</w:t>
-      </w:r>
-      <w:r>
-        <w:rPr>
-          <w:rFonts w:cstheme="minorHAnsi"/>
-          <w:b/>
-          <w:bCs/>
-          <w:sz w:val="32"/>
-          <w:szCs w:val="32"/>
-          <w:u w:val="single"/>
-          <w:rtl/>
-        </w:rPr>
-        <w:t xml:space="preserve"> – </w:t>
-      </w:r>
-      <w:r>
-        <w:rPr>
-          <w:rFonts w:cstheme="minorHAnsi"/>
-          <w:b/>
-          <w:bCs/>
-          <w:sz w:val="32"/>
-          <w:szCs w:val="32"/>
-          <w:u w:val="single"/>
-          <w:rtl/>
-        </w:rPr>
-        <w:t>מימוש נוסף</w:t>
-      </w:r>
-      <w:r>
-        <w:rPr>
-          <w:rFonts w:cstheme="minorHAnsi"/>
-          <w:b/>
-          <w:bCs/>
-          <w:sz w:val="32"/>
-          <w:szCs w:val="32"/>
-          <w:u w:val="single"/>
-          <w:rtl/>
-        </w:rPr>
-        <w:br/>
-      </w:r>
-      <w:r>
-        <w:rPr>
-          <w:rFonts w:cstheme="minorHAnsi"/>
-          <w:sz w:val="24"/>
-          <w:szCs w:val="24"/>
-          <w:rtl/>
-        </w:rPr>
-        <w:t>במקום לממש שכבה עבור כל סוכן שמשתתף, כלומר עבור כל רוח, היינו מייצרים שכבה אחת לכל הרוחות כאשר בשכבה זו כל מצב היה מגלם את כל הפרמוטציות האפשרויות של מהלכים חוקיים עבור כל הסוכנים האחרים. לדוגמא בהינתן שיש 2 רוחות במשחק ולכל אחת יש 4 מהלים חוקיים לבצע, כלומר תזוזה לכל ארבעת הכיוונים נקבל 16 קשתות שיוצאת מהמצב של הרוחות , אשר כל קשת מסמלת את המהלך של כל רוח במשחק:</w:t>
-      </w:r>
-    </w:p>
-    <w:p>
-      <w:pPr>
-        <w:bidi w:val="0"/>
-        <w:rPr>
-          <w:rFonts w:cstheme="minorHAnsi"/>
-          <w:sz w:val="24"/>
-          <w:szCs w:val="24"/>
-        </w:rPr>
-      </w:pPr>
-      <w:r>
-        <w:rPr>
-          <w:rFonts w:cstheme="minorHAnsi"/>
-          <w:sz w:val="24"/>
-          <w:szCs w:val="24"/>
-        </w:rPr>
-        <w:t xml:space="preserve">(north, north), </w:t>
-      </w:r>
-      <w:r>
-        <w:rPr>
-          <w:rFonts w:cstheme="minorHAnsi"/>
-          <w:sz w:val="24"/>
-          <w:szCs w:val="24"/>
-        </w:rPr>
-        <w:t xml:space="preserve">(north, </w:t>
-      </w:r>
-      <w:r>
-        <w:rPr>
-          <w:rFonts w:cstheme="minorHAnsi"/>
-          <w:sz w:val="24"/>
-          <w:szCs w:val="24"/>
-        </w:rPr>
-        <w:t xml:space="preserve">south) ……………… </w:t>
-      </w:r>
-      <w:r>
-        <w:rPr>
-          <w:rFonts w:cstheme="minorHAnsi"/>
-          <w:sz w:val="24"/>
-          <w:szCs w:val="24"/>
-        </w:rPr>
-        <w:t>(</w:t>
-      </w:r>
-      <w:r>
-        <w:rPr>
-          <w:rFonts w:cstheme="minorHAnsi"/>
-          <w:sz w:val="24"/>
-          <w:szCs w:val="24"/>
-        </w:rPr>
-        <w:t>east</w:t>
-      </w:r>
-      <w:r>
-        <w:rPr>
-          <w:rFonts w:cstheme="minorHAnsi"/>
-          <w:sz w:val="24"/>
-          <w:szCs w:val="24"/>
-        </w:rPr>
-        <w:t xml:space="preserve">, </w:t>
-      </w:r>
-      <w:r>
-        <w:rPr>
-          <w:rFonts w:cstheme="minorHAnsi"/>
-          <w:sz w:val="24"/>
-          <w:szCs w:val="24"/>
-        </w:rPr>
-        <w:t>east</w:t>
-      </w:r>
-      <w:r>
-        <w:rPr>
-          <w:rFonts w:cstheme="minorHAnsi"/>
-          <w:sz w:val="24"/>
-          <w:szCs w:val="24"/>
-        </w:rPr>
-        <w:t>)</w:t>
-      </w:r>
-    </w:p>
-    <w:p>
-      <w:pPr>
-        <w:rPr>
-          <w:rFonts w:cstheme="minorHAnsi"/>
-          <w:sz w:val="24"/>
-          <w:szCs w:val="24"/>
-          <w:rtl/>
-        </w:rPr>
-      </w:pPr>
-      <w:r>
-        <w:rPr>
-          <w:rFonts w:cstheme="minorHAnsi"/>
-          <w:sz w:val="24"/>
-          <w:szCs w:val="24"/>
-          <w:u w:val="single"/>
-          <w:rtl/>
-        </w:rPr>
-        <w:t>יתרונות השיטה החדשה:</w:t>
-      </w:r>
-      <w:r>
-        <w:rPr>
-          <w:rFonts w:cstheme="minorHAnsi"/>
-          <w:sz w:val="24"/>
-          <w:szCs w:val="24"/>
-          <w:rtl/>
-        </w:rPr>
-        <w:t xml:space="preserve"> בצורה זו נקבל עץ יותר שטוח </w:t>
-      </w:r>
-      <w:r>
-        <w:rPr>
-          <w:rFonts w:cstheme="minorHAnsi"/>
-          <w:sz w:val="24"/>
-          <w:szCs w:val="24"/>
-          <w:rtl/>
-        </w:rPr>
-        <w:t>כי כעת אנו דוחסים את שכבות הסוכנים היריבים אל שכבה אחת וכך עומק יותר קטן נוכל לחשוף יותר מהלכים עתידיים.</w:t>
-      </w:r>
-      <w:r>
-        <w:rPr>
-          <w:rFonts w:cstheme="minorHAnsi"/>
-          <w:sz w:val="24"/>
-          <w:szCs w:val="24"/>
-        </w:rPr>
-        <w:br/>
-      </w:r>
-      <w:r>
-        <w:rPr>
-          <w:rFonts w:cstheme="minorHAnsi"/>
-          <w:sz w:val="24"/>
-          <w:szCs w:val="24"/>
-          <w:u w:val="single"/>
-          <w:rtl/>
-        </w:rPr>
-        <w:t>חסרונות השיטה החדשה:</w:t>
-      </w:r>
-      <w:r>
-        <w:rPr>
-          <w:rFonts w:cstheme="minorHAnsi"/>
-          <w:sz w:val="24"/>
-          <w:szCs w:val="24"/>
-          <w:rtl/>
-        </w:rPr>
-        <w:t xml:space="preserve"> מקדם הסיעוף בעץ עבור השיטה החדשה ה</w:t>
-      </w:r>
-      <w:r>
-        <w:rPr>
-          <w:rFonts w:cstheme="minorHAnsi"/>
-          <w:sz w:val="24"/>
-          <w:szCs w:val="24"/>
-          <w:rtl/>
-        </w:rPr>
-        <w:t>ו</w:t>
-      </w:r>
-      <w:r>
-        <w:rPr>
-          <w:rFonts w:cstheme="minorHAnsi"/>
-          <w:sz w:val="24"/>
-          <w:szCs w:val="24"/>
-          <w:rtl/>
-        </w:rPr>
-        <w:t xml:space="preserve">א </w:t>
-      </w:r>
-      <w:r>
-        <w:rPr>
-          <w:rFonts w:cstheme="minorHAnsi"/>
-          <w:sz w:val="24"/>
-          <w:szCs w:val="24"/>
-          <w:rtl/>
-        </w:rPr>
-        <w:t>אקספוננציאלי</w:t>
-      </w:r>
-      <w:r>
-        <w:rPr>
-          <w:rFonts w:cstheme="minorHAnsi"/>
-          <w:sz w:val="24"/>
-          <w:szCs w:val="24"/>
-          <w:rtl/>
-        </w:rPr>
-        <w:t xml:space="preserve"> </w:t>
-      </w:r>
-      <w:r>
-        <w:rPr>
-          <w:rFonts w:cstheme="minorHAnsi"/>
-          <w:sz w:val="24"/>
-          <w:szCs w:val="24"/>
-          <w:rtl/>
-        </w:rPr>
-        <w:t>בכמות</w:t>
-      </w:r>
-      <w:r>
-        <w:rPr>
-          <w:rFonts w:cstheme="minorHAnsi"/>
-          <w:sz w:val="24"/>
-          <w:szCs w:val="24"/>
-          <w:rtl/>
-        </w:rPr>
-        <w:t xml:space="preserve"> </w:t>
-      </w:r>
-      <w:r>
-        <w:rPr>
-          <w:rFonts w:cstheme="minorHAnsi"/>
-          <w:sz w:val="24"/>
-          <w:szCs w:val="24"/>
-          <w:rtl/>
-        </w:rPr>
-        <w:t xml:space="preserve">הסוכנים המשתתפים במשחק כלומר אם יש </w:t>
-      </w:r>
-      <w:r>
-        <w:rPr>
-          <w:rFonts w:cstheme="minorHAnsi"/>
-          <w:sz w:val="24"/>
-          <w:szCs w:val="24"/>
-        </w:rPr>
-        <w:t>n</w:t>
-      </w:r>
-      <w:r>
-        <w:rPr>
-          <w:rFonts w:cstheme="minorHAnsi"/>
-          <w:sz w:val="24"/>
-          <w:szCs w:val="24"/>
-          <w:rtl/>
-        </w:rPr>
-        <w:t xml:space="preserve"> רוחות במשחק מקדם הסיעוף יכול גם להגיע ל </w:t>
-      </w:r>
-      <w:r>
-        <w:rPr>
-          <w:rFonts w:cstheme="minorHAnsi"/>
-          <w:sz w:val="24"/>
-          <w:szCs w:val="24"/>
-        </w:rPr>
-        <w:t>4</w:t>
-      </w:r>
-      <w:r>
-        <w:rPr>
-          <w:rFonts w:cstheme="minorHAnsi"/>
-          <w:sz w:val="24"/>
-          <w:szCs w:val="24"/>
-          <w:vertAlign w:val="superscript"/>
-        </w:rPr>
-        <w:t>n</w:t>
-      </w:r>
-      <w:r>
-        <w:rPr>
-          <w:rFonts w:cstheme="minorHAnsi"/>
-          <w:sz w:val="24"/>
-          <w:szCs w:val="24"/>
-          <w:vertAlign w:val="superscript"/>
-        </w:rPr>
-        <w:t>-1</w:t>
-      </w:r>
-      <w:r>
-        <w:rPr>
-          <w:rFonts w:cstheme="minorHAnsi"/>
-          <w:sz w:val="24"/>
-          <w:szCs w:val="24"/>
-          <w:rtl/>
-        </w:rPr>
-        <w:t xml:space="preserve"> דבר שלא יעיל לדוגמא עבור האלגוריתם אלפא – ביתא אשר מספר הפיתוחים תלוי </w:t>
-      </w:r>
-      <w:r>
-        <w:rPr>
-          <w:rFonts w:cstheme="minorHAnsi"/>
-          <w:sz w:val="24"/>
-          <w:szCs w:val="24"/>
-          <w:rtl/>
-        </w:rPr>
-        <w:t>אקספוננציאלי</w:t>
-      </w:r>
-      <w:r>
-        <w:rPr>
-          <w:rFonts w:cstheme="minorHAnsi"/>
-          <w:sz w:val="24"/>
-          <w:szCs w:val="24"/>
-          <w:rtl/>
-        </w:rPr>
-        <w:t>ת</w:t>
-      </w:r>
-      <w:r>
-        <w:rPr>
-          <w:rFonts w:cstheme="minorHAnsi"/>
-          <w:sz w:val="24"/>
-          <w:szCs w:val="24"/>
-          <w:rtl/>
-        </w:rPr>
-        <w:t xml:space="preserve"> </w:t>
-      </w:r>
-      <w:r>
-        <w:rPr>
-          <w:rFonts w:cstheme="minorHAnsi"/>
-          <w:sz w:val="24"/>
-          <w:szCs w:val="24"/>
-          <w:rtl/>
-        </w:rPr>
-        <w:t>במקדם הסיעוף.</w:t>
-      </w:r>
-    </w:p>
-    <w:p>
-      <w:pPr>
+        <w:t xml:space="preserve">חלק ד' – בניית סוכן </w:t>
+      </w:r>
+      <w:r>
         <w:rPr>
           <w:rFonts w:cstheme="minorHAnsi"/>
           <w:bCs/>
@@ -1419,7 +1307,8 @@
             <w14:round/>
           </w14:textOutline>
         </w:rPr>
-      </w:pPr>
+        <w:t xml:space="preserve">Alpha </w:t>
+      </w:r>
       <w:r>
         <w:rPr>
           <w:rFonts w:cstheme="minorHAnsi"/>
@@ -1428,7 +1317,6 @@
           <w:sz w:val="40"/>
           <w:szCs w:val="40"/>
           <w:u w:val="single"/>
-          <w:rtl/>
           <w14:shadow w14:blurRad="38100" w14:dist="25400" w14:dir="5400000" w14:sx="100000" w14:sy="100000" w14:kx="0" w14:ky="0" w14:algn="ctr">
             <w14:srgbClr w14:val="6E747A">
               <w14:alpha w14:val="57000"/>
@@ -1440,7 +1328,7 @@
             <w14:round/>
           </w14:textOutline>
         </w:rPr>
-        <w:t xml:space="preserve">חלק </w:t>
+        <w:t>–</w:t>
       </w:r>
       <w:r>
         <w:rPr>
@@ -1450,7 +1338,6 @@
           <w:sz w:val="40"/>
           <w:szCs w:val="40"/>
           <w:u w:val="single"/>
-          <w:rtl/>
           <w14:shadow w14:blurRad="38100" w14:dist="25400" w14:dir="5400000" w14:sx="100000" w14:sy="100000" w14:kx="0" w14:ky="0" w14:algn="ctr">
             <w14:srgbClr w14:val="6E747A">
               <w14:alpha w14:val="57000"/>
@@ -1462,9 +1349,285 @@
             <w14:round/>
           </w14:textOutline>
         </w:rPr>
-        <w:t>ד</w:t>
-      </w:r>
-      <w:r>
+        <w:t xml:space="preserve"> Beta</w:t>
+      </w:r>
+    </w:p>
+    <w:p>
+      <w:pPr>
+        <w:rPr>
+          <w:rFonts w:cstheme="minorHAnsi"/>
+          <w:b/>
+          <w:bCs/>
+          <w:sz w:val="32"/>
+          <w:szCs w:val="32"/>
+          <w:u w:val="single"/>
+        </w:rPr>
+      </w:pPr>
+      <w:r>
+        <w:rPr>
+          <w:rFonts w:cstheme="minorHAnsi"/>
+          <w:b/>
+          <w:bCs/>
+          <w:sz w:val="32"/>
+          <w:szCs w:val="32"/>
+          <w:u w:val="single"/>
+          <w:rtl/>
+        </w:rPr>
+        <w:t xml:space="preserve">תרגיל 1 – מבנה העץ </w:t>
+      </w:r>
+      <w:r>
+        <w:rPr>
+          <w:rFonts w:cstheme="minorHAnsi"/>
+          <w:b/>
+          <w:bCs/>
+          <w:sz w:val="32"/>
+          <w:szCs w:val="32"/>
+          <w:u w:val="single"/>
+          <w:rtl/>
+        </w:rPr>
+        <w:br/>
+      </w:r>
+      <w:r>
+        <w:rPr>
+          <w:rFonts w:cstheme="minorHAnsi"/>
+          <w:sz w:val="24"/>
+          <w:szCs w:val="24"/>
+          <w:rtl/>
+        </w:rPr>
+        <w:t>מבנה העץ שהוגדר הוא בעל מקדם סיעוף שחסום על ידי 4, לכל אחד מהסוכנים יש במקרה הכי</w:t>
+      </w:r>
+      <w:r>
+        <w:rPr>
+          <w:rFonts w:cstheme="minorHAnsi"/>
+          <w:sz w:val="24"/>
+          <w:szCs w:val="24"/>
+        </w:rPr>
+        <w:t xml:space="preserve"> </w:t>
+      </w:r>
+      <w:r>
+        <w:rPr>
+          <w:rFonts w:cstheme="minorHAnsi"/>
+          <w:sz w:val="24"/>
+          <w:szCs w:val="24"/>
+          <w:rtl/>
+        </w:rPr>
+        <w:t xml:space="preserve">טוב מהלך לכל אחד מארבעת הכיוונים. </w:t>
+      </w:r>
+      <w:r>
+        <w:rPr>
+          <w:rFonts w:cstheme="minorHAnsi"/>
+          <w:sz w:val="24"/>
+          <w:szCs w:val="24"/>
+          <w:rtl/>
+        </w:rPr>
+        <w:t>ולכן בממוצע אלגוריתם אלפא – ביתא מבצע:</w:t>
+      </w:r>
+      <w:bookmarkStart w:id="0" w:name="MTBlankEqn"/>
+      <w:r>
+        <w:rPr>
+          <w:rFonts w:cstheme="minorHAnsi"/>
+          <w:noProof/>
+          <w:position w:val="-4"/>
+        </w:rPr>
+        <w:object w:dxaOrig="480" w:dyaOrig="480" w14:anchorId="0FE025C3">
+          <v:shape id="_x0000_i1026" type="#_x0000_t75" alt="" style="width:24.3pt;height:24.3pt;mso-width-percent:0;mso-height-percent:0;mso-width-percent:0;mso-height-percent:0" o:ole="">
+            <v:imagedata r:id="rId10" o:title=""/>
+          </v:shape>
+          <o:OLEObject Type="Embed" ProgID="Equation.DSMT4" ShapeID="_x0000_i1026" DrawAspect="Content" ObjectID="_1606154984" r:id="rId11"/>
+        </w:object>
+      </w:r>
+      <w:bookmarkEnd w:id="0"/>
+      <w:r>
+        <w:rPr>
+          <w:rFonts w:cstheme="minorHAnsi"/>
+          <w:rtl/>
+        </w:rPr>
+        <w:t xml:space="preserve"> פיתוחים. לעומת זאת המבנה שאנחנו הצענו יש לכאורה 2 סוכנים, הפאקמן ושאר הרוחות לכן במקרה בממוצע יבצע </w:t>
+      </w:r>
+      <w:r>
+        <w:rPr>
+          <w:rFonts w:cstheme="minorHAnsi"/>
+          <w:noProof/>
+          <w:position w:val="-16"/>
+        </w:rPr>
+        <w:object w:dxaOrig="1620" w:dyaOrig="600" w14:anchorId="786218AD">
+          <v:shape id="_x0000_i1027" type="#_x0000_t75" alt="" style="width:80.9pt;height:29.9pt;mso-width-percent:0;mso-height-percent:0;mso-width-percent:0;mso-height-percent:0" o:ole="">
+            <v:imagedata r:id="rId12" o:title=""/>
+          </v:shape>
+          <o:OLEObject Type="Embed" ProgID="Equation.DSMT4" ShapeID="_x0000_i1027" DrawAspect="Content" ObjectID="_1606154985" r:id="rId13"/>
+        </w:object>
+      </w:r>
+      <w:r>
+        <w:rPr>
+          <w:rFonts w:cstheme="minorHAnsi"/>
+          <w:rtl/>
+        </w:rPr>
+        <w:t xml:space="preserve"> כלומר יותר פיתוחים.</w:t>
+      </w:r>
+      <w:r>
+        <w:rPr>
+          <w:rFonts w:cstheme="minorHAnsi"/>
+          <w:rtl/>
+        </w:rPr>
+        <w:br/>
+        <w:t>מסקנה: מבנה העץ שהוגדר טוב יותר עבור אלגוריתם אלפא-ביתא כאשר מספר הסוכנים הוא גבוה כי מקדם הסיעוך בו נשאר קבוע.</w:t>
+      </w:r>
+    </w:p>
+    <w:p>
+      <w:pPr>
+        <w:rPr>
+          <w:rFonts w:cstheme="minorHAnsi"/>
+          <w:b/>
+          <w:bCs/>
+          <w:sz w:val="32"/>
+          <w:szCs w:val="32"/>
+          <w:u w:val="single"/>
+          <w:rtl/>
+        </w:rPr>
+      </w:pPr>
+      <w:r>
+        <w:rPr>
+          <w:rFonts w:cstheme="minorHAnsi"/>
+          <w:b/>
+          <w:bCs/>
+          <w:sz w:val="32"/>
+          <w:szCs w:val="32"/>
+          <w:u w:val="single"/>
+          <w:rtl/>
+        </w:rPr>
+        <w:t xml:space="preserve">תרגיל </w:t>
+      </w:r>
+      <w:r>
+        <w:rPr>
+          <w:rFonts w:cstheme="minorHAnsi"/>
+          <w:b/>
+          <w:bCs/>
+          <w:sz w:val="32"/>
+          <w:szCs w:val="32"/>
+          <w:u w:val="single"/>
+        </w:rPr>
+        <w:t>3</w:t>
+      </w:r>
+      <w:r>
+        <w:rPr>
+          <w:rFonts w:cstheme="minorHAnsi"/>
+          <w:b/>
+          <w:bCs/>
+          <w:sz w:val="32"/>
+          <w:szCs w:val="32"/>
+          <w:u w:val="single"/>
+          <w:rtl/>
+        </w:rPr>
+        <w:t xml:space="preserve"> – </w:t>
+      </w:r>
+      <w:r>
+        <w:rPr>
+          <w:rFonts w:cstheme="minorHAnsi"/>
+          <w:b/>
+          <w:bCs/>
+          <w:sz w:val="32"/>
+          <w:szCs w:val="32"/>
+          <w:u w:val="single"/>
+          <w:rtl/>
+        </w:rPr>
+        <w:t>השוואה</w:t>
+      </w:r>
+      <w:r>
+        <w:rPr>
+          <w:rFonts w:cstheme="minorHAnsi"/>
+          <w:b/>
+          <w:bCs/>
+          <w:sz w:val="32"/>
+          <w:szCs w:val="32"/>
+          <w:u w:val="single"/>
+          <w:rtl/>
+        </w:rPr>
+        <w:br/>
+      </w:r>
+      <w:r>
+        <w:rPr>
+          <w:rFonts w:cstheme="minorHAnsi"/>
+          <w:sz w:val="24"/>
+          <w:szCs w:val="24"/>
+          <w:rtl/>
+        </w:rPr>
+        <w:t xml:space="preserve">מבחינת זמן ריצה לסוכן </w:t>
+      </w:r>
+      <w:r>
+        <w:rPr>
+          <w:rFonts w:cstheme="minorHAnsi"/>
+          <w:sz w:val="24"/>
+          <w:szCs w:val="24"/>
+        </w:rPr>
+        <w:t>alpha beta</w:t>
+      </w:r>
+      <w:r>
+        <w:rPr>
+          <w:rFonts w:cstheme="minorHAnsi"/>
+          <w:sz w:val="24"/>
+          <w:szCs w:val="24"/>
+          <w:rtl/>
+        </w:rPr>
+        <w:t xml:space="preserve"> ייקח פחות זמן לחשב את הצעד הבא לביצוע ולכן זמן הריצה שלנו יקטן, ניתן גם לראות זאת על ידי הגדלת העומק לחישוב ל -4 ולראות כי לסוכן זה לוקח פחות זמן לחשב את הצעד הבא לביצוע (המשחק פחות נתקע) ולכן זמן הריצה יקטן.</w:t>
+      </w:r>
+      <w:r>
+        <w:rPr>
+          <w:rFonts w:cstheme="minorHAnsi"/>
+          <w:sz w:val="24"/>
+          <w:szCs w:val="24"/>
+          <w:rtl/>
+        </w:rPr>
+        <w:br/>
+        <w:t>מבחינת בחירת המהלכים האלגוריתמים הם זהים, זאת מכיוון שאלגוריתם ש</w:t>
+      </w:r>
+      <w:r>
+        <w:rPr>
+          <w:rFonts w:cstheme="minorHAnsi"/>
+          <w:sz w:val="24"/>
+          <w:szCs w:val="24"/>
+        </w:rPr>
+        <w:t>alpha-beta</w:t>
+      </w:r>
+      <w:r>
+        <w:rPr>
+          <w:rFonts w:cstheme="minorHAnsi"/>
+          <w:sz w:val="24"/>
+          <w:szCs w:val="24"/>
+          <w:rtl/>
+        </w:rPr>
+        <w:t xml:space="preserve"> גוזם רק ענפים שלא ישנו את ערך האסטרטגיה הסופי ולכן יוחזר אותו מהלך לביצוע בעל הערך הגדול ביותר</w:t>
+      </w:r>
+      <w:r>
+        <w:rPr>
+          <w:rFonts w:cstheme="minorHAnsi"/>
+          <w:sz w:val="24"/>
+          <w:szCs w:val="24"/>
+        </w:rPr>
+        <w:t>.</w:t>
+      </w:r>
+    </w:p>
+    <w:p>
+      <w:pPr>
+        <w:bidi w:val="0"/>
+        <w:rPr>
+          <w:rFonts w:cstheme="minorHAnsi"/>
+          <w:sz w:val="24"/>
+          <w:szCs w:val="24"/>
+          <w:rtl/>
+        </w:rPr>
+      </w:pPr>
+      <w:r>
+        <w:rPr>
+          <w:rFonts w:cstheme="minorHAnsi"/>
+          <w:sz w:val="24"/>
+          <w:szCs w:val="24"/>
+          <w:rtl/>
+        </w:rPr>
+        <w:br w:type="page"/>
+      </w:r>
+    </w:p>
+    <w:p>
+      <w:pPr>
         <w:rPr>
           <w:rFonts w:cstheme="minorHAnsi"/>
           <w:bCs/>
@@ -1484,8 +1647,7 @@
             <w14:round/>
           </w14:textOutline>
         </w:rPr>
-        <w:t xml:space="preserve">' – בניית סוכן </w:t>
-      </w:r>
+      </w:pPr>
       <w:r>
         <w:rPr>
           <w:rFonts w:cstheme="minorHAnsi"/>
@@ -1494,6 +1656,7 @@
           <w:sz w:val="40"/>
           <w:szCs w:val="40"/>
           <w:u w:val="single"/>
+          <w:rtl/>
           <w14:shadow w14:blurRad="38100" w14:dist="25400" w14:dir="5400000" w14:sx="100000" w14:sy="100000" w14:kx="0" w14:ky="0" w14:algn="ctr">
             <w14:srgbClr w14:val="6E747A">
               <w14:alpha w14:val="57000"/>
@@ -1505,16 +1668,18 @@
             <w14:round/>
           </w14:textOutline>
         </w:rPr>
-        <w:t xml:space="preserve">Alpha </w:t>
-      </w:r>
-      <w:r>
-        <w:rPr>
-          <w:rFonts w:cstheme="minorHAnsi"/>
+        <w:lastRenderedPageBreak/>
+        <w:t xml:space="preserve">חלק </w:t>
+      </w:r>
+      <w:r>
+        <w:rPr>
+          <w:rFonts w:cstheme="minorHAnsi" w:hint="cs"/>
           <w:bCs/>
           <w:color w:val="4472C4" w:themeColor="accent1"/>
           <w:sz w:val="40"/>
           <w:szCs w:val="40"/>
           <w:u w:val="single"/>
+          <w:rtl/>
           <w14:shadow w14:blurRad="38100" w14:dist="25400" w14:dir="5400000" w14:sx="100000" w14:sy="100000" w14:kx="0" w14:ky="0" w14:algn="ctr">
             <w14:srgbClr w14:val="6E747A">
               <w14:alpha w14:val="57000"/>
@@ -1526,7 +1691,7 @@
             <w14:round/>
           </w14:textOutline>
         </w:rPr>
-        <w:t>–</w:t>
+        <w:t>ה</w:t>
       </w:r>
       <w:r>
         <w:rPr>
@@ -1536,6 +1701,7 @@
           <w:sz w:val="40"/>
           <w:szCs w:val="40"/>
           <w:u w:val="single"/>
+          <w:rtl/>
           <w14:shadow w14:blurRad="38100" w14:dist="25400" w14:dir="5400000" w14:sx="100000" w14:sy="100000" w14:kx="0" w14:ky="0" w14:algn="ctr">
             <w14:srgbClr w14:val="6E747A">
               <w14:alpha w14:val="57000"/>
@@ -1547,309 +1713,9 @@
             <w14:round/>
           </w14:textOutline>
         </w:rPr>
-        <w:t xml:space="preserve"> Beta</w:t>
-      </w:r>
-    </w:p>
-    <w:p>
-      <w:pPr>
-        <w:rPr>
-          <w:rFonts w:cstheme="minorHAnsi"/>
-          <w:b/>
-          <w:bCs/>
-          <w:sz w:val="32"/>
-          <w:szCs w:val="32"/>
-          <w:u w:val="single"/>
-        </w:rPr>
-      </w:pPr>
-      <w:r>
-        <w:rPr>
-          <w:rFonts w:cstheme="minorHAnsi"/>
-          <w:b/>
-          <w:bCs/>
-          <w:sz w:val="32"/>
-          <w:szCs w:val="32"/>
-          <w:u w:val="single"/>
-          <w:rtl/>
-        </w:rPr>
-        <w:t xml:space="preserve">תרגיל 1 – </w:t>
-      </w:r>
-      <w:r>
-        <w:rPr>
-          <w:rFonts w:cstheme="minorHAnsi"/>
-          <w:b/>
-          <w:bCs/>
-          <w:sz w:val="32"/>
-          <w:szCs w:val="32"/>
-          <w:u w:val="single"/>
-          <w:rtl/>
-        </w:rPr>
-        <w:t>מבנה העץ</w:t>
-      </w:r>
-      <w:r>
-        <w:rPr>
-          <w:rFonts w:cstheme="minorHAnsi"/>
-          <w:b/>
-          <w:bCs/>
-          <w:sz w:val="32"/>
-          <w:szCs w:val="32"/>
-          <w:u w:val="single"/>
-          <w:rtl/>
-        </w:rPr>
-        <w:t xml:space="preserve"> </w:t>
-      </w:r>
-      <w:r>
-        <w:rPr>
-          <w:rFonts w:cstheme="minorHAnsi"/>
-          <w:b/>
-          <w:bCs/>
-          <w:sz w:val="32"/>
-          <w:szCs w:val="32"/>
-          <w:u w:val="single"/>
-          <w:rtl/>
-        </w:rPr>
-        <w:br/>
-      </w:r>
-      <w:r>
-        <w:rPr>
-          <w:rFonts w:cstheme="minorHAnsi"/>
-          <w:sz w:val="24"/>
-          <w:szCs w:val="24"/>
-          <w:rtl/>
-        </w:rPr>
-        <w:t>מבנה העץ שהוגדר הוא בעל מקדם סיעוף שחסום על ידי 4, לכל אחד מהסוכנים יש במקרה הכי</w:t>
-      </w:r>
-      <w:r>
-        <w:rPr>
-          <w:rFonts w:cstheme="minorHAnsi"/>
-          <w:sz w:val="24"/>
-          <w:szCs w:val="24"/>
-        </w:rPr>
-        <w:t xml:space="preserve"> </w:t>
-      </w:r>
-      <w:r>
-        <w:rPr>
-          <w:rFonts w:cstheme="minorHAnsi"/>
-          <w:sz w:val="24"/>
-          <w:szCs w:val="24"/>
-          <w:rtl/>
-        </w:rPr>
-        <w:t xml:space="preserve">טוב מהלך לכל אחד מארבעת הכיוונים. </w:t>
-      </w:r>
-      <w:r>
-        <w:rPr>
-          <w:rFonts w:cstheme="minorHAnsi"/>
-          <w:sz w:val="24"/>
-          <w:szCs w:val="24"/>
-          <w:rtl/>
-        </w:rPr>
-        <w:t>ולכן בממוצע אלגוריתם אלפא – ביתא מבצע:</w:t>
-      </w:r>
-      <w:bookmarkStart w:id="0" w:name="MTBlankEqn"/>
-      <w:r>
-        <w:rPr>
-          <w:rFonts w:cstheme="minorHAnsi"/>
-          <w:noProof/>
-          <w:position w:val="-4"/>
-        </w:rPr>
-        <w:object w:dxaOrig="480" w:dyaOrig="480" w14:anchorId="0FE025C3">
-          <v:shape id="_x0000_i1028" type="#_x0000_t75" alt="" style="width:24.15pt;height:24.15pt;mso-width-percent:0;mso-height-percent:0;mso-width-percent:0;mso-height-percent:0" o:ole="">
-            <v:imagedata r:id="rId10" o:title=""/>
-          </v:shape>
-          <o:OLEObject Type="Embed" ProgID="Equation.DSMT4" ShapeID="_x0000_i1028" DrawAspect="Content" ObjectID="_1606145899" r:id="rId11"/>
-        </w:object>
-      </w:r>
-      <w:bookmarkEnd w:id="0"/>
-      <w:r>
-        <w:rPr>
-          <w:rFonts w:cstheme="minorHAnsi"/>
-          <w:rtl/>
-        </w:rPr>
-        <w:t xml:space="preserve"> פיתוחים. לעומת זאת המבנה שאנחנו הצענו יש לכאורה 2 סוכנים, הפאקמן ושאר הרוחות לכן במקרה בממוצע יבצע </w:t>
-      </w:r>
-      <w:r>
-        <w:rPr>
-          <w:rFonts w:cstheme="minorHAnsi"/>
-          <w:noProof/>
-          <w:position w:val="-16"/>
-        </w:rPr>
-        <w:object w:dxaOrig="1620" w:dyaOrig="600" w14:anchorId="786218AD">
-          <v:shape id="_x0000_i1027" type="#_x0000_t75" alt="" style="width:80.95pt;height:29.95pt;mso-width-percent:0;mso-height-percent:0;mso-width-percent:0;mso-height-percent:0" o:ole="">
-            <v:imagedata r:id="rId12" o:title=""/>
-          </v:shape>
-          <o:OLEObject Type="Embed" ProgID="Equation.DSMT4" ShapeID="_x0000_i1027" DrawAspect="Content" ObjectID="_1606145900" r:id="rId13"/>
-        </w:object>
-      </w:r>
-      <w:r>
-        <w:rPr>
-          <w:rFonts w:cstheme="minorHAnsi"/>
-          <w:rtl/>
-        </w:rPr>
-        <w:t xml:space="preserve"> כלומר יותר פיתוחים.</w:t>
-      </w:r>
-      <w:r>
-        <w:rPr>
-          <w:rFonts w:cstheme="minorHAnsi"/>
-          <w:rtl/>
-        </w:rPr>
-        <w:br/>
-        <w:t>מסקנה: מבנה העץ שהוגדר טוב יותר עבור אלגוריתם אלפא-ביתא כאשר מספר הסוכנים הוא גבוה כי מקדם הסיעוך בו נשאר קבוע.</w:t>
-      </w:r>
-    </w:p>
-    <w:p>
-      <w:pPr>
-        <w:rPr>
-          <w:rFonts w:cstheme="minorHAnsi"/>
-          <w:b/>
-          <w:bCs/>
-          <w:sz w:val="32"/>
-          <w:szCs w:val="32"/>
-          <w:u w:val="single"/>
-          <w:rtl/>
-        </w:rPr>
-      </w:pPr>
-      <w:r>
-        <w:rPr>
-          <w:rFonts w:cstheme="minorHAnsi"/>
-          <w:b/>
-          <w:bCs/>
-          <w:sz w:val="32"/>
-          <w:szCs w:val="32"/>
-          <w:u w:val="single"/>
-          <w:rtl/>
-        </w:rPr>
-        <w:t xml:space="preserve">תרגיל </w:t>
-      </w:r>
-      <w:r>
-        <w:rPr>
-          <w:rFonts w:cstheme="minorHAnsi"/>
-          <w:b/>
-          <w:bCs/>
-          <w:sz w:val="32"/>
-          <w:szCs w:val="32"/>
-          <w:u w:val="single"/>
-        </w:rPr>
-        <w:t>3</w:t>
-      </w:r>
-      <w:r>
-        <w:rPr>
-          <w:rFonts w:cstheme="minorHAnsi"/>
-          <w:b/>
-          <w:bCs/>
-          <w:sz w:val="32"/>
-          <w:szCs w:val="32"/>
-          <w:u w:val="single"/>
-          <w:rtl/>
-        </w:rPr>
-        <w:t xml:space="preserve"> – </w:t>
-      </w:r>
-      <w:r>
-        <w:rPr>
-          <w:rFonts w:cstheme="minorHAnsi"/>
-          <w:b/>
-          <w:bCs/>
-          <w:sz w:val="32"/>
-          <w:szCs w:val="32"/>
-          <w:u w:val="single"/>
-          <w:rtl/>
-        </w:rPr>
-        <w:t>השוואה</w:t>
-      </w:r>
-      <w:r>
-        <w:rPr>
-          <w:rFonts w:cstheme="minorHAnsi"/>
-          <w:b/>
-          <w:bCs/>
-          <w:sz w:val="32"/>
-          <w:szCs w:val="32"/>
-          <w:u w:val="single"/>
-          <w:rtl/>
-        </w:rPr>
-        <w:br/>
-      </w:r>
-      <w:r>
-        <w:rPr>
-          <w:rFonts w:cstheme="minorHAnsi"/>
-          <w:sz w:val="24"/>
-          <w:szCs w:val="24"/>
-          <w:rtl/>
-        </w:rPr>
-        <w:t xml:space="preserve">מבחינת זמן ריצה לסוכן </w:t>
-      </w:r>
-      <w:r>
-        <w:rPr>
-          <w:rFonts w:cstheme="minorHAnsi"/>
-          <w:sz w:val="24"/>
-          <w:szCs w:val="24"/>
-        </w:rPr>
-        <w:t>alpha beta</w:t>
-      </w:r>
-      <w:r>
-        <w:rPr>
-          <w:rFonts w:cstheme="minorHAnsi"/>
-          <w:sz w:val="24"/>
-          <w:szCs w:val="24"/>
-          <w:rtl/>
-        </w:rPr>
-        <w:t xml:space="preserve"> ייקח פחות זמן לחשב את הצעד הבא לביצוע ולכן זמן הריצה שלנו יקטן, ניתן גם לראות זאת על ידי הגדלת העומק לחישוב ל -4 ולראות כי לסוכן זה לוקח פחות זמן לחשב את הצעד הבא לביצוע (המשחק פחות נתקע) ולכן זמן הריצה יקטן.</w:t>
-      </w:r>
-      <w:r>
-        <w:rPr>
-          <w:rFonts w:cstheme="minorHAnsi"/>
-          <w:sz w:val="24"/>
-          <w:szCs w:val="24"/>
-          <w:rtl/>
-        </w:rPr>
-        <w:br/>
-        <w:t>מבחינת בחירת המהלכים האלגוריתמים הם זהים, זאת מכיוון שאלגוריתם ש</w:t>
-      </w:r>
-      <w:r>
-        <w:rPr>
-          <w:rFonts w:cstheme="minorHAnsi"/>
-          <w:sz w:val="24"/>
-          <w:szCs w:val="24"/>
-        </w:rPr>
-        <w:t>alpha-beta</w:t>
-      </w:r>
-      <w:r>
-        <w:rPr>
-          <w:rFonts w:cstheme="minorHAnsi"/>
-          <w:sz w:val="24"/>
-          <w:szCs w:val="24"/>
-          <w:rtl/>
-        </w:rPr>
-        <w:t xml:space="preserve"> גוזם רק ענפים שלא ישנו את ערך האסטרטגיה הסופי ולכן יוחזר אותו מהלך לביצוע בעל הערך הגדול ביותר</w:t>
-      </w:r>
-      <w:r>
-        <w:rPr>
-          <w:rFonts w:cstheme="minorHAnsi"/>
-          <w:sz w:val="24"/>
-          <w:szCs w:val="24"/>
-        </w:rPr>
-        <w:t>.</w:t>
-      </w:r>
-    </w:p>
-    <w:p>
-      <w:pPr>
-        <w:bidi w:val="0"/>
-        <w:rPr>
-          <w:rFonts w:cstheme="minorHAnsi"/>
-          <w:sz w:val="24"/>
-          <w:szCs w:val="24"/>
-          <w:rtl/>
-        </w:rPr>
-      </w:pPr>
-      <w:r>
-        <w:rPr>
-          <w:rFonts w:cstheme="minorHAnsi"/>
-          <w:sz w:val="24"/>
-          <w:szCs w:val="24"/>
-          <w:rtl/>
-        </w:rPr>
-        <w:br w:type="page"/>
-      </w:r>
-    </w:p>
-    <w:p>
-      <w:pPr>
+        <w:t xml:space="preserve">' – בניית סוכן </w:t>
+      </w:r>
+      <w:r>
         <w:rPr>
           <w:rFonts w:cstheme="minorHAnsi"/>
           <w:bCs/>
@@ -1857,7 +1723,6 @@
           <w:sz w:val="40"/>
           <w:szCs w:val="40"/>
           <w:u w:val="single"/>
-          <w:rtl/>
           <w14:shadow w14:blurRad="38100" w14:dist="25400" w14:dir="5400000" w14:sx="100000" w14:sy="100000" w14:kx="0" w14:ky="0" w14:algn="ctr">
             <w14:srgbClr w14:val="6E747A">
               <w14:alpha w14:val="57000"/>
@@ -1869,7 +1734,8 @@
             <w14:round/>
           </w14:textOutline>
         </w:rPr>
-      </w:pPr>
+        <w:t>Expectimax</w:t>
+      </w:r>
       <w:r>
         <w:rPr>
           <w:rFonts w:cstheme="minorHAnsi"/>
@@ -1890,94 +1756,6 @@
             <w14:round/>
           </w14:textOutline>
         </w:rPr>
-        <w:lastRenderedPageBreak/>
-        <w:t xml:space="preserve">חלק </w:t>
-      </w:r>
-      <w:r>
-        <w:rPr>
-          <w:rFonts w:cstheme="minorHAnsi" w:hint="cs"/>
-          <w:bCs/>
-          <w:color w:val="4472C4" w:themeColor="accent1"/>
-          <w:sz w:val="40"/>
-          <w:szCs w:val="40"/>
-          <w:u w:val="single"/>
-          <w:rtl/>
-          <w14:shadow w14:blurRad="38100" w14:dist="25400" w14:dir="5400000" w14:sx="100000" w14:sy="100000" w14:kx="0" w14:ky="0" w14:algn="ctr">
-            <w14:srgbClr w14:val="6E747A">
-              <w14:alpha w14:val="57000"/>
-            </w14:srgbClr>
-          </w14:shadow>
-          <w14:textOutline w14:w="0" w14:cap="flat" w14:cmpd="sng" w14:algn="ctr">
-            <w14:noFill/>
-            <w14:prstDash w14:val="solid"/>
-            <w14:round/>
-          </w14:textOutline>
-        </w:rPr>
-        <w:t>ה</w:t>
-      </w:r>
-      <w:r>
-        <w:rPr>
-          <w:rFonts w:cstheme="minorHAnsi"/>
-          <w:bCs/>
-          <w:color w:val="4472C4" w:themeColor="accent1"/>
-          <w:sz w:val="40"/>
-          <w:szCs w:val="40"/>
-          <w:u w:val="single"/>
-          <w:rtl/>
-          <w14:shadow w14:blurRad="38100" w14:dist="25400" w14:dir="5400000" w14:sx="100000" w14:sy="100000" w14:kx="0" w14:ky="0" w14:algn="ctr">
-            <w14:srgbClr w14:val="6E747A">
-              <w14:alpha w14:val="57000"/>
-            </w14:srgbClr>
-          </w14:shadow>
-          <w14:textOutline w14:w="0" w14:cap="flat" w14:cmpd="sng" w14:algn="ctr">
-            <w14:noFill/>
-            <w14:prstDash w14:val="solid"/>
-            <w14:round/>
-          </w14:textOutline>
-        </w:rPr>
-        <w:t xml:space="preserve">' – בניית סוכן </w:t>
-      </w:r>
-      <w:r>
-        <w:rPr>
-          <w:rFonts w:cstheme="minorHAnsi"/>
-          <w:bCs/>
-          <w:color w:val="4472C4" w:themeColor="accent1"/>
-          <w:sz w:val="40"/>
-          <w:szCs w:val="40"/>
-          <w:u w:val="single"/>
-          <w14:shadow w14:blurRad="38100" w14:dist="25400" w14:dir="5400000" w14:sx="100000" w14:sy="100000" w14:kx="0" w14:ky="0" w14:algn="ctr">
-            <w14:srgbClr w14:val="6E747A">
-              <w14:alpha w14:val="57000"/>
-            </w14:srgbClr>
-          </w14:shadow>
-          <w14:textOutline w14:w="0" w14:cap="flat" w14:cmpd="sng" w14:algn="ctr">
-            <w14:noFill/>
-            <w14:prstDash w14:val="solid"/>
-            <w14:round/>
-          </w14:textOutline>
-        </w:rPr>
-        <w:t>Expectimax</w:t>
-      </w:r>
-      <w:r>
-        <w:rPr>
-          <w:rFonts w:cstheme="minorHAnsi"/>
-          <w:bCs/>
-          <w:color w:val="4472C4" w:themeColor="accent1"/>
-          <w:sz w:val="40"/>
-          <w:szCs w:val="40"/>
-          <w:u w:val="single"/>
-          <w:rtl/>
-          <w14:shadow w14:blurRad="38100" w14:dist="25400" w14:dir="5400000" w14:sx="100000" w14:sy="100000" w14:kx="0" w14:ky="0" w14:algn="ctr">
-            <w14:srgbClr w14:val="6E747A">
-              <w14:alpha w14:val="57000"/>
-            </w14:srgbClr>
-          </w14:shadow>
-          <w14:textOutline w14:w="0" w14:cap="flat" w14:cmpd="sng" w14:algn="ctr">
-            <w14:noFill/>
-            <w14:prstDash w14:val="solid"/>
-            <w14:round/>
-          </w14:textOutline>
-        </w:rPr>
         <w:t xml:space="preserve"> לרוח רנדומלית</w:t>
       </w:r>
     </w:p>
@@ -2001,7 +1779,7 @@
           <w:u w:val="single"/>
           <w:rtl/>
         </w:rPr>
-        <w:t xml:space="preserve">תרגיל </w:t>
+        <w:t xml:space="preserve">תרגיל 2 – </w:t>
       </w:r>
       <w:r>
         <w:rPr>
@@ -2013,7 +1791,7 @@
           <w:u w:val="single"/>
           <w:rtl/>
         </w:rPr>
-        <w:t>2</w:t>
+        <w:t>השוואה</w:t>
       </w:r>
       <w:r>
         <w:rPr>
@@ -2025,28 +1803,267 @@
           <w:u w:val="single"/>
           <w:rtl/>
         </w:rPr>
-        <w:t xml:space="preserve"> – </w:t>
-      </w:r>
-      <w:r>
-        <w:rPr>
-          <w:rFonts w:cstheme="minorHAnsi"/>
+        <w:br/>
+      </w:r>
+      <w:r>
+        <w:rPr>
+          <w:rFonts w:cstheme="minorHAnsi" w:hint="cs"/>
+          <w:sz w:val="24"/>
+          <w:szCs w:val="24"/>
+          <w:rtl/>
+        </w:rPr>
+        <w:t>ההבדל בין מימוש זה לבין המימוש</w:t>
+      </w:r>
+      <w:r>
+        <w:rPr>
+          <w:rFonts w:cstheme="minorHAnsi" w:hint="cs"/>
+          <w:sz w:val="24"/>
+          <w:szCs w:val="24"/>
+          <w:rtl/>
+        </w:rPr>
+        <w:t>ים</w:t>
+      </w:r>
+      <w:r>
+        <w:rPr>
+          <w:rFonts w:cstheme="minorHAnsi" w:hint="cs"/>
+          <w:sz w:val="24"/>
+          <w:szCs w:val="24"/>
+          <w:rtl/>
+        </w:rPr>
+        <w:t xml:space="preserve"> הק</w:t>
+      </w:r>
+      <w:r>
+        <w:rPr>
+          <w:rFonts w:cstheme="minorHAnsi" w:hint="cs"/>
+          <w:sz w:val="24"/>
+          <w:szCs w:val="24"/>
+          <w:rtl/>
+        </w:rPr>
+        <w:t>ודמ</w:t>
+      </w:r>
+      <w:r>
+        <w:rPr>
+          <w:rFonts w:cstheme="minorHAnsi" w:hint="cs"/>
+          <w:sz w:val="24"/>
+          <w:szCs w:val="24"/>
+          <w:rtl/>
+        </w:rPr>
+        <w:t xml:space="preserve">ים הוא </w:t>
+      </w:r>
+      <w:r>
+        <w:rPr>
+          <w:rFonts w:cstheme="minorHAnsi" w:hint="cs"/>
           <w:b/>
           <w:bCs/>
-          <w:sz w:val="32"/>
-          <w:szCs w:val="32"/>
-          <w:u w:val="single"/>
-          <w:rtl/>
-        </w:rPr>
-        <w:t>השוואה</w:t>
-      </w:r>
-      <w:r>
-        <w:rPr>
-          <w:rFonts w:cstheme="minorHAnsi"/>
-          <w:b/>
-          <w:bCs/>
-          <w:sz w:val="32"/>
-          <w:szCs w:val="32"/>
-          <w:u w:val="single"/>
+          <w:sz w:val="24"/>
+          <w:szCs w:val="24"/>
+          <w:rtl/>
+        </w:rPr>
+        <w:t>בהבטחת</w:t>
+      </w:r>
+      <w:r>
+        <w:rPr>
+          <w:rFonts w:cstheme="minorHAnsi" w:hint="cs"/>
+          <w:sz w:val="24"/>
+          <w:szCs w:val="24"/>
+          <w:rtl/>
+        </w:rPr>
+        <w:t xml:space="preserve"> </w:t>
+      </w:r>
+      <w:r>
+        <w:rPr>
+          <w:rFonts w:cstheme="minorHAnsi" w:hint="cs"/>
+          <w:sz w:val="24"/>
+          <w:szCs w:val="24"/>
+          <w:rtl/>
+        </w:rPr>
+        <w:t>חסם תחתון על ה</w:t>
+      </w:r>
+      <w:r>
+        <w:rPr>
+          <w:rFonts w:cstheme="minorHAnsi" w:hint="cs"/>
+          <w:sz w:val="24"/>
+          <w:szCs w:val="24"/>
+          <w:rtl/>
+        </w:rPr>
+        <w:t>ערך</w:t>
+      </w:r>
+      <w:r>
+        <w:rPr>
+          <w:rFonts w:cstheme="minorHAnsi" w:hint="cs"/>
+          <w:sz w:val="24"/>
+          <w:szCs w:val="24"/>
+          <w:rtl/>
+        </w:rPr>
+        <w:t xml:space="preserve"> היוריסט</w:t>
+      </w:r>
+      <w:r>
+        <w:rPr>
+          <w:rFonts w:cstheme="minorHAnsi" w:hint="eastAsia"/>
+          <w:sz w:val="24"/>
+          <w:szCs w:val="24"/>
+          <w:rtl/>
+        </w:rPr>
+        <w:t>י</w:t>
+      </w:r>
+      <w:r>
+        <w:rPr>
+          <w:rFonts w:cstheme="minorHAnsi" w:hint="cs"/>
+          <w:sz w:val="24"/>
+          <w:szCs w:val="24"/>
+          <w:rtl/>
+        </w:rPr>
+        <w:t xml:space="preserve"> של</w:t>
+      </w:r>
+      <w:r>
+        <w:rPr>
+          <w:rFonts w:cstheme="minorHAnsi" w:hint="cs"/>
+          <w:sz w:val="24"/>
+          <w:szCs w:val="24"/>
+          <w:rtl/>
+        </w:rPr>
+        <w:t xml:space="preserve"> האסטרטגיה עבור העומק בו אנו מסתכלים, באלגוריתמ</w:t>
+      </w:r>
+      <w:r>
+        <w:rPr>
+          <w:rFonts w:cstheme="minorHAnsi" w:hint="eastAsia"/>
+          <w:sz w:val="24"/>
+          <w:szCs w:val="24"/>
+          <w:rtl/>
+        </w:rPr>
+        <w:t>י</w:t>
+      </w:r>
+      <w:r>
+        <w:rPr>
+          <w:rFonts w:cstheme="minorHAnsi" w:hint="cs"/>
+          <w:sz w:val="24"/>
+          <w:szCs w:val="24"/>
+          <w:rtl/>
+        </w:rPr>
+        <w:t xml:space="preserve">ם הקודמים מובטחת לנו </w:t>
+      </w:r>
+      <w:r>
+        <w:rPr>
+          <w:rFonts w:cstheme="minorHAnsi" w:hint="cs"/>
+          <w:sz w:val="24"/>
+          <w:szCs w:val="24"/>
+          <w:rtl/>
+        </w:rPr>
+        <w:t xml:space="preserve">שכל </w:t>
+      </w:r>
+      <w:r>
+        <w:rPr>
+          <w:rFonts w:cstheme="minorHAnsi" w:hint="cs"/>
+          <w:sz w:val="24"/>
+          <w:szCs w:val="24"/>
+          <w:rtl/>
+        </w:rPr>
+        <w:t xml:space="preserve">סדרת מהלכים </w:t>
+      </w:r>
+      <w:r>
+        <w:rPr>
+          <w:rFonts w:cstheme="minorHAnsi" w:hint="cs"/>
+          <w:sz w:val="24"/>
+          <w:szCs w:val="24"/>
+          <w:rtl/>
+        </w:rPr>
+        <w:t xml:space="preserve">של היריב </w:t>
+      </w:r>
+      <w:r>
+        <w:rPr>
+          <w:rFonts w:cstheme="minorHAnsi" w:hint="cs"/>
+          <w:sz w:val="24"/>
+          <w:szCs w:val="24"/>
+          <w:rtl/>
+        </w:rPr>
+        <w:t xml:space="preserve">מהמהלך שבו אנו </w:t>
+      </w:r>
+      <w:r>
+        <w:rPr>
+          <w:rFonts w:cstheme="minorHAnsi" w:hint="cs"/>
+          <w:sz w:val="24"/>
+          <w:szCs w:val="24"/>
+          <w:rtl/>
+        </w:rPr>
+        <w:t>מבצעים</w:t>
+      </w:r>
+      <w:r>
+        <w:rPr>
+          <w:rFonts w:cstheme="minorHAnsi" w:hint="cs"/>
+          <w:sz w:val="24"/>
+          <w:szCs w:val="24"/>
+          <w:rtl/>
+        </w:rPr>
+        <w:t xml:space="preserve"> תוביל לערך </w:t>
+      </w:r>
+      <w:r>
+        <w:rPr>
+          <w:rFonts w:cstheme="minorHAnsi" w:hint="cs"/>
+          <w:sz w:val="24"/>
+          <w:szCs w:val="24"/>
+          <w:rtl/>
+        </w:rPr>
+        <w:t>יוריסט</w:t>
+      </w:r>
+      <w:r>
+        <w:rPr>
+          <w:rFonts w:cstheme="minorHAnsi" w:hint="eastAsia"/>
+          <w:sz w:val="24"/>
+          <w:szCs w:val="24"/>
+          <w:rtl/>
+        </w:rPr>
+        <w:t>י</w:t>
+      </w:r>
+      <w:r>
+        <w:rPr>
+          <w:rFonts w:cstheme="minorHAnsi" w:hint="cs"/>
+          <w:sz w:val="24"/>
+          <w:szCs w:val="24"/>
+          <w:rtl/>
+        </w:rPr>
+        <w:t xml:space="preserve"> שהוא לפחות</w:t>
+      </w:r>
+      <w:r>
+        <w:rPr>
+          <w:rFonts w:cstheme="minorHAnsi" w:hint="cs"/>
+          <w:sz w:val="24"/>
+          <w:szCs w:val="24"/>
+          <w:rtl/>
+        </w:rPr>
+        <w:t xml:space="preserve"> </w:t>
+      </w:r>
+      <w:r>
+        <w:rPr>
+          <w:rFonts w:cstheme="minorHAnsi" w:hint="cs"/>
+          <w:sz w:val="24"/>
+          <w:szCs w:val="24"/>
+          <w:rtl/>
+        </w:rPr>
+        <w:t>כמו הערך ש</w:t>
+      </w:r>
+      <w:r>
+        <w:rPr>
+          <w:rFonts w:cstheme="minorHAnsi" w:hint="cs"/>
+          <w:sz w:val="24"/>
+          <w:szCs w:val="24"/>
+          <w:rtl/>
+        </w:rPr>
+        <w:t>ה</w:t>
+      </w:r>
+      <w:r>
+        <w:rPr>
+          <w:rFonts w:cstheme="minorHAnsi" w:hint="cs"/>
+          <w:sz w:val="24"/>
+          <w:szCs w:val="24"/>
+          <w:rtl/>
+        </w:rPr>
+        <w:t>ושג בפיתוח העץ.</w:t>
+      </w:r>
+      <w:r>
+        <w:rPr>
+          <w:rFonts w:cstheme="minorHAnsi"/>
+          <w:sz w:val="24"/>
+          <w:szCs w:val="24"/>
           <w:rtl/>
         </w:rPr>
         <w:br/>
@@ -2058,108 +2075,34 @@
           <w:szCs w:val="24"/>
           <w:rtl/>
         </w:rPr>
-        <w:t>ההבדל בין מימוש זה לבין המימוש</w:t>
-      </w:r>
-      <w:r>
-        <w:rPr>
-          <w:rFonts w:cstheme="minorHAnsi" w:hint="cs"/>
-          <w:sz w:val="24"/>
-          <w:szCs w:val="24"/>
-          <w:rtl/>
-        </w:rPr>
-        <w:t>ים</w:t>
-      </w:r>
-      <w:r>
-        <w:rPr>
-          <w:rFonts w:cstheme="minorHAnsi" w:hint="cs"/>
-          <w:sz w:val="24"/>
-          <w:szCs w:val="24"/>
-          <w:rtl/>
-        </w:rPr>
-        <w:t xml:space="preserve"> הק</w:t>
-      </w:r>
-      <w:r>
-        <w:rPr>
-          <w:rFonts w:cstheme="minorHAnsi" w:hint="cs"/>
-          <w:sz w:val="24"/>
-          <w:szCs w:val="24"/>
-          <w:rtl/>
-        </w:rPr>
-        <w:t>ודמ</w:t>
-      </w:r>
-      <w:r>
-        <w:rPr>
-          <w:rFonts w:cstheme="minorHAnsi" w:hint="cs"/>
-          <w:sz w:val="24"/>
-          <w:szCs w:val="24"/>
-          <w:rtl/>
-        </w:rPr>
-        <w:t xml:space="preserve">ים הוא </w:t>
-      </w:r>
-      <w:r>
-        <w:rPr>
-          <w:rFonts w:cstheme="minorHAnsi" w:hint="cs"/>
-          <w:b/>
-          <w:bCs/>
-          <w:sz w:val="24"/>
-          <w:szCs w:val="24"/>
-          <w:rtl/>
-        </w:rPr>
-        <w:t>בהבטחת</w:t>
-      </w:r>
-      <w:r>
-        <w:rPr>
-          <w:rFonts w:cstheme="minorHAnsi" w:hint="cs"/>
-          <w:sz w:val="24"/>
-          <w:szCs w:val="24"/>
-          <w:rtl/>
-        </w:rPr>
-        <w:t xml:space="preserve"> ערך האסטרטגיה עבור העומק בו אנו מסתכלים, באלגוריתמ</w:t>
-      </w:r>
-      <w:r>
-        <w:rPr>
-          <w:rFonts w:cstheme="minorHAnsi" w:hint="eastAsia"/>
-          <w:sz w:val="24"/>
-          <w:szCs w:val="24"/>
-          <w:rtl/>
-        </w:rPr>
-        <w:t>י</w:t>
-      </w:r>
-      <w:r>
-        <w:rPr>
-          <w:rFonts w:cstheme="minorHAnsi" w:hint="cs"/>
-          <w:sz w:val="24"/>
-          <w:szCs w:val="24"/>
-          <w:rtl/>
-        </w:rPr>
-        <w:t xml:space="preserve">ם הקודמים מובטחת לנו סדרת מהלכים מהמהלך שבו אנו מחפשים אשר תוביל לערך </w:t>
-      </w:r>
-      <w:r>
-        <w:rPr>
-          <w:rFonts w:cstheme="minorHAnsi" w:hint="cs"/>
-          <w:sz w:val="24"/>
-          <w:szCs w:val="24"/>
-          <w:rtl/>
-        </w:rPr>
-        <w:t>אסטרטג</w:t>
-      </w:r>
-      <w:r>
-        <w:rPr>
-          <w:rFonts w:cstheme="minorHAnsi" w:hint="eastAsia"/>
-          <w:sz w:val="24"/>
-          <w:szCs w:val="24"/>
-          <w:rtl/>
-        </w:rPr>
-        <w:t>י</w:t>
-      </w:r>
-      <w:r>
-        <w:rPr>
-          <w:rFonts w:cstheme="minorHAnsi" w:hint="cs"/>
-          <w:sz w:val="24"/>
-          <w:szCs w:val="24"/>
-          <w:rtl/>
-        </w:rPr>
-        <w:t xml:space="preserve"> שהוא לפחות</w:t>
+        <w:t xml:space="preserve">כעת האלגוריתם מסתמך על ערך תוחלת פונקציית הסתברות ובפרט </w:t>
+      </w:r>
+      <w:r>
+        <w:rPr>
+          <w:rFonts w:cstheme="minorHAnsi" w:hint="cs"/>
+          <w:sz w:val="24"/>
+          <w:szCs w:val="24"/>
+          <w:rtl/>
+        </w:rPr>
+        <w:t>חסם תחתון</w:t>
+      </w:r>
+      <w:r>
+        <w:rPr>
+          <w:rFonts w:cstheme="minorHAnsi" w:hint="cs"/>
+          <w:sz w:val="24"/>
+          <w:szCs w:val="24"/>
+          <w:rtl/>
+        </w:rPr>
+        <w:t xml:space="preserve"> זה לא מובטח לנו</w:t>
+      </w:r>
+      <w:r>
+        <w:rPr>
+          <w:rFonts w:cstheme="minorHAnsi" w:hint="cs"/>
+          <w:sz w:val="24"/>
+          <w:szCs w:val="24"/>
+          <w:rtl/>
+        </w:rPr>
+        <w:t>,</w:t>
       </w:r>
       <w:r>
         <w:rPr>
@@ -2177,7 +2120,43 @@
           <w:szCs w:val="24"/>
           <w:rtl/>
         </w:rPr>
-        <w:t>כמו הערך ש</w:t>
+        <w:t>מכיוון שבתור</w:t>
+      </w:r>
+      <w:r>
+        <w:rPr>
+          <w:rFonts w:cstheme="minorHAnsi" w:hint="cs"/>
+          <w:sz w:val="24"/>
+          <w:szCs w:val="24"/>
+          <w:rtl/>
+        </w:rPr>
+        <w:t>ו</w:t>
+      </w:r>
+      <w:r>
+        <w:rPr>
+          <w:rFonts w:cstheme="minorHAnsi" w:hint="cs"/>
+          <w:sz w:val="24"/>
+          <w:szCs w:val="24"/>
+          <w:rtl/>
+        </w:rPr>
+        <w:t xml:space="preserve"> היריב</w:t>
+      </w:r>
+      <w:r>
+        <w:rPr>
+          <w:rFonts w:cstheme="minorHAnsi" w:hint="cs"/>
+          <w:sz w:val="24"/>
+          <w:szCs w:val="24"/>
+          <w:rtl/>
+        </w:rPr>
+        <w:t xml:space="preserve"> יכול לבחור במהלך אשר מקטין את </w:t>
+      </w:r>
+      <w:r>
+        <w:rPr>
+          <w:rFonts w:cstheme="minorHAnsi" w:hint="cs"/>
+          <w:sz w:val="24"/>
+          <w:szCs w:val="24"/>
+          <w:rtl/>
+        </w:rPr>
+        <w:t xml:space="preserve">ערך </w:t>
       </w:r>
       <w:r>
         <w:rPr>
@@ -2195,34 +2174,7 @@
           <w:szCs w:val="24"/>
           <w:rtl/>
         </w:rPr>
-        <w:t xml:space="preserve">ושג בפיתוח העץ. כעת האלגוריתם מסתמך על ערך תוחלת פונקציית הסתברות ובפרט ערך זה לא מובטח לנו </w:t>
-      </w:r>
-      <w:r>
-        <w:rPr>
-          <w:rFonts w:cstheme="minorHAnsi" w:hint="cs"/>
-          <w:sz w:val="24"/>
-          <w:szCs w:val="24"/>
-          <w:rtl/>
-        </w:rPr>
-        <w:t>מכיוון שבתור</w:t>
-      </w:r>
-      <w:r>
-        <w:rPr>
-          <w:rFonts w:cstheme="minorHAnsi" w:hint="cs"/>
-          <w:sz w:val="24"/>
-          <w:szCs w:val="24"/>
-          <w:rtl/>
-        </w:rPr>
-        <w:t>ו</w:t>
-      </w:r>
-      <w:r>
-        <w:rPr>
-          <w:rFonts w:cstheme="minorHAnsi" w:hint="cs"/>
-          <w:sz w:val="24"/>
-          <w:szCs w:val="24"/>
-          <w:rtl/>
-        </w:rPr>
-        <w:t xml:space="preserve"> היריב יכול לבחור במהלך אשר מקטין את הערך האסטרטגי</w:t>
+        <w:t>אסטרטגי</w:t>
       </w:r>
       <w:r>
         <w:rPr>
@@ -2318,7 +2270,7 @@
     <w:p>
       <w:pPr>
         <w:rPr>
-          <w:rFonts w:cstheme="minorHAnsi" w:hint="cs"/>
+          <w:rFonts w:cstheme="minorHAnsi"/>
           <w:sz w:val="24"/>
           <w:szCs w:val="24"/>
           <w:rtl/>
@@ -2454,10 +2406,10 @@
           <w:szCs w:val="24"/>
         </w:rPr>
         <w:object w:dxaOrig="340" w:dyaOrig="660" w14:anchorId="03F719EE">
-          <v:shape id="_x0000_i1026" type="#_x0000_t75" alt="" style="width:17pt;height:33.1pt;mso-width-percent:0;mso-height-percent:0;mso-width-percent:0;mso-height-percent:0" o:ole="">
+          <v:shape id="_x0000_i1028" type="#_x0000_t75" alt="" style="width:16.85pt;height:33.2pt;mso-width-percent:0;mso-height-percent:0;mso-width-percent:0;mso-height-percent:0" o:ole="">
             <v:imagedata r:id="rId14" o:title=""/>
           </v:shape>
-          <o:OLEObject Type="Embed" ProgID="Equation.DSMT4" ShapeID="_x0000_i1026" DrawAspect="Content" ObjectID="_1606145901" r:id="rId15"/>
+          <o:OLEObject Type="Embed" ProgID="Equation.DSMT4" ShapeID="_x0000_i1028" DrawAspect="Content" ObjectID="_1606154986" r:id="rId15"/>
         </w:object>
       </w:r>
       <w:r>
@@ -2476,16 +2428,7 @@
           <w:szCs w:val="24"/>
           <w:rtl/>
         </w:rPr>
-        <w:t xml:space="preserve">וגם נפנה </w:t>
-      </w:r>
-      <w:r>
-        <w:rPr>
-          <w:rFonts w:cstheme="minorHAnsi" w:hint="cs"/>
-          <w:sz w:val="24"/>
-          <w:szCs w:val="24"/>
-          <w:rtl/>
-        </w:rPr>
-        <w:t xml:space="preserve">לכיוון </w:t>
+        <w:t xml:space="preserve">וגם נפנה לכיוון </w:t>
       </w:r>
       <w:r>
         <w:rPr>
@@ -2521,16 +2464,7 @@
           <w:szCs w:val="24"/>
           <w:rtl/>
         </w:rPr>
-        <w:t xml:space="preserve"> אבל הרוח יכולה לבחור ב</w:t>
-      </w:r>
-      <w:r>
-        <w:rPr>
-          <w:rFonts w:cstheme="minorHAnsi" w:hint="cs"/>
-          <w:sz w:val="24"/>
-          <w:szCs w:val="24"/>
-          <w:rtl/>
-        </w:rPr>
-        <w:t xml:space="preserve">כיוון </w:t>
+        <w:t xml:space="preserve"> אבל הרוח יכולה לבחור בכיוון </w:t>
       </w:r>
       <w:r>
         <w:rPr>
@@ -2547,16 +2481,7 @@
           <w:szCs w:val="24"/>
           <w:vertAlign w:val="subscript"/>
         </w:rPr>
-        <w:t>1</w:t>
-      </w:r>
-      <w:r>
-        <w:rPr>
-          <w:rFonts w:cstheme="minorHAnsi"/>
-          <w:sz w:val="24"/>
-          <w:szCs w:val="24"/>
-          <w:vertAlign w:val="subscript"/>
-        </w:rPr>
-        <w:t>1</w:t>
+        <w:t>11</w:t>
       </w:r>
       <w:r>
         <w:rPr>
@@ -2576,12 +2501,23 @@
           <w:szCs w:val="24"/>
         </w:rPr>
         <w:object w:dxaOrig="1320" w:dyaOrig="660" w14:anchorId="7FDF3D38">
-          <v:shape id="_x0000_i1025" type="#_x0000_t75" alt="" style="width:66.2pt;height:33.1pt;mso-width-percent:0;mso-height-percent:0;mso-width-percent:0;mso-height-percent:0" o:ole="">
+          <v:shape id="_x0000_i1029" type="#_x0000_t75" alt="" style="width:66.4pt;height:33.2pt;mso-width-percent:0;mso-height-percent:0;mso-width-percent:0;mso-height-percent:0" o:ole="">
             <v:imagedata r:id="rId16" o:title=""/>
           </v:shape>
-          <o:OLEObject Type="Embed" ProgID="Equation.DSMT4" ShapeID="_x0000_i1025" DrawAspect="Content" ObjectID="_1606145902" r:id="rId17"/>
+          <o:OLEObject Type="Embed" ProgID="Equation.DSMT4" ShapeID="_x0000_i1029" DrawAspect="Content" ObjectID="_1606154987" r:id="rId17"/>
         </w:object>
       </w:r>
+      <w:r>
+        <w:rPr>
+          <w:rFonts w:cstheme="minorHAnsi" w:hint="cs"/>
+          <w:sz w:val="24"/>
+          <w:szCs w:val="24"/>
+          <w:rtl/>
+        </w:rPr>
+        <w:t>.</w:t>
+      </w:r>
+      <w:bookmarkStart w:id="1" w:name="_GoBack"/>
+      <w:bookmarkEnd w:id="1"/>
     </w:p>
     <w:p>
       <w:pPr>
@@ -2832,12 +2768,12 @@
           </mc:Choice>
           <mc:Fallback>
             <w:pict>
-              <v:group w14:anchorId="52F26BA5" id="Group 21" o:spid="_x0000_s1026" style="position:absolute;left:0;text-align:left;margin-left:12.4pt;margin-top:29.7pt;width:383.25pt;height:81.4pt;z-index:251667456" coordsize="48669,10336" o:gfxdata="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">
+              <v:group w14:anchorId="52F26BA5" id="Group 21" o:spid="_x0000_s1026" style="position:absolute;left:0;text-align:left;margin-left:12.4pt;margin-top:29.7pt;width:383.25pt;height:81.4pt;z-index:251667456" coordsize="48669,10336" o:gfxdata="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">
                 <v:shapetype id="_x0000_t202" coordsize="21600,21600" o:spt="202" path="m,l,21600r21600,l21600,xe">
                   <v:stroke joinstyle="miter"/>
                   <v:path gradientshapeok="t" o:connecttype="rect"/>
                 </v:shapetype>
-                <v:shape id="Text Box 10" o:spid="_x0000_s1027" type="#_x0000_t202" style="position:absolute;left:14255;top:8121;width:9140;height:2158;visibility:visible;mso-wrap-style:square;v-text-anchor:top" o:gfxdata="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" filled="f" stroked="f" strokeweight=".5pt">
+                <v:shape id="Text Box 10" o:spid="_x0000_s1027" type="#_x0000_t202" style="position:absolute;left:14255;top:8121;width:9140;height:2158;visibility:visible;mso-wrap-style:square;v-text-anchor:top" o:gfxdata="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" filled="f" stroked="f" strokeweight=".5pt">
                   <v:textbox>
                     <w:txbxContent>
                       <w:p>
@@ -2865,7 +2801,7 @@
                     </w:txbxContent>
                   </v:textbox>
                 </v:shape>
-                <v:shape id="Text Box 11" o:spid="_x0000_s1028" type="#_x0000_t202" style="position:absolute;top:8121;width:9140;height:2158;visibility:visible;mso-wrap-style:square;v-text-anchor:top" o:gfxdata="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" filled="f" stroked="f" strokeweight=".5pt">
+                <v:shape id="Text Box 11" o:spid="_x0000_s1028" type="#_x0000_t202" style="position:absolute;top:8121;width:9140;height:2158;visibility:visible;mso-wrap-style:square;v-text-anchor:top" o:gfxdata="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" filled="f" stroked="f" strokeweight=".5pt">
                   <v:textbox>
                     <w:txbxContent>
                       <w:p>
@@ -2893,7 +2829,7 @@
                     </w:txbxContent>
                   </v:textbox>
                 </v:shape>
-                <v:shape id="Text Box 12" o:spid="_x0000_s1029" type="#_x0000_t202" style="position:absolute;left:39529;top:8178;width:9140;height:2158;visibility:visible;mso-wrap-style:square;v-text-anchor:top" o:gfxdata="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" filled="f" stroked="f" strokeweight=".5pt">
+                <v:shape id="Text Box 12" o:spid="_x0000_s1029" type="#_x0000_t202" style="position:absolute;left:39529;top:8178;width:9140;height:2158;visibility:visible;mso-wrap-style:square;v-text-anchor:top" o:gfxdata="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" filled="f" stroked="f" strokeweight=".5pt">
                   <v:textbox>
                     <w:txbxContent>
                       <w:p>
@@ -2921,7 +2857,7 @@
                     </w:txbxContent>
                   </v:textbox>
                 </v:shape>
-                <v:shape id="Text Box 13" o:spid="_x0000_s1030" type="#_x0000_t202" style="position:absolute;left:13630;width:9141;height:2158;visibility:visible;mso-wrap-style:square;v-text-anchor:top" o:gfxdata="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" filled="f" stroked="f" strokeweight=".5pt">
+                <v:shape id="Text Box 13" o:spid="_x0000_s1030" type="#_x0000_t202" style="position:absolute;left:13630;width:9141;height:2158;visibility:visible;mso-wrap-style:square;v-text-anchor:top" o:gfxdata="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" filled="f" stroked="f" strokeweight=".5pt">
                   <v:textbox>
                     <w:txbxContent>
                       <w:p>
@@ -2957,6 +2893,7 @@
       <w:r>
         <w:rPr>
           <w:rFonts w:cstheme="minorHAnsi"/>
+          <w:noProof/>
           <w:sz w:val="24"/>
           <w:szCs w:val="24"/>
         </w:rPr>
@@ -3169,8 +3106,6 @@
         </w:rPr>
         <w:t xml:space="preserve">לא </w:t>
       </w:r>
-      <w:bookmarkStart w:id="1" w:name="_GoBack"/>
-      <w:bookmarkEnd w:id="1"/>
       <w:r>
         <w:rPr>
           <w:rFonts w:cstheme="minorHAnsi"/>
@@ -3199,7 +3134,7 @@
         <w:bidi w:val="0"/>
         <w:jc w:val="right"/>
         <w:rPr>
-          <w:rFonts w:cstheme="minorHAnsi" w:hint="cs"/>
+          <w:rFonts w:cstheme="minorHAnsi"/>
           <w:sz w:val="24"/>
           <w:szCs w:val="24"/>
           <w:rtl/>
@@ -3248,7 +3183,7 @@
 <w:ftr xmlns:wpc="http://schemas.microsoft.com/office/word/2010/wordprocessingCanvas" xmlns:cx="http://schemas.microsoft.com/office/drawing/2014/chartex" xmlns:cx1="http://schemas.microsoft.com/office/drawing/2015/9/8/chartex" xmlns:cx2="http://schemas.microsoft.com/office/drawing/2015/10/21/chartex" xmlns:cx3="http://schemas.microsoft.com/office/drawing/2016/5/9/chartex" xmlns:cx4="http://schemas.microsoft.com/office/drawing/2016/5/10/chartex" xmlns:cx5="http://schemas.microsoft.com/office/drawing/2016/5/11/chartex" xmlns:cx6="http://schemas.microsoft.com/office/drawing/2016/5/12/chartex" xmlns:cx7="http://schemas.microsoft.com/office/drawing/2016/5/13/chartex" xmlns:cx8="http://schemas.microsoft.com/office/drawing/2016/5/14/chartex" xmlns:mc="http://schemas.openxmlformats.org/markup-compatibility/2006" xmlns:aink="http://schemas.microsoft.com/office/drawing/2016/ink" xmlns:am3d="http://schemas.microsoft.com/office/drawing/2017/model3d" xmlns:o="urn:schemas-microsoft-com:office:office" xmlns:r="http://schemas.openxmlformats.org/officeDocument/2006/relationships" xmlns:m="http://schemas.openxmlformats.org/officeDocument/2006/math" xmlns:v="urn:schemas-microsoft-com:vml" xmlns:wp14="http://schemas.microsoft.com/office/word/2010/wordprocessingDrawing" xmlns:wp="http://schemas.openxmlformats.org/drawingml/2006/wordprocessingDrawing" xmlns:w10="urn:schemas-microsoft-com:office:word" xmlns:w="http://schemas.openxmlformats.org/wordprocessingml/2006/main" xmlns:w14="http://schemas.microsoft.com/office/word/2010/wordml" xmlns:w15="http://schemas.microsoft.com/office/word/2012/wordml" xmlns:w16cid="http://schemas.microsoft.com/office/word/2016/wordml/cid" xmlns:w16se="http://schemas.microsoft.com/office/word/2015/wordml/symex" xmlns:wpg="http://schemas.microsoft.com/office/word/2010/wordprocessingGroup" xmlns:wpi="http://schemas.microsoft.com/office/word/2010/wordprocessingInk" xmlns:wne="http://schemas.microsoft.com/office/word/2006/wordml" xmlns:wps="http://schemas.microsoft.com/office/word/2010/wordprocessingShape" mc:Ignorable="w14 w15 w16se w16cid wp14">
   <w:p>
     <w:pPr>
-      <w:pStyle w:val="Footer"/>
+      <w:pStyle w:val="a6"/>
       <w:bidi w:val="0"/>
       <w:rPr>
         <w:rtl/>
@@ -3264,7 +3199,7 @@
   </w:p>
   <w:p>
     <w:pPr>
-      <w:pStyle w:val="Footer"/>
+      <w:pStyle w:val="a6"/>
     </w:pPr>
   </w:p>
 </w:ftr>
@@ -4764,7 +4699,7 @@
     <w:lsdException w:name="Hashtag" w:semiHidden="1" w:unhideWhenUsed="1"/>
     <w:lsdException w:name="Unresolved Mention" w:semiHidden="1" w:unhideWhenUsed="1"/>
   </w:latentStyles>
-  <w:style w:type="paragraph" w:default="1" w:styleId="Normal">
+  <w:style w:type="paragraph" w:default="1" w:styleId="a">
     <w:name w:val="Normal"/>
     <w:qFormat/>
     <w:rsid w:val="00C06F00"/>
@@ -4772,12 +4707,13 @@
       <w:bidi/>
     </w:pPr>
   </w:style>
-  <w:style w:type="character" w:default="1" w:styleId="DefaultParagraphFont">
+  <w:style w:type="character" w:default="1" w:styleId="a0">
     <w:name w:val="Default Paragraph Font"/>
     <w:uiPriority w:val="1"/>
+    <w:semiHidden/>
     <w:unhideWhenUsed/>
   </w:style>
-  <w:style w:type="table" w:default="1" w:styleId="TableNormal">
+  <w:style w:type="table" w:default="1" w:styleId="a1">
     <w:name w:val="Normal Table"/>
     <w:uiPriority w:val="99"/>
     <w:semiHidden/>
@@ -4792,15 +4728,15 @@
       </w:tblCellMar>
     </w:tblPr>
   </w:style>
-  <w:style w:type="numbering" w:default="1" w:styleId="NoList">
+  <w:style w:type="numbering" w:default="1" w:styleId="a2">
     <w:name w:val="No List"/>
     <w:uiPriority w:val="99"/>
     <w:semiHidden/>
     <w:unhideWhenUsed/>
   </w:style>
-  <w:style w:type="table" w:styleId="TableGrid">
+  <w:style w:type="table" w:styleId="a3">
     <w:name w:val="Table Grid"/>
-    <w:basedOn w:val="TableNormal"/>
+    <w:basedOn w:val="a1"/>
     <w:uiPriority w:val="39"/>
     <w:rsid w:val="007D5A1F"/>
     <w:pPr>
@@ -4817,10 +4753,10 @@
       </w:tblBorders>
     </w:tblPr>
   </w:style>
-  <w:style w:type="paragraph" w:styleId="Header">
+  <w:style w:type="paragraph" w:styleId="a4">
     <w:name w:val="header"/>
-    <w:basedOn w:val="Normal"/>
-    <w:link w:val="HeaderChar"/>
+    <w:basedOn w:val="a"/>
+    <w:link w:val="a5"/>
     <w:uiPriority w:val="99"/>
     <w:unhideWhenUsed/>
     <w:rsid w:val="00235AA5"/>
@@ -4832,17 +4768,17 @@
       <w:spacing w:after="0" w:line="240" w:lineRule="auto"/>
     </w:pPr>
   </w:style>
-  <w:style w:type="character" w:customStyle="1" w:styleId="HeaderChar">
-    <w:name w:val="Header Char"/>
-    <w:basedOn w:val="DefaultParagraphFont"/>
-    <w:link w:val="Header"/>
+  <w:style w:type="character" w:customStyle="1" w:styleId="a5">
+    <w:name w:val="כותרת עליונה תו"/>
+    <w:basedOn w:val="a0"/>
+    <w:link w:val="a4"/>
     <w:uiPriority w:val="99"/>
     <w:rsid w:val="00235AA5"/>
   </w:style>
-  <w:style w:type="paragraph" w:styleId="Footer">
+  <w:style w:type="paragraph" w:styleId="a6">
     <w:name w:val="footer"/>
-    <w:basedOn w:val="Normal"/>
-    <w:link w:val="FooterChar"/>
+    <w:basedOn w:val="a"/>
+    <w:link w:val="a7"/>
     <w:uiPriority w:val="99"/>
     <w:unhideWhenUsed/>
     <w:rsid w:val="00235AA5"/>
@@ -4854,16 +4790,16 @@
       <w:spacing w:after="0" w:line="240" w:lineRule="auto"/>
     </w:pPr>
   </w:style>
-  <w:style w:type="character" w:customStyle="1" w:styleId="FooterChar">
-    <w:name w:val="Footer Char"/>
-    <w:basedOn w:val="DefaultParagraphFont"/>
-    <w:link w:val="Footer"/>
+  <w:style w:type="character" w:customStyle="1" w:styleId="a7">
+    <w:name w:val="כותרת תחתונה תו"/>
+    <w:basedOn w:val="a0"/>
+    <w:link w:val="a6"/>
     <w:uiPriority w:val="99"/>
     <w:rsid w:val="00235AA5"/>
   </w:style>
-  <w:style w:type="paragraph" w:styleId="ListParagraph">
+  <w:style w:type="paragraph" w:styleId="a8">
     <w:name w:val="List Paragraph"/>
-    <w:basedOn w:val="Normal"/>
+    <w:basedOn w:val="a"/>
     <w:uiPriority w:val="34"/>
     <w:qFormat/>
     <w:rsid w:val="00E61A70"/>
@@ -4872,9 +4808,9 @@
       <w:contextualSpacing/>
     </w:pPr>
   </w:style>
-  <w:style w:type="character" w:styleId="PlaceholderText">
+  <w:style w:type="character" w:styleId="a9">
     <w:name w:val="Placeholder Text"/>
-    <w:basedOn w:val="DefaultParagraphFont"/>
+    <w:basedOn w:val="a0"/>
     <w:uiPriority w:val="99"/>
     <w:semiHidden/>
     <w:rsid w:val="000A5C84"/>
@@ -5185,7 +5121,7 @@
 </file>
 
 <file path=customXml/itemProps1.xml><?xml version="1.0" encoding="utf-8"?>
-<ds:datastoreItem xmlns:ds="http://schemas.openxmlformats.org/officeDocument/2006/customXml" ds:itemID="{28CE846D-869E-1149-A1C4-B94229CE21DD}">
+<ds:datastoreItem xmlns:ds="http://schemas.openxmlformats.org/officeDocument/2006/customXml" ds:itemID="{9E6A33B9-533A-4E7F-B499-77ECC6D28B28}">
   <ds:schemaRefs>
     <ds:schemaRef ds:uri="http://schemas.openxmlformats.org/officeDocument/2006/bibliography"/>
   </ds:schemaRefs>

</xml_diff>

<commit_message>
section h Q 6-8
</commit_message>
<xml_diff>
--- a/HW_2/docs/HW_2_Edit_Version.docx
+++ b/HW_2/docs/HW_2_Edit_Version.docx
@@ -1860,10 +1860,10 @@
             <v:path o:extrusionok="f" gradientshapeok="t" o:connecttype="rect"/>
             <o:lock v:ext="edit" aspectratio="t"/>
           </v:shapetype>
-          <v:shape id="_x0000_i1031" type="#_x0000_t75" alt="" style="width:13.9pt;height:14.75pt;mso-width-percent:0;mso-height-percent:0;mso-width-percent:0;mso-height-percent:0" o:ole="">
+          <v:shape id="_x0000_i1031" type="#_x0000_t75" alt="" style="width:13.9pt;height:15.2pt;mso-width-percent:0;mso-height-percent:0;mso-width-percent:0;mso-height-percent:0" o:ole="">
             <v:imagedata r:id="rId8" o:title=""/>
           </v:shape>
-          <o:OLEObject Type="Embed" ProgID="Equation.DSMT4" ShapeID="_x0000_i1031" DrawAspect="Content" ObjectID="_1606643546" r:id="rId9"/>
+          <o:OLEObject Type="Embed" ProgID="Equation.DSMT4" ShapeID="_x0000_i1031" DrawAspect="Content" ObjectID="_1606657837" r:id="rId9"/>
         </w:object>
       </w:r>
       <w:r>
@@ -2082,7 +2082,7 @@
           <v:shape id="_x0000_i1030" type="#_x0000_t75" alt="" style="width:23.85pt;height:23.85pt;mso-width-percent:0;mso-height-percent:0;mso-width-percent:0;mso-height-percent:0" o:ole="">
             <v:imagedata r:id="rId10" o:title=""/>
           </v:shape>
-          <o:OLEObject Type="Embed" ProgID="Equation.DSMT4" ShapeID="_x0000_i1030" DrawAspect="Content" ObjectID="_1606643547" r:id="rId11"/>
+          <o:OLEObject Type="Embed" ProgID="Equation.DSMT4" ShapeID="_x0000_i1030" DrawAspect="Content" ObjectID="_1606657838" r:id="rId11"/>
         </w:object>
       </w:r>
       <w:bookmarkEnd w:id="0"/>
@@ -2162,7 +2162,7 @@
           <v:shape id="_x0000_i1029" type="#_x0000_t75" alt="" style="width:75.05pt;height:29.05pt;mso-width-percent:0;mso-height-percent:0;mso-width-percent:0;mso-height-percent:0" o:ole="">
             <v:imagedata r:id="rId12" o:title=""/>
           </v:shape>
-          <o:OLEObject Type="Embed" ProgID="Equation.DSMT4" ShapeID="_x0000_i1029" DrawAspect="Content" ObjectID="_1606643548" r:id="rId13"/>
+          <o:OLEObject Type="Embed" ProgID="Equation.DSMT4" ShapeID="_x0000_i1029" DrawAspect="Content" ObjectID="_1606657839" r:id="rId13"/>
         </w:object>
       </w:r>
       <w:r>
@@ -5913,7 +5913,6 @@
         </w:rPr>
         <w:t xml:space="preserve"> ואכן אם יבצע צעד זהה יזכה בניקוד שהינו לפחות 100 בעוד 2 צעדים. לעומת זאת ערך האסטרטגיה על פי האלגוריתם </w:t>
       </w:r>
-      <w:proofErr w:type="spellStart"/>
       <w:r>
         <w:rPr>
           <w:rFonts w:cstheme="minorHAnsi"/>
@@ -5922,7 +5921,6 @@
         </w:rPr>
         <w:t>Expectimax</w:t>
       </w:r>
-      <w:proofErr w:type="spellEnd"/>
       <w:r>
         <w:rPr>
           <w:rFonts w:cstheme="minorHAnsi"/>
@@ -5930,8 +5928,9 @@
           <w:szCs w:val="18"/>
           <w:rtl/>
         </w:rPr>
-        <w:t xml:space="preserve"> הינו 200 כאשר יבצע ה</w:t>
-      </w:r>
+        <w:t xml:space="preserve"> הינו 200 כאשר יבצע </w:t>
+      </w:r>
+      <w:proofErr w:type="spellStart"/>
       <w:r>
         <w:rPr>
           <w:rFonts w:cstheme="minorHAnsi"/>
@@ -5939,7 +5938,7 @@
           <w:szCs w:val="18"/>
           <w:rtl/>
         </w:rPr>
-        <w:t>פקמן</w:t>
+        <w:t>ה</w:t>
       </w:r>
       <w:r>
         <w:rPr>
@@ -5948,92 +5947,93 @@
           <w:szCs w:val="18"/>
           <w:rtl/>
         </w:rPr>
-        <w:t xml:space="preserve"> את צעד </w:t>
-      </w:r>
+        <w:t>פקמן</w:t>
+      </w:r>
+      <w:proofErr w:type="spellEnd"/>
       <w:r>
         <w:rPr>
           <w:rFonts w:cstheme="minorHAnsi"/>
           <w:sz w:val="18"/>
           <w:szCs w:val="18"/>
-        </w:rPr>
-        <w:t>EAST</w:t>
+          <w:rtl/>
+        </w:rPr>
+        <w:t xml:space="preserve"> את צעד </w:t>
       </w:r>
       <w:r>
         <w:rPr>
           <w:rFonts w:cstheme="minorHAnsi"/>
           <w:sz w:val="18"/>
           <w:szCs w:val="18"/>
-          <w:rtl/>
-        </w:rPr>
-        <w:t xml:space="preserve"> אבל אם ביצע צעד זה הרוח יכולה לפנות </w:t>
+        </w:rPr>
+        <w:t>EAST</w:t>
       </w:r>
       <w:r>
         <w:rPr>
           <w:rFonts w:cstheme="minorHAnsi"/>
           <w:sz w:val="18"/>
           <w:szCs w:val="18"/>
-        </w:rPr>
-        <w:t>EAST</w:t>
+          <w:rtl/>
+        </w:rPr>
+        <w:t xml:space="preserve"> אבל אם ביצע צעד זה הרוח יכולה לפנות </w:t>
       </w:r>
       <w:r>
         <w:rPr>
           <w:rFonts w:cstheme="minorHAnsi"/>
           <w:sz w:val="18"/>
           <w:szCs w:val="18"/>
-          <w:rtl/>
-        </w:rPr>
-        <w:t xml:space="preserve"> ואז הערך האסטרטגי הינו </w:t>
+        </w:rPr>
+        <w:t>EAST</w:t>
       </w:r>
       <w:r>
         <w:rPr>
           <w:rFonts w:cstheme="minorHAnsi"/>
           <w:sz w:val="18"/>
           <w:szCs w:val="18"/>
-        </w:rPr>
-        <w:t>-100</w:t>
+          <w:rtl/>
+        </w:rPr>
+        <w:t xml:space="preserve"> ואז הערך האסטרטגי הינו </w:t>
       </w:r>
       <w:r>
         <w:rPr>
           <w:rFonts w:cstheme="minorHAnsi"/>
           <w:sz w:val="18"/>
           <w:szCs w:val="18"/>
-          <w:rtl/>
-        </w:rPr>
-        <w:t xml:space="preserve"> כלומר האלגוריתם חזה 200 אמנם לאחר 2 מהלכים הערך הינו </w:t>
+        </w:rPr>
+        <w:t>-100</w:t>
       </w:r>
       <w:r>
         <w:rPr>
           <w:rFonts w:cstheme="minorHAnsi"/>
           <w:sz w:val="18"/>
           <w:szCs w:val="18"/>
-        </w:rPr>
-        <w:t>-100</w:t>
+          <w:rtl/>
+        </w:rPr>
+        <w:t xml:space="preserve"> כלומר האלגוריתם חזה 200 אמנם לאחר 2 מהלכים הערך הינו </w:t>
       </w:r>
       <w:r>
         <w:rPr>
           <w:rFonts w:cstheme="minorHAnsi"/>
           <w:sz w:val="18"/>
           <w:szCs w:val="18"/>
-          <w:rtl/>
-        </w:rPr>
-        <w:t xml:space="preserve"> באותה מידה גם הרוח יכולה לפנות </w:t>
+        </w:rPr>
+        <w:t>-100</w:t>
       </w:r>
       <w:r>
         <w:rPr>
           <w:rFonts w:cstheme="minorHAnsi"/>
           <w:sz w:val="18"/>
           <w:szCs w:val="18"/>
-        </w:rPr>
-        <w:t>NORTH</w:t>
+          <w:rtl/>
+        </w:rPr>
+        <w:t xml:space="preserve"> באותה מידה גם הרוח יכולה לפנות </w:t>
       </w:r>
       <w:r>
         <w:rPr>
           <w:rFonts w:cstheme="minorHAnsi"/>
           <w:sz w:val="18"/>
           <w:szCs w:val="18"/>
-          <w:rtl/>
-        </w:rPr>
-        <w:t xml:space="preserve"> ואז יקבל ה</w:t>
+        </w:rPr>
+        <w:t>NORTH</w:t>
       </w:r>
       <w:r>
         <w:rPr>
@@ -6042,8 +6042,9 @@
           <w:szCs w:val="18"/>
           <w:rtl/>
         </w:rPr>
-        <w:t>פקמן</w:t>
-      </w:r>
+        <w:t xml:space="preserve"> ואז יקבל </w:t>
+      </w:r>
+      <w:proofErr w:type="spellStart"/>
       <w:r>
         <w:rPr>
           <w:rFonts w:cstheme="minorHAnsi"/>
@@ -6051,6 +6052,25 @@
           <w:szCs w:val="18"/>
           <w:rtl/>
         </w:rPr>
+        <w:t>ה</w:t>
+      </w:r>
+      <w:r>
+        <w:rPr>
+          <w:rFonts w:cstheme="minorHAnsi"/>
+          <w:sz w:val="18"/>
+          <w:szCs w:val="18"/>
+          <w:rtl/>
+        </w:rPr>
+        <w:t>פקמן</w:t>
+      </w:r>
+      <w:proofErr w:type="spellEnd"/>
+      <w:r>
+        <w:rPr>
+          <w:rFonts w:cstheme="minorHAnsi"/>
+          <w:sz w:val="18"/>
+          <w:szCs w:val="18"/>
+          <w:rtl/>
+        </w:rPr>
         <w:t xml:space="preserve"> 500.</w:t>
       </w:r>
     </w:p>
@@ -6089,7 +6109,60 @@
           <w:szCs w:val="24"/>
           <w:rtl/>
         </w:rPr>
-        <w:t>הוא דרך קבלת ההחלטות, אלגוריתם זה נבנה עבור רוח ספציפית, הרוח הרנדומלית והוא מחשב את המהלך הבא לביצוע בהסתמכות על הרוח הזאת. לעומת זאת, האלגוריתמי</w:t>
+        <w:t>הוא דרך קבלת ההחלטות, אלגוריתם זה נבנה עבור רוח ספציפית, הרוח הרנדומלית</w:t>
+      </w:r>
+      <w:r>
+        <w:rPr>
+          <w:rFonts w:cstheme="minorHAnsi"/>
+          <w:sz w:val="24"/>
+          <w:szCs w:val="24"/>
+        </w:rPr>
+        <w:t>,</w:t>
+      </w:r>
+      <w:r>
+        <w:rPr>
+          <w:rFonts w:cstheme="minorHAnsi" w:hint="cs"/>
+          <w:sz w:val="24"/>
+          <w:szCs w:val="24"/>
+          <w:rtl/>
+        </w:rPr>
+        <w:t xml:space="preserve"> הוא מחשב את המהלך הבא לביצוע בהסתמכות על </w:t>
+      </w:r>
+      <w:r>
+        <w:rPr>
+          <w:rFonts w:cstheme="minorHAnsi" w:hint="cs"/>
+          <w:sz w:val="24"/>
+          <w:szCs w:val="24"/>
+          <w:rtl/>
+        </w:rPr>
+        <w:t>אסטרטגיי</w:t>
+      </w:r>
+      <w:r>
+        <w:rPr>
+          <w:rFonts w:cstheme="minorHAnsi" w:hint="eastAsia"/>
+          <w:sz w:val="24"/>
+          <w:szCs w:val="24"/>
+          <w:rtl/>
+        </w:rPr>
+        <w:t>ת</w:t>
+      </w:r>
+      <w:r>
+        <w:rPr>
+          <w:rFonts w:cstheme="minorHAnsi" w:hint="cs"/>
+          <w:sz w:val="24"/>
+          <w:szCs w:val="24"/>
+          <w:rtl/>
+        </w:rPr>
+        <w:t xml:space="preserve"> המשחק של </w:t>
+      </w:r>
+      <w:r>
+        <w:rPr>
+          <w:rFonts w:cstheme="minorHAnsi" w:hint="cs"/>
+          <w:sz w:val="24"/>
+          <w:szCs w:val="24"/>
+          <w:rtl/>
+        </w:rPr>
+        <w:t>הרוח. לעומת זאת, האלגוריתמי</w:t>
       </w:r>
       <w:r>
         <w:rPr>
@@ -6107,7 +6180,43 @@
           <w:szCs w:val="24"/>
           <w:rtl/>
         </w:rPr>
-        <w:t xml:space="preserve"> הקודמים לא היו מודעים לרוח שמשחקת מולם וככל שביוריסטיק</w:t>
+        <w:t xml:space="preserve"> הקודמים לא היו מודעים לרוח שמשחקת מולם</w:t>
+      </w:r>
+      <w:r>
+        <w:rPr>
+          <w:rFonts w:cstheme="minorHAnsi" w:hint="cs"/>
+          <w:sz w:val="24"/>
+          <w:szCs w:val="24"/>
+          <w:rtl/>
+        </w:rPr>
+        <w:t>.</w:t>
+      </w:r>
+      <w:r>
+        <w:rPr>
+          <w:rFonts w:cstheme="minorHAnsi" w:hint="cs"/>
+          <w:sz w:val="24"/>
+          <w:szCs w:val="24"/>
+          <w:rtl/>
+        </w:rPr>
+        <w:t xml:space="preserve"> </w:t>
+      </w:r>
+      <w:r>
+        <w:rPr>
+          <w:rFonts w:cstheme="minorHAnsi" w:hint="cs"/>
+          <w:sz w:val="24"/>
+          <w:szCs w:val="24"/>
+          <w:rtl/>
+        </w:rPr>
+        <w:t xml:space="preserve">בנוסף נשים לב כי </w:t>
+      </w:r>
+      <w:r>
+        <w:rPr>
+          <w:rFonts w:cstheme="minorHAnsi" w:hint="cs"/>
+          <w:sz w:val="24"/>
+          <w:szCs w:val="24"/>
+          <w:rtl/>
+        </w:rPr>
+        <w:t>ככל שביוריסטיק</w:t>
       </w:r>
       <w:r>
         <w:rPr>
@@ -6125,7 +6234,36 @@
           <w:szCs w:val="24"/>
           <w:rtl/>
         </w:rPr>
-        <w:t xml:space="preserve"> שלנו יש יותר משמעות לתפקיד הרוח חשוב להתחשב באסטרטגיי</w:t>
+        <w:t xml:space="preserve"> שלנו יש יותר משמעות ל</w:t>
+      </w:r>
+      <w:r>
+        <w:rPr>
+          <w:rFonts w:cstheme="minorHAnsi" w:hint="cs"/>
+          <w:sz w:val="24"/>
+          <w:szCs w:val="24"/>
+          <w:rtl/>
+        </w:rPr>
+        <w:t xml:space="preserve">מיקום הרוח ביחס </w:t>
+      </w:r>
+      <w:proofErr w:type="spellStart"/>
+      <w:r>
+        <w:rPr>
+          <w:rFonts w:cstheme="minorHAnsi" w:hint="cs"/>
+          <w:sz w:val="24"/>
+          <w:szCs w:val="24"/>
+          <w:rtl/>
+        </w:rPr>
+        <w:t>לפקמן</w:t>
+      </w:r>
+      <w:proofErr w:type="spellEnd"/>
+      <w:r>
+        <w:rPr>
+          <w:rFonts w:cstheme="minorHAnsi" w:hint="cs"/>
+          <w:sz w:val="24"/>
+          <w:szCs w:val="24"/>
+          <w:rtl/>
+        </w:rPr>
+        <w:t xml:space="preserve"> חשוב להתחשב באסטרטגיי</w:t>
       </w:r>
       <w:r>
         <w:rPr>
@@ -6848,10 +6986,10 @@
           <w:position w:val="-64"/>
         </w:rPr>
         <w:object w:dxaOrig="7940" w:dyaOrig="1400" w14:anchorId="2B5145E7">
-          <v:shape id="_x0000_i1028" type="#_x0000_t75" alt="" style="width:397.3pt;height:70.25pt;mso-width-percent:0;mso-height-percent:0;mso-width-percent:0;mso-height-percent:0" o:ole="">
+          <v:shape id="_x0000_i1028" type="#_x0000_t75" alt="" style="width:396.85pt;height:69.85pt;mso-width-percent:0;mso-height-percent:0;mso-width-percent:0;mso-height-percent:0" o:ole="">
             <v:imagedata r:id="rId14" o:title=""/>
           </v:shape>
-          <o:OLEObject Type="Embed" ProgID="Equation.DSMT4" ShapeID="_x0000_i1028" DrawAspect="Content" ObjectID="_1606643549" r:id="rId15"/>
+          <o:OLEObject Type="Embed" ProgID="Equation.DSMT4" ShapeID="_x0000_i1028" DrawAspect="Content" ObjectID="_1606657840" r:id="rId15"/>
         </w:object>
       </w:r>
     </w:p>
@@ -7409,7 +7547,7 @@
           <v:shape id="_x0000_i1027" type="#_x0000_t75" alt="" style="width:448.9pt;height:55.95pt;mso-width-percent:0;mso-height-percent:0;mso-width-percent:0;mso-height-percent:0" o:ole="">
             <v:imagedata r:id="rId16" o:title=""/>
           </v:shape>
-          <o:OLEObject Type="Embed" ProgID="Equation.DSMT4" ShapeID="_x0000_i1027" DrawAspect="Content" ObjectID="_1606643550" r:id="rId17"/>
+          <o:OLEObject Type="Embed" ProgID="Equation.DSMT4" ShapeID="_x0000_i1027" DrawAspect="Content" ObjectID="_1606657841" r:id="rId17"/>
         </w:object>
       </w:r>
       <w:r>
@@ -7504,14 +7642,14 @@
           <v:shape id="_x0000_i1026" type="#_x0000_t75" alt="" style="width:219.05pt;height:176.95pt;mso-width-percent:0;mso-height-percent:0;mso-width-percent:0;mso-height-percent:0" o:ole="">
             <v:imagedata r:id="rId18" o:title=""/>
           </v:shape>
-          <o:OLEObject Type="Embed" ProgID="Equation.DSMT4" ShapeID="_x0000_i1026" DrawAspect="Content" ObjectID="_1606643551" r:id="rId19"/>
+          <o:OLEObject Type="Embed" ProgID="Equation.DSMT4" ShapeID="_x0000_i1026" DrawAspect="Content" ObjectID="_1606657842" r:id="rId19"/>
         </w:object>
       </w:r>
     </w:p>
     <w:p>
       <w:pPr>
         <w:rPr>
-          <w:rFonts w:cstheme="minorHAnsi" w:hint="cs"/>
+          <w:rFonts w:cstheme="minorHAnsi"/>
           <w:sz w:val="24"/>
           <w:szCs w:val="24"/>
           <w:rtl/>
@@ -7561,7 +7699,7 @@
           <v:shape id="_x0000_i1025" type="#_x0000_t75" alt="" style="width:51.2pt;height:19.1pt;mso-width-percent:0;mso-height-percent:0;mso-width-percent:0;mso-height-percent:0" o:ole="">
             <v:imagedata r:id="rId20" o:title=""/>
           </v:shape>
-          <o:OLEObject Type="Embed" ProgID="Equation.DSMT4" ShapeID="_x0000_i1025" DrawAspect="Content" ObjectID="_1606643552" r:id="rId21"/>
+          <o:OLEObject Type="Embed" ProgID="Equation.DSMT4" ShapeID="_x0000_i1025" DrawAspect="Content" ObjectID="_1606657843" r:id="rId21"/>
         </w:object>
       </w:r>
       <w:r>
@@ -8184,18 +8322,8 @@
           <w:sz w:val="24"/>
           <w:szCs w:val="24"/>
         </w:rPr>
-        <w:t xml:space="preserve">Random </w:t>
-      </w:r>
-      <w:proofErr w:type="spellStart"/>
-      <w:r>
-        <w:rPr>
-          <w:rFonts w:cstheme="minorHAnsi"/>
-          <w:sz w:val="24"/>
-          <w:szCs w:val="24"/>
-        </w:rPr>
-        <w:t>Expectimax</w:t>
-      </w:r>
-      <w:proofErr w:type="spellEnd"/>
+        <w:t>Random Expectimax</w:t>
+      </w:r>
       <w:r>
         <w:rPr>
           <w:rFonts w:cstheme="minorHAnsi" w:hint="cs"/>
@@ -8814,18 +8942,8 @@
           <w:sz w:val="24"/>
           <w:szCs w:val="24"/>
         </w:rPr>
-        <w:t xml:space="preserve">Random </w:t>
-      </w:r>
-      <w:proofErr w:type="spellStart"/>
-      <w:r>
-        <w:rPr>
-          <w:rFonts w:cstheme="minorHAnsi"/>
-          <w:sz w:val="24"/>
-          <w:szCs w:val="24"/>
-        </w:rPr>
-        <w:t>Expectimax</w:t>
-      </w:r>
-      <w:proofErr w:type="spellEnd"/>
+        <w:t>Random Expectimax</w:t>
+      </w:r>
       <w:r>
         <w:rPr>
           <w:rFonts w:cstheme="minorHAnsi" w:hint="cs"/>
@@ -9078,11 +9196,11 @@
           <w:u w:val="single"/>
           <w:rtl/>
         </w:rPr>
-        <w:t>6</w:t>
-      </w:r>
-      <w:r>
-        <w:rPr>
-          <w:rFonts w:cstheme="minorHAnsi" w:hint="cs"/>
+        <w:t xml:space="preserve">6 </w:t>
+      </w:r>
+      <w:r>
+        <w:rPr>
+          <w:rFonts w:cstheme="minorHAnsi"/>
           <w:b/>
           <w:bCs/>
           <w:sz w:val="32"/>
@@ -9090,7 +9208,7 @@
           <w:u w:val="single"/>
           <w:rtl/>
         </w:rPr>
-        <w:t xml:space="preserve"> </w:t>
+        <w:t>–</w:t>
       </w:r>
       <w:r>
         <w:rPr>
@@ -9100,79 +9218,8 @@
           <w:sz w:val="32"/>
           <w:szCs w:val="32"/>
           <w:u w:val="single"/>
-          <w:rtl/>
-        </w:rPr>
-        <w:t>–</w:t>
-      </w:r>
-      <w:r>
-        <w:rPr>
-          <w:rFonts w:cstheme="minorHAnsi"/>
-          <w:b/>
-          <w:bCs/>
-          <w:sz w:val="32"/>
-          <w:szCs w:val="32"/>
-          <w:u w:val="single"/>
-        </w:rPr>
-        <w:t xml:space="preserve">Random </w:t>
-      </w:r>
-      <w:proofErr w:type="spellStart"/>
-      <w:r>
-        <w:rPr>
-          <w:rFonts w:cstheme="minorHAnsi"/>
-          <w:b/>
-          <w:bCs/>
-          <w:sz w:val="32"/>
-          <w:szCs w:val="32"/>
-          <w:u w:val="single"/>
-        </w:rPr>
-        <w:t>Expectimax</w:t>
-      </w:r>
-      <w:proofErr w:type="spellEnd"/>
-      <w:r>
-        <w:rPr>
-          <w:rFonts w:cstheme="minorHAnsi"/>
-          <w:b/>
-          <w:bCs/>
-          <w:sz w:val="32"/>
-          <w:szCs w:val="32"/>
-          <w:u w:val="single"/>
-        </w:rPr>
-        <w:t xml:space="preserve"> Vs. Directional</w:t>
-      </w:r>
-      <w:r>
-        <w:rPr>
-          <w:rFonts w:cstheme="minorHAnsi"/>
-          <w:b/>
-          <w:bCs/>
-          <w:sz w:val="32"/>
-          <w:szCs w:val="32"/>
-          <w:u w:val="single"/>
-        </w:rPr>
-        <w:t xml:space="preserve"> </w:t>
-      </w:r>
-      <w:proofErr w:type="spellStart"/>
-      <w:r>
-        <w:rPr>
-          <w:rFonts w:cstheme="minorHAnsi"/>
-          <w:b/>
-          <w:bCs/>
-          <w:sz w:val="32"/>
-          <w:szCs w:val="32"/>
-          <w:u w:val="single"/>
-        </w:rPr>
-        <w:t>Expectimax</w:t>
-      </w:r>
-      <w:proofErr w:type="spellEnd"/>
-      <w:r>
-        <w:rPr>
-          <w:rFonts w:cstheme="minorHAnsi"/>
-          <w:b/>
-          <w:bCs/>
-          <w:sz w:val="32"/>
-          <w:szCs w:val="32"/>
-          <w:u w:val="single"/>
-        </w:rPr>
-        <w:t xml:space="preserve"> </w:t>
+        </w:rPr>
+        <w:t xml:space="preserve">Random Expectimax Vs. Directional Expectimax </w:t>
       </w:r>
     </w:p>
     <w:tbl>
@@ -9358,25 +9405,7 @@
                 <w:sz w:val="24"/>
                 <w:szCs w:val="24"/>
               </w:rPr>
-              <w:t xml:space="preserve">Random </w:t>
-            </w:r>
-            <w:proofErr w:type="spellStart"/>
-            <w:r>
-              <w:rPr>
-                <w:color w:val="000000"/>
-                <w:sz w:val="24"/>
-                <w:szCs w:val="24"/>
-              </w:rPr>
-              <w:t>Expectimax</w:t>
-            </w:r>
-            <w:proofErr w:type="spellEnd"/>
-            <w:r>
-              <w:rPr>
-                <w:color w:val="000000"/>
-                <w:sz w:val="24"/>
-                <w:szCs w:val="24"/>
-              </w:rPr>
-              <w:t xml:space="preserve"> Agent</w:t>
+              <w:t>Random Expectimax Agent</w:t>
             </w:r>
           </w:p>
         </w:tc>
@@ -9466,25 +9495,7 @@
                 <w:sz w:val="24"/>
                 <w:szCs w:val="24"/>
               </w:rPr>
-              <w:t xml:space="preserve">Directional </w:t>
-            </w:r>
-            <w:proofErr w:type="spellStart"/>
-            <w:r>
-              <w:rPr>
-                <w:color w:val="000000"/>
-                <w:sz w:val="24"/>
-                <w:szCs w:val="24"/>
-              </w:rPr>
-              <w:t>Expectimax</w:t>
-            </w:r>
-            <w:proofErr w:type="spellEnd"/>
-            <w:r>
-              <w:rPr>
-                <w:color w:val="000000"/>
-                <w:sz w:val="24"/>
-                <w:szCs w:val="24"/>
-              </w:rPr>
-              <w:t xml:space="preserve"> Agent</w:t>
+              <w:t>Directional Expectimax Agent</w:t>
             </w:r>
           </w:p>
         </w:tc>
@@ -9548,8 +9559,376 @@
     </w:tbl>
     <w:p>
       <w:pPr>
-        <w:rPr>
-          <w:rFonts w:cstheme="minorHAnsi" w:hint="cs"/>
+        <w:bidi w:val="0"/>
+        <w:jc w:val="right"/>
+        <w:rPr>
+          <w:rFonts w:cstheme="minorHAnsi"/>
+          <w:sz w:val="24"/>
+          <w:szCs w:val="24"/>
+          <w:rtl/>
+        </w:rPr>
+      </w:pPr>
+      <w:r>
+        <w:rPr>
+          <w:rFonts w:cstheme="minorHAnsi"/>
+          <w:sz w:val="24"/>
+          <w:szCs w:val="24"/>
+          <w:rtl/>
+        </w:rPr>
+        <w:br/>
+      </w:r>
+      <w:r>
+        <w:rPr>
+          <w:rFonts w:cstheme="minorHAnsi" w:hint="cs"/>
+          <w:sz w:val="24"/>
+          <w:szCs w:val="24"/>
+          <w:rtl/>
+        </w:rPr>
+        <w:t>מסקנות:</w:t>
+      </w:r>
+    </w:p>
+    <w:p>
+      <w:pPr>
+        <w:pStyle w:val="ListParagraph"/>
+        <w:numPr>
+          <w:ilvl w:val="0"/>
+          <w:numId w:val="19"/>
+        </w:numPr>
+        <w:rPr>
+          <w:rFonts w:cstheme="minorHAnsi"/>
+          <w:sz w:val="24"/>
+          <w:szCs w:val="24"/>
+        </w:rPr>
+      </w:pPr>
+      <w:r>
+        <w:rPr>
+          <w:rFonts w:cstheme="minorHAnsi" w:hint="cs"/>
+          <w:sz w:val="24"/>
+          <w:szCs w:val="24"/>
+          <w:rtl/>
+        </w:rPr>
+        <w:t>שני האלגוריתמים השיגו תוצאות טובות יותר כאשר שיחקו מול הרוח הרנדומלית, כפי שציפינ</w:t>
+      </w:r>
+      <w:r>
+        <w:rPr>
+          <w:rFonts w:cstheme="minorHAnsi" w:hint="eastAsia"/>
+          <w:sz w:val="24"/>
+          <w:szCs w:val="24"/>
+          <w:rtl/>
+        </w:rPr>
+        <w:t>ו</w:t>
+      </w:r>
+      <w:r>
+        <w:rPr>
+          <w:rFonts w:cstheme="minorHAnsi" w:hint="cs"/>
+          <w:sz w:val="24"/>
+          <w:szCs w:val="24"/>
+          <w:rtl/>
+        </w:rPr>
+        <w:t xml:space="preserve"> מכיוון שרוח זו אינה מודעת לקיומו של </w:t>
+      </w:r>
+      <w:proofErr w:type="spellStart"/>
+      <w:r>
+        <w:rPr>
+          <w:rFonts w:cstheme="minorHAnsi" w:hint="cs"/>
+          <w:sz w:val="24"/>
+          <w:szCs w:val="24"/>
+          <w:rtl/>
+        </w:rPr>
+        <w:t>הפקמן</w:t>
+      </w:r>
+      <w:proofErr w:type="spellEnd"/>
+      <w:r>
+        <w:rPr>
+          <w:rFonts w:cstheme="minorHAnsi" w:hint="cs"/>
+          <w:sz w:val="24"/>
+          <w:szCs w:val="24"/>
+          <w:rtl/>
+        </w:rPr>
+        <w:t xml:space="preserve"> ואינה מנסה לרדוף אחריו </w:t>
+      </w:r>
+      <w:r>
+        <w:rPr>
+          <w:rFonts w:cstheme="minorHAnsi" w:hint="cs"/>
+          <w:sz w:val="24"/>
+          <w:szCs w:val="24"/>
+          <w:rtl/>
+        </w:rPr>
+        <w:t xml:space="preserve">ולכן  </w:t>
+      </w:r>
+      <w:r>
+        <w:rPr>
+          <w:rFonts w:cstheme="minorHAnsi" w:hint="cs"/>
+          <w:sz w:val="24"/>
+          <w:szCs w:val="24"/>
+          <w:rtl/>
+        </w:rPr>
+        <w:t xml:space="preserve">לסוכן </w:t>
+      </w:r>
+      <w:proofErr w:type="spellStart"/>
+      <w:r>
+        <w:rPr>
+          <w:rFonts w:cstheme="minorHAnsi" w:hint="cs"/>
+          <w:sz w:val="24"/>
+          <w:szCs w:val="24"/>
+          <w:rtl/>
+        </w:rPr>
+        <w:t>הפקמן</w:t>
+      </w:r>
+      <w:proofErr w:type="spellEnd"/>
+      <w:r>
+        <w:rPr>
+          <w:rFonts w:cstheme="minorHAnsi" w:hint="cs"/>
+          <w:sz w:val="24"/>
+          <w:szCs w:val="24"/>
+          <w:rtl/>
+        </w:rPr>
+        <w:t xml:space="preserve"> סיכוי </w:t>
+      </w:r>
+      <w:r>
+        <w:rPr>
+          <w:rFonts w:cstheme="minorHAnsi" w:hint="cs"/>
+          <w:sz w:val="24"/>
+          <w:szCs w:val="24"/>
+          <w:rtl/>
+        </w:rPr>
+        <w:t>גדול יותר לנצח את המשחק</w:t>
+      </w:r>
+      <w:r>
+        <w:rPr>
+          <w:rFonts w:cstheme="minorHAnsi" w:hint="cs"/>
+          <w:sz w:val="24"/>
+          <w:szCs w:val="24"/>
+          <w:rtl/>
+        </w:rPr>
+        <w:t xml:space="preserve"> (גם כאשר הוא חושב שהיא רודפת אחריו)</w:t>
+      </w:r>
+      <w:r>
+        <w:rPr>
+          <w:rFonts w:cstheme="minorHAnsi" w:hint="cs"/>
+          <w:sz w:val="24"/>
+          <w:szCs w:val="24"/>
+          <w:rtl/>
+        </w:rPr>
+        <w:t>.</w:t>
+      </w:r>
+    </w:p>
+    <w:p>
+      <w:pPr>
+        <w:pStyle w:val="ListParagraph"/>
+        <w:numPr>
+          <w:ilvl w:val="0"/>
+          <w:numId w:val="19"/>
+        </w:numPr>
+        <w:rPr>
+          <w:rFonts w:cstheme="minorHAnsi"/>
+          <w:sz w:val="24"/>
+          <w:szCs w:val="24"/>
+        </w:rPr>
+      </w:pPr>
+      <w:r>
+        <w:rPr>
+          <w:rFonts w:cstheme="minorHAnsi" w:hint="cs"/>
+          <w:sz w:val="24"/>
+          <w:szCs w:val="24"/>
+          <w:rtl/>
+        </w:rPr>
+        <w:t xml:space="preserve">אלגוריתם </w:t>
+      </w:r>
+      <w:r>
+        <w:rPr>
+          <w:rFonts w:cstheme="minorHAnsi"/>
+          <w:sz w:val="24"/>
+          <w:szCs w:val="24"/>
+        </w:rPr>
+        <w:t>Random Expectimax</w:t>
+      </w:r>
+      <w:r>
+        <w:rPr>
+          <w:rFonts w:cstheme="minorHAnsi" w:hint="cs"/>
+          <w:sz w:val="24"/>
+          <w:szCs w:val="24"/>
+          <w:rtl/>
+        </w:rPr>
+        <w:t xml:space="preserve"> שיחק טוב יותר מול הרוח הר</w:t>
+      </w:r>
+      <w:r>
+        <w:rPr>
+          <w:rFonts w:cstheme="minorHAnsi" w:hint="cs"/>
+          <w:sz w:val="24"/>
+          <w:szCs w:val="24"/>
+          <w:rtl/>
+        </w:rPr>
+        <w:t>נדו</w:t>
+      </w:r>
+      <w:r>
+        <w:rPr>
+          <w:rFonts w:cstheme="minorHAnsi" w:hint="cs"/>
+          <w:sz w:val="24"/>
+          <w:szCs w:val="24"/>
+          <w:rtl/>
+        </w:rPr>
+        <w:t xml:space="preserve">מלית מאשר אלגוריתם </w:t>
+      </w:r>
+      <w:r>
+        <w:rPr>
+          <w:rFonts w:cstheme="minorHAnsi"/>
+          <w:sz w:val="24"/>
+          <w:szCs w:val="24"/>
+        </w:rPr>
+        <w:t>Directional Expectimax</w:t>
+      </w:r>
+      <w:r>
+        <w:rPr>
+          <w:rFonts w:cstheme="minorHAnsi" w:hint="cs"/>
+          <w:sz w:val="24"/>
+          <w:szCs w:val="24"/>
+          <w:rtl/>
+        </w:rPr>
+        <w:t>, כפי שצפינו מכיוון שאלגוריתם זה נבנה בהסתמך על אסטרטגיי</w:t>
+      </w:r>
+      <w:r>
+        <w:rPr>
+          <w:rFonts w:cstheme="minorHAnsi" w:hint="eastAsia"/>
+          <w:sz w:val="24"/>
+          <w:szCs w:val="24"/>
+          <w:rtl/>
+        </w:rPr>
+        <w:t>ת</w:t>
+      </w:r>
+      <w:r>
+        <w:rPr>
+          <w:rFonts w:cstheme="minorHAnsi" w:hint="cs"/>
+          <w:sz w:val="24"/>
+          <w:szCs w:val="24"/>
+          <w:rtl/>
+        </w:rPr>
+        <w:t xml:space="preserve"> הרוח הרנדומלית לעומת האלגוריתם </w:t>
+      </w:r>
+      <w:r>
+        <w:rPr>
+          <w:rFonts w:cstheme="minorHAnsi"/>
+          <w:sz w:val="24"/>
+          <w:szCs w:val="24"/>
+        </w:rPr>
+        <w:t>Directional Expectimax</w:t>
+      </w:r>
+      <w:r>
+        <w:rPr>
+          <w:rFonts w:cstheme="minorHAnsi" w:hint="cs"/>
+          <w:sz w:val="24"/>
+          <w:szCs w:val="24"/>
+          <w:rtl/>
+        </w:rPr>
+        <w:t xml:space="preserve"> אשר אינה מודע לאסטרטגיי</w:t>
+      </w:r>
+      <w:r>
+        <w:rPr>
+          <w:rFonts w:cstheme="minorHAnsi" w:hint="eastAsia"/>
+          <w:sz w:val="24"/>
+          <w:szCs w:val="24"/>
+          <w:rtl/>
+        </w:rPr>
+        <w:t>ת</w:t>
+      </w:r>
+      <w:r>
+        <w:rPr>
+          <w:rFonts w:cstheme="minorHAnsi" w:hint="cs"/>
+          <w:sz w:val="24"/>
+          <w:szCs w:val="24"/>
+          <w:rtl/>
+        </w:rPr>
+        <w:t xml:space="preserve"> משחק שונה משלה.</w:t>
+      </w:r>
+    </w:p>
+    <w:p>
+      <w:pPr>
+        <w:pStyle w:val="ListParagraph"/>
+        <w:numPr>
+          <w:ilvl w:val="0"/>
+          <w:numId w:val="19"/>
+        </w:numPr>
+        <w:rPr>
+          <w:rFonts w:cstheme="minorHAnsi"/>
+          <w:sz w:val="24"/>
+          <w:szCs w:val="24"/>
+        </w:rPr>
+      </w:pPr>
+      <w:r>
+        <w:rPr>
+          <w:rFonts w:cstheme="minorHAnsi" w:hint="cs"/>
+          <w:sz w:val="24"/>
+          <w:szCs w:val="24"/>
+          <w:rtl/>
+        </w:rPr>
+        <w:t xml:space="preserve">אלגוריתם </w:t>
+      </w:r>
+      <w:r>
+        <w:rPr>
+          <w:rFonts w:cstheme="minorHAnsi"/>
+          <w:sz w:val="24"/>
+          <w:szCs w:val="24"/>
+        </w:rPr>
+        <w:t>Random Expectimax</w:t>
+      </w:r>
+      <w:r>
+        <w:rPr>
+          <w:rFonts w:cstheme="minorHAnsi" w:hint="cs"/>
+          <w:sz w:val="24"/>
+          <w:szCs w:val="24"/>
+          <w:rtl/>
+        </w:rPr>
+        <w:t xml:space="preserve"> השיג יותר ניקוד מאשר אלגוריתם </w:t>
+      </w:r>
+      <w:r>
+        <w:rPr>
+          <w:rFonts w:cstheme="minorHAnsi"/>
+          <w:sz w:val="24"/>
+          <w:szCs w:val="24"/>
+        </w:rPr>
+        <w:t>Directional Expectimax</w:t>
+      </w:r>
+      <w:r>
+        <w:rPr>
+          <w:rFonts w:cstheme="minorHAnsi" w:hint="cs"/>
+          <w:sz w:val="24"/>
+          <w:szCs w:val="24"/>
+          <w:rtl/>
+        </w:rPr>
+        <w:t xml:space="preserve"> כאשר שיחק מול הרוח המכוונת בלוח המבוקש. תוצאה זו אינה תואמת את הציפיות שלנו כי ציפינו שסוכן זה ישיג פחות ניקוד ויפסל מהר יותר מאשר הסוכן המודע לאסטרטגיי</w:t>
+      </w:r>
+      <w:r>
+        <w:rPr>
+          <w:rFonts w:cstheme="minorHAnsi" w:hint="eastAsia"/>
+          <w:sz w:val="24"/>
+          <w:szCs w:val="24"/>
+          <w:rtl/>
+        </w:rPr>
+        <w:t>ת</w:t>
+      </w:r>
+      <w:r>
+        <w:rPr>
+          <w:rFonts w:cstheme="minorHAnsi" w:hint="cs"/>
+          <w:sz w:val="24"/>
+          <w:szCs w:val="24"/>
+          <w:rtl/>
+        </w:rPr>
+        <w:t xml:space="preserve"> הרוח המכוונת.</w:t>
+      </w:r>
+      <w:r>
+        <w:rPr>
+          <w:rFonts w:cstheme="minorHAnsi" w:hint="cs"/>
+          <w:sz w:val="24"/>
+          <w:szCs w:val="24"/>
+          <w:rtl/>
+        </w:rPr>
+        <w:t xml:space="preserve"> תוצאה זו אינה חד משמעית כי ההבדל בין התוצאות קטן ולכן נצטרך לדגום יותר משחקים על מנת לברר תוצאה זו.</w:t>
+      </w:r>
+    </w:p>
+    <w:p>
+      <w:pPr>
+        <w:rPr>
+          <w:rFonts w:cstheme="minorHAnsi"/>
           <w:b/>
           <w:bCs/>
           <w:sz w:val="32"/>
@@ -9558,12 +9937,1668 @@
           <w:rtl/>
         </w:rPr>
       </w:pPr>
+      <w:r>
+        <w:rPr>
+          <w:rFonts w:cstheme="minorHAnsi"/>
+          <w:b/>
+          <w:bCs/>
+          <w:sz w:val="32"/>
+          <w:szCs w:val="32"/>
+          <w:u w:val="single"/>
+          <w:rtl/>
+        </w:rPr>
+        <w:t xml:space="preserve">תרגיל </w:t>
+      </w:r>
+      <w:r>
+        <w:rPr>
+          <w:rFonts w:cstheme="minorHAnsi" w:hint="cs"/>
+          <w:b/>
+          <w:bCs/>
+          <w:sz w:val="32"/>
+          <w:szCs w:val="32"/>
+          <w:u w:val="single"/>
+          <w:rtl/>
+        </w:rPr>
+        <w:t>7</w:t>
+      </w:r>
+      <w:r>
+        <w:rPr>
+          <w:rFonts w:cstheme="minorHAnsi" w:hint="cs"/>
+          <w:b/>
+          <w:bCs/>
+          <w:sz w:val="32"/>
+          <w:szCs w:val="32"/>
+          <w:u w:val="single"/>
+          <w:rtl/>
+        </w:rPr>
+        <w:t xml:space="preserve"> </w:t>
+      </w:r>
+      <w:r>
+        <w:rPr>
+          <w:rFonts w:cstheme="minorHAnsi"/>
+          <w:b/>
+          <w:bCs/>
+          <w:sz w:val="32"/>
+          <w:szCs w:val="32"/>
+          <w:u w:val="single"/>
+          <w:rtl/>
+        </w:rPr>
+        <w:t>–</w:t>
+      </w:r>
+      <w:r>
+        <w:rPr>
+          <w:rFonts w:cstheme="minorHAnsi"/>
+          <w:b/>
+          <w:bCs/>
+          <w:sz w:val="32"/>
+          <w:szCs w:val="32"/>
+          <w:u w:val="single"/>
+        </w:rPr>
+        <w:t>Minimax Classic Layout</w:t>
+      </w:r>
+      <w:r>
+        <w:rPr>
+          <w:rFonts w:cstheme="minorHAnsi"/>
+          <w:b/>
+          <w:bCs/>
+          <w:sz w:val="32"/>
+          <w:szCs w:val="32"/>
+          <w:u w:val="single"/>
+        </w:rPr>
+        <w:t>, depth = 4</w:t>
+      </w:r>
+      <w:r>
+        <w:rPr>
+          <w:rFonts w:cstheme="minorHAnsi"/>
+          <w:b/>
+          <w:bCs/>
+          <w:sz w:val="32"/>
+          <w:szCs w:val="32"/>
+          <w:u w:val="single"/>
+        </w:rPr>
+        <w:t xml:space="preserve"> </w:t>
+      </w:r>
+    </w:p>
+    <w:p>
+      <w:pPr>
+        <w:rPr>
+          <w:rFonts w:cstheme="minorHAnsi"/>
+          <w:sz w:val="24"/>
+          <w:szCs w:val="24"/>
+        </w:rPr>
+      </w:pPr>
+      <w:r>
+        <w:rPr>
+          <w:rFonts w:cstheme="minorHAnsi" w:hint="cs"/>
+          <w:sz w:val="24"/>
+          <w:szCs w:val="24"/>
+          <w:rtl/>
+        </w:rPr>
+        <w:t>אפיון</w:t>
+      </w:r>
+      <w:r>
+        <w:rPr>
+          <w:rFonts w:cstheme="minorHAnsi" w:hint="cs"/>
+          <w:sz w:val="24"/>
+          <w:szCs w:val="24"/>
+          <w:rtl/>
+        </w:rPr>
+        <w:t xml:space="preserve"> הלוח: לוח זה מאוד קטן </w:t>
+      </w:r>
+      <w:r>
+        <w:rPr>
+          <w:rFonts w:cstheme="minorHAnsi" w:hint="cs"/>
+          <w:sz w:val="24"/>
+          <w:szCs w:val="24"/>
+          <w:rtl/>
+        </w:rPr>
+        <w:t xml:space="preserve">וצפוף </w:t>
+      </w:r>
+      <w:r>
+        <w:rPr>
+          <w:rFonts w:cstheme="minorHAnsi" w:hint="cs"/>
+          <w:sz w:val="24"/>
+          <w:szCs w:val="24"/>
+          <w:rtl/>
+        </w:rPr>
+        <w:t>ו</w:t>
+      </w:r>
+      <w:r>
+        <w:rPr>
+          <w:rFonts w:cstheme="minorHAnsi" w:hint="cs"/>
+          <w:sz w:val="24"/>
+          <w:szCs w:val="24"/>
+          <w:rtl/>
+        </w:rPr>
+        <w:t xml:space="preserve">לכן ישנה חשיבות גדולה יותר להסתכלות לעומק עץ המצבים על מנת לחשב את המצב הבא לביצוע מכיוון </w:t>
+      </w:r>
+      <w:proofErr w:type="spellStart"/>
+      <w:r>
+        <w:rPr>
+          <w:rFonts w:cstheme="minorHAnsi" w:hint="cs"/>
+          <w:sz w:val="24"/>
+          <w:szCs w:val="24"/>
+          <w:rtl/>
+        </w:rPr>
+        <w:t>שהפקמן</w:t>
+      </w:r>
+      <w:proofErr w:type="spellEnd"/>
+      <w:r>
+        <w:rPr>
+          <w:rFonts w:cstheme="minorHAnsi" w:hint="cs"/>
+          <w:sz w:val="24"/>
+          <w:szCs w:val="24"/>
+          <w:rtl/>
+        </w:rPr>
+        <w:t xml:space="preserve"> יכול להפסיד תוך מספר קטן של מהלכים נרצה שהמהלך הבא ימנע הפסד של </w:t>
+      </w:r>
+      <w:proofErr w:type="spellStart"/>
+      <w:r>
+        <w:rPr>
+          <w:rFonts w:cstheme="minorHAnsi" w:hint="cs"/>
+          <w:sz w:val="24"/>
+          <w:szCs w:val="24"/>
+          <w:rtl/>
+        </w:rPr>
+        <w:t>הפקמן</w:t>
+      </w:r>
+      <w:proofErr w:type="spellEnd"/>
+      <w:r>
+        <w:rPr>
+          <w:rFonts w:cstheme="minorHAnsi" w:hint="cs"/>
+          <w:sz w:val="24"/>
+          <w:szCs w:val="24"/>
+          <w:rtl/>
+        </w:rPr>
+        <w:t xml:space="preserve"> ולכן החשיבות של הסתכלות קדימה גדלה.</w:t>
+      </w:r>
+      <w:r>
+        <w:rPr>
+          <w:rFonts w:cstheme="minorHAnsi"/>
+          <w:sz w:val="24"/>
+          <w:szCs w:val="24"/>
+          <w:rtl/>
+        </w:rPr>
+        <w:br/>
+      </w:r>
+    </w:p>
+    <w:tbl>
+      <w:tblPr>
+        <w:tblStyle w:val="GridTable1Light-Accent1"/>
+        <w:tblW w:w="5577" w:type="dxa"/>
+        <w:jc w:val="center"/>
+        <w:tblLook w:val="04A0" w:firstRow="1" w:lastRow="0" w:firstColumn="1" w:lastColumn="0" w:noHBand="0" w:noVBand="1"/>
+      </w:tblPr>
+      <w:tblGrid>
+        <w:gridCol w:w="3256"/>
+        <w:gridCol w:w="2321"/>
+      </w:tblGrid>
+      <w:tr>
+        <w:trPr>
+          <w:cnfStyle w:val="100000000000" w:firstRow="1" w:lastRow="0" w:firstColumn="0" w:lastColumn="0" w:oddVBand="0" w:evenVBand="0" w:oddHBand="0" w:evenHBand="0" w:firstRowFirstColumn="0" w:firstRowLastColumn="0" w:lastRowFirstColumn="0" w:lastRowLastColumn="0"/>
+          <w:trHeight w:val="362"/>
+          <w:jc w:val="center"/>
+        </w:trPr>
+        <w:tc>
+          <w:tcPr>
+            <w:cnfStyle w:val="001000000000" w:firstRow="0" w:lastRow="0" w:firstColumn="1" w:lastColumn="0" w:oddVBand="0" w:evenVBand="0" w:oddHBand="0" w:evenHBand="0" w:firstRowFirstColumn="0" w:firstRowLastColumn="0" w:lastRowFirstColumn="0" w:lastRowLastColumn="0"/>
+            <w:tcW w:w="3256" w:type="dxa"/>
+            <w:noWrap/>
+            <w:vAlign w:val="center"/>
+            <w:hideMark/>
+          </w:tcPr>
+          <w:p>
+            <w:pPr>
+              <w:bidi w:val="0"/>
+              <w:jc w:val="center"/>
+              <w:rPr>
+                <w:rFonts w:cs="Menlo"/>
+                <w:color w:val="000000"/>
+                <w:sz w:val="24"/>
+                <w:szCs w:val="24"/>
+              </w:rPr>
+            </w:pPr>
+            <w:r>
+              <w:rPr>
+                <w:rFonts w:cs="Menlo"/>
+                <w:color w:val="000000"/>
+                <w:sz w:val="24"/>
+                <w:szCs w:val="24"/>
+              </w:rPr>
+              <w:t>Agent/Ghost</w:t>
+            </w:r>
+          </w:p>
+        </w:tc>
+        <w:tc>
+          <w:tcPr>
+            <w:tcW w:w="2321" w:type="dxa"/>
+            <w:noWrap/>
+            <w:vAlign w:val="center"/>
+            <w:hideMark/>
+          </w:tcPr>
+          <w:p>
+            <w:pPr>
+              <w:bidi w:val="0"/>
+              <w:jc w:val="center"/>
+              <w:cnfStyle w:val="100000000000" w:firstRow="1" w:lastRow="0" w:firstColumn="0" w:lastColumn="0" w:oddVBand="0" w:evenVBand="0" w:oddHBand="0" w:evenHBand="0" w:firstRowFirstColumn="0" w:firstRowLastColumn="0" w:lastRowFirstColumn="0" w:lastRowLastColumn="0"/>
+              <w:rPr>
+                <w:color w:val="000000"/>
+                <w:sz w:val="24"/>
+                <w:szCs w:val="24"/>
+              </w:rPr>
+            </w:pPr>
+            <w:r>
+              <w:rPr>
+                <w:color w:val="000000"/>
+                <w:sz w:val="24"/>
+                <w:szCs w:val="24"/>
+              </w:rPr>
+              <w:t>Random Ghost</w:t>
+            </w:r>
+            <w:r>
+              <w:rPr>
+                <w:color w:val="000000"/>
+                <w:sz w:val="24"/>
+                <w:szCs w:val="24"/>
+              </w:rPr>
+              <w:t xml:space="preserve"> [Average Score]</w:t>
+            </w:r>
+          </w:p>
+        </w:tc>
+      </w:tr>
+      <w:tr>
+        <w:trPr>
+          <w:trHeight w:val="322"/>
+          <w:jc w:val="center"/>
+        </w:trPr>
+        <w:tc>
+          <w:tcPr>
+            <w:cnfStyle w:val="001000000000" w:firstRow="0" w:lastRow="0" w:firstColumn="1" w:lastColumn="0" w:oddVBand="0" w:evenVBand="0" w:oddHBand="0" w:evenHBand="0" w:firstRowFirstColumn="0" w:firstRowLastColumn="0" w:lastRowFirstColumn="0" w:lastRowLastColumn="0"/>
+            <w:tcW w:w="3256" w:type="dxa"/>
+            <w:noWrap/>
+            <w:vAlign w:val="center"/>
+            <w:hideMark/>
+          </w:tcPr>
+          <w:p>
+            <w:pPr>
+              <w:bidi w:val="0"/>
+              <w:jc w:val="center"/>
+              <w:rPr>
+                <w:color w:val="000000"/>
+                <w:sz w:val="24"/>
+                <w:szCs w:val="24"/>
+              </w:rPr>
+            </w:pPr>
+            <w:proofErr w:type="spellStart"/>
+            <w:r>
+              <w:rPr>
+                <w:color w:val="000000"/>
+                <w:sz w:val="24"/>
+                <w:szCs w:val="24"/>
+              </w:rPr>
+              <w:t>Reflax</w:t>
+            </w:r>
+            <w:proofErr w:type="spellEnd"/>
+            <w:r>
+              <w:rPr>
+                <w:color w:val="000000"/>
+                <w:sz w:val="24"/>
+                <w:szCs w:val="24"/>
+              </w:rPr>
+              <w:t xml:space="preserve"> Agent</w:t>
+            </w:r>
+          </w:p>
+        </w:tc>
+        <w:tc>
+          <w:tcPr>
+            <w:tcW w:w="2321" w:type="dxa"/>
+            <w:noWrap/>
+            <w:vAlign w:val="center"/>
+          </w:tcPr>
+          <w:p>
+            <w:pPr>
+              <w:bidi w:val="0"/>
+              <w:jc w:val="center"/>
+              <w:cnfStyle w:val="000000000000" w:firstRow="0" w:lastRow="0" w:firstColumn="0" w:lastColumn="0" w:oddVBand="0" w:evenVBand="0" w:oddHBand="0" w:evenHBand="0" w:firstRowFirstColumn="0" w:firstRowLastColumn="0" w:lastRowFirstColumn="0" w:lastRowLastColumn="0"/>
+              <w:rPr>
+                <w:color w:val="000000"/>
+                <w:sz w:val="24"/>
+                <w:szCs w:val="24"/>
+              </w:rPr>
+            </w:pPr>
+            <w:r>
+              <w:rPr>
+                <w:color w:val="000000"/>
+                <w:sz w:val="24"/>
+                <w:szCs w:val="24"/>
+              </w:rPr>
+              <w:t>-205.15</w:t>
+            </w:r>
+            <w:r>
+              <w:rPr>
+                <w:color w:val="000000"/>
+                <w:sz w:val="24"/>
+                <w:szCs w:val="24"/>
+              </w:rPr>
+              <w:t xml:space="preserve"> (d=1)</w:t>
+            </w:r>
+          </w:p>
+        </w:tc>
+      </w:tr>
+      <w:tr>
+        <w:trPr>
+          <w:trHeight w:val="322"/>
+          <w:jc w:val="center"/>
+        </w:trPr>
+        <w:tc>
+          <w:tcPr>
+            <w:cnfStyle w:val="001000000000" w:firstRow="0" w:lastRow="0" w:firstColumn="1" w:lastColumn="0" w:oddVBand="0" w:evenVBand="0" w:oddHBand="0" w:evenHBand="0" w:firstRowFirstColumn="0" w:firstRowLastColumn="0" w:lastRowFirstColumn="0" w:lastRowLastColumn="0"/>
+            <w:tcW w:w="3256" w:type="dxa"/>
+            <w:noWrap/>
+            <w:vAlign w:val="center"/>
+            <w:hideMark/>
+          </w:tcPr>
+          <w:p>
+            <w:pPr>
+              <w:bidi w:val="0"/>
+              <w:jc w:val="center"/>
+              <w:rPr>
+                <w:color w:val="000000"/>
+                <w:sz w:val="24"/>
+                <w:szCs w:val="24"/>
+              </w:rPr>
+            </w:pPr>
+            <w:r>
+              <w:rPr>
+                <w:color w:val="000000"/>
+                <w:sz w:val="24"/>
+                <w:szCs w:val="24"/>
+              </w:rPr>
+              <w:t>Better</w:t>
+            </w:r>
+            <w:r>
+              <w:rPr>
+                <w:color w:val="000000"/>
+                <w:sz w:val="24"/>
+                <w:szCs w:val="24"/>
+              </w:rPr>
+              <w:t xml:space="preserve"> Agent</w:t>
+            </w:r>
+          </w:p>
+        </w:tc>
+        <w:tc>
+          <w:tcPr>
+            <w:tcW w:w="2321" w:type="dxa"/>
+            <w:noWrap/>
+            <w:vAlign w:val="center"/>
+          </w:tcPr>
+          <w:p>
+            <w:pPr>
+              <w:bidi w:val="0"/>
+              <w:jc w:val="center"/>
+              <w:cnfStyle w:val="000000000000" w:firstRow="0" w:lastRow="0" w:firstColumn="0" w:lastColumn="0" w:oddVBand="0" w:evenVBand="0" w:oddHBand="0" w:evenHBand="0" w:firstRowFirstColumn="0" w:firstRowLastColumn="0" w:lastRowFirstColumn="0" w:lastRowLastColumn="0"/>
+              <w:rPr>
+                <w:color w:val="000000"/>
+                <w:sz w:val="24"/>
+                <w:szCs w:val="24"/>
+              </w:rPr>
+            </w:pPr>
+            <w:r>
+              <w:rPr>
+                <w:color w:val="000000"/>
+                <w:sz w:val="24"/>
+                <w:szCs w:val="24"/>
+              </w:rPr>
+              <w:t>225.86</w:t>
+            </w:r>
+            <w:r>
+              <w:rPr>
+                <w:color w:val="000000"/>
+                <w:sz w:val="24"/>
+                <w:szCs w:val="24"/>
+              </w:rPr>
+              <w:t xml:space="preserve"> (d=1)</w:t>
+            </w:r>
+          </w:p>
+        </w:tc>
+      </w:tr>
+      <w:tr>
+        <w:trPr>
+          <w:trHeight w:val="322"/>
+          <w:jc w:val="center"/>
+        </w:trPr>
+        <w:tc>
+          <w:tcPr>
+            <w:cnfStyle w:val="001000000000" w:firstRow="0" w:lastRow="0" w:firstColumn="1" w:lastColumn="0" w:oddVBand="0" w:evenVBand="0" w:oddHBand="0" w:evenHBand="0" w:firstRowFirstColumn="0" w:firstRowLastColumn="0" w:lastRowFirstColumn="0" w:lastRowLastColumn="0"/>
+            <w:tcW w:w="3256" w:type="dxa"/>
+            <w:noWrap/>
+            <w:vAlign w:val="center"/>
+          </w:tcPr>
+          <w:p>
+            <w:pPr>
+              <w:bidi w:val="0"/>
+              <w:jc w:val="center"/>
+              <w:rPr>
+                <w:color w:val="000000"/>
+                <w:sz w:val="24"/>
+                <w:szCs w:val="24"/>
+              </w:rPr>
+            </w:pPr>
+            <w:r>
+              <w:rPr>
+                <w:color w:val="000000"/>
+                <w:sz w:val="24"/>
+                <w:szCs w:val="24"/>
+              </w:rPr>
+              <w:t>Minimax</w:t>
+            </w:r>
+            <w:r>
+              <w:rPr>
+                <w:color w:val="000000"/>
+                <w:sz w:val="24"/>
+                <w:szCs w:val="24"/>
+              </w:rPr>
+              <w:t xml:space="preserve"> Agent</w:t>
+            </w:r>
+          </w:p>
+        </w:tc>
+        <w:tc>
+          <w:tcPr>
+            <w:tcW w:w="2321" w:type="dxa"/>
+            <w:noWrap/>
+            <w:vAlign w:val="center"/>
+          </w:tcPr>
+          <w:p>
+            <w:pPr>
+              <w:bidi w:val="0"/>
+              <w:jc w:val="center"/>
+              <w:cnfStyle w:val="000000000000" w:firstRow="0" w:lastRow="0" w:firstColumn="0" w:lastColumn="0" w:oddVBand="0" w:evenVBand="0" w:oddHBand="0" w:evenHBand="0" w:firstRowFirstColumn="0" w:firstRowLastColumn="0" w:lastRowFirstColumn="0" w:lastRowLastColumn="0"/>
+              <w:rPr>
+                <w:color w:val="000000"/>
+                <w:sz w:val="24"/>
+                <w:szCs w:val="24"/>
+              </w:rPr>
+            </w:pPr>
+            <w:r>
+              <w:rPr>
+                <w:color w:val="000000"/>
+                <w:sz w:val="24"/>
+                <w:szCs w:val="24"/>
+              </w:rPr>
+              <w:t>513</w:t>
+            </w:r>
+          </w:p>
+        </w:tc>
+      </w:tr>
+      <w:tr>
+        <w:trPr>
+          <w:trHeight w:val="322"/>
+          <w:jc w:val="center"/>
+        </w:trPr>
+        <w:tc>
+          <w:tcPr>
+            <w:cnfStyle w:val="001000000000" w:firstRow="0" w:lastRow="0" w:firstColumn="1" w:lastColumn="0" w:oddVBand="0" w:evenVBand="0" w:oddHBand="0" w:evenHBand="0" w:firstRowFirstColumn="0" w:firstRowLastColumn="0" w:lastRowFirstColumn="0" w:lastRowLastColumn="0"/>
+            <w:tcW w:w="3256" w:type="dxa"/>
+            <w:noWrap/>
+            <w:vAlign w:val="center"/>
+          </w:tcPr>
+          <w:p>
+            <w:pPr>
+              <w:bidi w:val="0"/>
+              <w:jc w:val="center"/>
+              <w:rPr>
+                <w:color w:val="000000"/>
+                <w:sz w:val="24"/>
+                <w:szCs w:val="24"/>
+              </w:rPr>
+            </w:pPr>
+            <w:r>
+              <w:rPr>
+                <w:color w:val="000000"/>
+                <w:sz w:val="24"/>
+                <w:szCs w:val="24"/>
+              </w:rPr>
+              <w:t>Alpha-Beta</w:t>
+            </w:r>
+            <w:r>
+              <w:rPr>
+                <w:color w:val="000000"/>
+                <w:sz w:val="24"/>
+                <w:szCs w:val="24"/>
+              </w:rPr>
+              <w:t xml:space="preserve"> Agent</w:t>
+            </w:r>
+          </w:p>
+        </w:tc>
+        <w:tc>
+          <w:tcPr>
+            <w:tcW w:w="2321" w:type="dxa"/>
+            <w:noWrap/>
+            <w:vAlign w:val="center"/>
+          </w:tcPr>
+          <w:p>
+            <w:pPr>
+              <w:bidi w:val="0"/>
+              <w:jc w:val="center"/>
+              <w:cnfStyle w:val="000000000000" w:firstRow="0" w:lastRow="0" w:firstColumn="0" w:lastColumn="0" w:oddVBand="0" w:evenVBand="0" w:oddHBand="0" w:evenHBand="0" w:firstRowFirstColumn="0" w:firstRowLastColumn="0" w:lastRowFirstColumn="0" w:lastRowLastColumn="0"/>
+              <w:rPr>
+                <w:color w:val="000000"/>
+                <w:sz w:val="24"/>
+                <w:szCs w:val="24"/>
+              </w:rPr>
+            </w:pPr>
+            <w:r>
+              <w:rPr>
+                <w:color w:val="000000"/>
+                <w:sz w:val="24"/>
+                <w:szCs w:val="24"/>
+              </w:rPr>
+              <w:t>363.857</w:t>
+            </w:r>
+          </w:p>
+        </w:tc>
+      </w:tr>
+      <w:tr>
+        <w:trPr>
+          <w:trHeight w:val="322"/>
+          <w:jc w:val="center"/>
+        </w:trPr>
+        <w:tc>
+          <w:tcPr>
+            <w:cnfStyle w:val="001000000000" w:firstRow="0" w:lastRow="0" w:firstColumn="1" w:lastColumn="0" w:oddVBand="0" w:evenVBand="0" w:oddHBand="0" w:evenHBand="0" w:firstRowFirstColumn="0" w:firstRowLastColumn="0" w:lastRowFirstColumn="0" w:lastRowLastColumn="0"/>
+            <w:tcW w:w="3256" w:type="dxa"/>
+            <w:noWrap/>
+            <w:vAlign w:val="center"/>
+          </w:tcPr>
+          <w:p>
+            <w:pPr>
+              <w:bidi w:val="0"/>
+              <w:jc w:val="center"/>
+              <w:rPr>
+                <w:color w:val="000000"/>
+                <w:sz w:val="24"/>
+                <w:szCs w:val="24"/>
+              </w:rPr>
+            </w:pPr>
+            <w:r>
+              <w:rPr>
+                <w:color w:val="000000"/>
+                <w:sz w:val="24"/>
+                <w:szCs w:val="24"/>
+              </w:rPr>
+              <w:t>Random Expectimax Agent</w:t>
+            </w:r>
+          </w:p>
+        </w:tc>
+        <w:tc>
+          <w:tcPr>
+            <w:tcW w:w="2321" w:type="dxa"/>
+            <w:noWrap/>
+            <w:vAlign w:val="center"/>
+          </w:tcPr>
+          <w:p>
+            <w:pPr>
+              <w:bidi w:val="0"/>
+              <w:jc w:val="center"/>
+              <w:cnfStyle w:val="000000000000" w:firstRow="0" w:lastRow="0" w:firstColumn="0" w:lastColumn="0" w:oddVBand="0" w:evenVBand="0" w:oddHBand="0" w:evenHBand="0" w:firstRowFirstColumn="0" w:firstRowLastColumn="0" w:lastRowFirstColumn="0" w:lastRowLastColumn="0"/>
+              <w:rPr>
+                <w:color w:val="000000"/>
+                <w:sz w:val="24"/>
+                <w:szCs w:val="24"/>
+              </w:rPr>
+            </w:pPr>
+            <w:r>
+              <w:rPr>
+                <w:color w:val="000000"/>
+                <w:sz w:val="24"/>
+                <w:szCs w:val="24"/>
+              </w:rPr>
+              <w:t>370.57</w:t>
+            </w:r>
+          </w:p>
+        </w:tc>
+      </w:tr>
+    </w:tbl>
+    <w:p>
+      <w:pPr>
+        <w:rPr>
+          <w:rFonts w:cstheme="minorHAnsi"/>
+          <w:sz w:val="24"/>
+          <w:szCs w:val="24"/>
+        </w:rPr>
+      </w:pPr>
+    </w:p>
+    <w:p>
+      <w:pPr>
+        <w:rPr>
+          <w:rFonts w:cstheme="minorHAnsi"/>
+          <w:sz w:val="24"/>
+          <w:szCs w:val="24"/>
+          <w:rtl/>
+        </w:rPr>
+      </w:pPr>
+      <w:r>
+        <w:rPr>
+          <w:rFonts w:cstheme="minorHAnsi" w:hint="cs"/>
+          <w:sz w:val="24"/>
+          <w:szCs w:val="24"/>
+          <w:rtl/>
+        </w:rPr>
+        <w:t>מהתוצאות בטבלה ניתן להסיק כי אלגוריתמי</w:t>
+      </w:r>
+      <w:r>
+        <w:rPr>
+          <w:rFonts w:cstheme="minorHAnsi" w:hint="eastAsia"/>
+          <w:sz w:val="24"/>
+          <w:szCs w:val="24"/>
+          <w:rtl/>
+        </w:rPr>
+        <w:t>ם</w:t>
+      </w:r>
+      <w:r>
+        <w:rPr>
+          <w:rFonts w:cstheme="minorHAnsi" w:hint="cs"/>
+          <w:sz w:val="24"/>
+          <w:szCs w:val="24"/>
+          <w:rtl/>
+        </w:rPr>
+        <w:t xml:space="preserve"> אשר מסתכלים לעומק העץ משיגים תוצאה טובה יותר בלוח זה.</w:t>
+      </w:r>
+      <w:r>
+        <w:rPr>
+          <w:rFonts w:cstheme="minorHAnsi"/>
+          <w:sz w:val="24"/>
+          <w:szCs w:val="24"/>
+          <w:rtl/>
+        </w:rPr>
+        <w:br/>
+      </w:r>
+      <w:r>
+        <w:rPr>
+          <w:rFonts w:cstheme="minorHAnsi" w:hint="cs"/>
+          <w:sz w:val="24"/>
+          <w:szCs w:val="24"/>
+          <w:rtl/>
+        </w:rPr>
+        <w:t xml:space="preserve">נשים לב כי אלגוריתם </w:t>
+      </w:r>
+      <w:r>
+        <w:rPr>
+          <w:rFonts w:cstheme="minorHAnsi"/>
+          <w:sz w:val="24"/>
+          <w:szCs w:val="24"/>
+        </w:rPr>
+        <w:t>Minimax</w:t>
+      </w:r>
+      <w:r>
+        <w:rPr>
+          <w:rFonts w:cstheme="minorHAnsi" w:hint="cs"/>
+          <w:sz w:val="24"/>
+          <w:szCs w:val="24"/>
+          <w:rtl/>
+        </w:rPr>
+        <w:t xml:space="preserve"> לעומת </w:t>
+      </w:r>
+      <w:r>
+        <w:rPr>
+          <w:rFonts w:cstheme="minorHAnsi"/>
+          <w:sz w:val="24"/>
+          <w:szCs w:val="24"/>
+        </w:rPr>
+        <w:t>Random Expectimax</w:t>
+      </w:r>
+      <w:r>
+        <w:rPr>
+          <w:rFonts w:cstheme="minorHAnsi" w:hint="cs"/>
+          <w:sz w:val="24"/>
+          <w:szCs w:val="24"/>
+          <w:rtl/>
+        </w:rPr>
+        <w:t xml:space="preserve"> הניב תוצאה טובה יותר זאת מכיוון שהינו אלגוריתם שמרני שתמיד מניח את המקרה הגרוע ביותר כאשר הרוח משחקת. לעומתו אלגוריתם </w:t>
+      </w:r>
+      <w:r>
+        <w:rPr>
+          <w:rFonts w:cstheme="minorHAnsi"/>
+          <w:sz w:val="24"/>
+          <w:szCs w:val="24"/>
+        </w:rPr>
+        <w:t>Random Expectimax</w:t>
+      </w:r>
+      <w:r>
+        <w:rPr>
+          <w:rFonts w:cstheme="minorHAnsi" w:hint="cs"/>
+          <w:sz w:val="24"/>
+          <w:szCs w:val="24"/>
+          <w:rtl/>
+        </w:rPr>
+        <w:t xml:space="preserve"> פחות שמרני ונוטל יותר סיכונים ולכן בלוח קטן וצפוף שכזה מניב תוצאה פחותה מכיוון שהסיכונים בלוח זה גדולים לעומת הלוחות גדולים והפחות צפופים.</w:t>
+      </w:r>
+    </w:p>
+    <w:p>
+      <w:pPr>
+        <w:rPr>
+          <w:rFonts w:cstheme="minorHAnsi"/>
+          <w:b/>
+          <w:bCs/>
+          <w:sz w:val="32"/>
+          <w:szCs w:val="32"/>
+          <w:u w:val="single"/>
+          <w:rtl/>
+        </w:rPr>
+      </w:pPr>
+      <w:r>
+        <w:rPr>
+          <w:rFonts w:cstheme="minorHAnsi"/>
+          <w:sz w:val="24"/>
+          <w:szCs w:val="24"/>
+          <w:rtl/>
+        </w:rPr>
+        <w:br w:type="page"/>
+      </w:r>
+      <w:r>
+        <w:rPr>
+          <w:rFonts w:cstheme="minorHAnsi"/>
+          <w:b/>
+          <w:bCs/>
+          <w:sz w:val="32"/>
+          <w:szCs w:val="32"/>
+          <w:u w:val="single"/>
+          <w:rtl/>
+        </w:rPr>
+        <w:lastRenderedPageBreak/>
+        <w:t xml:space="preserve">תרגיל </w:t>
+      </w:r>
+      <w:r>
+        <w:rPr>
+          <w:rFonts w:cstheme="minorHAnsi" w:hint="cs"/>
+          <w:b/>
+          <w:bCs/>
+          <w:sz w:val="32"/>
+          <w:szCs w:val="32"/>
+          <w:u w:val="single"/>
+          <w:rtl/>
+        </w:rPr>
+        <w:t>8</w:t>
+      </w:r>
+      <w:r>
+        <w:rPr>
+          <w:rFonts w:cstheme="minorHAnsi" w:hint="cs"/>
+          <w:b/>
+          <w:bCs/>
+          <w:sz w:val="32"/>
+          <w:szCs w:val="32"/>
+          <w:u w:val="single"/>
+          <w:rtl/>
+        </w:rPr>
+        <w:t xml:space="preserve"> </w:t>
+      </w:r>
+      <w:r>
+        <w:rPr>
+          <w:rFonts w:cstheme="minorHAnsi"/>
+          <w:b/>
+          <w:bCs/>
+          <w:sz w:val="32"/>
+          <w:szCs w:val="32"/>
+          <w:u w:val="single"/>
+          <w:rtl/>
+        </w:rPr>
+        <w:t>–</w:t>
+      </w:r>
+      <w:r>
+        <w:rPr>
+          <w:rFonts w:cstheme="minorHAnsi"/>
+          <w:b/>
+          <w:bCs/>
+          <w:sz w:val="32"/>
+          <w:szCs w:val="32"/>
+          <w:u w:val="single"/>
+        </w:rPr>
+        <w:t>Trapped</w:t>
+      </w:r>
+      <w:r>
+        <w:rPr>
+          <w:rFonts w:cstheme="minorHAnsi"/>
+          <w:b/>
+          <w:bCs/>
+          <w:sz w:val="32"/>
+          <w:szCs w:val="32"/>
+          <w:u w:val="single"/>
+        </w:rPr>
+        <w:t xml:space="preserve"> Classic Layout, depth = 4</w:t>
+      </w:r>
+      <w:r>
+        <w:rPr>
+          <w:rFonts w:cstheme="minorHAnsi"/>
+          <w:b/>
+          <w:bCs/>
+          <w:sz w:val="32"/>
+          <w:szCs w:val="32"/>
+          <w:u w:val="single"/>
+        </w:rPr>
+        <w:t xml:space="preserve"> </w:t>
+      </w:r>
+    </w:p>
+    <w:p>
+      <w:pPr>
+        <w:rPr>
+          <w:rFonts w:cstheme="minorHAnsi"/>
+          <w:sz w:val="24"/>
+          <w:szCs w:val="24"/>
+          <w:rtl/>
+        </w:rPr>
+      </w:pPr>
+      <w:r>
+        <w:rPr>
+          <w:rFonts w:cstheme="minorHAnsi" w:hint="cs"/>
+          <w:sz w:val="24"/>
+          <w:szCs w:val="24"/>
+          <w:rtl/>
+        </w:rPr>
+        <w:t>אפיון הלוח: לוח זה מאוד קטן</w:t>
+      </w:r>
+      <w:r>
+        <w:rPr>
+          <w:rFonts w:cstheme="minorHAnsi" w:hint="cs"/>
+          <w:sz w:val="24"/>
+          <w:szCs w:val="24"/>
+          <w:rtl/>
+        </w:rPr>
+        <w:t xml:space="preserve">, צפוף וישנו מסלול יחיד עבור סוכן </w:t>
+      </w:r>
+      <w:proofErr w:type="spellStart"/>
+      <w:r>
+        <w:rPr>
+          <w:rFonts w:cstheme="minorHAnsi" w:hint="cs"/>
+          <w:sz w:val="24"/>
+          <w:szCs w:val="24"/>
+          <w:rtl/>
+        </w:rPr>
+        <w:t>הפקמן</w:t>
+      </w:r>
+      <w:proofErr w:type="spellEnd"/>
+      <w:r>
+        <w:rPr>
+          <w:rFonts w:cstheme="minorHAnsi" w:hint="cs"/>
+          <w:sz w:val="24"/>
+          <w:szCs w:val="24"/>
+          <w:rtl/>
+        </w:rPr>
+        <w:t xml:space="preserve"> לנצח את המשחק. בנוסף, מסלול יחיד זה תלוי בהתנהגות הרוח. רק במידה שהרוח שחוסמת את האוכל "מפנה" את הדרך יש אפשרות לנצח את המשחק.</w:t>
+      </w:r>
+    </w:p>
+    <w:tbl>
+      <w:tblPr>
+        <w:tblStyle w:val="GridTable1Light-Accent1"/>
+        <w:tblW w:w="5577" w:type="dxa"/>
+        <w:jc w:val="center"/>
+        <w:tblLook w:val="04A0" w:firstRow="1" w:lastRow="0" w:firstColumn="1" w:lastColumn="0" w:noHBand="0" w:noVBand="1"/>
+      </w:tblPr>
+      <w:tblGrid>
+        <w:gridCol w:w="3256"/>
+        <w:gridCol w:w="2321"/>
+      </w:tblGrid>
+      <w:tr>
+        <w:trPr>
+          <w:cnfStyle w:val="100000000000" w:firstRow="1" w:lastRow="0" w:firstColumn="0" w:lastColumn="0" w:oddVBand="0" w:evenVBand="0" w:oddHBand="0" w:evenHBand="0" w:firstRowFirstColumn="0" w:firstRowLastColumn="0" w:lastRowFirstColumn="0" w:lastRowLastColumn="0"/>
+          <w:trHeight w:val="362"/>
+          <w:jc w:val="center"/>
+        </w:trPr>
+        <w:tc>
+          <w:tcPr>
+            <w:cnfStyle w:val="001000000000" w:firstRow="0" w:lastRow="0" w:firstColumn="1" w:lastColumn="0" w:oddVBand="0" w:evenVBand="0" w:oddHBand="0" w:evenHBand="0" w:firstRowFirstColumn="0" w:firstRowLastColumn="0" w:lastRowFirstColumn="0" w:lastRowLastColumn="0"/>
+            <w:tcW w:w="3256" w:type="dxa"/>
+            <w:noWrap/>
+            <w:vAlign w:val="center"/>
+            <w:hideMark/>
+          </w:tcPr>
+          <w:p>
+            <w:pPr>
+              <w:bidi w:val="0"/>
+              <w:jc w:val="center"/>
+              <w:rPr>
+                <w:rFonts w:cs="Menlo"/>
+                <w:color w:val="000000"/>
+                <w:sz w:val="24"/>
+                <w:szCs w:val="24"/>
+              </w:rPr>
+            </w:pPr>
+            <w:r>
+              <w:rPr>
+                <w:rFonts w:cs="Menlo"/>
+                <w:color w:val="000000"/>
+                <w:sz w:val="24"/>
+                <w:szCs w:val="24"/>
+              </w:rPr>
+              <w:t>Agent/Ghost</w:t>
+            </w:r>
+          </w:p>
+        </w:tc>
+        <w:tc>
+          <w:tcPr>
+            <w:tcW w:w="2321" w:type="dxa"/>
+            <w:noWrap/>
+            <w:vAlign w:val="center"/>
+            <w:hideMark/>
+          </w:tcPr>
+          <w:p>
+            <w:pPr>
+              <w:bidi w:val="0"/>
+              <w:jc w:val="center"/>
+              <w:cnfStyle w:val="100000000000" w:firstRow="1" w:lastRow="0" w:firstColumn="0" w:lastColumn="0" w:oddVBand="0" w:evenVBand="0" w:oddHBand="0" w:evenHBand="0" w:firstRowFirstColumn="0" w:firstRowLastColumn="0" w:lastRowFirstColumn="0" w:lastRowLastColumn="0"/>
+              <w:rPr>
+                <w:color w:val="000000"/>
+                <w:sz w:val="24"/>
+                <w:szCs w:val="24"/>
+              </w:rPr>
+            </w:pPr>
+            <w:r>
+              <w:rPr>
+                <w:color w:val="000000"/>
+                <w:sz w:val="24"/>
+                <w:szCs w:val="24"/>
+              </w:rPr>
+              <w:t>Random Ghost</w:t>
+            </w:r>
+            <w:r>
+              <w:rPr>
+                <w:color w:val="000000"/>
+                <w:sz w:val="24"/>
+                <w:szCs w:val="24"/>
+              </w:rPr>
+              <w:t xml:space="preserve"> [Average Score]</w:t>
+            </w:r>
+          </w:p>
+        </w:tc>
+      </w:tr>
+      <w:tr>
+        <w:trPr>
+          <w:trHeight w:val="322"/>
+          <w:jc w:val="center"/>
+        </w:trPr>
+        <w:tc>
+          <w:tcPr>
+            <w:cnfStyle w:val="001000000000" w:firstRow="0" w:lastRow="0" w:firstColumn="1" w:lastColumn="0" w:oddVBand="0" w:evenVBand="0" w:oddHBand="0" w:evenHBand="0" w:firstRowFirstColumn="0" w:firstRowLastColumn="0" w:lastRowFirstColumn="0" w:lastRowLastColumn="0"/>
+            <w:tcW w:w="3256" w:type="dxa"/>
+            <w:noWrap/>
+            <w:vAlign w:val="center"/>
+            <w:hideMark/>
+          </w:tcPr>
+          <w:p>
+            <w:pPr>
+              <w:bidi w:val="0"/>
+              <w:jc w:val="center"/>
+              <w:rPr>
+                <w:color w:val="000000"/>
+                <w:sz w:val="24"/>
+                <w:szCs w:val="24"/>
+              </w:rPr>
+            </w:pPr>
+            <w:proofErr w:type="spellStart"/>
+            <w:r>
+              <w:rPr>
+                <w:color w:val="000000"/>
+                <w:sz w:val="24"/>
+                <w:szCs w:val="24"/>
+              </w:rPr>
+              <w:t>Reflax</w:t>
+            </w:r>
+            <w:proofErr w:type="spellEnd"/>
+            <w:r>
+              <w:rPr>
+                <w:color w:val="000000"/>
+                <w:sz w:val="24"/>
+                <w:szCs w:val="24"/>
+              </w:rPr>
+              <w:t xml:space="preserve"> Agent</w:t>
+            </w:r>
+          </w:p>
+        </w:tc>
+        <w:tc>
+          <w:tcPr>
+            <w:tcW w:w="2321" w:type="dxa"/>
+            <w:noWrap/>
+            <w:vAlign w:val="center"/>
+          </w:tcPr>
+          <w:p>
+            <w:pPr>
+              <w:bidi w:val="0"/>
+              <w:jc w:val="center"/>
+              <w:cnfStyle w:val="000000000000" w:firstRow="0" w:lastRow="0" w:firstColumn="0" w:lastColumn="0" w:oddVBand="0" w:evenVBand="0" w:oddHBand="0" w:evenHBand="0" w:firstRowFirstColumn="0" w:firstRowLastColumn="0" w:lastRowFirstColumn="0" w:lastRowLastColumn="0"/>
+              <w:rPr>
+                <w:color w:val="000000"/>
+                <w:sz w:val="24"/>
+                <w:szCs w:val="24"/>
+              </w:rPr>
+            </w:pPr>
+            <w:r>
+              <w:rPr>
+                <w:color w:val="000000"/>
+                <w:sz w:val="24"/>
+                <w:szCs w:val="24"/>
+              </w:rPr>
+              <w:t>-501.57 (d=1)</w:t>
+            </w:r>
+          </w:p>
+        </w:tc>
+      </w:tr>
+      <w:tr>
+        <w:trPr>
+          <w:trHeight w:val="322"/>
+          <w:jc w:val="center"/>
+        </w:trPr>
+        <w:tc>
+          <w:tcPr>
+            <w:cnfStyle w:val="001000000000" w:firstRow="0" w:lastRow="0" w:firstColumn="1" w:lastColumn="0" w:oddVBand="0" w:evenVBand="0" w:oddHBand="0" w:evenHBand="0" w:firstRowFirstColumn="0" w:firstRowLastColumn="0" w:lastRowFirstColumn="0" w:lastRowLastColumn="0"/>
+            <w:tcW w:w="3256" w:type="dxa"/>
+            <w:noWrap/>
+            <w:vAlign w:val="center"/>
+            <w:hideMark/>
+          </w:tcPr>
+          <w:p>
+            <w:pPr>
+              <w:bidi w:val="0"/>
+              <w:jc w:val="center"/>
+              <w:rPr>
+                <w:color w:val="000000"/>
+                <w:sz w:val="24"/>
+                <w:szCs w:val="24"/>
+              </w:rPr>
+            </w:pPr>
+            <w:r>
+              <w:rPr>
+                <w:color w:val="000000"/>
+                <w:sz w:val="24"/>
+                <w:szCs w:val="24"/>
+              </w:rPr>
+              <w:t>Better</w:t>
+            </w:r>
+            <w:r>
+              <w:rPr>
+                <w:color w:val="000000"/>
+                <w:sz w:val="24"/>
+                <w:szCs w:val="24"/>
+              </w:rPr>
+              <w:t xml:space="preserve"> Agent</w:t>
+            </w:r>
+          </w:p>
+        </w:tc>
+        <w:tc>
+          <w:tcPr>
+            <w:tcW w:w="2321" w:type="dxa"/>
+            <w:noWrap/>
+            <w:vAlign w:val="center"/>
+          </w:tcPr>
+          <w:p>
+            <w:pPr>
+              <w:bidi w:val="0"/>
+              <w:jc w:val="center"/>
+              <w:cnfStyle w:val="000000000000" w:firstRow="0" w:lastRow="0" w:firstColumn="0" w:lastColumn="0" w:oddVBand="0" w:evenVBand="0" w:oddHBand="0" w:evenHBand="0" w:firstRowFirstColumn="0" w:firstRowLastColumn="0" w:lastRowFirstColumn="0" w:lastRowLastColumn="0"/>
+              <w:rPr>
+                <w:color w:val="000000"/>
+                <w:sz w:val="24"/>
+                <w:szCs w:val="24"/>
+              </w:rPr>
+            </w:pPr>
+            <w:r>
+              <w:rPr>
+                <w:color w:val="000000"/>
+                <w:sz w:val="24"/>
+                <w:szCs w:val="24"/>
+              </w:rPr>
+              <w:t>-206.57 (d=1)</w:t>
+            </w:r>
+          </w:p>
+        </w:tc>
+      </w:tr>
+      <w:tr>
+        <w:trPr>
+          <w:trHeight w:val="322"/>
+          <w:jc w:val="center"/>
+        </w:trPr>
+        <w:tc>
+          <w:tcPr>
+            <w:cnfStyle w:val="001000000000" w:firstRow="0" w:lastRow="0" w:firstColumn="1" w:lastColumn="0" w:oddVBand="0" w:evenVBand="0" w:oddHBand="0" w:evenHBand="0" w:firstRowFirstColumn="0" w:firstRowLastColumn="0" w:lastRowFirstColumn="0" w:lastRowLastColumn="0"/>
+            <w:tcW w:w="3256" w:type="dxa"/>
+            <w:noWrap/>
+            <w:vAlign w:val="center"/>
+          </w:tcPr>
+          <w:p>
+            <w:pPr>
+              <w:bidi w:val="0"/>
+              <w:jc w:val="center"/>
+              <w:rPr>
+                <w:color w:val="000000"/>
+                <w:sz w:val="24"/>
+                <w:szCs w:val="24"/>
+              </w:rPr>
+            </w:pPr>
+            <w:r>
+              <w:rPr>
+                <w:color w:val="000000"/>
+                <w:sz w:val="24"/>
+                <w:szCs w:val="24"/>
+              </w:rPr>
+              <w:t>Minimax</w:t>
+            </w:r>
+            <w:r>
+              <w:rPr>
+                <w:color w:val="000000"/>
+                <w:sz w:val="24"/>
+                <w:szCs w:val="24"/>
+              </w:rPr>
+              <w:t xml:space="preserve"> Agent</w:t>
+            </w:r>
+          </w:p>
+        </w:tc>
+        <w:tc>
+          <w:tcPr>
+            <w:tcW w:w="2321" w:type="dxa"/>
+            <w:noWrap/>
+            <w:vAlign w:val="center"/>
+          </w:tcPr>
+          <w:p>
+            <w:pPr>
+              <w:bidi w:val="0"/>
+              <w:jc w:val="center"/>
+              <w:cnfStyle w:val="000000000000" w:firstRow="0" w:lastRow="0" w:firstColumn="0" w:lastColumn="0" w:oddVBand="0" w:evenVBand="0" w:oddHBand="0" w:evenHBand="0" w:firstRowFirstColumn="0" w:firstRowLastColumn="0" w:lastRowFirstColumn="0" w:lastRowLastColumn="0"/>
+              <w:rPr>
+                <w:color w:val="000000"/>
+                <w:sz w:val="24"/>
+                <w:szCs w:val="24"/>
+              </w:rPr>
+            </w:pPr>
+            <w:r>
+              <w:rPr>
+                <w:color w:val="000000"/>
+                <w:sz w:val="24"/>
+                <w:szCs w:val="24"/>
+              </w:rPr>
+              <w:t>-501</w:t>
+            </w:r>
+          </w:p>
+        </w:tc>
+      </w:tr>
+      <w:tr>
+        <w:trPr>
+          <w:trHeight w:val="322"/>
+          <w:jc w:val="center"/>
+        </w:trPr>
+        <w:tc>
+          <w:tcPr>
+            <w:cnfStyle w:val="001000000000" w:firstRow="0" w:lastRow="0" w:firstColumn="1" w:lastColumn="0" w:oddVBand="0" w:evenVBand="0" w:oddHBand="0" w:evenHBand="0" w:firstRowFirstColumn="0" w:firstRowLastColumn="0" w:lastRowFirstColumn="0" w:lastRowLastColumn="0"/>
+            <w:tcW w:w="3256" w:type="dxa"/>
+            <w:noWrap/>
+            <w:vAlign w:val="center"/>
+          </w:tcPr>
+          <w:p>
+            <w:pPr>
+              <w:bidi w:val="0"/>
+              <w:jc w:val="center"/>
+              <w:rPr>
+                <w:color w:val="000000"/>
+                <w:sz w:val="24"/>
+                <w:szCs w:val="24"/>
+              </w:rPr>
+            </w:pPr>
+            <w:r>
+              <w:rPr>
+                <w:color w:val="000000"/>
+                <w:sz w:val="24"/>
+                <w:szCs w:val="24"/>
+              </w:rPr>
+              <w:t>Alpha-Beta</w:t>
+            </w:r>
+            <w:r>
+              <w:rPr>
+                <w:color w:val="000000"/>
+                <w:sz w:val="24"/>
+                <w:szCs w:val="24"/>
+              </w:rPr>
+              <w:t xml:space="preserve"> Agent</w:t>
+            </w:r>
+          </w:p>
+        </w:tc>
+        <w:tc>
+          <w:tcPr>
+            <w:tcW w:w="2321" w:type="dxa"/>
+            <w:noWrap/>
+            <w:vAlign w:val="center"/>
+          </w:tcPr>
+          <w:p>
+            <w:pPr>
+              <w:bidi w:val="0"/>
+              <w:jc w:val="center"/>
+              <w:cnfStyle w:val="000000000000" w:firstRow="0" w:lastRow="0" w:firstColumn="0" w:lastColumn="0" w:oddVBand="0" w:evenVBand="0" w:oddHBand="0" w:evenHBand="0" w:firstRowFirstColumn="0" w:firstRowLastColumn="0" w:lastRowFirstColumn="0" w:lastRowLastColumn="0"/>
+              <w:rPr>
+                <w:color w:val="000000"/>
+                <w:sz w:val="24"/>
+                <w:szCs w:val="24"/>
+              </w:rPr>
+            </w:pPr>
+            <w:r>
+              <w:rPr>
+                <w:color w:val="000000"/>
+                <w:sz w:val="24"/>
+                <w:szCs w:val="24"/>
+              </w:rPr>
+              <w:t>-501</w:t>
+            </w:r>
+          </w:p>
+        </w:tc>
+      </w:tr>
+      <w:tr>
+        <w:trPr>
+          <w:trHeight w:val="322"/>
+          <w:jc w:val="center"/>
+        </w:trPr>
+        <w:tc>
+          <w:tcPr>
+            <w:cnfStyle w:val="001000000000" w:firstRow="0" w:lastRow="0" w:firstColumn="1" w:lastColumn="0" w:oddVBand="0" w:evenVBand="0" w:oddHBand="0" w:evenHBand="0" w:firstRowFirstColumn="0" w:firstRowLastColumn="0" w:lastRowFirstColumn="0" w:lastRowLastColumn="0"/>
+            <w:tcW w:w="3256" w:type="dxa"/>
+            <w:noWrap/>
+            <w:vAlign w:val="center"/>
+          </w:tcPr>
+          <w:p>
+            <w:pPr>
+              <w:bidi w:val="0"/>
+              <w:jc w:val="center"/>
+              <w:rPr>
+                <w:color w:val="000000"/>
+                <w:sz w:val="24"/>
+                <w:szCs w:val="24"/>
+              </w:rPr>
+            </w:pPr>
+            <w:r>
+              <w:rPr>
+                <w:color w:val="000000"/>
+                <w:sz w:val="24"/>
+                <w:szCs w:val="24"/>
+              </w:rPr>
+              <w:t>Random Expectimax Agent</w:t>
+            </w:r>
+          </w:p>
+        </w:tc>
+        <w:tc>
+          <w:tcPr>
+            <w:tcW w:w="2321" w:type="dxa"/>
+            <w:noWrap/>
+            <w:vAlign w:val="center"/>
+          </w:tcPr>
+          <w:p>
+            <w:pPr>
+              <w:bidi w:val="0"/>
+              <w:jc w:val="center"/>
+              <w:cnfStyle w:val="000000000000" w:firstRow="0" w:lastRow="0" w:firstColumn="0" w:lastColumn="0" w:oddVBand="0" w:evenVBand="0" w:oddHBand="0" w:evenHBand="0" w:firstRowFirstColumn="0" w:firstRowLastColumn="0" w:lastRowFirstColumn="0" w:lastRowLastColumn="0"/>
+              <w:rPr>
+                <w:color w:val="000000"/>
+                <w:sz w:val="24"/>
+                <w:szCs w:val="24"/>
+              </w:rPr>
+            </w:pPr>
+            <w:r>
+              <w:rPr>
+                <w:color w:val="000000"/>
+                <w:sz w:val="24"/>
+                <w:szCs w:val="24"/>
+              </w:rPr>
+              <w:t>-58.857</w:t>
+            </w:r>
+          </w:p>
+        </w:tc>
+      </w:tr>
+    </w:tbl>
+    <w:p>
+      <w:pPr>
+        <w:rPr>
+          <w:rFonts w:cstheme="minorHAnsi"/>
+          <w:sz w:val="24"/>
+          <w:szCs w:val="24"/>
+          <w:rtl/>
+        </w:rPr>
+      </w:pPr>
+    </w:p>
+    <w:p>
+      <w:pPr>
+        <w:rPr>
+          <w:rFonts w:cstheme="minorHAnsi"/>
+          <w:sz w:val="24"/>
+          <w:szCs w:val="24"/>
+          <w:rtl/>
+        </w:rPr>
+      </w:pPr>
+      <w:r>
+        <w:rPr>
+          <w:rFonts w:cstheme="minorHAnsi" w:hint="cs"/>
+          <w:sz w:val="24"/>
+          <w:szCs w:val="24"/>
+          <w:rtl/>
+        </w:rPr>
+        <w:t>מהתוצאות בטבלה ניתן להסיק כי אלגוריתמי</w:t>
+      </w:r>
+      <w:r>
+        <w:rPr>
+          <w:rFonts w:cstheme="minorHAnsi" w:hint="eastAsia"/>
+          <w:sz w:val="24"/>
+          <w:szCs w:val="24"/>
+          <w:rtl/>
+        </w:rPr>
+        <w:t>ם</w:t>
+      </w:r>
+      <w:r>
+        <w:rPr>
+          <w:rFonts w:cstheme="minorHAnsi" w:hint="cs"/>
+          <w:sz w:val="24"/>
+          <w:szCs w:val="24"/>
+          <w:rtl/>
+        </w:rPr>
+        <w:t xml:space="preserve"> אשר מסתכלים לעומק העץ משיגים תוצאה </w:t>
+      </w:r>
+      <w:r>
+        <w:rPr>
+          <w:rFonts w:cstheme="minorHAnsi" w:hint="cs"/>
+          <w:sz w:val="24"/>
+          <w:szCs w:val="24"/>
+          <w:rtl/>
+        </w:rPr>
+        <w:t xml:space="preserve">פחות </w:t>
+      </w:r>
+      <w:r>
+        <w:rPr>
+          <w:rFonts w:cstheme="minorHAnsi" w:hint="cs"/>
+          <w:sz w:val="24"/>
+          <w:szCs w:val="24"/>
+          <w:rtl/>
+        </w:rPr>
+        <w:t>טובה יותר בלוח זה.</w:t>
+      </w:r>
+      <w:r>
+        <w:rPr>
+          <w:rFonts w:cstheme="minorHAnsi" w:hint="cs"/>
+          <w:sz w:val="24"/>
+          <w:szCs w:val="24"/>
+          <w:rtl/>
+        </w:rPr>
+        <w:t xml:space="preserve"> למען האמת, לעומק העץ כמעט אין משמעות כאן. </w:t>
+      </w:r>
+      <w:r>
+        <w:rPr>
+          <w:rFonts w:cstheme="minorHAnsi" w:hint="cs"/>
+          <w:sz w:val="24"/>
+          <w:szCs w:val="24"/>
+          <w:rtl/>
+        </w:rPr>
+        <w:t xml:space="preserve">מסקנה זאת נובעת מהעבודה שאלגוריתם </w:t>
+      </w:r>
+      <w:r>
+        <w:rPr>
+          <w:rFonts w:cstheme="minorHAnsi" w:hint="cs"/>
+          <w:sz w:val="24"/>
+          <w:szCs w:val="24"/>
+        </w:rPr>
+        <w:t>M</w:t>
+      </w:r>
+      <w:r>
+        <w:rPr>
+          <w:rFonts w:cstheme="minorHAnsi"/>
+          <w:sz w:val="24"/>
+          <w:szCs w:val="24"/>
+        </w:rPr>
+        <w:t>inimax</w:t>
+      </w:r>
+      <w:r>
+        <w:rPr>
+          <w:rFonts w:cstheme="minorHAnsi" w:hint="cs"/>
+          <w:sz w:val="24"/>
+          <w:szCs w:val="24"/>
+          <w:rtl/>
+        </w:rPr>
+        <w:t xml:space="preserve"> קובע את ערך האסטרטגיה לפי המקרה הגרוע ביותר (שבו הרוח שועטת לכיוון </w:t>
+      </w:r>
+      <w:proofErr w:type="spellStart"/>
+      <w:r>
+        <w:rPr>
+          <w:rFonts w:cstheme="minorHAnsi" w:hint="cs"/>
+          <w:sz w:val="24"/>
+          <w:szCs w:val="24"/>
+          <w:rtl/>
+        </w:rPr>
+        <w:t>פקמן</w:t>
+      </w:r>
+      <w:proofErr w:type="spellEnd"/>
+      <w:r>
+        <w:rPr>
+          <w:rFonts w:cstheme="minorHAnsi" w:hint="cs"/>
+          <w:sz w:val="24"/>
+          <w:szCs w:val="24"/>
+          <w:rtl/>
+        </w:rPr>
+        <w:t xml:space="preserve">) ואילו אלגוריתם </w:t>
+      </w:r>
+      <w:r>
+        <w:rPr>
+          <w:rFonts w:cstheme="minorHAnsi" w:hint="cs"/>
+          <w:sz w:val="24"/>
+          <w:szCs w:val="24"/>
+        </w:rPr>
+        <w:t>R</w:t>
+      </w:r>
+      <w:r>
+        <w:rPr>
+          <w:rFonts w:cstheme="minorHAnsi"/>
+          <w:sz w:val="24"/>
+          <w:szCs w:val="24"/>
+        </w:rPr>
+        <w:t>andom Expectimax</w:t>
+      </w:r>
+      <w:r>
+        <w:rPr>
+          <w:rFonts w:cstheme="minorHAnsi" w:hint="cs"/>
+          <w:sz w:val="24"/>
+          <w:szCs w:val="24"/>
+          <w:rtl/>
+        </w:rPr>
+        <w:t xml:space="preserve"> לוקח סיכונים ומנסה להשיג כמה שיותר נקודות. במפה זו, התנהגות קונסרבטיבית תוביל להחלטה של הפסד </w:t>
+      </w:r>
+      <w:proofErr w:type="spellStart"/>
+      <w:r>
+        <w:rPr>
+          <w:rFonts w:cstheme="minorHAnsi" w:hint="cs"/>
+          <w:sz w:val="24"/>
+          <w:szCs w:val="24"/>
+          <w:rtl/>
+        </w:rPr>
+        <w:t>מיידי</w:t>
+      </w:r>
+      <w:proofErr w:type="spellEnd"/>
+      <w:r>
+        <w:rPr>
+          <w:rFonts w:cstheme="minorHAnsi" w:hint="cs"/>
+          <w:sz w:val="24"/>
+          <w:szCs w:val="24"/>
+          <w:rtl/>
+        </w:rPr>
+        <w:t xml:space="preserve"> מכוון ע"י </w:t>
+      </w:r>
+      <w:proofErr w:type="spellStart"/>
+      <w:r>
+        <w:rPr>
+          <w:rFonts w:cstheme="minorHAnsi" w:hint="cs"/>
+          <w:sz w:val="24"/>
+          <w:szCs w:val="24"/>
+          <w:rtl/>
+        </w:rPr>
+        <w:t>פקמן</w:t>
+      </w:r>
+      <w:proofErr w:type="spellEnd"/>
+      <w:r>
+        <w:rPr>
+          <w:rFonts w:cstheme="minorHAnsi" w:hint="cs"/>
+          <w:sz w:val="24"/>
+          <w:szCs w:val="24"/>
+          <w:rtl/>
+        </w:rPr>
+        <w:t xml:space="preserve">, זאת כדי </w:t>
+      </w:r>
+      <w:proofErr w:type="spellStart"/>
+      <w:r>
+        <w:rPr>
+          <w:rFonts w:cstheme="minorHAnsi" w:hint="cs"/>
+          <w:sz w:val="24"/>
+          <w:szCs w:val="24"/>
+          <w:rtl/>
+        </w:rPr>
+        <w:t>שפקמן</w:t>
+      </w:r>
+      <w:proofErr w:type="spellEnd"/>
+      <w:r>
+        <w:rPr>
+          <w:rFonts w:cstheme="minorHAnsi" w:hint="cs"/>
+          <w:sz w:val="24"/>
+          <w:szCs w:val="24"/>
+          <w:rtl/>
+        </w:rPr>
+        <w:t xml:space="preserve"> יפסיד כמה שפחות נקודות. מצד שני, הימור על ניקוד גבוה יותר, עלול להביא להפסד עם תוצאה גרועה יותר אך רק בעזרתו ניתן לנצח את המשחק ולהשיג ניקוד גבוה יותר משמעותית.</w:t>
+      </w:r>
+    </w:p>
+    <w:p>
+      <w:pPr>
+        <w:bidi w:val="0"/>
+        <w:rPr>
+          <w:rFonts w:cstheme="minorHAnsi"/>
+          <w:sz w:val="24"/>
+          <w:szCs w:val="24"/>
+          <w:rtl/>
+        </w:rPr>
+      </w:pPr>
+      <w:r>
+        <w:rPr>
+          <w:rFonts w:cstheme="minorHAnsi"/>
+          <w:sz w:val="24"/>
+          <w:szCs w:val="24"/>
+          <w:rtl/>
+        </w:rPr>
+        <w:br w:type="page"/>
+      </w:r>
+    </w:p>
+    <w:p>
+      <w:pPr>
+        <w:rPr>
+          <w:rFonts w:cstheme="minorHAnsi"/>
+          <w:sz w:val="24"/>
+          <w:szCs w:val="24"/>
+          <w:rtl/>
+        </w:rPr>
+      </w:pPr>
+      <w:r>
+        <w:rPr>
+          <w:rFonts w:cstheme="minorHAnsi"/>
+          <w:b/>
+          <w:bCs/>
+          <w:sz w:val="32"/>
+          <w:szCs w:val="32"/>
+          <w:u w:val="single"/>
+          <w:rtl/>
+        </w:rPr>
+        <w:lastRenderedPageBreak/>
+        <w:t xml:space="preserve">תרגיל </w:t>
+      </w:r>
+      <w:r>
+        <w:rPr>
+          <w:rFonts w:cstheme="minorHAnsi" w:hint="cs"/>
+          <w:b/>
+          <w:bCs/>
+          <w:sz w:val="32"/>
+          <w:szCs w:val="32"/>
+          <w:u w:val="single"/>
+          <w:rtl/>
+        </w:rPr>
+        <w:t>9</w:t>
+      </w:r>
+      <w:r>
+        <w:rPr>
+          <w:rFonts w:cstheme="minorHAnsi" w:hint="cs"/>
+          <w:b/>
+          <w:bCs/>
+          <w:sz w:val="32"/>
+          <w:szCs w:val="32"/>
+          <w:u w:val="single"/>
+          <w:rtl/>
+        </w:rPr>
+        <w:t xml:space="preserve"> </w:t>
+      </w:r>
+      <w:r>
+        <w:rPr>
+          <w:rFonts w:cstheme="minorHAnsi"/>
+          <w:b/>
+          <w:bCs/>
+          <w:sz w:val="32"/>
+          <w:szCs w:val="32"/>
+          <w:u w:val="single"/>
+          <w:rtl/>
+        </w:rPr>
+        <w:t>–</w:t>
+      </w:r>
+      <w:r>
+        <w:rPr>
+          <w:rFonts w:cstheme="minorHAnsi" w:hint="cs"/>
+          <w:b/>
+          <w:bCs/>
+          <w:sz w:val="32"/>
+          <w:szCs w:val="32"/>
+          <w:u w:val="single"/>
+          <w:rtl/>
+        </w:rPr>
+        <w:t xml:space="preserve"> ביצועים ומסקנות סופיות</w:t>
+      </w:r>
+    </w:p>
+    <w:p>
+      <w:pPr>
+        <w:rPr>
+          <w:rFonts w:cstheme="minorHAnsi"/>
+          <w:sz w:val="24"/>
+          <w:szCs w:val="24"/>
+          <w:rtl/>
+        </w:rPr>
+      </w:pPr>
       <w:bookmarkStart w:id="3" w:name="_GoBack"/>
       <w:bookmarkEnd w:id="3"/>
     </w:p>
     <w:p>
       <w:pPr>
+        <w:rPr>
+          <w:rFonts w:cstheme="minorHAnsi"/>
+          <w:sz w:val="24"/>
+          <w:szCs w:val="24"/>
+          <w:rtl/>
+        </w:rPr>
+      </w:pPr>
+    </w:p>
+    <w:p>
+      <w:pPr>
         <w:bidi w:val="0"/>
+        <w:jc w:val="right"/>
+        <w:rPr>
+          <w:rFonts w:cstheme="minorHAnsi" w:hint="cs"/>
+          <w:sz w:val="24"/>
+          <w:szCs w:val="24"/>
+          <w:rtl/>
+        </w:rPr>
+      </w:pPr>
+    </w:p>
+    <w:p>
+      <w:pPr>
+        <w:rPr>
+          <w:rFonts w:cstheme="minorHAnsi" w:hint="cs"/>
+          <w:sz w:val="24"/>
+          <w:szCs w:val="24"/>
+          <w:rtl/>
+        </w:rPr>
+      </w:pPr>
+    </w:p>
+    <w:p>
+      <w:pPr>
+        <w:bidi w:val="0"/>
+        <w:jc w:val="right"/>
         <w:rPr>
           <w:rFonts w:cstheme="minorHAnsi"/>
           <w:sz w:val="24"/>
@@ -9867,9 +11902,9 @@
     </w:lvl>
   </w:abstractNum>
   <w:abstractNum w:abstractNumId="2" w15:restartNumberingAfterBreak="0">
-    <w:nsid w:val="0E61613E"/>
+    <w:nsid w:val="0C205F92"/>
     <w:multiLevelType w:val="hybridMultilevel"/>
-    <w:tmpl w:val="B0C6409C"/>
+    <w:tmpl w:val="4A5E6E6E"/>
     <w:lvl w:ilvl="0" w:tplc="04090001">
       <w:start w:val="1"/>
       <w:numFmt w:val="bullet"/>
@@ -9980,9 +12015,9 @@
     </w:lvl>
   </w:abstractNum>
   <w:abstractNum w:abstractNumId="3" w15:restartNumberingAfterBreak="0">
-    <w:nsid w:val="10732FF7"/>
+    <w:nsid w:val="0E61613E"/>
     <w:multiLevelType w:val="hybridMultilevel"/>
-    <w:tmpl w:val="897862A2"/>
+    <w:tmpl w:val="B0C6409C"/>
     <w:lvl w:ilvl="0" w:tplc="04090001">
       <w:start w:val="1"/>
       <w:numFmt w:val="bullet"/>
@@ -10093,6 +12128,119 @@
     </w:lvl>
   </w:abstractNum>
   <w:abstractNum w:abstractNumId="4" w15:restartNumberingAfterBreak="0">
+    <w:nsid w:val="10732FF7"/>
+    <w:multiLevelType w:val="hybridMultilevel"/>
+    <w:tmpl w:val="897862A2"/>
+    <w:lvl w:ilvl="0" w:tplc="04090001">
+      <w:start w:val="1"/>
+      <w:numFmt w:val="bullet"/>
+      <w:lvlText w:val=""/>
+      <w:lvlJc w:val="left"/>
+      <w:pPr>
+        <w:ind w:left="720" w:hanging="360"/>
+      </w:pPr>
+      <w:rPr>
+        <w:rFonts w:ascii="Symbol" w:hAnsi="Symbol" w:hint="default"/>
+      </w:rPr>
+    </w:lvl>
+    <w:lvl w:ilvl="1" w:tplc="04090003" w:tentative="1">
+      <w:start w:val="1"/>
+      <w:numFmt w:val="bullet"/>
+      <w:lvlText w:val="o"/>
+      <w:lvlJc w:val="left"/>
+      <w:pPr>
+        <w:ind w:left="1440" w:hanging="360"/>
+      </w:pPr>
+      <w:rPr>
+        <w:rFonts w:ascii="Courier New" w:hAnsi="Courier New" w:cs="Courier New" w:hint="default"/>
+      </w:rPr>
+    </w:lvl>
+    <w:lvl w:ilvl="2" w:tplc="04090005" w:tentative="1">
+      <w:start w:val="1"/>
+      <w:numFmt w:val="bullet"/>
+      <w:lvlText w:val=""/>
+      <w:lvlJc w:val="left"/>
+      <w:pPr>
+        <w:ind w:left="2160" w:hanging="360"/>
+      </w:pPr>
+      <w:rPr>
+        <w:rFonts w:ascii="Wingdings" w:hAnsi="Wingdings" w:hint="default"/>
+      </w:rPr>
+    </w:lvl>
+    <w:lvl w:ilvl="3" w:tplc="04090001" w:tentative="1">
+      <w:start w:val="1"/>
+      <w:numFmt w:val="bullet"/>
+      <w:lvlText w:val=""/>
+      <w:lvlJc w:val="left"/>
+      <w:pPr>
+        <w:ind w:left="2880" w:hanging="360"/>
+      </w:pPr>
+      <w:rPr>
+        <w:rFonts w:ascii="Symbol" w:hAnsi="Symbol" w:hint="default"/>
+      </w:rPr>
+    </w:lvl>
+    <w:lvl w:ilvl="4" w:tplc="04090003" w:tentative="1">
+      <w:start w:val="1"/>
+      <w:numFmt w:val="bullet"/>
+      <w:lvlText w:val="o"/>
+      <w:lvlJc w:val="left"/>
+      <w:pPr>
+        <w:ind w:left="3600" w:hanging="360"/>
+      </w:pPr>
+      <w:rPr>
+        <w:rFonts w:ascii="Courier New" w:hAnsi="Courier New" w:cs="Courier New" w:hint="default"/>
+      </w:rPr>
+    </w:lvl>
+    <w:lvl w:ilvl="5" w:tplc="04090005" w:tentative="1">
+      <w:start w:val="1"/>
+      <w:numFmt w:val="bullet"/>
+      <w:lvlText w:val=""/>
+      <w:lvlJc w:val="left"/>
+      <w:pPr>
+        <w:ind w:left="4320" w:hanging="360"/>
+      </w:pPr>
+      <w:rPr>
+        <w:rFonts w:ascii="Wingdings" w:hAnsi="Wingdings" w:hint="default"/>
+      </w:rPr>
+    </w:lvl>
+    <w:lvl w:ilvl="6" w:tplc="04090001" w:tentative="1">
+      <w:start w:val="1"/>
+      <w:numFmt w:val="bullet"/>
+      <w:lvlText w:val=""/>
+      <w:lvlJc w:val="left"/>
+      <w:pPr>
+        <w:ind w:left="5040" w:hanging="360"/>
+      </w:pPr>
+      <w:rPr>
+        <w:rFonts w:ascii="Symbol" w:hAnsi="Symbol" w:hint="default"/>
+      </w:rPr>
+    </w:lvl>
+    <w:lvl w:ilvl="7" w:tplc="04090003" w:tentative="1">
+      <w:start w:val="1"/>
+      <w:numFmt w:val="bullet"/>
+      <w:lvlText w:val="o"/>
+      <w:lvlJc w:val="left"/>
+      <w:pPr>
+        <w:ind w:left="5760" w:hanging="360"/>
+      </w:pPr>
+      <w:rPr>
+        <w:rFonts w:ascii="Courier New" w:hAnsi="Courier New" w:cs="Courier New" w:hint="default"/>
+      </w:rPr>
+    </w:lvl>
+    <w:lvl w:ilvl="8" w:tplc="04090005" w:tentative="1">
+      <w:start w:val="1"/>
+      <w:numFmt w:val="bullet"/>
+      <w:lvlText w:val=""/>
+      <w:lvlJc w:val="left"/>
+      <w:pPr>
+        <w:ind w:left="6480" w:hanging="360"/>
+      </w:pPr>
+      <w:rPr>
+        <w:rFonts w:ascii="Wingdings" w:hAnsi="Wingdings" w:hint="default"/>
+      </w:rPr>
+    </w:lvl>
+  </w:abstractNum>
+  <w:abstractNum w:abstractNumId="5" w15:restartNumberingAfterBreak="0">
     <w:nsid w:val="160449C0"/>
     <w:multiLevelType w:val="hybridMultilevel"/>
     <w:tmpl w:val="DC4E57BA"/>
@@ -10184,7 +12332,7 @@
       </w:pPr>
     </w:lvl>
   </w:abstractNum>
-  <w:abstractNum w:abstractNumId="5" w15:restartNumberingAfterBreak="0">
+  <w:abstractNum w:abstractNumId="6" w15:restartNumberingAfterBreak="0">
     <w:nsid w:val="269D110C"/>
     <w:multiLevelType w:val="hybridMultilevel"/>
     <w:tmpl w:val="4624312C"/>
@@ -10273,7 +12421,7 @@
       </w:pPr>
     </w:lvl>
   </w:abstractNum>
-  <w:abstractNum w:abstractNumId="6" w15:restartNumberingAfterBreak="0">
+  <w:abstractNum w:abstractNumId="7" w15:restartNumberingAfterBreak="0">
     <w:nsid w:val="29D75F29"/>
     <w:multiLevelType w:val="hybridMultilevel"/>
     <w:tmpl w:val="04C67830"/>
@@ -10386,7 +12534,7 @@
       </w:rPr>
     </w:lvl>
   </w:abstractNum>
-  <w:abstractNum w:abstractNumId="7" w15:restartNumberingAfterBreak="0">
+  <w:abstractNum w:abstractNumId="8" w15:restartNumberingAfterBreak="0">
     <w:nsid w:val="2D3D374C"/>
     <w:multiLevelType w:val="hybridMultilevel"/>
     <w:tmpl w:val="9ED255E0"/>
@@ -10475,7 +12623,7 @@
       </w:pPr>
     </w:lvl>
   </w:abstractNum>
-  <w:abstractNum w:abstractNumId="8" w15:restartNumberingAfterBreak="0">
+  <w:abstractNum w:abstractNumId="9" w15:restartNumberingAfterBreak="0">
     <w:nsid w:val="2E256C85"/>
     <w:multiLevelType w:val="hybridMultilevel"/>
     <w:tmpl w:val="6CF215B2"/>
@@ -10564,7 +12712,7 @@
       </w:pPr>
     </w:lvl>
   </w:abstractNum>
-  <w:abstractNum w:abstractNumId="9" w15:restartNumberingAfterBreak="0">
+  <w:abstractNum w:abstractNumId="10" w15:restartNumberingAfterBreak="0">
     <w:nsid w:val="46D526BD"/>
     <w:multiLevelType w:val="hybridMultilevel"/>
     <w:tmpl w:val="DC4E57BA"/>
@@ -10656,7 +12804,7 @@
       </w:pPr>
     </w:lvl>
   </w:abstractNum>
-  <w:abstractNum w:abstractNumId="10" w15:restartNumberingAfterBreak="0">
+  <w:abstractNum w:abstractNumId="11" w15:restartNumberingAfterBreak="0">
     <w:nsid w:val="5B9A5B2E"/>
     <w:multiLevelType w:val="hybridMultilevel"/>
     <w:tmpl w:val="F460AC2A"/>
@@ -10745,7 +12893,7 @@
       </w:pPr>
     </w:lvl>
   </w:abstractNum>
-  <w:abstractNum w:abstractNumId="11" w15:restartNumberingAfterBreak="0">
+  <w:abstractNum w:abstractNumId="12" w15:restartNumberingAfterBreak="0">
     <w:nsid w:val="646008DA"/>
     <w:multiLevelType w:val="hybridMultilevel"/>
     <w:tmpl w:val="5596CE2C"/>
@@ -10858,7 +13006,7 @@
       </w:rPr>
     </w:lvl>
   </w:abstractNum>
-  <w:abstractNum w:abstractNumId="12" w15:restartNumberingAfterBreak="0">
+  <w:abstractNum w:abstractNumId="13" w15:restartNumberingAfterBreak="0">
     <w:nsid w:val="6F3B78B3"/>
     <w:multiLevelType w:val="hybridMultilevel"/>
     <w:tmpl w:val="5896C4EA"/>
@@ -10971,7 +13119,7 @@
       </w:rPr>
     </w:lvl>
   </w:abstractNum>
-  <w:abstractNum w:abstractNumId="13" w15:restartNumberingAfterBreak="0">
+  <w:abstractNum w:abstractNumId="14" w15:restartNumberingAfterBreak="0">
     <w:nsid w:val="6F626503"/>
     <w:multiLevelType w:val="hybridMultilevel"/>
     <w:tmpl w:val="BC6056CE"/>
@@ -11084,7 +13232,7 @@
       </w:rPr>
     </w:lvl>
   </w:abstractNum>
-  <w:abstractNum w:abstractNumId="14" w15:restartNumberingAfterBreak="0">
+  <w:abstractNum w:abstractNumId="15" w15:restartNumberingAfterBreak="0">
     <w:nsid w:val="7A18459B"/>
     <w:multiLevelType w:val="hybridMultilevel"/>
     <w:tmpl w:val="FDF4091A"/>
@@ -11197,7 +13345,7 @@
       </w:rPr>
     </w:lvl>
   </w:abstractNum>
-  <w:abstractNum w:abstractNumId="15" w15:restartNumberingAfterBreak="0">
+  <w:abstractNum w:abstractNumId="16" w15:restartNumberingAfterBreak="0">
     <w:nsid w:val="7E670CA8"/>
     <w:multiLevelType w:val="hybridMultilevel"/>
     <w:tmpl w:val="555AD19E"/>
@@ -11310,7 +13458,7 @@
       </w:rPr>
     </w:lvl>
   </w:abstractNum>
-  <w:abstractNum w:abstractNumId="16" w15:restartNumberingAfterBreak="0">
+  <w:abstractNum w:abstractNumId="17" w15:restartNumberingAfterBreak="0">
     <w:nsid w:val="7F0830B5"/>
     <w:multiLevelType w:val="hybridMultilevel"/>
     <w:tmpl w:val="AAD4F302"/>
@@ -11423,7 +13571,7 @@
       </w:rPr>
     </w:lvl>
   </w:abstractNum>
-  <w:abstractNum w:abstractNumId="17" w15:restartNumberingAfterBreak="0">
+  <w:abstractNum w:abstractNumId="18" w15:restartNumberingAfterBreak="0">
     <w:nsid w:val="7F8C0417"/>
     <w:multiLevelType w:val="hybridMultilevel"/>
     <w:tmpl w:val="2578C570"/>
@@ -11540,55 +13688,58 @@
     <w:abstractNumId w:val="1"/>
   </w:num>
   <w:num w:numId="2">
-    <w:abstractNumId w:val="17"/>
+    <w:abstractNumId w:val="18"/>
   </w:num>
   <w:num w:numId="3">
-    <w:abstractNumId w:val="4"/>
+    <w:abstractNumId w:val="5"/>
   </w:num>
   <w:num w:numId="4">
-    <w:abstractNumId w:val="15"/>
+    <w:abstractNumId w:val="16"/>
   </w:num>
   <w:num w:numId="5">
+    <w:abstractNumId w:val="12"/>
+  </w:num>
+  <w:num w:numId="6">
+    <w:abstractNumId w:val="7"/>
+  </w:num>
+  <w:num w:numId="7">
+    <w:abstractNumId w:val="10"/>
+  </w:num>
+  <w:num w:numId="8">
+    <w:abstractNumId w:val="13"/>
+  </w:num>
+  <w:num w:numId="9">
     <w:abstractNumId w:val="11"/>
   </w:num>
-  <w:num w:numId="6">
-    <w:abstractNumId w:val="6"/>
-  </w:num>
-  <w:num w:numId="7">
-    <w:abstractNumId w:val="9"/>
-  </w:num>
-  <w:num w:numId="8">
-    <w:abstractNumId w:val="12"/>
-  </w:num>
-  <w:num w:numId="9">
-    <w:abstractNumId w:val="10"/>
-  </w:num>
   <w:num w:numId="10">
-    <w:abstractNumId w:val="7"/>
+    <w:abstractNumId w:val="8"/>
   </w:num>
   <w:num w:numId="11">
-    <w:abstractNumId w:val="2"/>
+    <w:abstractNumId w:val="3"/>
   </w:num>
   <w:num w:numId="12">
-    <w:abstractNumId w:val="8"/>
+    <w:abstractNumId w:val="9"/>
   </w:num>
   <w:num w:numId="13">
     <w:abstractNumId w:val="0"/>
   </w:num>
   <w:num w:numId="14">
-    <w:abstractNumId w:val="3"/>
+    <w:abstractNumId w:val="4"/>
   </w:num>
   <w:num w:numId="15">
+    <w:abstractNumId w:val="15"/>
+  </w:num>
+  <w:num w:numId="16">
+    <w:abstractNumId w:val="6"/>
+  </w:num>
+  <w:num w:numId="17">
     <w:abstractNumId w:val="14"/>
   </w:num>
-  <w:num w:numId="16">
-    <w:abstractNumId w:val="5"/>
+  <w:num w:numId="18">
+    <w:abstractNumId w:val="17"/>
   </w:num>
-  <w:num w:numId="17">
-    <w:abstractNumId w:val="13"/>
-  </w:num>
-  <w:num w:numId="18">
-    <w:abstractNumId w:val="16"/>
+  <w:num w:numId="19">
+    <w:abstractNumId w:val="2"/>
   </w:num>
 </w:numbering>
 </file>
@@ -16635,7 +18786,7 @@
 </file>
 
 <file path=customXml/itemProps1.xml><?xml version="1.0" encoding="utf-8"?>
-<ds:datastoreItem xmlns:ds="http://schemas.openxmlformats.org/officeDocument/2006/customXml" ds:itemID="{D247F2F8-95DC-CA4F-9C95-BDDFD4A33BF4}">
+<ds:datastoreItem xmlns:ds="http://schemas.openxmlformats.org/officeDocument/2006/customXml" ds:itemID="{2389FFB5-830D-8447-89EE-51707D2C8347}">
   <ds:schemaRefs>
     <ds:schemaRef ds:uri="http://schemas.openxmlformats.org/officeDocument/2006/bibliography"/>
   </ds:schemaRefs>

</xml_diff>

<commit_message>
fix BFS results evaluation bugs
</commit_message>
<xml_diff>
--- a/HW_2/docs/HW_2_Edit_Version.docx
+++ b/HW_2/docs/HW_2_Edit_Version.docx
@@ -1332,7 +1332,7 @@
           <v:shape id="_x0000_i1025" type="#_x0000_t75" style="width:13.75pt;height:15pt" o:ole="">
             <v:imagedata r:id="rId8" o:title=""/>
           </v:shape>
-          <o:OLEObject Type="Embed" ProgID="Equation.DSMT4" ShapeID="_x0000_i1025" DrawAspect="Content" ObjectID="_1607282330" r:id="rId9"/>
+          <o:OLEObject Type="Embed" ProgID="Equation.DSMT4" ShapeID="_x0000_i1025" DrawAspect="Content" ObjectID="_1607282628" r:id="rId9"/>
         </w:object>
       </w:r>
       <w:r>
@@ -1530,7 +1530,7 @@
           <v:shape id="_x0000_i1026" type="#_x0000_t75" style="width:24.55pt;height:24.55pt" o:ole="">
             <v:imagedata r:id="rId10" o:title=""/>
           </v:shape>
-          <o:OLEObject Type="Embed" ProgID="Equation.DSMT4" ShapeID="_x0000_i1026" DrawAspect="Content" ObjectID="_1607282331" r:id="rId11"/>
+          <o:OLEObject Type="Embed" ProgID="Equation.DSMT4" ShapeID="_x0000_i1026" DrawAspect="Content" ObjectID="_1607282629" r:id="rId11"/>
         </w:object>
       </w:r>
       <w:bookmarkEnd w:id="0"/>
@@ -1583,7 +1583,7 @@
           <v:shape id="_x0000_i1027" type="#_x0000_t75" style="width:75.35pt;height:28.7pt" o:ole="">
             <v:imagedata r:id="rId12" o:title=""/>
           </v:shape>
-          <o:OLEObject Type="Embed" ProgID="Equation.DSMT4" ShapeID="_x0000_i1027" DrawAspect="Content" ObjectID="_1607282332" r:id="rId13"/>
+          <o:OLEObject Type="Embed" ProgID="Equation.DSMT4" ShapeID="_x0000_i1027" DrawAspect="Content" ObjectID="_1607282630" r:id="rId13"/>
         </w:object>
       </w:r>
       <w:r>
@@ -6361,7 +6361,7 @@
           <v:shape id="_x0000_i1028" type="#_x0000_t75" style="width:397.05pt;height:69.5pt" o:ole="">
             <v:imagedata r:id="rId14" o:title=""/>
           </v:shape>
-          <o:OLEObject Type="Embed" ProgID="Equation.DSMT4" ShapeID="_x0000_i1028" DrawAspect="Content" ObjectID="_1607282333" r:id="rId15"/>
+          <o:OLEObject Type="Embed" ProgID="Equation.DSMT4" ShapeID="_x0000_i1028" DrawAspect="Content" ObjectID="_1607282631" r:id="rId15"/>
         </w:object>
       </w:r>
     </w:p>
@@ -7012,7 +7012,7 @@
           <v:shape id="_x0000_i1046" type="#_x0000_t75" style="width:404.1pt;height:45.35pt" o:ole="">
             <v:imagedata r:id="rId16" o:title=""/>
           </v:shape>
-          <o:OLEObject Type="Embed" ProgID="Equation.DSMT4" ShapeID="_x0000_i1046" DrawAspect="Content" ObjectID="_1607282334" r:id="rId17"/>
+          <o:OLEObject Type="Embed" ProgID="Equation.DSMT4" ShapeID="_x0000_i1046" DrawAspect="Content" ObjectID="_1607282632" r:id="rId17"/>
         </w:object>
       </w:r>
       <w:r>
@@ -7148,7 +7148,7 @@
           <v:shape id="_x0000_i1050" type="#_x0000_t75" style="width:211pt;height:151.5pt" o:ole="">
             <v:imagedata r:id="rId18" o:title=""/>
           </v:shape>
-          <o:OLEObject Type="Embed" ProgID="Equation.DSMT4" ShapeID="_x0000_i1050" DrawAspect="Content" ObjectID="_1607282335" r:id="rId19"/>
+          <o:OLEObject Type="Embed" ProgID="Equation.DSMT4" ShapeID="_x0000_i1050" DrawAspect="Content" ObjectID="_1607282633" r:id="rId19"/>
         </w:object>
       </w:r>
     </w:p>
@@ -7205,7 +7205,7 @@
           <v:shape id="_x0000_i1031" type="#_x0000_t75" style="width:51.2pt;height:18.75pt" o:ole="">
             <v:imagedata r:id="rId20" o:title=""/>
           </v:shape>
-          <o:OLEObject Type="Embed" ProgID="Equation.DSMT4" ShapeID="_x0000_i1031" DrawAspect="Content" ObjectID="_1607282336" r:id="rId21"/>
+          <o:OLEObject Type="Embed" ProgID="Equation.DSMT4" ShapeID="_x0000_i1031" DrawAspect="Content" ObjectID="_1607282634" r:id="rId21"/>
         </w:object>
       </w:r>
       <w:r>
@@ -10358,7 +10358,6 @@
         </w:rPr>
         <w:t xml:space="preserve">אפיון הלוח: לוח זה מאוד קטן, צפוף </w:t>
       </w:r>
-      <w:bookmarkStart w:id="3" w:name="_GoBack"/>
       <w:r>
         <w:rPr>
           <w:rFonts w:cstheme="minorHAnsi" w:hint="cs"/>
@@ -10377,17 +10376,7 @@
           <w:szCs w:val="24"/>
           <w:rtl/>
         </w:rPr>
-        <w:t xml:space="preserve"> </w:t>
-      </w:r>
-      <w:bookmarkEnd w:id="3"/>
-      <w:r>
-        <w:rPr>
-          <w:rFonts w:cstheme="minorHAnsi" w:hint="cs"/>
-          <w:sz w:val="24"/>
-          <w:szCs w:val="24"/>
-          <w:rtl/>
-        </w:rPr>
-        <w:t xml:space="preserve">עבור סוכן הפקמן לנצח את המשחק. בנוסף, מסלול יחיד זה </w:t>
+        <w:t xml:space="preserve"> עבור סוכן הפקמן לנצח את המשחק. בנוסף, מסלול יחיד זה </w:t>
       </w:r>
       <w:r>
         <w:rPr>
@@ -13372,7 +13361,7 @@
           <w:szCs w:val="24"/>
           <w:rtl/>
         </w:rPr>
-        <w:t xml:space="preserve"> הרבה יותר טוב מ -  </w:t>
+        <w:t xml:space="preserve"> הרבה יותר טוב מ - </w:t>
       </w:r>
       <w:r>
         <w:rPr>
@@ -13846,7 +13835,25 @@
           <w:szCs w:val="24"/>
           <w:rtl/>
         </w:rPr>
-        <w:t xml:space="preserve"> מנת למנוע את מזמן הריצה לגדול אקספוננציאלי כפי שראינו בגרף בסעיף קודם.</w:t>
+        <w:t xml:space="preserve"> מנת למנוע את מזמן הריצה לגדול אקספוננציאלי כפי שראינו בגרף בסעיף קודם</w:t>
+      </w:r>
+      <w:r>
+        <w:rPr>
+          <w:rFonts w:cstheme="minorHAnsi" w:hint="cs"/>
+          <w:sz w:val="24"/>
+          <w:szCs w:val="24"/>
+          <w:rtl/>
+        </w:rPr>
+        <w:t xml:space="preserve"> (קביעה זו היא על סמך התוצאות, יתכן כי מספר רב של דגימות דווקא יראה כי עומק כי כדאי לחשב בעומק 4 ולספוג את זמן החישוב)</w:t>
+      </w:r>
+      <w:r>
+        <w:rPr>
+          <w:rFonts w:cstheme="minorHAnsi" w:hint="cs"/>
+          <w:sz w:val="24"/>
+          <w:szCs w:val="24"/>
+          <w:rtl/>
+        </w:rPr>
+        <w:t>.</w:t>
       </w:r>
     </w:p>
     <w:p>
@@ -13975,7 +13982,27 @@
           <w:szCs w:val="24"/>
           <w:rtl/>
         </w:rPr>
-        <w:t>יגיע לעומק יחסית זהה. לדעתנו הגבלת זמן (אשר מאפשרת העמקה ליותר מעומק 4) לאו דווקא תשפר את ביצועי הסוכנים כי כמו שראינו כאן העמקה בעת החיפוש אינה מטיבה עם רוב לוחות המשחק.</w:t>
+        <w:t xml:space="preserve">יגיע לעומק יחסית זהה. לדעתנו הגבלת זמן (אשר מאפשרת העמקה ליותר מעומק 4) לאו דווקא תשפר את ביצועי הסוכנים כי כמו שראינו כאן העמקה בעת החיפוש אינה מטיבה עם </w:t>
+      </w:r>
+      <w:r>
+        <w:rPr>
+          <w:rFonts w:cstheme="minorHAnsi" w:hint="cs"/>
+          <w:sz w:val="24"/>
+          <w:szCs w:val="24"/>
+          <w:rtl/>
+        </w:rPr>
+        <w:t>כל</w:t>
+      </w:r>
+      <w:bookmarkStart w:id="3" w:name="_GoBack"/>
+      <w:bookmarkEnd w:id="3"/>
+      <w:r>
+        <w:rPr>
+          <w:rFonts w:cstheme="minorHAnsi" w:hint="cs"/>
+          <w:sz w:val="24"/>
+          <w:szCs w:val="24"/>
+          <w:rtl/>
+        </w:rPr>
+        <w:t xml:space="preserve"> לוחות המשחק.</w:t>
       </w:r>
     </w:p>
     <w:p>
@@ -23308,7 +23335,7 @@
 </file>
 
 <file path=customXml/itemProps1.xml><?xml version="1.0" encoding="utf-8"?>
-<ds:datastoreItem xmlns:ds="http://schemas.openxmlformats.org/officeDocument/2006/customXml" ds:itemID="{9FCF87AC-BE9B-4357-8B4E-C275F689792B}">
+<ds:datastoreItem xmlns:ds="http://schemas.openxmlformats.org/officeDocument/2006/customXml" ds:itemID="{3668312F-7207-4FE3-92E8-E01236DC2D74}">
   <ds:schemaRefs>
     <ds:schemaRef ds:uri="http://schemas.openxmlformats.org/officeDocument/2006/bibliography"/>
   </ds:schemaRefs>

</xml_diff>

<commit_message>
adding depth for each layout
</commit_message>
<xml_diff>
--- a/HW_2/docs/HW_2_Edit_Version.docx
+++ b/HW_2/docs/HW_2_Edit_Version.docx
@@ -1332,7 +1332,7 @@
           <v:shape id="_x0000_i1025" type="#_x0000_t75" style="width:13.75pt;height:15pt" o:ole="">
             <v:imagedata r:id="rId8" o:title=""/>
           </v:shape>
-          <o:OLEObject Type="Embed" ProgID="Equation.DSMT4" ShapeID="_x0000_i1025" DrawAspect="Content" ObjectID="_1607336528" r:id="rId9"/>
+          <o:OLEObject Type="Embed" ProgID="Equation.DSMT4" ShapeID="_x0000_i1025" DrawAspect="Content" ObjectID="_1607357354" r:id="rId9"/>
         </w:object>
       </w:r>
       <w:r>
@@ -1530,7 +1530,7 @@
           <v:shape id="_x0000_i1026" type="#_x0000_t75" style="width:24.55pt;height:24.55pt" o:ole="">
             <v:imagedata r:id="rId10" o:title=""/>
           </v:shape>
-          <o:OLEObject Type="Embed" ProgID="Equation.DSMT4" ShapeID="_x0000_i1026" DrawAspect="Content" ObjectID="_1607336529" r:id="rId11"/>
+          <o:OLEObject Type="Embed" ProgID="Equation.DSMT4" ShapeID="_x0000_i1026" DrawAspect="Content" ObjectID="_1607357355" r:id="rId11"/>
         </w:object>
       </w:r>
       <w:bookmarkEnd w:id="0"/>
@@ -1583,7 +1583,7 @@
           <v:shape id="_x0000_i1027" type="#_x0000_t75" style="width:75.35pt;height:28.7pt" o:ole="">
             <v:imagedata r:id="rId12" o:title=""/>
           </v:shape>
-          <o:OLEObject Type="Embed" ProgID="Equation.DSMT4" ShapeID="_x0000_i1027" DrawAspect="Content" ObjectID="_1607336530" r:id="rId13"/>
+          <o:OLEObject Type="Embed" ProgID="Equation.DSMT4" ShapeID="_x0000_i1027" DrawAspect="Content" ObjectID="_1607357356" r:id="rId13"/>
         </w:object>
       </w:r>
       <w:r>
@@ -6361,7 +6361,7 @@
           <v:shape id="_x0000_i1028" type="#_x0000_t75" style="width:397.05pt;height:69.5pt" o:ole="">
             <v:imagedata r:id="rId14" o:title=""/>
           </v:shape>
-          <o:OLEObject Type="Embed" ProgID="Equation.DSMT4" ShapeID="_x0000_i1028" DrawAspect="Content" ObjectID="_1607336531" r:id="rId15"/>
+          <o:OLEObject Type="Embed" ProgID="Equation.DSMT4" ShapeID="_x0000_i1028" DrawAspect="Content" ObjectID="_1607357357" r:id="rId15"/>
         </w:object>
       </w:r>
     </w:p>
@@ -7012,7 +7012,7 @@
           <v:shape id="_x0000_i1029" type="#_x0000_t75" style="width:404.1pt;height:45.35pt" o:ole="">
             <v:imagedata r:id="rId16" o:title=""/>
           </v:shape>
-          <o:OLEObject Type="Embed" ProgID="Equation.DSMT4" ShapeID="_x0000_i1029" DrawAspect="Content" ObjectID="_1607336532" r:id="rId17"/>
+          <o:OLEObject Type="Embed" ProgID="Equation.DSMT4" ShapeID="_x0000_i1029" DrawAspect="Content" ObjectID="_1607357358" r:id="rId17"/>
         </w:object>
       </w:r>
       <w:r>
@@ -7148,7 +7148,7 @@
           <v:shape id="_x0000_i1030" type="#_x0000_t75" style="width:211pt;height:151.5pt" o:ole="">
             <v:imagedata r:id="rId18" o:title=""/>
           </v:shape>
-          <o:OLEObject Type="Embed" ProgID="Equation.DSMT4" ShapeID="_x0000_i1030" DrawAspect="Content" ObjectID="_1607336533" r:id="rId19"/>
+          <o:OLEObject Type="Embed" ProgID="Equation.DSMT4" ShapeID="_x0000_i1030" DrawAspect="Content" ObjectID="_1607357359" r:id="rId19"/>
         </w:object>
       </w:r>
     </w:p>
@@ -7205,7 +7205,7 @@
           <v:shape id="_x0000_i1031" type="#_x0000_t75" style="width:51.2pt;height:18.75pt" o:ole="">
             <v:imagedata r:id="rId20" o:title=""/>
           </v:shape>
-          <o:OLEObject Type="Embed" ProgID="Equation.DSMT4" ShapeID="_x0000_i1031" DrawAspect="Content" ObjectID="_1607336534" r:id="rId21"/>
+          <o:OLEObject Type="Embed" ProgID="Equation.DSMT4" ShapeID="_x0000_i1031" DrawAspect="Content" ObjectID="_1607357360" r:id="rId21"/>
         </w:object>
       </w:r>
       <w:r>
@@ -15096,7 +15096,7 @@
     <w:p>
       <w:pPr>
         <w:rPr>
-          <w:rFonts w:cstheme="minorHAnsi" w:hint="cs"/>
+          <w:rFonts w:cstheme="minorHAnsi"/>
           <w:bCs/>
           <w:color w:val="4472C4" w:themeColor="accent1"/>
           <w:sz w:val="40"/>
@@ -15297,7 +15297,7 @@
     <w:p>
       <w:pPr>
         <w:rPr>
-          <w:rFonts w:cstheme="minorHAnsi"/>
+          <w:rFonts w:cstheme="minorHAnsi" w:hint="cs"/>
           <w:color w:val="000000" w:themeColor="text1"/>
           <w:sz w:val="24"/>
           <w:szCs w:val="24"/>
@@ -15834,9 +15834,7 @@
         </w:rPr>
         <w:t xml:space="preserve"> אשר לא מכיל קירות הרוח לא משפיעה על הפקמן וכל עוד הוא במרחק 1 ממנה קיים עבורו מסלול בריחה, לכל השפעת הרוח הינה 1.</w:t>
       </w:r>
-    </w:p>
-    <w:p>
-      <w:pPr>
+      <w:r>
         <w:rPr>
           <w:rFonts w:cstheme="minorHAnsi" w:hint="cs"/>
           <w:color w:val="000000" w:themeColor="text1"/>
@@ -15854,14 +15852,16 @@
             <w14:round/>
           </w14:textOutline>
         </w:rPr>
-      </w:pPr>
-      <w:r>
-        <w:rPr>
-          <w:rFonts w:cstheme="minorHAnsi" w:hint="cs"/>
+        <w:t xml:space="preserve"> על מנת לעמוד במגבלת הזמן של 30 שניות, לכל לוח הגדרנו עומק לפיתוח עץ המהלכים כאשר עבור לוחות קטנים הגדרנו עומק 4, עבור לוחות גדולים עומק 3.</w:t>
+      </w:r>
+    </w:p>
+    <w:p>
+      <w:pPr>
+        <w:rPr>
+          <w:rFonts w:cstheme="minorHAnsi"/>
           <w:color w:val="000000" w:themeColor="text1"/>
           <w:sz w:val="24"/>
           <w:szCs w:val="24"/>
-          <w:u w:val="single"/>
           <w:rtl/>
           <w14:shadow w14:blurRad="38100" w14:dist="19050" w14:dir="2700000" w14:sx="100000" w14:sy="100000" w14:kx="0" w14:ky="0" w14:algn="tl">
             <w14:schemeClr w14:val="dk1">
@@ -15874,8 +15874,7 @@
             <w14:round/>
           </w14:textOutline>
         </w:rPr>
-        <w:t>אלגוריתם לבחיר</w:t>
-      </w:r>
+      </w:pPr>
       <w:r>
         <w:rPr>
           <w:rFonts w:cstheme="minorHAnsi" w:hint="cs"/>
@@ -15895,7 +15894,7 @@
             <w14:round/>
           </w14:textOutline>
         </w:rPr>
-        <w:t>ה:</w:t>
+        <w:t>אלגוריתם לבחיר</w:t>
       </w:r>
       <w:r>
         <w:rPr>
@@ -15903,6 +15902,7 @@
           <w:color w:val="000000" w:themeColor="text1"/>
           <w:sz w:val="24"/>
           <w:szCs w:val="24"/>
+          <w:u w:val="single"/>
           <w:rtl/>
           <w14:shadow w14:blurRad="38100" w14:dist="19050" w14:dir="2700000" w14:sx="100000" w14:sy="100000" w14:kx="0" w14:ky="0" w14:algn="tl">
             <w14:schemeClr w14:val="dk1">
@@ -15915,7 +15915,7 @@
             <w14:round/>
           </w14:textOutline>
         </w:rPr>
-        <w:t xml:space="preserve"> </w:t>
+        <w:t>ה:</w:t>
       </w:r>
       <w:r>
         <w:rPr>
@@ -15935,7 +15935,7 @@
             <w14:round/>
           </w14:textOutline>
         </w:rPr>
-        <w:t>ראשית במהלך הראשון (בלבד) האלגוריתם מזהה את לוח המשחק ומתאים לו פונקציית מרחק מתאימה</w:t>
+        <w:t xml:space="preserve"> </w:t>
       </w:r>
       <w:r>
         <w:rPr>
@@ -15955,7 +15955,7 @@
             <w14:round/>
           </w14:textOutline>
         </w:rPr>
-        <w:t xml:space="preserve"> (במידה ולא מצא לוח שמכיר כבר יוגדר לוח כללי עם פונקציית מרחק מרחקי מנהטן)</w:t>
+        <w:t>ראשית במהלך הראשון (בלבד) האלגוריתם מזהה את לוח המשחק ומתאים לו פונקציית מרחק מתאימה</w:t>
       </w:r>
       <w:r>
         <w:rPr>
@@ -15975,11 +15975,11 @@
             <w14:round/>
           </w14:textOutline>
         </w:rPr>
-        <w:t>, וכמה סוכנים משחקים.</w:t>
-      </w:r>
-      <w:r>
-        <w:rPr>
-          <w:rFonts w:cstheme="minorHAnsi"/>
+        <w:t xml:space="preserve"> (במידה ולא מצא לוח שמכיר כבר יוגדר לוח כללי עם פונקציית מרחק מרחקי מנהטן)</w:t>
+      </w:r>
+      <w:r>
+        <w:rPr>
+          <w:rFonts w:cstheme="minorHAnsi" w:hint="cs"/>
           <w:color w:val="000000" w:themeColor="text1"/>
           <w:sz w:val="24"/>
           <w:szCs w:val="24"/>
@@ -15995,11 +15995,11 @@
             <w14:round/>
           </w14:textOutline>
         </w:rPr>
-        <w:br/>
-      </w:r>
-      <w:r>
-        <w:rPr>
-          <w:rFonts w:cstheme="minorHAnsi" w:hint="cs"/>
+        <w:t>, וכמה סוכנים משחקים.</w:t>
+      </w:r>
+      <w:r>
+        <w:rPr>
+          <w:rFonts w:cstheme="minorHAnsi"/>
           <w:color w:val="000000" w:themeColor="text1"/>
           <w:sz w:val="24"/>
           <w:szCs w:val="24"/>
@@ -16015,7 +16015,7 @@
             <w14:round/>
           </w14:textOutline>
         </w:rPr>
-        <w:t>הלוגיקה</w:t>
+        <w:br/>
       </w:r>
       <w:r>
         <w:rPr>
@@ -16035,7 +16035,7 @@
             <w14:round/>
           </w14:textOutline>
         </w:rPr>
-        <w:t xml:space="preserve"> ב</w:t>
+        <w:t>הלוגיקה</w:t>
       </w:r>
       <w:r>
         <w:rPr>
@@ -16055,7 +16055,7 @@
             <w14:round/>
           </w14:textOutline>
         </w:rPr>
-        <w:t>ה</w:t>
+        <w:t xml:space="preserve"> ב</w:t>
       </w:r>
       <w:r>
         <w:rPr>
@@ -16075,7 +16075,7 @@
             <w14:round/>
           </w14:textOutline>
         </w:rPr>
-        <w:t xml:space="preserve"> בחרנו להשתמש על מנת למצוא</w:t>
+        <w:t>ה</w:t>
       </w:r>
       <w:r>
         <w:rPr>
@@ -16095,7 +16095,7 @@
             <w14:round/>
           </w14:textOutline>
         </w:rPr>
-        <w:t xml:space="preserve"> את המהלך לביצוע הינה</w:t>
+        <w:t xml:space="preserve"> בחרנו להשתמש על מנת למצוא</w:t>
       </w:r>
       <w:r>
         <w:rPr>
@@ -16115,14 +16115,15 @@
             <w14:round/>
           </w14:textOutline>
         </w:rPr>
-        <w:t xml:space="preserve"> </w:t>
-      </w:r>
-      <w:r>
-        <w:rPr>
-          <w:rFonts w:cstheme="minorHAnsi"/>
+        <w:t xml:space="preserve"> את המהלך לביצוע הינה</w:t>
+      </w:r>
+      <w:r>
+        <w:rPr>
+          <w:rFonts w:cstheme="minorHAnsi" w:hint="cs"/>
           <w:color w:val="000000" w:themeColor="text1"/>
           <w:sz w:val="24"/>
           <w:szCs w:val="24"/>
+          <w:rtl/>
           <w14:shadow w14:blurRad="38100" w14:dist="19050" w14:dir="2700000" w14:sx="100000" w14:sy="100000" w14:kx="0" w14:ky="0" w14:algn="tl">
             <w14:schemeClr w14:val="dk1">
               <w14:alpha w14:val="60000"/>
@@ -16134,15 +16135,14 @@
             <w14:round/>
           </w14:textOutline>
         </w:rPr>
-        <w:t>Alpha - Beta</w:t>
-      </w:r>
-      <w:r>
-        <w:rPr>
-          <w:rFonts w:cstheme="minorHAnsi" w:hint="cs"/>
+        <w:t xml:space="preserve"> </w:t>
+      </w:r>
+      <w:r>
+        <w:rPr>
+          <w:rFonts w:cstheme="minorHAnsi"/>
           <w:color w:val="000000" w:themeColor="text1"/>
           <w:sz w:val="24"/>
           <w:szCs w:val="24"/>
-          <w:rtl/>
           <w14:shadow w14:blurRad="38100" w14:dist="19050" w14:dir="2700000" w14:sx="100000" w14:sy="100000" w14:kx="0" w14:ky="0" w14:algn="tl">
             <w14:schemeClr w14:val="dk1">
               <w14:alpha w14:val="60000"/>
@@ -16154,11 +16154,11 @@
             <w14:round/>
           </w14:textOutline>
         </w:rPr>
-        <w:t xml:space="preserve"> זאת מכיוון שסוכן התחרות אינו מודע לאסטרטגיי</w:t>
-      </w:r>
-      <w:r>
-        <w:rPr>
-          <w:rFonts w:cstheme="minorHAnsi" w:hint="eastAsia"/>
+        <w:t>Alpha - Beta</w:t>
+      </w:r>
+      <w:r>
+        <w:rPr>
+          <w:rFonts w:cstheme="minorHAnsi" w:hint="cs"/>
           <w:color w:val="000000" w:themeColor="text1"/>
           <w:sz w:val="24"/>
           <w:szCs w:val="24"/>
@@ -16174,11 +16174,11 @@
             <w14:round/>
           </w14:textOutline>
         </w:rPr>
-        <w:t>ת</w:t>
-      </w:r>
-      <w:r>
-        <w:rPr>
-          <w:rFonts w:cstheme="minorHAnsi" w:hint="cs"/>
+        <w:t xml:space="preserve"> זאת מכיוון שסוכן התחרות אינו מודע לאסטרטגיי</w:t>
+      </w:r>
+      <w:r>
+        <w:rPr>
+          <w:rFonts w:cstheme="minorHAnsi" w:hint="eastAsia"/>
           <w:color w:val="000000" w:themeColor="text1"/>
           <w:sz w:val="24"/>
           <w:szCs w:val="24"/>
@@ -16194,7 +16194,7 @@
             <w14:round/>
           </w14:textOutline>
         </w:rPr>
-        <w:t xml:space="preserve"> הרוח שנגדה משחק ולכן נעדיף </w:t>
+        <w:t>ת</w:t>
       </w:r>
       <w:r>
         <w:rPr>
@@ -16214,11 +16214,11 @@
             <w14:round/>
           </w14:textOutline>
         </w:rPr>
-        <w:t xml:space="preserve">אלגוריתם </w:t>
-      </w:r>
-      <w:r>
-        <w:rPr>
-          <w:rFonts w:cstheme="minorHAnsi" w:hint="eastAsia"/>
+        <w:t xml:space="preserve"> הרוח שנגדה משחק ולכן נעדיף </w:t>
+      </w:r>
+      <w:r>
+        <w:rPr>
+          <w:rFonts w:cstheme="minorHAnsi" w:hint="cs"/>
           <w:color w:val="000000" w:themeColor="text1"/>
           <w:sz w:val="24"/>
           <w:szCs w:val="24"/>
@@ -16234,11 +16234,11 @@
             <w14:round/>
           </w14:textOutline>
         </w:rPr>
-        <w:t>ש</w:t>
-      </w:r>
-      <w:r>
-        <w:rPr>
-          <w:rFonts w:cstheme="minorHAnsi" w:hint="cs"/>
+        <w:t xml:space="preserve">אלגוריתם </w:t>
+      </w:r>
+      <w:r>
+        <w:rPr>
+          <w:rFonts w:cstheme="minorHAnsi" w:hint="eastAsia"/>
           <w:color w:val="000000" w:themeColor="text1"/>
           <w:sz w:val="24"/>
           <w:szCs w:val="24"/>
@@ -16254,11 +16254,11 @@
             <w14:round/>
           </w14:textOutline>
         </w:rPr>
-        <w:t>אינו מסתמך על כך. עבור אלגוריתם זה מוגדר עומק סטטי של 4 (לפי הגדרה בתרגיל).</w:t>
-      </w:r>
-      <w:r>
-        <w:rPr>
-          <w:rFonts w:cstheme="minorHAnsi"/>
+        <w:t>ש</w:t>
+      </w:r>
+      <w:r>
+        <w:rPr>
+          <w:rFonts w:cstheme="minorHAnsi" w:hint="cs"/>
           <w:color w:val="000000" w:themeColor="text1"/>
           <w:sz w:val="24"/>
           <w:szCs w:val="24"/>
@@ -16274,7 +16274,7 @@
             <w14:round/>
           </w14:textOutline>
         </w:rPr>
-        <w:br/>
+        <w:t xml:space="preserve">אינו מסתמך על כך. עבור אלגוריתם זה מוגדר עומק </w:t>
       </w:r>
       <w:r>
         <w:rPr>
@@ -16294,11 +16294,13 @@
             <w14:round/>
           </w14:textOutline>
         </w:rPr>
-        <w:t xml:space="preserve">בנוסף רצינו </w:t>
-      </w:r>
-      <w:r>
-        <w:rPr>
-          <w:rFonts w:cstheme="minorHAnsi" w:hint="cs"/>
+        <w:t>לפיתוח לפי הלוח הנוכחי של המשחק.</w:t>
+      </w:r>
+      <w:bookmarkStart w:id="3" w:name="_GoBack"/>
+      <w:bookmarkEnd w:id="3"/>
+      <w:r>
+        <w:rPr>
+          <w:rFonts w:cstheme="minorHAnsi"/>
           <w:color w:val="000000" w:themeColor="text1"/>
           <w:sz w:val="24"/>
           <w:szCs w:val="24"/>
@@ -16314,7 +16316,7 @@
             <w14:round/>
           </w14:textOutline>
         </w:rPr>
-        <w:t>להעדיף</w:t>
+        <w:br/>
       </w:r>
       <w:r>
         <w:rPr>
@@ -16334,7 +16336,7 @@
             <w14:round/>
           </w14:textOutline>
         </w:rPr>
-        <w:t xml:space="preserve"> המש</w:t>
+        <w:t xml:space="preserve">בנוסף רצינו </w:t>
       </w:r>
       <w:r>
         <w:rPr>
@@ -16354,7 +16356,7 @@
             <w14:round/>
           </w14:textOutline>
         </w:rPr>
-        <w:t>כיות</w:t>
+        <w:t>להעדיף</w:t>
       </w:r>
       <w:r>
         <w:rPr>
@@ -16374,7 +16376,7 @@
             <w14:round/>
           </w14:textOutline>
         </w:rPr>
-        <w:t xml:space="preserve"> בכיוון הפקמן</w:t>
+        <w:t xml:space="preserve"> המש</w:t>
       </w:r>
       <w:r>
         <w:rPr>
@@ -16394,7 +16396,7 @@
             <w14:round/>
           </w14:textOutline>
         </w:rPr>
-        <w:t xml:space="preserve">, </w:t>
+        <w:t>כיות</w:t>
       </w:r>
       <w:r>
         <w:rPr>
@@ -16414,11 +16416,9 @@
             <w14:round/>
           </w14:textOutline>
         </w:rPr>
-        <w:t>לכן האלגוריתם מודע לכיוון הפאקמן ויבדוק מהלך בכיוון זה ראשון.</w:t>
-      </w:r>
-    </w:p>
-    <w:p>
-      <w:pPr>
+        <w:t xml:space="preserve"> בכיוון הפקמן</w:t>
+      </w:r>
+      <w:r>
         <w:rPr>
           <w:rFonts w:cstheme="minorHAnsi" w:hint="cs"/>
           <w:color w:val="000000" w:themeColor="text1"/>
@@ -16436,14 +16436,14 @@
             <w14:round/>
           </w14:textOutline>
         </w:rPr>
-      </w:pPr>
+        <w:t xml:space="preserve">, </w:t>
+      </w:r>
       <w:r>
         <w:rPr>
           <w:rFonts w:cstheme="minorHAnsi" w:hint="cs"/>
           <w:color w:val="000000" w:themeColor="text1"/>
           <w:sz w:val="24"/>
           <w:szCs w:val="24"/>
-          <w:u w:val="single"/>
           <w:rtl/>
           <w14:shadow w14:blurRad="38100" w14:dist="19050" w14:dir="2700000" w14:sx="100000" w14:sy="100000" w14:kx="0" w14:ky="0" w14:algn="tl">
             <w14:schemeClr w14:val="dk1">
@@ -16456,15 +16456,16 @@
             <w14:round/>
           </w14:textOutline>
         </w:rPr>
-        <w:t>יוריסטיק</w:t>
-      </w:r>
-      <w:r>
-        <w:rPr>
-          <w:rFonts w:cstheme="minorHAnsi" w:hint="eastAsia"/>
+        <w:t>לכן האלגוריתם מודע לכיוון הפאקמן ויבדוק מהלך בכיוון זה ראשון.</w:t>
+      </w:r>
+    </w:p>
+    <w:p>
+      <w:pPr>
+        <w:rPr>
+          <w:rFonts w:cstheme="minorHAnsi"/>
           <w:color w:val="000000" w:themeColor="text1"/>
           <w:sz w:val="24"/>
           <w:szCs w:val="24"/>
-          <w:u w:val="single"/>
           <w:rtl/>
           <w14:shadow w14:blurRad="38100" w14:dist="19050" w14:dir="2700000" w14:sx="100000" w14:sy="100000" w14:kx="0" w14:ky="0" w14:algn="tl">
             <w14:schemeClr w14:val="dk1">
@@ -16477,14 +16478,14 @@
             <w14:round/>
           </w14:textOutline>
         </w:rPr>
-        <w:t>ה</w:t>
-      </w:r>
+      </w:pPr>
       <w:r>
         <w:rPr>
           <w:rFonts w:cstheme="minorHAnsi" w:hint="cs"/>
           <w:color w:val="000000" w:themeColor="text1"/>
           <w:sz w:val="24"/>
           <w:szCs w:val="24"/>
+          <w:u w:val="single"/>
           <w:rtl/>
           <w14:shadow w14:blurRad="38100" w14:dist="19050" w14:dir="2700000" w14:sx="100000" w14:sy="100000" w14:kx="0" w14:ky="0" w14:algn="tl">
             <w14:schemeClr w14:val="dk1">
@@ -16497,7 +16498,7 @@
             <w14:round/>
           </w14:textOutline>
         </w:rPr>
-        <w:t>: מימשנו יוריסטיק</w:t>
+        <w:t>יוריסטיק</w:t>
       </w:r>
       <w:r>
         <w:rPr>
@@ -16505,6 +16506,7 @@
           <w:color w:val="000000" w:themeColor="text1"/>
           <w:sz w:val="24"/>
           <w:szCs w:val="24"/>
+          <w:u w:val="single"/>
           <w:rtl/>
           <w14:shadow w14:blurRad="38100" w14:dist="19050" w14:dir="2700000" w14:sx="100000" w14:sy="100000" w14:kx="0" w14:ky="0" w14:algn="tl">
             <w14:schemeClr w14:val="dk1">
@@ -16537,7 +16539,7 @@
             <w14:round/>
           </w14:textOutline>
         </w:rPr>
-        <w:t xml:space="preserve"> דומה ליוריסטיק</w:t>
+        <w:t>: מימשנו יוריסטיק</w:t>
       </w:r>
       <w:r>
         <w:rPr>
@@ -16577,11 +16579,11 @@
             <w14:round/>
           </w14:textOutline>
         </w:rPr>
-        <w:t xml:space="preserve"> שכבר מימשנו אמנם עם שיפורים הבאים:</w:t>
-      </w:r>
-      <w:r>
-        <w:rPr>
-          <w:rFonts w:cstheme="minorHAnsi"/>
+        <w:t xml:space="preserve"> דומה ליוריסטיק</w:t>
+      </w:r>
+      <w:r>
+        <w:rPr>
+          <w:rFonts w:cstheme="minorHAnsi" w:hint="eastAsia"/>
           <w:color w:val="000000" w:themeColor="text1"/>
           <w:sz w:val="24"/>
           <w:szCs w:val="24"/>
@@ -16597,7 +16599,7 @@
             <w14:round/>
           </w14:textOutline>
         </w:rPr>
-        <w:br/>
+        <w:t>ה</w:t>
       </w:r>
       <w:r>
         <w:rPr>
@@ -16617,11 +16619,11 @@
             <w14:round/>
           </w14:textOutline>
         </w:rPr>
-        <w:t>פונקציית המרחק שהיוריסטיק</w:t>
-      </w:r>
-      <w:r>
-        <w:rPr>
-          <w:rFonts w:cstheme="minorHAnsi" w:hint="eastAsia"/>
+        <w:t xml:space="preserve"> שכבר מימשנו אמנם עם שיפורים הבאים:</w:t>
+      </w:r>
+      <w:r>
+        <w:rPr>
+          <w:rFonts w:cstheme="minorHAnsi"/>
           <w:color w:val="000000" w:themeColor="text1"/>
           <w:sz w:val="24"/>
           <w:szCs w:val="24"/>
@@ -16637,7 +16639,7 @@
             <w14:round/>
           </w14:textOutline>
         </w:rPr>
-        <w:t>ה</w:t>
+        <w:br/>
       </w:r>
       <w:r>
         <w:rPr>
@@ -16657,11 +16659,11 @@
             <w14:round/>
           </w14:textOutline>
         </w:rPr>
-        <w:t xml:space="preserve"> משתמשת בה מועברת על ידי הס</w:t>
-      </w:r>
-      <w:r>
-        <w:rPr>
-          <w:rFonts w:cstheme="minorHAnsi" w:hint="cs"/>
+        <w:t>פונקציית המרחק שהיוריסטיק</w:t>
+      </w:r>
+      <w:r>
+        <w:rPr>
+          <w:rFonts w:cstheme="minorHAnsi" w:hint="eastAsia"/>
           <w:color w:val="000000" w:themeColor="text1"/>
           <w:sz w:val="24"/>
           <w:szCs w:val="24"/>
@@ -16677,7 +16679,7 @@
             <w14:round/>
           </w14:textOutline>
         </w:rPr>
-        <w:t>וכן ולכן משתנה בין הלוחות בהתאם, כמה ק</w:t>
+        <w:t>ה</w:t>
       </w:r>
       <w:r>
         <w:rPr>
@@ -16697,7 +16699,7 @@
             <w14:round/>
           </w14:textOutline>
         </w:rPr>
-        <w:t xml:space="preserve">פסולות ישנן בלוח זה ובנוסף </w:t>
+        <w:t xml:space="preserve"> משתמשת בה מועברת על ידי הס</w:t>
       </w:r>
       <w:r>
         <w:rPr>
@@ -16717,11 +16719,11 @@
             <w14:round/>
           </w14:textOutline>
         </w:rPr>
-        <w:t>היוריסטיקה מקבלת מהסוכן מהי השפעת הרוח על הפקמן.</w:t>
-      </w:r>
-      <w:r>
-        <w:rPr>
-          <w:rFonts w:cstheme="minorHAnsi"/>
+        <w:t>וכן ולכן משתנה בין הלוחות בהתאם, כמה ק</w:t>
+      </w:r>
+      <w:r>
+        <w:rPr>
+          <w:rFonts w:cstheme="minorHAnsi" w:hint="cs"/>
           <w:color w:val="000000" w:themeColor="text1"/>
           <w:sz w:val="24"/>
           <w:szCs w:val="24"/>
@@ -16737,7 +16739,7 @@
             <w14:round/>
           </w14:textOutline>
         </w:rPr>
-        <w:br/>
+        <w:t xml:space="preserve">פסולות ישנן בלוח זה ובנוסף </w:t>
       </w:r>
       <w:r>
         <w:rPr>
@@ -16757,11 +16759,11 @@
             <w14:round/>
           </w14:textOutline>
         </w:rPr>
-        <w:t>היוריסטיק</w:t>
-      </w:r>
-      <w:r>
-        <w:rPr>
-          <w:rFonts w:cstheme="minorHAnsi" w:hint="eastAsia"/>
+        <w:t>היוריסטיקה מקבלת מהסוכן מהי השפעת הרוח על הפקמן.</w:t>
+      </w:r>
+      <w:r>
+        <w:rPr>
+          <w:rFonts w:cstheme="minorHAnsi"/>
           <w:color w:val="000000" w:themeColor="text1"/>
           <w:sz w:val="24"/>
           <w:szCs w:val="24"/>
@@ -16777,7 +16779,7 @@
             <w14:round/>
           </w14:textOutline>
         </w:rPr>
-        <w:t>ה</w:t>
+        <w:br/>
       </w:r>
       <w:r>
         <w:rPr>
@@ -16797,11 +16799,11 @@
             <w14:round/>
           </w14:textOutline>
         </w:rPr>
-        <w:t xml:space="preserve"> מעריכה את המצב לפי הניקוד שלו ו</w:t>
-      </w:r>
-      <w:r>
-        <w:rPr>
-          <w:rFonts w:cstheme="minorHAnsi" w:hint="cs"/>
+        <w:t>היוריסטיק</w:t>
+      </w:r>
+      <w:r>
+        <w:rPr>
+          <w:rFonts w:cstheme="minorHAnsi" w:hint="eastAsia"/>
           <w:color w:val="000000" w:themeColor="text1"/>
           <w:sz w:val="24"/>
           <w:szCs w:val="24"/>
@@ -16817,7 +16819,7 @@
             <w14:round/>
           </w14:textOutline>
         </w:rPr>
-        <w:t>בעזרת נתונים</w:t>
+        <w:t>ה</w:t>
       </w:r>
       <w:r>
         <w:rPr>
@@ -16837,7 +16839,7 @@
             <w14:round/>
           </w14:textOutline>
         </w:rPr>
-        <w:t xml:space="preserve"> שהוזכרו</w:t>
+        <w:t xml:space="preserve"> מעריכה את המצב לפי הניקוד שלו ו</w:t>
       </w:r>
       <w:r>
         <w:rPr>
@@ -16857,10 +16859,8 @@
             <w14:round/>
           </w14:textOutline>
         </w:rPr>
-        <w:t xml:space="preserve"> </w:t>
-      </w:r>
-      <w:bookmarkStart w:id="3" w:name="_GoBack"/>
-      <w:bookmarkEnd w:id="3"/>
+        <w:t>בעזרת נתונים</w:t>
+      </w:r>
       <w:r>
         <w:rPr>
           <w:rFonts w:cstheme="minorHAnsi" w:hint="cs"/>
@@ -16879,11 +16879,11 @@
             <w14:round/>
           </w14:textOutline>
         </w:rPr>
-        <w:t>מחשבת את מרחקי הרוחות מהפקמן וגורמת לפאקמן להתקרב כאשר הרוח מפוחדת מספיק ומוסיפה ניקוד לפקמן כאשר לא מושפע מהרוח (לפי הגורם שהועבר).</w:t>
-      </w:r>
-      <w:r>
-        <w:rPr>
-          <w:rFonts w:cstheme="minorHAnsi"/>
+        <w:t xml:space="preserve"> שהוזכרו</w:t>
+      </w:r>
+      <w:r>
+        <w:rPr>
+          <w:rFonts w:cstheme="minorHAnsi" w:hint="cs"/>
           <w:color w:val="000000" w:themeColor="text1"/>
           <w:sz w:val="24"/>
           <w:szCs w:val="24"/>
@@ -16899,11 +16899,11 @@
             <w14:round/>
           </w14:textOutline>
         </w:rPr>
-        <w:br/>
-      </w:r>
-      <w:r>
-        <w:rPr>
-          <w:rFonts w:cstheme="minorHAnsi" w:hint="cs"/>
+        <w:t xml:space="preserve"> מחשבת את מרחקי הרוחות מהפקמן וגורמת לפאקמן להתקרב כאשר הרוח מפוחדת מספיק ומוסיפה ניקוד לפקמן כאשר לא מושפע מהרוח (לפי הגורם שהועבר).</w:t>
+      </w:r>
+      <w:r>
+        <w:rPr>
+          <w:rFonts w:cstheme="minorHAnsi"/>
           <w:color w:val="000000" w:themeColor="text1"/>
           <w:sz w:val="24"/>
           <w:szCs w:val="24"/>
@@ -16919,11 +16919,11 @@
             <w14:round/>
           </w14:textOutline>
         </w:rPr>
-        <w:t>על כל קפסולה שהפקמן אוכל מתווסף לו ניקוד, כי הוא לא מקבל ניקוד כללי על כך.</w:t>
-      </w:r>
-      <w:r>
-        <w:rPr>
-          <w:rFonts w:cstheme="minorHAnsi"/>
+        <w:br/>
+      </w:r>
+      <w:r>
+        <w:rPr>
+          <w:rFonts w:cstheme="minorHAnsi" w:hint="cs"/>
           <w:color w:val="000000" w:themeColor="text1"/>
           <w:sz w:val="24"/>
           <w:szCs w:val="24"/>
@@ -16939,11 +16939,11 @@
             <w14:round/>
           </w14:textOutline>
         </w:rPr>
-        <w:br/>
-      </w:r>
-      <w:r>
-        <w:rPr>
-          <w:rFonts w:cstheme="minorHAnsi" w:hint="cs"/>
+        <w:t>על כל קפסולה שהפקמן אוכל מתווסף לו ניקוד, כי הוא לא מקבל ניקוד כללי על כך.</w:t>
+      </w:r>
+      <w:r>
+        <w:rPr>
+          <w:rFonts w:cstheme="minorHAnsi"/>
           <w:color w:val="000000" w:themeColor="text1"/>
           <w:sz w:val="24"/>
           <w:szCs w:val="24"/>
@@ -16959,15 +16959,15 @@
             <w14:round/>
           </w14:textOutline>
         </w:rPr>
-        <w:t xml:space="preserve">הערכנו את גורם האוכל בצורה הבאה </w:t>
-      </w:r>
-      <w:r>
-        <w:rPr>
-          <w:rFonts w:cstheme="minorHAnsi"/>
+        <w:br/>
+      </w:r>
+      <w:r>
+        <w:rPr>
+          <w:rFonts w:cstheme="minorHAnsi" w:hint="cs"/>
           <w:color w:val="000000" w:themeColor="text1"/>
-          <w:position w:val="-32"/>
-          <w:sz w:val="24"/>
-          <w:szCs w:val="24"/>
+          <w:sz w:val="24"/>
+          <w:szCs w:val="24"/>
+          <w:rtl/>
           <w14:shadow w14:blurRad="38100" w14:dist="19050" w14:dir="2700000" w14:sx="100000" w14:sy="100000" w14:kx="0" w14:ky="0" w14:algn="tl">
             <w14:schemeClr w14:val="dk1">
               <w14:alpha w14:val="60000"/>
@@ -16979,11 +16979,31 @@
             <w14:round/>
           </w14:textOutline>
         </w:rPr>
+        <w:t xml:space="preserve">הערכנו את גורם האוכל בצורה הבאה </w:t>
+      </w:r>
+      <w:r>
+        <w:rPr>
+          <w:rFonts w:cstheme="minorHAnsi"/>
+          <w:color w:val="000000" w:themeColor="text1"/>
+          <w:position w:val="-32"/>
+          <w:sz w:val="24"/>
+          <w:szCs w:val="24"/>
+          <w14:shadow w14:blurRad="38100" w14:dist="19050" w14:dir="2700000" w14:sx="100000" w14:sy="100000" w14:kx="0" w14:ky="0" w14:algn="tl">
+            <w14:schemeClr w14:val="dk1">
+              <w14:alpha w14:val="60000"/>
+            </w14:schemeClr>
+          </w14:shadow>
+          <w14:textOutline w14:w="0" w14:cap="flat" w14:cmpd="sng" w14:algn="ctr">
+            <w14:noFill/>
+            <w14:prstDash w14:val="solid"/>
+            <w14:round/>
+          </w14:textOutline>
+        </w:rPr>
         <w:object w:dxaOrig="2780" w:dyaOrig="920" w14:anchorId="4359E88F">
-          <v:shape id="_x0000_i1034" type="#_x0000_t75" style="width:139pt;height:46.2pt" o:ole="">
+          <v:shape id="_x0000_i1032" type="#_x0000_t75" style="width:139pt;height:46.2pt" o:ole="">
             <v:imagedata r:id="rId31" o:title=""/>
           </v:shape>
-          <o:OLEObject Type="Embed" ProgID="Equation.DSMT4" ShapeID="_x0000_i1034" DrawAspect="Content" ObjectID="_1607336535" r:id="rId32"/>
+          <o:OLEObject Type="Embed" ProgID="Equation.DSMT4" ShapeID="_x0000_i1032" DrawAspect="Content" ObjectID="_1607357361" r:id="rId32"/>
         </w:object>
       </w:r>
       <w:r>
@@ -25418,7 +25438,7 @@
 </file>
 
 <file path=customXml/itemProps1.xml><?xml version="1.0" encoding="utf-8"?>
-<ds:datastoreItem xmlns:ds="http://schemas.openxmlformats.org/officeDocument/2006/customXml" ds:itemID="{C61F0FC0-0B92-494E-8586-577CBC2A6502}">
+<ds:datastoreItem xmlns:ds="http://schemas.openxmlformats.org/officeDocument/2006/customXml" ds:itemID="{2C0F1A9D-1C80-413D-A8FD-DE306BAB2591}">
   <ds:schemaRefs>
     <ds:schemaRef ds:uri="http://schemas.openxmlformats.org/officeDocument/2006/bibliography"/>
   </ds:schemaRefs>

</xml_diff>